<commit_message>
Feito parte do relatório
</commit_message>
<xml_diff>
--- a/Trabalho 2/Trabalho 2.docx
+++ b/Trabalho 2/Trabalho 2.docx
@@ -282,45 +282,49 @@
         <w:pStyle w:val="Default"/>
         <w:jc w:val="center"/>
         <w:rPr>
+          <w:sz w:val="32"/>
+          <w:szCs w:val="32"/>
+        </w:rPr>
+      </w:pPr>
+      <w:r>
+        <w:rPr>
           <w:b/>
           <w:bCs/>
           <w:sz w:val="32"/>
           <w:szCs w:val="32"/>
         </w:rPr>
-      </w:pPr>
-      <w:r>
+        <w:t>TRABALHO 1</w:t>
+      </w:r>
+    </w:p>
+    <w:p>
+      <w:pPr>
+        <w:pStyle w:val="Default"/>
+        <w:jc w:val="center"/>
         <w:rPr>
           <w:b/>
           <w:bCs/>
           <w:sz w:val="32"/>
           <w:szCs w:val="32"/>
         </w:rPr>
-        <w:t xml:space="preserve">TRABALHO 2 – CONDUÇÃO NÃO LINEAR </w:t>
-      </w:r>
-    </w:p>
-    <w:p>
-      <w:pPr>
-        <w:pStyle w:val="Default"/>
-        <w:jc w:val="center"/>
+      </w:pPr>
+      <w:r>
         <w:rPr>
           <w:b/>
           <w:bCs/>
           <w:sz w:val="32"/>
           <w:szCs w:val="32"/>
         </w:rPr>
-      </w:pPr>
-    </w:p>
-    <w:p>
-      <w:pPr>
-        <w:pStyle w:val="Default"/>
-        <w:jc w:val="center"/>
+        <w:t xml:space="preserve">TRABALHO SOBRE </w:t>
+      </w:r>
+      <w:r>
         <w:rPr>
           <w:b/>
           <w:bCs/>
           <w:sz w:val="32"/>
           <w:szCs w:val="32"/>
         </w:rPr>
-      </w:pPr>
+        <w:t>CONDUÇÃO NÃO LINEAR</w:t>
+      </w:r>
     </w:p>
     <w:p>
       <w:pPr>
@@ -495,6 +499,8 @@
         <w:pStyle w:val="Default"/>
         <w:jc w:val="center"/>
         <w:rPr>
+          <w:b/>
+          <w:bCs/>
           <w:sz w:val="32"/>
           <w:szCs w:val="32"/>
         </w:rPr>
@@ -505,19 +511,32 @@
         <w:pStyle w:val="Default"/>
         <w:jc w:val="center"/>
         <w:rPr>
-          <w:sz w:val="23"/>
-          <w:szCs w:val="23"/>
-        </w:rPr>
-      </w:pPr>
-      <w:r>
-        <w:rPr>
           <w:b/>
           <w:bCs/>
-          <w:sz w:val="23"/>
-          <w:szCs w:val="23"/>
-        </w:rPr>
-        <w:t>Professor: Antó</w:t>
-      </w:r>
+          <w:sz w:val="32"/>
+          <w:szCs w:val="32"/>
+        </w:rPr>
+      </w:pPr>
+    </w:p>
+    <w:p>
+      <w:pPr>
+        <w:pStyle w:val="Default"/>
+        <w:jc w:val="center"/>
+        <w:rPr>
+          <w:sz w:val="32"/>
+          <w:szCs w:val="32"/>
+        </w:rPr>
+      </w:pPr>
+    </w:p>
+    <w:p>
+      <w:pPr>
+        <w:pStyle w:val="Default"/>
+        <w:jc w:val="center"/>
+        <w:rPr>
+          <w:sz w:val="23"/>
+          <w:szCs w:val="23"/>
+        </w:rPr>
+      </w:pPr>
       <w:r>
         <w:rPr>
           <w:b/>
@@ -525,18 +544,8 @@
           <w:sz w:val="23"/>
           <w:szCs w:val="23"/>
         </w:rPr>
-        <w:t>nio Fábio Carvalho da Silva</w:t>
-      </w:r>
-    </w:p>
-    <w:p>
-      <w:pPr>
-        <w:pStyle w:val="Default"/>
-        <w:jc w:val="center"/>
-        <w:rPr>
-          <w:sz w:val="23"/>
-          <w:szCs w:val="23"/>
-        </w:rPr>
-      </w:pPr>
+        <w:t>Professor: Antó</w:t>
+      </w:r>
       <w:r>
         <w:rPr>
           <w:b/>
@@ -544,7 +553,7 @@
           <w:sz w:val="23"/>
           <w:szCs w:val="23"/>
         </w:rPr>
-        <w:t>Aluno: Gusttav Bauermann Lang</w:t>
+        <w:t>nio Fábio Carvalho da Silva</w:t>
       </w:r>
     </w:p>
     <w:p>
@@ -563,44 +572,64 @@
           <w:sz w:val="23"/>
           <w:szCs w:val="23"/>
         </w:rPr>
-        <w:t>Matrícula: 13200534</w:t>
-      </w:r>
-    </w:p>
-    <w:p>
-      <w:pPr>
-        <w:jc w:val="center"/>
+        <w:t>Aluno: Gusttav Bauermann Lang</w:t>
+      </w:r>
+    </w:p>
+    <w:p>
+      <w:pPr>
+        <w:pStyle w:val="Default"/>
+        <w:jc w:val="center"/>
+        <w:rPr>
+          <w:sz w:val="23"/>
+          <w:szCs w:val="23"/>
+        </w:rPr>
+      </w:pPr>
+      <w:r>
         <w:rPr>
           <w:b/>
           <w:bCs/>
           <w:sz w:val="23"/>
           <w:szCs w:val="23"/>
         </w:rPr>
-      </w:pPr>
-      <w:r>
+        <w:t>Matrícula: 13200534</w:t>
+      </w:r>
+    </w:p>
+    <w:p>
+      <w:pPr>
+        <w:jc w:val="center"/>
         <w:rPr>
           <w:b/>
           <w:bCs/>
           <w:sz w:val="23"/>
           <w:szCs w:val="23"/>
         </w:rPr>
-        <w:t>Florianópolis, 24 de Março de 2017</w:t>
-      </w:r>
-    </w:p>
-    <w:p>
-      <w:pPr>
-        <w:rPr>
-          <w:sz w:val="23"/>
-          <w:szCs w:val="23"/>
-        </w:rPr>
-      </w:pPr>
-      <w:bookmarkStart w:id="0" w:name="_GoBack"/>
-      <w:bookmarkEnd w:id="0"/>
-      <w:r>
-        <w:rPr>
-          <w:sz w:val="23"/>
-          <w:szCs w:val="23"/>
-        </w:rPr>
-        <w:br w:type="page"/>
+      </w:pPr>
+      <w:r>
+        <w:rPr>
+          <w:b/>
+          <w:bCs/>
+          <w:sz w:val="23"/>
+          <w:szCs w:val="23"/>
+        </w:rPr>
+        <w:t xml:space="preserve">Florianópolis, </w:t>
+      </w:r>
+      <w:r>
+        <w:rPr>
+          <w:b/>
+          <w:bCs/>
+          <w:sz w:val="23"/>
+          <w:szCs w:val="23"/>
+        </w:rPr>
+        <w:t>31</w:t>
+      </w:r>
+      <w:r>
+        <w:rPr>
+          <w:b/>
+          <w:bCs/>
+          <w:sz w:val="23"/>
+          <w:szCs w:val="23"/>
+        </w:rPr>
+        <w:t xml:space="preserve"> de Março de 2017</w:t>
       </w:r>
     </w:p>
     <w:p>
@@ -619,57 +648,138 @@
           <w:rStyle w:val="nfase"/>
         </w:rPr>
         <w:lastRenderedPageBreak/>
-        <w:t>Desenvolvimento</w:t>
-      </w:r>
-    </w:p>
-    <w:p>
-      <w:pPr>
-        <w:ind w:firstLine="708"/>
-        <w:jc w:val="both"/>
-        <w:rPr>
-          <w:sz w:val="24"/>
-          <w:szCs w:val="24"/>
-        </w:rPr>
-      </w:pPr>
-      <w:r>
-        <w:rPr>
-          <w:sz w:val="24"/>
-          <w:szCs w:val="24"/>
-        </w:rPr>
-        <w:t>A distribuição de temperatura em uma parede pode ser determinada através da resolução da equação do calor. Para uma situação em regime permanente, a equação do calor em uma parede plana pode ser descrita pela seguinte equação:</w:t>
-      </w:r>
-    </w:p>
-    <w:p>
-      <w:pPr>
-        <w:ind w:firstLine="708"/>
-        <w:jc w:val="both"/>
-        <w:rPr>
-          <w:sz w:val="24"/>
-          <w:szCs w:val="24"/>
-        </w:rPr>
-      </w:pPr>
-    </w:p>
-    <w:p>
-      <w:pPr>
-        <w:ind w:firstLine="708"/>
-        <w:jc w:val="center"/>
-        <w:rPr>
-          <w:sz w:val="24"/>
-          <w:szCs w:val="24"/>
-        </w:rPr>
-      </w:pPr>
-      <w:r>
+        <w:t xml:space="preserve">Problema Proposto </w:t>
+      </w:r>
+    </w:p>
+    <w:p>
+      <w:pPr>
+        <w:ind w:firstLine="708"/>
+        <w:jc w:val="center"/>
         <w:rPr>
           <w:noProof/>
           <w:sz w:val="24"/>
           <w:szCs w:val="24"/>
           <w:lang w:eastAsia="pt-BR"/>
         </w:rPr>
+      </w:pPr>
+      <w:r>
+        <w:rPr>
+          <w:sz w:val="23"/>
+          <w:szCs w:val="23"/>
+        </w:rPr>
+        <w:t xml:space="preserve">Considere a parede mostrada na Figura 1. A superfície esquerda é mantida a </w:t>
+      </w:r>
+      <w:r>
+        <w:rPr>
+          <w:sz w:val="23"/>
+          <w:szCs w:val="23"/>
+        </w:rPr>
+        <w:t xml:space="preserve">100 </w:t>
+      </w:r>
+      <w:r>
+        <w:rPr>
+          <w:sz w:val="23"/>
+          <w:szCs w:val="23"/>
+        </w:rPr>
+        <w:t>°</w:t>
+      </w:r>
+      <w:r>
+        <w:rPr>
+          <w:sz w:val="23"/>
+          <w:szCs w:val="23"/>
+        </w:rPr>
+        <w:t xml:space="preserve">C </w:t>
+      </w:r>
+      <w:r>
+        <w:rPr>
+          <w:sz w:val="23"/>
+          <w:szCs w:val="23"/>
+        </w:rPr>
+        <w:t>enquanto a direita é mantida a</w:t>
+      </w:r>
+      <w:r>
+        <w:rPr>
+          <w:sz w:val="23"/>
+          <w:szCs w:val="23"/>
+        </w:rPr>
+        <w:t xml:space="preserve"> 20</w:t>
+      </w:r>
+      <w:r>
+        <w:rPr>
+          <w:sz w:val="23"/>
+          <w:szCs w:val="23"/>
+        </w:rPr>
+        <w:t xml:space="preserve"> </w:t>
+      </w:r>
+      <w:r>
+        <w:rPr>
+          <w:sz w:val="23"/>
+          <w:szCs w:val="23"/>
+        </w:rPr>
+        <w:t>°</w:t>
+      </w:r>
+      <w:r>
+        <w:rPr>
+          <w:sz w:val="23"/>
+          <w:szCs w:val="23"/>
+        </w:rPr>
+        <w:t>C</w:t>
+      </w:r>
+      <w:r>
+        <w:rPr>
+          <w:sz w:val="23"/>
+          <w:szCs w:val="23"/>
+        </w:rPr>
+        <w:t>. Sabe-se que a espessura</w:t>
+      </w:r>
+      <w:r>
+        <w:rPr>
+          <w:sz w:val="23"/>
+          <w:szCs w:val="23"/>
+        </w:rPr>
+        <w:t xml:space="preserve"> L</w:t>
+      </w:r>
+      <w:r>
+        <w:rPr>
+          <w:sz w:val="23"/>
+          <w:szCs w:val="23"/>
+        </w:rPr>
+        <w:t xml:space="preserve"> da parede é igual a </w:t>
+      </w:r>
+      <w:r>
+        <w:rPr>
+          <w:sz w:val="23"/>
+          <w:szCs w:val="23"/>
+        </w:rPr>
+        <w:t xml:space="preserve">100 mm </w:t>
+      </w:r>
+      <w:r>
+        <w:rPr>
+          <w:sz w:val="23"/>
+          <w:szCs w:val="23"/>
+        </w:rPr>
+        <w:t xml:space="preserve">e que sua condutividade térmica varia com a temperatura de acordo com: </w:t>
+      </w:r>
+    </w:p>
+    <w:p>
+      <w:pPr>
+        <w:ind w:firstLine="708"/>
+        <w:jc w:val="center"/>
+        <w:rPr>
+          <w:sz w:val="24"/>
+          <w:szCs w:val="24"/>
+        </w:rPr>
+      </w:pPr>
+      <w:r>
+        <w:rPr>
+          <w:noProof/>
+          <w:lang w:eastAsia="pt-BR"/>
+        </w:rPr>
         <w:drawing>
-          <wp:inline distT="0" distB="0" distL="0" distR="0" wp14:anchorId="05F5AC90" wp14:editId="3CE9BBB2">
-            <wp:extent cx="3148716" cy="591765"/>
-            <wp:effectExtent l="0" t="0" r="0" b="0"/>
-            <wp:docPr id="3" name="Imagem 3"/>
+          <wp:inline distT="0" distB="0" distL="0" distR="0" wp14:anchorId="0C75F1AF" wp14:editId="68EB21C6">
+            <wp:extent cx="1933575" cy="542925"/>
+            <wp:effectExtent l="0" t="0" r="9525" b="9525"/>
+            <wp:docPr id="1" name="Imagem 1"/>
             <wp:cNvGraphicFramePr>
               <a:graphicFrameLocks xmlns:a="http://schemas.openxmlformats.org/drawingml/2006/main" noChangeAspect="1"/>
             </wp:cNvGraphicFramePr>
@@ -689,7 +799,7 @@
                   <pic:spPr>
                     <a:xfrm>
                       <a:off x="0" y="0"/>
-                      <a:ext cx="3163091" cy="594467"/>
+                      <a:ext cx="1933575" cy="542925"/>
                     </a:xfrm>
                     <a:prstGeom prst="rect">
                       <a:avLst/>
@@ -705,23 +815,6 @@
     <w:p>
       <w:pPr>
         <w:ind w:firstLine="708"/>
-        <w:jc w:val="both"/>
-        <w:rPr>
-          <w:sz w:val="24"/>
-          <w:szCs w:val="24"/>
-        </w:rPr>
-      </w:pPr>
-      <w:r>
-        <w:rPr>
-          <w:sz w:val="24"/>
-          <w:szCs w:val="24"/>
-        </w:rPr>
-        <w:t>Para um problema unidimensional,  a equação da condução se reduz a:</w:t>
-      </w:r>
-    </w:p>
-    <w:p>
-      <w:pPr>
-        <w:ind w:firstLine="708"/>
         <w:jc w:val="center"/>
         <w:rPr>
           <w:sz w:val="24"/>
@@ -731,15 +824,13 @@
       <w:r>
         <w:rPr>
           <w:noProof/>
-          <w:sz w:val="24"/>
-          <w:szCs w:val="24"/>
           <w:lang w:eastAsia="pt-BR"/>
         </w:rPr>
         <w:drawing>
-          <wp:inline distT="0" distB="0" distL="0" distR="0" wp14:anchorId="1B0008B9" wp14:editId="6B5B70A1">
-            <wp:extent cx="1383527" cy="480165"/>
-            <wp:effectExtent l="0" t="0" r="7620" b="0"/>
-            <wp:docPr id="7" name="Imagem 7"/>
+          <wp:inline distT="0" distB="0" distL="0" distR="0" wp14:anchorId="5F7E7F45" wp14:editId="12E575ED">
+            <wp:extent cx="4248150" cy="3924300"/>
+            <wp:effectExtent l="0" t="0" r="0" b="0"/>
+            <wp:docPr id="2" name="Imagem 2"/>
             <wp:cNvGraphicFramePr>
               <a:graphicFrameLocks xmlns:a="http://schemas.openxmlformats.org/drawingml/2006/main" noChangeAspect="1"/>
             </wp:cNvGraphicFramePr>
@@ -759,7 +850,7 @@
                   <pic:spPr>
                     <a:xfrm>
                       <a:off x="0" y="0"/>
-                      <a:ext cx="1381125" cy="479331"/>
+                      <a:ext cx="4248150" cy="3924300"/>
                     </a:xfrm>
                     <a:prstGeom prst="rect">
                       <a:avLst/>
@@ -781,79 +872,58 @@
           <w:szCs w:val="24"/>
         </w:rPr>
       </w:pPr>
-      <w:r>
-        <w:rPr>
-          <w:sz w:val="24"/>
-          <w:szCs w:val="24"/>
-        </w:rPr>
-        <w:t>onde k é condutividade térmica do material e S é o termo fonte.</w:t>
-      </w:r>
-    </w:p>
-    <w:p>
-      <w:pPr>
-        <w:ind w:firstLine="708"/>
-        <w:jc w:val="both"/>
-        <w:rPr>
-          <w:sz w:val="24"/>
-          <w:szCs w:val="24"/>
-        </w:rPr>
-      </w:pPr>
-    </w:p>
-    <w:p>
-      <w:pPr>
-        <w:ind w:firstLine="708"/>
-        <w:jc w:val="both"/>
-        <w:rPr>
-          <w:sz w:val="24"/>
-          <w:szCs w:val="24"/>
-        </w:rPr>
-      </w:pPr>
-      <w:r>
-        <w:rPr>
-          <w:sz w:val="24"/>
-          <w:szCs w:val="24"/>
-        </w:rPr>
-        <w:t xml:space="preserve">Para auxiliar na resolução deste problema, será usado o método dos volumes finitos para obter uma aproximação para o perfil de temperaturas. Será desenvolvida uma análise da condutividade térmica na interface da parede composta através de interpolação linear e pela resistência equivalente. </w:t>
-      </w:r>
-    </w:p>
-    <w:p>
-      <w:pPr>
-        <w:ind w:firstLine="708"/>
-        <w:jc w:val="both"/>
-        <w:rPr>
-          <w:sz w:val="24"/>
-          <w:szCs w:val="24"/>
-        </w:rPr>
-      </w:pPr>
-      <w:r>
-        <w:rPr>
-          <w:sz w:val="24"/>
-          <w:szCs w:val="24"/>
-        </w:rPr>
-        <w:t>A solução numérica determinada através do método dos volumes finitos é feito a partir da discretização da parede em volumes de controle, uma representação esquemática desta discretização em volumes finitos pode ser observada na Figura 2.</w:t>
-      </w:r>
-    </w:p>
-    <w:p>
-      <w:pPr>
-        <w:ind w:firstLine="708"/>
-        <w:jc w:val="center"/>
-        <w:rPr>
-          <w:sz w:val="24"/>
-          <w:szCs w:val="24"/>
+    </w:p>
+    <w:p>
+      <w:pPr>
+        <w:ind w:firstLine="708"/>
+        <w:rPr>
+          <w:sz w:val="23"/>
+          <w:szCs w:val="23"/>
+        </w:rPr>
+      </w:pPr>
+      <w:r>
+        <w:rPr>
+          <w:sz w:val="23"/>
+          <w:szCs w:val="23"/>
+        </w:rPr>
+        <w:t xml:space="preserve">Usando uma malha igualmente espaçada, determine a distribuição de temperatura na parede avaliando as condutividades nas interfaces pela média aritmética e pela média harmônica. Compare os resultados com a solução exata dada </w:t>
+      </w:r>
+      <w:proofErr w:type="gramStart"/>
+      <w:r>
+        <w:rPr>
+          <w:sz w:val="23"/>
+          <w:szCs w:val="23"/>
+        </w:rPr>
+        <w:t>por</w:t>
+      </w:r>
+      <w:proofErr w:type="gramEnd"/>
+      <w:r>
+        <w:rPr>
+          <w:sz w:val="23"/>
+          <w:szCs w:val="23"/>
+        </w:rPr>
+        <w:t>:</w:t>
+      </w:r>
+    </w:p>
+    <w:p>
+      <w:pPr>
+        <w:ind w:firstLine="708"/>
+        <w:jc w:val="center"/>
+        <w:rPr>
+          <w:sz w:val="23"/>
+          <w:szCs w:val="23"/>
         </w:rPr>
       </w:pPr>
       <w:r>
         <w:rPr>
           <w:noProof/>
-          <w:sz w:val="24"/>
-          <w:szCs w:val="24"/>
           <w:lang w:eastAsia="pt-BR"/>
         </w:rPr>
         <w:drawing>
-          <wp:inline distT="0" distB="0" distL="0" distR="0" wp14:anchorId="2B544E52" wp14:editId="5C4D57FC">
-            <wp:extent cx="4382588" cy="2910177"/>
-            <wp:effectExtent l="0" t="0" r="0" b="5080"/>
-            <wp:docPr id="5" name="Imagem 5"/>
+          <wp:inline distT="0" distB="0" distL="0" distR="0" wp14:anchorId="74D82A28" wp14:editId="23D62AC8">
+            <wp:extent cx="3048000" cy="514350"/>
+            <wp:effectExtent l="0" t="0" r="0" b="0"/>
+            <wp:docPr id="4" name="Imagem 4"/>
             <wp:cNvGraphicFramePr>
               <a:graphicFrameLocks xmlns:a="http://schemas.openxmlformats.org/drawingml/2006/main" noChangeAspect="1"/>
             </wp:cNvGraphicFramePr>
@@ -873,7 +943,7 @@
                   <pic:spPr>
                     <a:xfrm>
                       <a:off x="0" y="0"/>
-                      <a:ext cx="4390021" cy="2915113"/>
+                      <a:ext cx="3048000" cy="514350"/>
                     </a:xfrm>
                     <a:prstGeom prst="rect">
                       <a:avLst/>
@@ -889,12 +959,62 @@
     <w:p>
       <w:pPr>
         <w:ind w:firstLine="708"/>
+        <w:rPr>
+          <w:sz w:val="23"/>
+          <w:szCs w:val="23"/>
+        </w:rPr>
+      </w:pPr>
+    </w:p>
+    <w:p>
+      <w:pPr>
+        <w:rPr>
+          <w:sz w:val="23"/>
+          <w:szCs w:val="23"/>
+        </w:rPr>
+      </w:pPr>
+      <w:r>
+        <w:rPr>
+          <w:sz w:val="23"/>
+          <w:szCs w:val="23"/>
+        </w:rPr>
+        <w:br w:type="page"/>
+      </w:r>
+    </w:p>
+    <w:p>
+      <w:pPr>
+        <w:pStyle w:val="Ttulo"/>
+        <w:numPr>
+          <w:ilvl w:val="0"/>
+          <w:numId w:val="5"/>
+        </w:numPr>
+        <w:rPr>
+          <w:rStyle w:val="nfase"/>
+        </w:rPr>
+      </w:pPr>
+      <w:r>
+        <w:rPr>
+          <w:rStyle w:val="nfase"/>
+        </w:rPr>
+        <w:lastRenderedPageBreak/>
+        <w:t>Desenvolvimento</w:t>
+      </w:r>
+    </w:p>
+    <w:p>
+      <w:pPr>
+        <w:ind w:firstLine="708"/>
         <w:jc w:val="both"/>
         <w:rPr>
           <w:sz w:val="24"/>
           <w:szCs w:val="24"/>
         </w:rPr>
       </w:pPr>
+      <w:r>
+        <w:rPr>
+          <w:sz w:val="24"/>
+          <w:szCs w:val="24"/>
+        </w:rPr>
+        <w:t>A distribuição de temperatura em uma parede pode ser determinada através da resolução da equação do calor. Para uma situação em regime permanente, a equação do calor em uma parede plana pode ser descrita pela seguinte equação:</w:t>
+      </w:r>
     </w:p>
     <w:p>
       <w:pPr>
@@ -905,27 +1025,6 @@
           <w:szCs w:val="24"/>
         </w:rPr>
       </w:pPr>
-      <w:r>
-        <w:rPr>
-          <w:sz w:val="24"/>
-          <w:szCs w:val="24"/>
-        </w:rPr>
-        <w:t xml:space="preserve">Considerando que A é área de seção transversal da parede, pode-se realizar a integração da equação </w:t>
-      </w:r>
-      <w:r>
-        <w:rPr>
-          <w:sz w:val="24"/>
-          <w:szCs w:val="24"/>
-        </w:rPr>
-        <w:t>do calor descrita pela equação a cima</w:t>
-      </w:r>
-      <w:r>
-        <w:rPr>
-          <w:sz w:val="24"/>
-          <w:szCs w:val="24"/>
-        </w:rPr>
-        <w:t xml:space="preserve"> para o volume de controle , assim obtendo a seguinte equação:</w:t>
-      </w:r>
     </w:p>
     <w:p>
       <w:pPr>
@@ -944,10 +1043,10 @@
           <w:lang w:eastAsia="pt-BR"/>
         </w:rPr>
         <w:drawing>
-          <wp:inline distT="0" distB="0" distL="0" distR="0" wp14:anchorId="240AA58A" wp14:editId="477D51EF">
-            <wp:extent cx="2305879" cy="591697"/>
+          <wp:inline distT="0" distB="0" distL="0" distR="0" wp14:anchorId="05F5AC90" wp14:editId="3CE9BBB2">
+            <wp:extent cx="3148716" cy="591765"/>
             <wp:effectExtent l="0" t="0" r="0" b="0"/>
-            <wp:docPr id="6" name="Imagem 6"/>
+            <wp:docPr id="3" name="Imagem 3"/>
             <wp:cNvGraphicFramePr>
               <a:graphicFrameLocks xmlns:a="http://schemas.openxmlformats.org/drawingml/2006/main" noChangeAspect="1"/>
             </wp:cNvGraphicFramePr>
@@ -967,7 +1066,7 @@
                   <pic:spPr>
                     <a:xfrm>
                       <a:off x="0" y="0"/>
-                      <a:ext cx="2323798" cy="596295"/>
+                      <a:ext cx="3163091" cy="594467"/>
                     </a:xfrm>
                     <a:prstGeom prst="rect">
                       <a:avLst/>
@@ -994,7 +1093,7 @@
           <w:sz w:val="24"/>
           <w:szCs w:val="24"/>
         </w:rPr>
-        <w:t>Resolvendo a equação acima  de modo detalhado:</w:t>
+        <w:t>Para um problema unidimensional,  a equação da condução se reduz a:</w:t>
       </w:r>
     </w:p>
     <w:p>
@@ -1014,10 +1113,10 @@
           <w:lang w:eastAsia="pt-BR"/>
         </w:rPr>
         <w:drawing>
-          <wp:inline distT="0" distB="0" distL="0" distR="0" wp14:anchorId="6D0EE6D2" wp14:editId="6FB9F1BC">
-            <wp:extent cx="3924300" cy="1962150"/>
-            <wp:effectExtent l="0" t="0" r="0" b="0"/>
-            <wp:docPr id="8" name="Imagem 8"/>
+          <wp:inline distT="0" distB="0" distL="0" distR="0" wp14:anchorId="1B0008B9" wp14:editId="6B5B70A1">
+            <wp:extent cx="1383527" cy="480165"/>
+            <wp:effectExtent l="0" t="0" r="7620" b="0"/>
+            <wp:docPr id="7" name="Imagem 7"/>
             <wp:cNvGraphicFramePr>
               <a:graphicFrameLocks xmlns:a="http://schemas.openxmlformats.org/drawingml/2006/main" noChangeAspect="1"/>
             </wp:cNvGraphicFramePr>
@@ -1037,7 +1136,7 @@
                   <pic:spPr>
                     <a:xfrm>
                       <a:off x="0" y="0"/>
-                      <a:ext cx="3924300" cy="1962150"/>
+                      <a:ext cx="1381125" cy="479331"/>
                     </a:xfrm>
                     <a:prstGeom prst="rect">
                       <a:avLst/>
@@ -1064,7 +1163,81 @@
           <w:sz w:val="24"/>
           <w:szCs w:val="24"/>
         </w:rPr>
-        <w:t>Finalmente, a equação pode ser rearranjada da seguinte maneira:</w:t>
+        <w:t>onde k é condutividade térmica do material e S é o termo fonte.</w:t>
+      </w:r>
+    </w:p>
+    <w:p>
+      <w:pPr>
+        <w:ind w:firstLine="708"/>
+        <w:jc w:val="both"/>
+        <w:rPr>
+          <w:sz w:val="24"/>
+          <w:szCs w:val="24"/>
+        </w:rPr>
+      </w:pPr>
+    </w:p>
+    <w:p>
+      <w:pPr>
+        <w:ind w:firstLine="708"/>
+        <w:jc w:val="both"/>
+        <w:rPr>
+          <w:sz w:val="24"/>
+          <w:szCs w:val="24"/>
+        </w:rPr>
+      </w:pPr>
+      <w:r>
+        <w:rPr>
+          <w:sz w:val="24"/>
+          <w:szCs w:val="24"/>
+        </w:rPr>
+        <w:t>Para auxiliar na resolução deste problema, será usado o método dos volumes finitos para obter uma aproximação para o perfil de temperaturas</w:t>
+      </w:r>
+      <w:r>
+        <w:rPr>
+          <w:sz w:val="24"/>
+          <w:szCs w:val="24"/>
+        </w:rPr>
+        <w:t xml:space="preserve"> ao longo da parede</w:t>
+      </w:r>
+      <w:r>
+        <w:rPr>
+          <w:sz w:val="24"/>
+          <w:szCs w:val="24"/>
+        </w:rPr>
+        <w:t>.</w:t>
+      </w:r>
+    </w:p>
+    <w:p>
+      <w:pPr>
+        <w:ind w:firstLine="708"/>
+        <w:jc w:val="both"/>
+        <w:rPr>
+          <w:sz w:val="24"/>
+          <w:szCs w:val="24"/>
+        </w:rPr>
+      </w:pPr>
+      <w:r>
+        <w:rPr>
+          <w:sz w:val="24"/>
+          <w:szCs w:val="24"/>
+        </w:rPr>
+        <w:t xml:space="preserve"> A solução numérica determinada através do método dos volumes finitos é feito a partir da discretização da parede em volumes de </w:t>
+      </w:r>
+      <w:proofErr w:type="gramStart"/>
+      <w:r>
+        <w:rPr>
+          <w:sz w:val="24"/>
+          <w:szCs w:val="24"/>
+        </w:rPr>
+        <w:t>controle</w:t>
+      </w:r>
+      <w:proofErr w:type="gramEnd"/>
+      <w:r>
+        <w:rPr>
+          <w:sz w:val="24"/>
+          <w:szCs w:val="24"/>
+        </w:rPr>
+        <w:t>, uma representação esquemática desta discretização em volumes finitos pode ser observada na Figura 2.</w:t>
       </w:r>
     </w:p>
     <w:p>
@@ -1084,10 +1257,10 @@
           <w:lang w:eastAsia="pt-BR"/>
         </w:rPr>
         <w:drawing>
-          <wp:inline distT="0" distB="0" distL="0" distR="0" wp14:anchorId="0A2BE3C5" wp14:editId="50CDAE3E">
-            <wp:extent cx="2124075" cy="438150"/>
-            <wp:effectExtent l="0" t="0" r="9525" b="0"/>
-            <wp:docPr id="9" name="Imagem 9"/>
+          <wp:inline distT="0" distB="0" distL="0" distR="0" wp14:anchorId="2B544E52" wp14:editId="5C4D57FC">
+            <wp:extent cx="4382588" cy="2910177"/>
+            <wp:effectExtent l="0" t="0" r="0" b="5080"/>
+            <wp:docPr id="5" name="Imagem 5"/>
             <wp:cNvGraphicFramePr>
               <a:graphicFrameLocks xmlns:a="http://schemas.openxmlformats.org/drawingml/2006/main" noChangeAspect="1"/>
             </wp:cNvGraphicFramePr>
@@ -1107,7 +1280,7 @@
                   <pic:spPr>
                     <a:xfrm>
                       <a:off x="0" y="0"/>
-                      <a:ext cx="2124075" cy="438150"/>
+                      <a:ext cx="4390021" cy="2915113"/>
                     </a:xfrm>
                     <a:prstGeom prst="rect">
                       <a:avLst/>
@@ -1129,35 +1302,92 @@
           <w:szCs w:val="24"/>
         </w:rPr>
       </w:pPr>
-      <w:r>
-        <w:rPr>
-          <w:sz w:val="24"/>
-          <w:szCs w:val="24"/>
-        </w:rPr>
-        <w:t xml:space="preserve">onde: </w:t>
-      </w:r>
-    </w:p>
-    <w:p>
-      <w:pPr>
-        <w:ind w:firstLine="708"/>
-        <w:jc w:val="center"/>
-        <w:rPr>
-          <w:sz w:val="24"/>
-          <w:szCs w:val="24"/>
+    </w:p>
+    <w:p>
+      <w:pPr>
+        <w:ind w:firstLine="708"/>
+        <w:jc w:val="center"/>
+        <w:rPr>
+          <w:sz w:val="23"/>
+          <w:szCs w:val="23"/>
+        </w:rPr>
+      </w:pPr>
+      <w:r>
+        <w:rPr>
+          <w:sz w:val="23"/>
+          <w:szCs w:val="23"/>
+        </w:rPr>
+        <w:lastRenderedPageBreak/>
+        <w:t xml:space="preserve">Assim, foram adotados volumes de </w:t>
+      </w:r>
+      <w:proofErr w:type="gramStart"/>
+      <w:r>
+        <w:rPr>
+          <w:sz w:val="23"/>
+          <w:szCs w:val="23"/>
+        </w:rPr>
+        <w:t>controle</w:t>
+      </w:r>
+      <w:proofErr w:type="gramEnd"/>
+      <w:r>
+        <w:rPr>
+          <w:sz w:val="23"/>
+          <w:szCs w:val="23"/>
+        </w:rPr>
+        <w:t xml:space="preserve"> de fronteira centrados na interface com o ambiente externo, de modo que seja possível adotar uma malha igualmente espaçada ao longo da parede. Logo, os volumes de </w:t>
+      </w:r>
+      <w:proofErr w:type="gramStart"/>
+      <w:r>
+        <w:rPr>
+          <w:sz w:val="23"/>
+          <w:szCs w:val="23"/>
+        </w:rPr>
+        <w:t>controle</w:t>
+      </w:r>
+      <w:proofErr w:type="gramEnd"/>
+      <w:r>
+        <w:rPr>
+          <w:sz w:val="23"/>
+          <w:szCs w:val="23"/>
+        </w:rPr>
+        <w:t xml:space="preserve"> de fronteira possuem metade do comprimento dos volumes de controle no interior da parede. Os volumes de </w:t>
+      </w:r>
+      <w:proofErr w:type="gramStart"/>
+      <w:r>
+        <w:rPr>
+          <w:sz w:val="23"/>
+          <w:szCs w:val="23"/>
+        </w:rPr>
+        <w:t>controle</w:t>
+      </w:r>
+      <w:proofErr w:type="gramEnd"/>
+      <w:r>
+        <w:rPr>
+          <w:sz w:val="23"/>
+          <w:szCs w:val="23"/>
+        </w:rPr>
+        <w:t xml:space="preserve"> no interior da parede possuem comprimento determinado através da seguinte equação: </w:t>
+      </w:r>
+    </w:p>
+    <w:p>
+      <w:pPr>
+        <w:ind w:firstLine="708"/>
+        <w:jc w:val="center"/>
+        <w:rPr>
+          <w:sz w:val="23"/>
+          <w:szCs w:val="23"/>
         </w:rPr>
       </w:pPr>
       <w:r>
         <w:rPr>
           <w:noProof/>
-          <w:sz w:val="24"/>
-          <w:szCs w:val="24"/>
           <w:lang w:eastAsia="pt-BR"/>
         </w:rPr>
         <w:drawing>
-          <wp:inline distT="0" distB="0" distL="0" distR="0" wp14:anchorId="69A3BF05" wp14:editId="49E423B1">
-            <wp:extent cx="5400040" cy="528517"/>
-            <wp:effectExtent l="0" t="0" r="0" b="5080"/>
-            <wp:docPr id="10" name="Imagem 10"/>
+          <wp:inline distT="0" distB="0" distL="0" distR="0" wp14:anchorId="379071BE" wp14:editId="3B6854C6">
+            <wp:extent cx="1200150" cy="666750"/>
+            <wp:effectExtent l="0" t="0" r="0" b="0"/>
+            <wp:docPr id="13" name="Imagem 13"/>
             <wp:cNvGraphicFramePr>
               <a:graphicFrameLocks xmlns:a="http://schemas.openxmlformats.org/drawingml/2006/main" noChangeAspect="1"/>
             </wp:cNvGraphicFramePr>
@@ -1177,7 +1407,7 @@
                   <pic:spPr>
                     <a:xfrm>
                       <a:off x="0" y="0"/>
-                      <a:ext cx="5400040" cy="528517"/>
+                      <a:ext cx="1200150" cy="666750"/>
                     </a:xfrm>
                     <a:prstGeom prst="rect">
                       <a:avLst/>
@@ -1193,63 +1423,87 @@
     <w:p>
       <w:pPr>
         <w:ind w:firstLine="708"/>
-        <w:jc w:val="both"/>
-        <w:rPr>
-          <w:sz w:val="24"/>
-          <w:szCs w:val="24"/>
-        </w:rPr>
-      </w:pPr>
-    </w:p>
-    <w:p>
-      <w:pPr>
-        <w:ind w:firstLine="708"/>
-        <w:jc w:val="both"/>
-        <w:rPr>
-          <w:sz w:val="24"/>
-          <w:szCs w:val="24"/>
-        </w:rPr>
-      </w:pPr>
-      <w:r>
-        <w:rPr>
-          <w:sz w:val="24"/>
-          <w:szCs w:val="24"/>
-        </w:rPr>
-        <w:t>Essa equação será utilizada para definir os volumes finitos internos das paredes constituídas dos dos materiais A e B, com exceção das interfaces das extremidades da parede em contado com o ambiente externo.</w:t>
-      </w:r>
-    </w:p>
-    <w:p>
-      <w:pPr>
-        <w:ind w:firstLine="708"/>
-        <w:jc w:val="both"/>
-        <w:rPr>
-          <w:sz w:val="24"/>
-          <w:szCs w:val="24"/>
-        </w:rPr>
-      </w:pPr>
-      <w:r>
-        <w:rPr>
-          <w:sz w:val="24"/>
-          <w:szCs w:val="24"/>
-        </w:rPr>
-        <w:t>Na discretização da parede composta optou-se por posicionar os volumes de controle de fronteira com o ambiente externo centrados na extremidade com o ambiente externo. Estes volumes de controle de fronteira possuem um comprimento equivalente a metade do comprimento do volume de controle utilizado nos outros volumes de cotrole da mesma parede. Uma representação esquemática da discretização da parede composta pode ser observada na Figura 3.</w:t>
-      </w:r>
-    </w:p>
-    <w:p>
-      <w:pPr>
-        <w:ind w:firstLine="708"/>
-        <w:jc w:val="both"/>
-        <w:rPr>
-          <w:sz w:val="24"/>
-          <w:szCs w:val="24"/>
-        </w:rPr>
-      </w:pPr>
-      <w:r>
-        <w:rPr>
-          <w:sz w:val="24"/>
-          <w:szCs w:val="24"/>
-        </w:rPr>
-        <w:lastRenderedPageBreak/>
-        <w:t>Deste modo, o comprimento dos volumes de controle nas paredes constituídas dos materiais A e B podem ser determinados, respectivamente, através das seguintes equações:</w:t>
+        <w:jc w:val="center"/>
+        <w:rPr>
+          <w:sz w:val="23"/>
+          <w:szCs w:val="23"/>
+        </w:rPr>
+      </w:pPr>
+      <w:proofErr w:type="gramStart"/>
+      <w:r>
+        <w:rPr>
+          <w:sz w:val="23"/>
+          <w:szCs w:val="23"/>
+        </w:rPr>
+        <w:t>onde</w:t>
+      </w:r>
+      <w:proofErr w:type="gramEnd"/>
+      <w:r>
+        <w:rPr>
+          <w:sz w:val="23"/>
+          <w:szCs w:val="23"/>
+        </w:rPr>
+        <w:t xml:space="preserve"> L é a espessura da parede, e N é o número de volumes de controle utilizados na discretização da parede.</w:t>
+      </w:r>
+    </w:p>
+    <w:p>
+      <w:pPr>
+        <w:ind w:firstLine="708"/>
+        <w:rPr>
+          <w:sz w:val="23"/>
+          <w:szCs w:val="23"/>
+        </w:rPr>
+      </w:pPr>
+      <w:r>
+        <w:rPr>
+          <w:sz w:val="23"/>
+          <w:szCs w:val="23"/>
+        </w:rPr>
+        <w:t xml:space="preserve">Considerando que </w:t>
+      </w:r>
+      <w:r>
+        <w:rPr>
+          <w:sz w:val="23"/>
+          <w:szCs w:val="23"/>
+        </w:rPr>
+        <w:t xml:space="preserve">A </w:t>
+      </w:r>
+      <w:r>
+        <w:rPr>
+          <w:sz w:val="23"/>
+          <w:szCs w:val="23"/>
+        </w:rPr>
+        <w:t xml:space="preserve">é área de seção transversal da parede, pode-se realizar a integração da equação do calor pela equação 2 para o volume de </w:t>
+      </w:r>
+      <w:proofErr w:type="gramStart"/>
+      <w:r>
+        <w:rPr>
+          <w:sz w:val="23"/>
+          <w:szCs w:val="23"/>
+        </w:rPr>
+        <w:t>controle</w:t>
+      </w:r>
+      <w:proofErr w:type="gramEnd"/>
+      <w:r>
+        <w:rPr>
+          <w:sz w:val="23"/>
+          <w:szCs w:val="23"/>
+        </w:rPr>
+        <w:t xml:space="preserve"> </w:t>
+      </w:r>
+      <w:r>
+        <w:rPr>
+          <w:sz w:val="23"/>
+          <w:szCs w:val="23"/>
+        </w:rPr>
+        <w:t>P</w:t>
+      </w:r>
+      <w:r>
+        <w:rPr>
+          <w:sz w:val="23"/>
+          <w:szCs w:val="23"/>
+        </w:rPr>
+        <w:t>, assim:</w:t>
       </w:r>
     </w:p>
     <w:p>
@@ -1269,10 +1523,10 @@
           <w:lang w:eastAsia="pt-BR"/>
         </w:rPr>
         <w:drawing>
-          <wp:inline distT="0" distB="0" distL="0" distR="0" wp14:anchorId="40E24520" wp14:editId="4382AC20">
-            <wp:extent cx="2028825" cy="1257300"/>
-            <wp:effectExtent l="0" t="0" r="9525" b="0"/>
-            <wp:docPr id="11" name="Imagem 11"/>
+          <wp:inline distT="0" distB="0" distL="0" distR="0" wp14:anchorId="6D0EE6D2" wp14:editId="6FB9F1BC">
+            <wp:extent cx="3924300" cy="1962150"/>
+            <wp:effectExtent l="0" t="0" r="0" b="0"/>
+            <wp:docPr id="8" name="Imagem 8"/>
             <wp:cNvGraphicFramePr>
               <a:graphicFrameLocks xmlns:a="http://schemas.openxmlformats.org/drawingml/2006/main" noChangeAspect="1"/>
             </wp:cNvGraphicFramePr>
@@ -1292,7 +1546,7 @@
                   <pic:spPr>
                     <a:xfrm>
                       <a:off x="0" y="0"/>
-                      <a:ext cx="2028825" cy="1257300"/>
+                      <a:ext cx="3924300" cy="1962150"/>
                     </a:xfrm>
                     <a:prstGeom prst="rect">
                       <a:avLst/>
@@ -1319,99 +1573,14 @@
           <w:sz w:val="24"/>
           <w:szCs w:val="24"/>
         </w:rPr>
-        <w:t xml:space="preserve">onde </w:t>
-      </w:r>
-      <m:oMath>
-        <m:sSub>
-          <m:sSubPr>
-            <m:ctrlPr>
-              <w:rPr>
-                <w:rFonts w:ascii="Cambria Math" w:hAnsi="Cambria Math"/>
-                <w:sz w:val="24"/>
-                <w:szCs w:val="24"/>
-              </w:rPr>
-            </m:ctrlPr>
-          </m:sSubPr>
-          <m:e>
-            <m:r>
-              <m:rPr>
-                <m:sty m:val="p"/>
-              </m:rPr>
-              <w:rPr>
-                <w:rFonts w:ascii="Cambria Math" w:hAnsi="Cambria Math"/>
-                <w:sz w:val="24"/>
-                <w:szCs w:val="24"/>
-              </w:rPr>
-              <m:t>N</m:t>
-            </m:r>
-          </m:e>
-          <m:sub>
-            <m:r>
-              <m:rPr>
-                <m:sty m:val="p"/>
-              </m:rPr>
-              <w:rPr>
-                <w:rFonts w:ascii="Cambria Math" w:hAnsi="Cambria Math"/>
-                <w:sz w:val="24"/>
-                <w:szCs w:val="24"/>
-              </w:rPr>
-              <m:t>a</m:t>
-            </m:r>
-          </m:sub>
-        </m:sSub>
-      </m:oMath>
-      <w:r>
-        <w:rPr>
-          <w:sz w:val="24"/>
-          <w:szCs w:val="24"/>
-        </w:rPr>
-        <w:t xml:space="preserve"> e </w:t>
-      </w:r>
-      <m:oMath>
-        <m:sSub>
-          <m:sSubPr>
-            <m:ctrlPr>
-              <w:rPr>
-                <w:rFonts w:ascii="Cambria Math" w:hAnsi="Cambria Math"/>
-                <w:sz w:val="24"/>
-                <w:szCs w:val="24"/>
-              </w:rPr>
-            </m:ctrlPr>
-          </m:sSubPr>
-          <m:e>
-            <m:r>
-              <m:rPr>
-                <m:sty m:val="p"/>
-              </m:rPr>
-              <w:rPr>
-                <w:rFonts w:ascii="Cambria Math" w:hAnsi="Cambria Math"/>
-                <w:sz w:val="24"/>
-                <w:szCs w:val="24"/>
-              </w:rPr>
-              <m:t>N</m:t>
-            </m:r>
-          </m:e>
-          <m:sub>
-            <m:r>
-              <m:rPr>
-                <m:sty m:val="p"/>
-              </m:rPr>
-              <w:rPr>
-                <w:rFonts w:ascii="Cambria Math" w:hAnsi="Cambria Math"/>
-                <w:sz w:val="24"/>
-                <w:szCs w:val="24"/>
-              </w:rPr>
-              <m:t>b</m:t>
-            </m:r>
-          </m:sub>
-        </m:sSub>
-      </m:oMath>
-      <w:r>
-        <w:rPr>
-          <w:sz w:val="24"/>
-          <w:szCs w:val="24"/>
-        </w:rPr>
-        <w:t xml:space="preserve">  são, respectivamente, o número de volumes de controles utilizados na discretização das paredes constituídas dos materiais A e B. </w:t>
+        <w:t>A</w:t>
+      </w:r>
+      <w:r>
+        <w:rPr>
+          <w:sz w:val="24"/>
+          <w:szCs w:val="24"/>
+        </w:rPr>
+        <w:t xml:space="preserve"> equação pode ser rearranjada da seguinte maneira:</w:t>
       </w:r>
     </w:p>
     <w:p>
@@ -1431,10 +1600,10 @@
           <w:lang w:eastAsia="pt-BR"/>
         </w:rPr>
         <w:drawing>
-          <wp:inline distT="0" distB="0" distL="0" distR="0" wp14:anchorId="773987F1" wp14:editId="75210DED">
-            <wp:extent cx="5400040" cy="2544825"/>
-            <wp:effectExtent l="0" t="0" r="0" b="8255"/>
-            <wp:docPr id="12" name="Imagem 12"/>
+          <wp:inline distT="0" distB="0" distL="0" distR="0" wp14:anchorId="0A2BE3C5" wp14:editId="50CDAE3E">
+            <wp:extent cx="2124075" cy="438150"/>
+            <wp:effectExtent l="0" t="0" r="9525" b="0"/>
+            <wp:docPr id="9" name="Imagem 9"/>
             <wp:cNvGraphicFramePr>
               <a:graphicFrameLocks xmlns:a="http://schemas.openxmlformats.org/drawingml/2006/main" noChangeAspect="1"/>
             </wp:cNvGraphicFramePr>
@@ -1454,76 +1623,6 @@
                   <pic:spPr>
                     <a:xfrm>
                       <a:off x="0" y="0"/>
-                      <a:ext cx="5400040" cy="2544825"/>
-                    </a:xfrm>
-                    <a:prstGeom prst="rect">
-                      <a:avLst/>
-                    </a:prstGeom>
-                  </pic:spPr>
-                </pic:pic>
-              </a:graphicData>
-            </a:graphic>
-          </wp:inline>
-        </w:drawing>
-      </w:r>
-    </w:p>
-    <w:p>
-      <w:pPr>
-        <w:ind w:firstLine="708"/>
-        <w:jc w:val="both"/>
-        <w:rPr>
-          <w:sz w:val="24"/>
-          <w:szCs w:val="24"/>
-        </w:rPr>
-      </w:pPr>
-      <w:r>
-        <w:rPr>
-          <w:sz w:val="24"/>
-          <w:szCs w:val="24"/>
-        </w:rPr>
-        <w:t>Como pode-se observar na Figura 3, a extremidade esquerda da parede composta está sob uma condição de fluxo prescrito. Assim, como foi demonstrado em sala de aula, para o primeiro volume de controle a equação do calor se reduz para:</w:t>
-      </w:r>
-    </w:p>
-    <w:p>
-      <w:pPr>
-        <w:ind w:firstLine="708"/>
-        <w:jc w:val="center"/>
-        <w:rPr>
-          <w:sz w:val="24"/>
-          <w:szCs w:val="24"/>
-        </w:rPr>
-      </w:pPr>
-      <w:r>
-        <w:rPr>
-          <w:noProof/>
-          <w:sz w:val="24"/>
-          <w:szCs w:val="24"/>
-          <w:lang w:eastAsia="pt-BR"/>
-        </w:rPr>
-        <w:drawing>
-          <wp:inline distT="0" distB="0" distL="0" distR="0" wp14:anchorId="7C4DF08A" wp14:editId="5511C742">
-            <wp:extent cx="2124075" cy="438150"/>
-            <wp:effectExtent l="0" t="0" r="9525" b="0"/>
-            <wp:docPr id="14" name="Imagem 14"/>
-            <wp:cNvGraphicFramePr>
-              <a:graphicFrameLocks xmlns:a="http://schemas.openxmlformats.org/drawingml/2006/main" noChangeAspect="1"/>
-            </wp:cNvGraphicFramePr>
-            <a:graphic xmlns:a="http://schemas.openxmlformats.org/drawingml/2006/main">
-              <a:graphicData uri="http://schemas.openxmlformats.org/drawingml/2006/picture">
-                <pic:pic xmlns:pic="http://schemas.openxmlformats.org/drawingml/2006/picture">
-                  <pic:nvPicPr>
-                    <pic:cNvPr id="0" name=""/>
-                    <pic:cNvPicPr/>
-                  </pic:nvPicPr>
-                  <pic:blipFill>
-                    <a:blip r:embed="rId14"/>
-                    <a:stretch>
-                      <a:fillRect/>
-                    </a:stretch>
-                  </pic:blipFill>
-                  <pic:spPr>
-                    <a:xfrm>
-                      <a:off x="0" y="0"/>
                       <a:ext cx="2124075" cy="438150"/>
                     </a:xfrm>
                     <a:prstGeom prst="rect">
@@ -1551,13 +1650,13 @@
           <w:sz w:val="24"/>
           <w:szCs w:val="24"/>
         </w:rPr>
-        <w:t>onde:</w:t>
-      </w:r>
-    </w:p>
-    <w:p>
-      <w:pPr>
-        <w:ind w:firstLine="708"/>
-        <w:jc w:val="both"/>
+        <w:t xml:space="preserve">onde: </w:t>
+      </w:r>
+    </w:p>
+    <w:p>
+      <w:pPr>
+        <w:ind w:firstLine="708"/>
+        <w:jc w:val="center"/>
         <w:rPr>
           <w:sz w:val="24"/>
           <w:szCs w:val="24"/>
@@ -1571,10 +1670,10 @@
           <w:lang w:eastAsia="pt-BR"/>
         </w:rPr>
         <w:drawing>
-          <wp:inline distT="0" distB="0" distL="0" distR="0" wp14:anchorId="3491AEB8" wp14:editId="53E89F76">
-            <wp:extent cx="5265039" cy="572494"/>
-            <wp:effectExtent l="0" t="0" r="0" b="0"/>
-            <wp:docPr id="15" name="Imagem 15"/>
+          <wp:inline distT="0" distB="0" distL="0" distR="0" wp14:anchorId="69A3BF05" wp14:editId="49E423B1">
+            <wp:extent cx="5400040" cy="528517"/>
+            <wp:effectExtent l="0" t="0" r="0" b="5080"/>
+            <wp:docPr id="10" name="Imagem 10"/>
             <wp:cNvGraphicFramePr>
               <a:graphicFrameLocks xmlns:a="http://schemas.openxmlformats.org/drawingml/2006/main" noChangeAspect="1"/>
             </wp:cNvGraphicFramePr>
@@ -1594,7 +1693,7 @@
                   <pic:spPr>
                     <a:xfrm>
                       <a:off x="0" y="0"/>
-                      <a:ext cx="5265039" cy="572494"/>
+                      <a:ext cx="5400040" cy="528517"/>
                     </a:xfrm>
                     <a:prstGeom prst="rect">
                       <a:avLst/>
@@ -1610,109 +1709,26 @@
     <w:p>
       <w:pPr>
         <w:ind w:firstLine="708"/>
-        <w:jc w:val="both"/>
-        <w:rPr>
-          <w:sz w:val="24"/>
-          <w:szCs w:val="24"/>
-        </w:rPr>
-      </w:pPr>
-    </w:p>
-    <w:p>
-      <w:pPr>
-        <w:ind w:firstLine="708"/>
-        <w:jc w:val="both"/>
-        <w:rPr>
-          <w:sz w:val="24"/>
-          <w:szCs w:val="24"/>
-        </w:rPr>
-      </w:pPr>
-      <w:r>
-        <w:rPr>
-          <w:sz w:val="24"/>
-          <w:szCs w:val="24"/>
-        </w:rPr>
-        <w:t>A extremidade direita da parede composta está exposta à convecção do ambiente externo. Assim, como foi demonstrado em sala de aula, para o último volume de controle a equação do calor se reduz para:</w:t>
-      </w:r>
-    </w:p>
-    <w:p>
-      <w:pPr>
-        <w:ind w:firstLine="708"/>
-        <w:jc w:val="center"/>
-        <w:rPr>
-          <w:sz w:val="24"/>
-          <w:szCs w:val="24"/>
-        </w:rPr>
-      </w:pPr>
-      <w:r>
-        <w:rPr>
-          <w:noProof/>
-          <w:sz w:val="24"/>
-          <w:szCs w:val="24"/>
-          <w:lang w:eastAsia="pt-BR"/>
-        </w:rPr>
-        <w:lastRenderedPageBreak/>
-        <w:drawing>
-          <wp:inline distT="0" distB="0" distL="0" distR="0" wp14:anchorId="33115BB4" wp14:editId="3BF7D80A">
-            <wp:extent cx="2124075" cy="438150"/>
-            <wp:effectExtent l="0" t="0" r="9525" b="0"/>
-            <wp:docPr id="16" name="Imagem 16"/>
-            <wp:cNvGraphicFramePr>
-              <a:graphicFrameLocks xmlns:a="http://schemas.openxmlformats.org/drawingml/2006/main" noChangeAspect="1"/>
-            </wp:cNvGraphicFramePr>
-            <a:graphic xmlns:a="http://schemas.openxmlformats.org/drawingml/2006/main">
-              <a:graphicData uri="http://schemas.openxmlformats.org/drawingml/2006/picture">
-                <pic:pic xmlns:pic="http://schemas.openxmlformats.org/drawingml/2006/picture">
-                  <pic:nvPicPr>
-                    <pic:cNvPr id="0" name=""/>
-                    <pic:cNvPicPr/>
-                  </pic:nvPicPr>
-                  <pic:blipFill>
-                    <a:blip r:embed="rId14"/>
-                    <a:stretch>
-                      <a:fillRect/>
-                    </a:stretch>
-                  </pic:blipFill>
-                  <pic:spPr>
-                    <a:xfrm>
-                      <a:off x="0" y="0"/>
-                      <a:ext cx="2124075" cy="438150"/>
-                    </a:xfrm>
-                    <a:prstGeom prst="rect">
-                      <a:avLst/>
-                    </a:prstGeom>
-                  </pic:spPr>
-                </pic:pic>
-              </a:graphicData>
-            </a:graphic>
-          </wp:inline>
-        </w:drawing>
-      </w:r>
-    </w:p>
-    <w:p>
-      <w:pPr>
-        <w:ind w:firstLine="708"/>
-        <w:jc w:val="both"/>
-        <w:rPr>
-          <w:sz w:val="24"/>
-          <w:szCs w:val="24"/>
-        </w:rPr>
-      </w:pPr>
-      <w:r>
-        <w:rPr>
-          <w:sz w:val="24"/>
-          <w:szCs w:val="24"/>
-        </w:rPr>
-        <w:t>onde:</w:t>
-      </w:r>
-    </w:p>
-    <w:p>
-      <w:pPr>
-        <w:pStyle w:val="Default"/>
-        <w:ind w:firstLine="708"/>
-        <w:jc w:val="center"/>
-        <w:rPr>
-          <w:sz w:val="23"/>
-          <w:szCs w:val="23"/>
+        <w:rPr>
+          <w:sz w:val="23"/>
+          <w:szCs w:val="23"/>
+        </w:rPr>
+      </w:pPr>
+      <w:r>
+        <w:rPr>
+          <w:sz w:val="23"/>
+          <w:szCs w:val="23"/>
+        </w:rPr>
+        <w:t>Neste problema, a condutividade térmica varia conforme a temperatura. Deste modo, para assegurar a continuidade do método dos volumes finitos, será feito uma avaliação da condutividade térmica através do método da interpolação linear e da resistência equivalente. Estes dois métodos utilizam o seguinte fator de interpolação:</w:t>
+      </w:r>
+    </w:p>
+    <w:p>
+      <w:pPr>
+        <w:ind w:firstLine="708"/>
+        <w:jc w:val="center"/>
+        <w:rPr>
+          <w:sz w:val="24"/>
+          <w:szCs w:val="24"/>
         </w:rPr>
       </w:pPr>
       <w:r>
@@ -1721,10 +1737,10 @@
           <w:lang w:eastAsia="pt-BR"/>
         </w:rPr>
         <w:drawing>
-          <wp:inline distT="0" distB="0" distL="0" distR="0" wp14:anchorId="38E1E187" wp14:editId="4C95C4FE">
-            <wp:extent cx="5160397" cy="566955"/>
-            <wp:effectExtent l="0" t="0" r="2540" b="5080"/>
-            <wp:docPr id="17" name="Imagem 17"/>
+          <wp:inline distT="0" distB="0" distL="0" distR="0" wp14:anchorId="6D0C72AC" wp14:editId="1198193D">
+            <wp:extent cx="1104900" cy="685800"/>
+            <wp:effectExtent l="0" t="0" r="0" b="0"/>
+            <wp:docPr id="20" name="Imagem 20"/>
             <wp:cNvGraphicFramePr>
               <a:graphicFrameLocks xmlns:a="http://schemas.openxmlformats.org/drawingml/2006/main" noChangeAspect="1"/>
             </wp:cNvGraphicFramePr>
@@ -1744,7 +1760,7 @@
                   <pic:spPr>
                     <a:xfrm>
                       <a:off x="0" y="0"/>
-                      <a:ext cx="5161452" cy="567071"/>
+                      <a:ext cx="1104900" cy="685800"/>
                     </a:xfrm>
                     <a:prstGeom prst="rect">
                       <a:avLst/>
@@ -1759,195 +1775,36 @@
     </w:p>
     <w:p>
       <w:pPr>
-        <w:rPr>
-          <w:rFonts w:ascii="Times New Roman" w:hAnsi="Times New Roman" w:cs="Times New Roman"/>
-          <w:color w:val="000000"/>
-          <w:sz w:val="23"/>
-          <w:szCs w:val="23"/>
-        </w:rPr>
-      </w:pPr>
-      <w:r>
-        <w:rPr>
-          <w:sz w:val="23"/>
-          <w:szCs w:val="23"/>
-        </w:rPr>
-        <w:br w:type="page"/>
-      </w:r>
-    </w:p>
-    <w:p>
-      <w:pPr>
-        <w:pStyle w:val="Ttulo"/>
-        <w:numPr>
-          <w:ilvl w:val="0"/>
-          <w:numId w:val="5"/>
-        </w:numPr>
-        <w:rPr>
-          <w:rStyle w:val="nfase"/>
-        </w:rPr>
-      </w:pPr>
-      <w:r>
-        <w:rPr>
-          <w:rStyle w:val="nfase"/>
+        <w:ind w:firstLine="708"/>
+        <w:jc w:val="both"/>
+        <w:rPr>
+          <w:sz w:val="23"/>
+          <w:szCs w:val="23"/>
+        </w:rPr>
+      </w:pPr>
+      <w:proofErr w:type="gramStart"/>
+      <w:r>
+        <w:rPr>
+          <w:sz w:val="24"/>
+          <w:szCs w:val="24"/>
         </w:rPr>
         <w:lastRenderedPageBreak/>
-        <w:t>Avaliação dos volumes na interface</w:t>
-      </w:r>
-    </w:p>
-    <w:p>
-      <w:pPr>
-        <w:ind w:firstLine="708"/>
-        <w:jc w:val="both"/>
-        <w:rPr>
-          <w:sz w:val="24"/>
-          <w:szCs w:val="24"/>
-        </w:rPr>
-      </w:pPr>
-      <w:r>
-        <w:rPr>
-          <w:sz w:val="24"/>
-          <w:szCs w:val="24"/>
-        </w:rPr>
-        <w:t xml:space="preserve">Para os volumes de controle que estão situados entre a interface entre as paredes constituídas pelos materiais A e B, pode-se usar a equação: </w:t>
-      </w:r>
-    </w:p>
-    <w:p>
-      <w:pPr>
-        <w:ind w:firstLine="708"/>
-        <w:jc w:val="center"/>
-        <w:rPr>
-          <w:sz w:val="24"/>
-          <w:szCs w:val="24"/>
-        </w:rPr>
-      </w:pPr>
-      <w:r>
-        <w:rPr>
-          <w:noProof/>
-          <w:sz w:val="24"/>
-          <w:szCs w:val="24"/>
-          <w:lang w:eastAsia="pt-BR"/>
-        </w:rPr>
-        <w:drawing>
-          <wp:inline distT="0" distB="0" distL="0" distR="0" wp14:anchorId="0648E8C9" wp14:editId="3617176D">
-            <wp:extent cx="2124075" cy="438150"/>
-            <wp:effectExtent l="0" t="0" r="9525" b="0"/>
-            <wp:docPr id="18" name="Imagem 18"/>
-            <wp:cNvGraphicFramePr>
-              <a:graphicFrameLocks xmlns:a="http://schemas.openxmlformats.org/drawingml/2006/main" noChangeAspect="1"/>
-            </wp:cNvGraphicFramePr>
-            <a:graphic xmlns:a="http://schemas.openxmlformats.org/drawingml/2006/main">
-              <a:graphicData uri="http://schemas.openxmlformats.org/drawingml/2006/picture">
-                <pic:pic xmlns:pic="http://schemas.openxmlformats.org/drawingml/2006/picture">
-                  <pic:nvPicPr>
-                    <pic:cNvPr id="0" name=""/>
-                    <pic:cNvPicPr/>
-                  </pic:nvPicPr>
-                  <pic:blipFill>
-                    <a:blip r:embed="rId14"/>
-                    <a:stretch>
-                      <a:fillRect/>
-                    </a:stretch>
-                  </pic:blipFill>
-                  <pic:spPr>
-                    <a:xfrm>
-                      <a:off x="0" y="0"/>
-                      <a:ext cx="2124075" cy="438150"/>
-                    </a:xfrm>
-                    <a:prstGeom prst="rect">
-                      <a:avLst/>
-                    </a:prstGeom>
-                  </pic:spPr>
-                </pic:pic>
-              </a:graphicData>
-            </a:graphic>
-          </wp:inline>
-        </w:drawing>
-      </w:r>
-    </w:p>
-    <w:p>
-      <w:pPr>
-        <w:ind w:firstLine="708"/>
-        <w:jc w:val="both"/>
-        <w:rPr>
-          <w:sz w:val="24"/>
-          <w:szCs w:val="24"/>
-        </w:rPr>
-      </w:pPr>
-      <w:r>
-        <w:rPr>
-          <w:sz w:val="24"/>
-          <w:szCs w:val="24"/>
-        </w:rPr>
-        <w:t xml:space="preserve"> Entretanto deve-se atentar para a condutividade térmica que deve ser corretamente ponderada, de modo a assegurar a continuidade característica do método dos volumes finitos. Pode-se avaliar esta condutividade térmica através da interpolação linear e também pela resistência equivalente. Estes dois métodos utilizam um fator de interpolação definido através da seguinte expressão:</w:t>
-      </w:r>
-    </w:p>
-    <w:p>
-      <w:pPr>
-        <w:ind w:firstLine="708"/>
-        <w:jc w:val="center"/>
-        <w:rPr>
-          <w:sz w:val="24"/>
-          <w:szCs w:val="24"/>
-        </w:rPr>
-      </w:pPr>
-      <w:r>
-        <w:rPr>
-          <w:noProof/>
-          <w:sz w:val="24"/>
-          <w:szCs w:val="24"/>
-          <w:lang w:eastAsia="pt-BR"/>
-        </w:rPr>
-        <w:drawing>
-          <wp:inline distT="0" distB="0" distL="0" distR="0" wp14:anchorId="34C81FC5" wp14:editId="7C778B53">
-            <wp:extent cx="1076325" cy="742950"/>
-            <wp:effectExtent l="0" t="0" r="9525" b="0"/>
-            <wp:docPr id="19" name="Imagem 19"/>
-            <wp:cNvGraphicFramePr>
-              <a:graphicFrameLocks xmlns:a="http://schemas.openxmlformats.org/drawingml/2006/main" noChangeAspect="1"/>
-            </wp:cNvGraphicFramePr>
-            <a:graphic xmlns:a="http://schemas.openxmlformats.org/drawingml/2006/main">
-              <a:graphicData uri="http://schemas.openxmlformats.org/drawingml/2006/picture">
-                <pic:pic xmlns:pic="http://schemas.openxmlformats.org/drawingml/2006/picture">
-                  <pic:nvPicPr>
-                    <pic:cNvPr id="0" name=""/>
-                    <pic:cNvPicPr/>
-                  </pic:nvPicPr>
-                  <pic:blipFill>
-                    <a:blip r:embed="rId20"/>
-                    <a:stretch>
-                      <a:fillRect/>
-                    </a:stretch>
-                  </pic:blipFill>
-                  <pic:spPr>
-                    <a:xfrm>
-                      <a:off x="0" y="0"/>
-                      <a:ext cx="1076325" cy="742950"/>
-                    </a:xfrm>
-                    <a:prstGeom prst="rect">
-                      <a:avLst/>
-                    </a:prstGeom>
-                  </pic:spPr>
-                </pic:pic>
-              </a:graphicData>
-            </a:graphic>
-          </wp:inline>
-        </w:drawing>
-      </w:r>
-    </w:p>
-    <w:p>
-      <w:pPr>
-        <w:ind w:firstLine="708"/>
-        <w:jc w:val="both"/>
-        <w:rPr>
-          <w:sz w:val="24"/>
-          <w:szCs w:val="24"/>
-        </w:rPr>
-      </w:pPr>
-      <w:r>
-        <w:rPr>
-          <w:sz w:val="24"/>
-          <w:szCs w:val="24"/>
-        </w:rPr>
-        <w:t xml:space="preserve">onde </w:t>
+        <w:t>o</w:t>
+      </w:r>
+      <w:r>
+        <w:rPr>
+          <w:sz w:val="24"/>
+          <w:szCs w:val="24"/>
+        </w:rPr>
+        <w:t>nde</w:t>
+      </w:r>
+      <w:proofErr w:type="gramEnd"/>
+      <w:r>
+        <w:rPr>
+          <w:sz w:val="24"/>
+          <w:szCs w:val="24"/>
+        </w:rPr>
+        <w:t xml:space="preserve"> </w:t>
       </w:r>
       <m:oMath>
         <m:sSub>
@@ -2001,12 +1858,21 @@
           </m:sub>
         </m:sSub>
       </m:oMath>
-      <w:r>
-        <w:rPr>
-          <w:sz w:val="24"/>
-          <w:szCs w:val="24"/>
-        </w:rPr>
-        <w:t xml:space="preserve">é a distância entre os volumes de controle P e E, como pode ser observado na Figura 2.  </w:t>
+      <w:proofErr w:type="gramStart"/>
+      <w:r>
+        <w:rPr>
+          <w:sz w:val="24"/>
+          <w:szCs w:val="24"/>
+        </w:rPr>
+        <w:t>é</w:t>
+      </w:r>
+      <w:proofErr w:type="gramEnd"/>
+      <w:r>
+        <w:rPr>
+          <w:sz w:val="24"/>
+          <w:szCs w:val="24"/>
+        </w:rPr>
+        <w:t xml:space="preserve"> a distância entre os volumes de controle P e E, como pode ser observado na Figura 2.  </w:t>
       </w:r>
       <m:oMath>
         <m:sSubSup>
@@ -2078,6 +1944,1356 @@
           <w:sz w:val="24"/>
           <w:szCs w:val="24"/>
         </w:rPr>
+        <w:t xml:space="preserve"> </w:t>
+      </w:r>
+      <w:proofErr w:type="gramStart"/>
+      <w:r>
+        <w:rPr>
+          <w:sz w:val="24"/>
+          <w:szCs w:val="24"/>
+        </w:rPr>
+        <w:t>é</w:t>
+      </w:r>
+      <w:proofErr w:type="gramEnd"/>
+      <w:r>
+        <w:rPr>
+          <w:sz w:val="24"/>
+          <w:szCs w:val="24"/>
+        </w:rPr>
+        <w:t xml:space="preserve"> a distância entre a interface e o volume de controle E.</w:t>
+      </w:r>
+      <w:r>
+        <w:rPr>
+          <w:sz w:val="24"/>
+          <w:szCs w:val="24"/>
+        </w:rPr>
+        <w:t xml:space="preserve"> </w:t>
+      </w:r>
+      <w:r>
+        <w:rPr>
+          <w:sz w:val="23"/>
+          <w:szCs w:val="23"/>
+        </w:rPr>
+        <w:t>Como será utilizado uma malha igualmente espaçada para discretizar a parede, o fator de interpolação será igual a 0,5.</w:t>
+      </w:r>
+    </w:p>
+    <w:p>
+      <w:pPr>
+        <w:ind w:firstLine="708"/>
+        <w:jc w:val="both"/>
+        <w:rPr>
+          <w:sz w:val="24"/>
+          <w:szCs w:val="24"/>
+        </w:rPr>
+      </w:pPr>
+      <w:r>
+        <w:rPr>
+          <w:sz w:val="24"/>
+          <w:szCs w:val="24"/>
+        </w:rPr>
+        <w:t xml:space="preserve">No método da interpolação linear, é feita uma interpolação linear entre os centros dos volumes de </w:t>
+      </w:r>
+      <w:proofErr w:type="gramStart"/>
+      <w:r>
+        <w:rPr>
+          <w:sz w:val="24"/>
+          <w:szCs w:val="24"/>
+        </w:rPr>
+        <w:t>controle</w:t>
+      </w:r>
+      <w:proofErr w:type="gramEnd"/>
+      <w:r>
+        <w:rPr>
+          <w:sz w:val="24"/>
+          <w:szCs w:val="24"/>
+        </w:rPr>
+        <w:t>, assim a condutividade na interface pode ser determinada através da seguinte equação:</w:t>
+      </w:r>
+    </w:p>
+    <w:p>
+      <w:pPr>
+        <w:ind w:firstLine="708"/>
+        <w:jc w:val="center"/>
+        <w:rPr>
+          <w:sz w:val="24"/>
+          <w:szCs w:val="24"/>
+        </w:rPr>
+      </w:pPr>
+      <w:r>
+        <w:rPr>
+          <w:noProof/>
+          <w:sz w:val="24"/>
+          <w:szCs w:val="24"/>
+          <w:lang w:eastAsia="pt-BR"/>
+        </w:rPr>
+        <w:drawing>
+          <wp:inline distT="0" distB="0" distL="0" distR="0" wp14:anchorId="4CFF1B08" wp14:editId="71BCDE24">
+            <wp:extent cx="2171700" cy="428625"/>
+            <wp:effectExtent l="0" t="0" r="0" b="9525"/>
+            <wp:docPr id="21" name="Imagem 21"/>
+            <wp:cNvGraphicFramePr>
+              <a:graphicFrameLocks xmlns:a="http://schemas.openxmlformats.org/drawingml/2006/main" noChangeAspect="1"/>
+            </wp:cNvGraphicFramePr>
+            <a:graphic xmlns:a="http://schemas.openxmlformats.org/drawingml/2006/main">
+              <a:graphicData uri="http://schemas.openxmlformats.org/drawingml/2006/picture">
+                <pic:pic xmlns:pic="http://schemas.openxmlformats.org/drawingml/2006/picture">
+                  <pic:nvPicPr>
+                    <pic:cNvPr id="0" name=""/>
+                    <pic:cNvPicPr/>
+                  </pic:nvPicPr>
+                  <pic:blipFill>
+                    <a:blip r:embed="rId20"/>
+                    <a:stretch>
+                      <a:fillRect/>
+                    </a:stretch>
+                  </pic:blipFill>
+                  <pic:spPr>
+                    <a:xfrm>
+                      <a:off x="0" y="0"/>
+                      <a:ext cx="2171700" cy="428625"/>
+                    </a:xfrm>
+                    <a:prstGeom prst="rect">
+                      <a:avLst/>
+                    </a:prstGeom>
+                  </pic:spPr>
+                </pic:pic>
+              </a:graphicData>
+            </a:graphic>
+          </wp:inline>
+        </w:drawing>
+      </w:r>
+    </w:p>
+    <w:p>
+      <w:pPr>
+        <w:autoSpaceDE w:val="0"/>
+        <w:autoSpaceDN w:val="0"/>
+        <w:adjustRightInd w:val="0"/>
+        <w:spacing w:after="0" w:line="240" w:lineRule="auto"/>
+        <w:jc w:val="both"/>
+        <w:rPr>
+          <w:rFonts w:ascii="Times New Roman" w:hAnsi="Times New Roman" w:cs="Times New Roman"/>
+          <w:color w:val="000000"/>
+        </w:rPr>
+      </w:pPr>
+      <w:r>
+        <w:rPr>
+          <w:rFonts w:ascii="Times New Roman" w:hAnsi="Times New Roman" w:cs="Times New Roman"/>
+          <w:color w:val="000000"/>
+          <w:sz w:val="23"/>
+          <w:szCs w:val="23"/>
+        </w:rPr>
+        <w:t xml:space="preserve">Aplicando o fator de interpolação, a condutividade térmica avaliada pela interpolação linear torna-se a média aritmética, logo resultando na seguinte equação: </w:t>
+      </w:r>
+    </w:p>
+    <w:p>
+      <w:pPr>
+        <w:autoSpaceDE w:val="0"/>
+        <w:autoSpaceDN w:val="0"/>
+        <w:adjustRightInd w:val="0"/>
+        <w:spacing w:after="0" w:line="240" w:lineRule="auto"/>
+        <w:jc w:val="center"/>
+        <w:rPr>
+          <w:rFonts w:ascii="Times New Roman" w:hAnsi="Times New Roman" w:cs="Times New Roman"/>
+          <w:color w:val="000000"/>
+        </w:rPr>
+      </w:pPr>
+      <w:r>
+        <w:rPr>
+          <w:noProof/>
+          <w:lang w:eastAsia="pt-BR"/>
+        </w:rPr>
+        <w:drawing>
+          <wp:inline distT="0" distB="0" distL="0" distR="0" wp14:anchorId="196722FA" wp14:editId="6666FDD3">
+            <wp:extent cx="1247775" cy="666750"/>
+            <wp:effectExtent l="0" t="0" r="9525" b="0"/>
+            <wp:docPr id="30" name="Imagem 30"/>
+            <wp:cNvGraphicFramePr>
+              <a:graphicFrameLocks xmlns:a="http://schemas.openxmlformats.org/drawingml/2006/main" noChangeAspect="1"/>
+            </wp:cNvGraphicFramePr>
+            <a:graphic xmlns:a="http://schemas.openxmlformats.org/drawingml/2006/main">
+              <a:graphicData uri="http://schemas.openxmlformats.org/drawingml/2006/picture">
+                <pic:pic xmlns:pic="http://schemas.openxmlformats.org/drawingml/2006/picture">
+                  <pic:nvPicPr>
+                    <pic:cNvPr id="0" name=""/>
+                    <pic:cNvPicPr/>
+                  </pic:nvPicPr>
+                  <pic:blipFill>
+                    <a:blip r:embed="rId21"/>
+                    <a:stretch>
+                      <a:fillRect/>
+                    </a:stretch>
+                  </pic:blipFill>
+                  <pic:spPr>
+                    <a:xfrm>
+                      <a:off x="0" y="0"/>
+                      <a:ext cx="1247775" cy="666750"/>
+                    </a:xfrm>
+                    <a:prstGeom prst="rect">
+                      <a:avLst/>
+                    </a:prstGeom>
+                  </pic:spPr>
+                </pic:pic>
+              </a:graphicData>
+            </a:graphic>
+          </wp:inline>
+        </w:drawing>
+      </w:r>
+    </w:p>
+    <w:p>
+      <w:pPr>
+        <w:autoSpaceDE w:val="0"/>
+        <w:autoSpaceDN w:val="0"/>
+        <w:adjustRightInd w:val="0"/>
+        <w:spacing w:after="0" w:line="240" w:lineRule="auto"/>
+        <w:rPr>
+          <w:sz w:val="23"/>
+          <w:szCs w:val="23"/>
+        </w:rPr>
+      </w:pPr>
+      <w:r>
+        <w:rPr>
+          <w:sz w:val="23"/>
+          <w:szCs w:val="23"/>
+        </w:rPr>
+        <w:t>Já pelo método da resistência térmica equivalente, a condutividade térmica equivalente é determinada através da seguinte equação:</w:t>
+      </w:r>
+    </w:p>
+    <w:p>
+      <w:pPr>
+        <w:autoSpaceDE w:val="0"/>
+        <w:autoSpaceDN w:val="0"/>
+        <w:adjustRightInd w:val="0"/>
+        <w:spacing w:after="0" w:line="240" w:lineRule="auto"/>
+        <w:jc w:val="center"/>
+        <w:rPr>
+          <w:rFonts w:ascii="Times New Roman" w:hAnsi="Times New Roman" w:cs="Times New Roman"/>
+          <w:color w:val="000000"/>
+        </w:rPr>
+      </w:pPr>
+      <w:r>
+        <w:rPr>
+          <w:noProof/>
+          <w:lang w:eastAsia="pt-BR"/>
+        </w:rPr>
+        <w:drawing>
+          <wp:inline distT="0" distB="0" distL="0" distR="0" wp14:anchorId="460D6D86" wp14:editId="0C2F8413">
+            <wp:extent cx="1714500" cy="819150"/>
+            <wp:effectExtent l="0" t="0" r="0" b="0"/>
+            <wp:docPr id="46" name="Imagem 46"/>
+            <wp:cNvGraphicFramePr>
+              <a:graphicFrameLocks xmlns:a="http://schemas.openxmlformats.org/drawingml/2006/main" noChangeAspect="1"/>
+            </wp:cNvGraphicFramePr>
+            <a:graphic xmlns:a="http://schemas.openxmlformats.org/drawingml/2006/main">
+              <a:graphicData uri="http://schemas.openxmlformats.org/drawingml/2006/picture">
+                <pic:pic xmlns:pic="http://schemas.openxmlformats.org/drawingml/2006/picture">
+                  <pic:nvPicPr>
+                    <pic:cNvPr id="0" name=""/>
+                    <pic:cNvPicPr/>
+                  </pic:nvPicPr>
+                  <pic:blipFill>
+                    <a:blip r:embed="rId22"/>
+                    <a:stretch>
+                      <a:fillRect/>
+                    </a:stretch>
+                  </pic:blipFill>
+                  <pic:spPr>
+                    <a:xfrm>
+                      <a:off x="0" y="0"/>
+                      <a:ext cx="1714500" cy="819150"/>
+                    </a:xfrm>
+                    <a:prstGeom prst="rect">
+                      <a:avLst/>
+                    </a:prstGeom>
+                  </pic:spPr>
+                </pic:pic>
+              </a:graphicData>
+            </a:graphic>
+          </wp:inline>
+        </w:drawing>
+      </w:r>
+    </w:p>
+    <w:p>
+      <w:pPr>
+        <w:autoSpaceDE w:val="0"/>
+        <w:autoSpaceDN w:val="0"/>
+        <w:adjustRightInd w:val="0"/>
+        <w:spacing w:after="0" w:line="240" w:lineRule="auto"/>
+        <w:rPr>
+          <w:sz w:val="23"/>
+          <w:szCs w:val="23"/>
+        </w:rPr>
+      </w:pPr>
+      <w:r>
+        <w:rPr>
+          <w:sz w:val="23"/>
+          <w:szCs w:val="23"/>
+        </w:rPr>
+        <w:t>Aplicando o fator de interpolação, a condutividade térmica avaliada pela resistência térmica equivalente torna-se a média harmônica, sendo descrita pela seguinte equação:</w:t>
+      </w:r>
+    </w:p>
+    <w:p>
+      <w:pPr>
+        <w:autoSpaceDE w:val="0"/>
+        <w:autoSpaceDN w:val="0"/>
+        <w:adjustRightInd w:val="0"/>
+        <w:spacing w:after="0" w:line="240" w:lineRule="auto"/>
+        <w:jc w:val="center"/>
+        <w:rPr>
+          <w:rFonts w:ascii="Times New Roman" w:hAnsi="Times New Roman" w:cs="Times New Roman"/>
+          <w:color w:val="000000"/>
+        </w:rPr>
+      </w:pPr>
+      <w:r>
+        <w:rPr>
+          <w:noProof/>
+          <w:lang w:eastAsia="pt-BR"/>
+        </w:rPr>
+        <w:drawing>
+          <wp:inline distT="0" distB="0" distL="0" distR="0" wp14:anchorId="175743EE" wp14:editId="6A0924A3">
+            <wp:extent cx="1238250" cy="733425"/>
+            <wp:effectExtent l="0" t="0" r="0" b="9525"/>
+            <wp:docPr id="47" name="Imagem 47"/>
+            <wp:cNvGraphicFramePr>
+              <a:graphicFrameLocks xmlns:a="http://schemas.openxmlformats.org/drawingml/2006/main" noChangeAspect="1"/>
+            </wp:cNvGraphicFramePr>
+            <a:graphic xmlns:a="http://schemas.openxmlformats.org/drawingml/2006/main">
+              <a:graphicData uri="http://schemas.openxmlformats.org/drawingml/2006/picture">
+                <pic:pic xmlns:pic="http://schemas.openxmlformats.org/drawingml/2006/picture">
+                  <pic:nvPicPr>
+                    <pic:cNvPr id="0" name=""/>
+                    <pic:cNvPicPr/>
+                  </pic:nvPicPr>
+                  <pic:blipFill>
+                    <a:blip r:embed="rId23"/>
+                    <a:stretch>
+                      <a:fillRect/>
+                    </a:stretch>
+                  </pic:blipFill>
+                  <pic:spPr>
+                    <a:xfrm>
+                      <a:off x="0" y="0"/>
+                      <a:ext cx="1238250" cy="733425"/>
+                    </a:xfrm>
+                    <a:prstGeom prst="rect">
+                      <a:avLst/>
+                    </a:prstGeom>
+                  </pic:spPr>
+                </pic:pic>
+              </a:graphicData>
+            </a:graphic>
+          </wp:inline>
+        </w:drawing>
+      </w:r>
+    </w:p>
+    <w:p>
+      <w:pPr>
+        <w:autoSpaceDE w:val="0"/>
+        <w:autoSpaceDN w:val="0"/>
+        <w:adjustRightInd w:val="0"/>
+        <w:spacing w:after="0" w:line="240" w:lineRule="auto"/>
+        <w:rPr>
+          <w:sz w:val="23"/>
+          <w:szCs w:val="23"/>
+        </w:rPr>
+      </w:pPr>
+      <w:r>
+        <w:rPr>
+          <w:sz w:val="23"/>
+          <w:szCs w:val="23"/>
+        </w:rPr>
+        <w:t>No problema proposto, não há geração interna de calor, de modo que o termo fonte médio é nulo e será considerado que a área de seção transversal da parede possui 1 m².</w:t>
+      </w:r>
+    </w:p>
+    <w:p>
+      <w:pPr>
+        <w:autoSpaceDE w:val="0"/>
+        <w:autoSpaceDN w:val="0"/>
+        <w:adjustRightInd w:val="0"/>
+        <w:spacing w:after="0" w:line="240" w:lineRule="auto"/>
+        <w:rPr>
+          <w:sz w:val="23"/>
+          <w:szCs w:val="23"/>
+        </w:rPr>
+      </w:pPr>
+    </w:p>
+    <w:p>
+      <w:pPr>
+        <w:autoSpaceDE w:val="0"/>
+        <w:autoSpaceDN w:val="0"/>
+        <w:adjustRightInd w:val="0"/>
+        <w:spacing w:after="0" w:line="240" w:lineRule="auto"/>
+        <w:rPr>
+          <w:rFonts w:ascii="Times New Roman" w:hAnsi="Times New Roman" w:cs="Times New Roman"/>
+          <w:b/>
+          <w:color w:val="000000"/>
+        </w:rPr>
+      </w:pPr>
+      <w:r>
+        <w:rPr>
+          <w:b/>
+          <w:sz w:val="23"/>
+          <w:szCs w:val="23"/>
+        </w:rPr>
+        <w:t>Escrever sobre gauss seidel</w:t>
+      </w:r>
+    </w:p>
+    <w:p>
+      <w:pPr>
+        <w:ind w:firstLine="708"/>
+        <w:jc w:val="both"/>
+        <w:rPr>
+          <w:sz w:val="24"/>
+          <w:szCs w:val="24"/>
+        </w:rPr>
+      </w:pPr>
+    </w:p>
+    <w:p>
+      <w:pPr>
+        <w:ind w:firstLine="708"/>
+        <w:rPr>
+          <w:sz w:val="24"/>
+          <w:szCs w:val="24"/>
+        </w:rPr>
+      </w:pPr>
+      <w:bookmarkStart w:id="0" w:name="_GoBack"/>
+      <w:bookmarkEnd w:id="0"/>
+    </w:p>
+    <w:p>
+      <w:pPr>
+        <w:ind w:firstLine="708"/>
+        <w:rPr>
+          <w:sz w:val="24"/>
+          <w:szCs w:val="24"/>
+        </w:rPr>
+      </w:pPr>
+    </w:p>
+    <w:p>
+      <w:pPr>
+        <w:ind w:firstLine="708"/>
+        <w:jc w:val="both"/>
+        <w:rPr>
+          <w:sz w:val="24"/>
+          <w:szCs w:val="24"/>
+        </w:rPr>
+      </w:pPr>
+    </w:p>
+    <w:p>
+      <w:pPr>
+        <w:ind w:firstLine="708"/>
+        <w:jc w:val="both"/>
+        <w:rPr>
+          <w:sz w:val="24"/>
+          <w:szCs w:val="24"/>
+        </w:rPr>
+      </w:pPr>
+    </w:p>
+    <w:p>
+      <w:pPr>
+        <w:ind w:firstLine="708"/>
+        <w:jc w:val="both"/>
+        <w:rPr>
+          <w:sz w:val="24"/>
+          <w:szCs w:val="24"/>
+        </w:rPr>
+      </w:pPr>
+    </w:p>
+    <w:p>
+      <w:pPr>
+        <w:ind w:firstLine="708"/>
+        <w:jc w:val="both"/>
+        <w:rPr>
+          <w:sz w:val="24"/>
+          <w:szCs w:val="24"/>
+        </w:rPr>
+      </w:pPr>
+    </w:p>
+    <w:p>
+      <w:pPr>
+        <w:ind w:firstLine="708"/>
+        <w:jc w:val="both"/>
+        <w:rPr>
+          <w:sz w:val="24"/>
+          <w:szCs w:val="24"/>
+        </w:rPr>
+      </w:pPr>
+    </w:p>
+    <w:p>
+      <w:pPr>
+        <w:ind w:firstLine="708"/>
+        <w:jc w:val="both"/>
+        <w:rPr>
+          <w:sz w:val="24"/>
+          <w:szCs w:val="24"/>
+        </w:rPr>
+      </w:pPr>
+      <w:r>
+        <w:rPr>
+          <w:sz w:val="24"/>
+          <w:szCs w:val="24"/>
+        </w:rPr>
+        <w:t>Essa equação será utilizada para definir os volumes finitos internos das paredes constituídas dos dos materiais A e B, com exceção das interfaces das extremidades da parede em contado com o ambiente externo.</w:t>
+      </w:r>
+    </w:p>
+    <w:p>
+      <w:pPr>
+        <w:ind w:firstLine="708"/>
+        <w:jc w:val="both"/>
+        <w:rPr>
+          <w:sz w:val="24"/>
+          <w:szCs w:val="24"/>
+        </w:rPr>
+      </w:pPr>
+      <w:r>
+        <w:rPr>
+          <w:sz w:val="24"/>
+          <w:szCs w:val="24"/>
+        </w:rPr>
+        <w:t>Na discretização da parede composta optou-se por posicionar os volumes de controle de fronteira com o ambiente externo centrados na extremidade com o ambiente externo. Estes volumes de controle de fronteira possuem um comprimento equivalente a metade do comprimento do volume de controle utilizado nos outros volumes de cotrole da mesma parede. Uma representação esquemática da discretização da parede composta pode ser observada na Figura 3.</w:t>
+      </w:r>
+    </w:p>
+    <w:p>
+      <w:pPr>
+        <w:ind w:firstLine="708"/>
+        <w:jc w:val="both"/>
+        <w:rPr>
+          <w:sz w:val="24"/>
+          <w:szCs w:val="24"/>
+        </w:rPr>
+      </w:pPr>
+      <w:r>
+        <w:rPr>
+          <w:sz w:val="24"/>
+          <w:szCs w:val="24"/>
+        </w:rPr>
+        <w:t>Deste modo, o comprimento dos volumes de controle nas paredes constituídas dos materiais A e B podem ser determinados, respectivamente, através das seguintes equações:</w:t>
+      </w:r>
+    </w:p>
+    <w:p>
+      <w:pPr>
+        <w:ind w:firstLine="708"/>
+        <w:jc w:val="center"/>
+        <w:rPr>
+          <w:sz w:val="24"/>
+          <w:szCs w:val="24"/>
+        </w:rPr>
+      </w:pPr>
+      <w:r>
+        <w:rPr>
+          <w:noProof/>
+          <w:sz w:val="24"/>
+          <w:szCs w:val="24"/>
+          <w:lang w:eastAsia="pt-BR"/>
+        </w:rPr>
+        <w:drawing>
+          <wp:inline distT="0" distB="0" distL="0" distR="0" wp14:anchorId="40E24520" wp14:editId="4382AC20">
+            <wp:extent cx="2028825" cy="1257300"/>
+            <wp:effectExtent l="0" t="0" r="9525" b="0"/>
+            <wp:docPr id="11" name="Imagem 11"/>
+            <wp:cNvGraphicFramePr>
+              <a:graphicFrameLocks xmlns:a="http://schemas.openxmlformats.org/drawingml/2006/main" noChangeAspect="1"/>
+            </wp:cNvGraphicFramePr>
+            <a:graphic xmlns:a="http://schemas.openxmlformats.org/drawingml/2006/main">
+              <a:graphicData uri="http://schemas.openxmlformats.org/drawingml/2006/picture">
+                <pic:pic xmlns:pic="http://schemas.openxmlformats.org/drawingml/2006/picture">
+                  <pic:nvPicPr>
+                    <pic:cNvPr id="0" name=""/>
+                    <pic:cNvPicPr/>
+                  </pic:nvPicPr>
+                  <pic:blipFill>
+                    <a:blip r:embed="rId24"/>
+                    <a:stretch>
+                      <a:fillRect/>
+                    </a:stretch>
+                  </pic:blipFill>
+                  <pic:spPr>
+                    <a:xfrm>
+                      <a:off x="0" y="0"/>
+                      <a:ext cx="2028825" cy="1257300"/>
+                    </a:xfrm>
+                    <a:prstGeom prst="rect">
+                      <a:avLst/>
+                    </a:prstGeom>
+                  </pic:spPr>
+                </pic:pic>
+              </a:graphicData>
+            </a:graphic>
+          </wp:inline>
+        </w:drawing>
+      </w:r>
+    </w:p>
+    <w:p>
+      <w:pPr>
+        <w:ind w:firstLine="708"/>
+        <w:jc w:val="both"/>
+        <w:rPr>
+          <w:sz w:val="24"/>
+          <w:szCs w:val="24"/>
+        </w:rPr>
+      </w:pPr>
+      <w:r>
+        <w:rPr>
+          <w:sz w:val="24"/>
+          <w:szCs w:val="24"/>
+        </w:rPr>
+        <w:t xml:space="preserve">onde </w:t>
+      </w:r>
+      <m:oMath>
+        <m:sSub>
+          <m:sSubPr>
+            <m:ctrlPr>
+              <w:rPr>
+                <w:rFonts w:ascii="Cambria Math" w:hAnsi="Cambria Math"/>
+                <w:sz w:val="24"/>
+                <w:szCs w:val="24"/>
+              </w:rPr>
+            </m:ctrlPr>
+          </m:sSubPr>
+          <m:e>
+            <m:r>
+              <m:rPr>
+                <m:sty m:val="p"/>
+              </m:rPr>
+              <w:rPr>
+                <w:rFonts w:ascii="Cambria Math" w:hAnsi="Cambria Math"/>
+                <w:sz w:val="24"/>
+                <w:szCs w:val="24"/>
+              </w:rPr>
+              <m:t>N</m:t>
+            </m:r>
+          </m:e>
+          <m:sub>
+            <m:r>
+              <m:rPr>
+                <m:sty m:val="p"/>
+              </m:rPr>
+              <w:rPr>
+                <w:rFonts w:ascii="Cambria Math" w:hAnsi="Cambria Math"/>
+                <w:sz w:val="24"/>
+                <w:szCs w:val="24"/>
+              </w:rPr>
+              <m:t>a</m:t>
+            </m:r>
+          </m:sub>
+        </m:sSub>
+      </m:oMath>
+      <w:r>
+        <w:rPr>
+          <w:sz w:val="24"/>
+          <w:szCs w:val="24"/>
+        </w:rPr>
+        <w:t xml:space="preserve"> e </w:t>
+      </w:r>
+      <m:oMath>
+        <m:sSub>
+          <m:sSubPr>
+            <m:ctrlPr>
+              <w:rPr>
+                <w:rFonts w:ascii="Cambria Math" w:hAnsi="Cambria Math"/>
+                <w:sz w:val="24"/>
+                <w:szCs w:val="24"/>
+              </w:rPr>
+            </m:ctrlPr>
+          </m:sSubPr>
+          <m:e>
+            <m:r>
+              <m:rPr>
+                <m:sty m:val="p"/>
+              </m:rPr>
+              <w:rPr>
+                <w:rFonts w:ascii="Cambria Math" w:hAnsi="Cambria Math"/>
+                <w:sz w:val="24"/>
+                <w:szCs w:val="24"/>
+              </w:rPr>
+              <m:t>N</m:t>
+            </m:r>
+          </m:e>
+          <m:sub>
+            <m:r>
+              <m:rPr>
+                <m:sty m:val="p"/>
+              </m:rPr>
+              <w:rPr>
+                <w:rFonts w:ascii="Cambria Math" w:hAnsi="Cambria Math"/>
+                <w:sz w:val="24"/>
+                <w:szCs w:val="24"/>
+              </w:rPr>
+              <m:t>b</m:t>
+            </m:r>
+          </m:sub>
+        </m:sSub>
+      </m:oMath>
+      <w:r>
+        <w:rPr>
+          <w:sz w:val="24"/>
+          <w:szCs w:val="24"/>
+        </w:rPr>
+        <w:t xml:space="preserve">  são, respectivamente, o número de volumes de controles utilizados na discretização das paredes constituídas dos materiais A e B. </w:t>
+      </w:r>
+    </w:p>
+    <w:p>
+      <w:pPr>
+        <w:ind w:firstLine="708"/>
+        <w:jc w:val="center"/>
+        <w:rPr>
+          <w:sz w:val="24"/>
+          <w:szCs w:val="24"/>
+        </w:rPr>
+      </w:pPr>
+      <w:r>
+        <w:rPr>
+          <w:noProof/>
+          <w:sz w:val="24"/>
+          <w:szCs w:val="24"/>
+          <w:lang w:eastAsia="pt-BR"/>
+        </w:rPr>
+        <w:drawing>
+          <wp:inline distT="0" distB="0" distL="0" distR="0" wp14:anchorId="773987F1" wp14:editId="75210DED">
+            <wp:extent cx="5400040" cy="2544825"/>
+            <wp:effectExtent l="0" t="0" r="0" b="8255"/>
+            <wp:docPr id="12" name="Imagem 12"/>
+            <wp:cNvGraphicFramePr>
+              <a:graphicFrameLocks xmlns:a="http://schemas.openxmlformats.org/drawingml/2006/main" noChangeAspect="1"/>
+            </wp:cNvGraphicFramePr>
+            <a:graphic xmlns:a="http://schemas.openxmlformats.org/drawingml/2006/main">
+              <a:graphicData uri="http://schemas.openxmlformats.org/drawingml/2006/picture">
+                <pic:pic xmlns:pic="http://schemas.openxmlformats.org/drawingml/2006/picture">
+                  <pic:nvPicPr>
+                    <pic:cNvPr id="0" name=""/>
+                    <pic:cNvPicPr/>
+                  </pic:nvPicPr>
+                  <pic:blipFill>
+                    <a:blip r:embed="rId25"/>
+                    <a:stretch>
+                      <a:fillRect/>
+                    </a:stretch>
+                  </pic:blipFill>
+                  <pic:spPr>
+                    <a:xfrm>
+                      <a:off x="0" y="0"/>
+                      <a:ext cx="5400040" cy="2544825"/>
+                    </a:xfrm>
+                    <a:prstGeom prst="rect">
+                      <a:avLst/>
+                    </a:prstGeom>
+                  </pic:spPr>
+                </pic:pic>
+              </a:graphicData>
+            </a:graphic>
+          </wp:inline>
+        </w:drawing>
+      </w:r>
+    </w:p>
+    <w:p>
+      <w:pPr>
+        <w:ind w:firstLine="708"/>
+        <w:jc w:val="both"/>
+        <w:rPr>
+          <w:sz w:val="24"/>
+          <w:szCs w:val="24"/>
+        </w:rPr>
+      </w:pPr>
+      <w:r>
+        <w:rPr>
+          <w:sz w:val="24"/>
+          <w:szCs w:val="24"/>
+        </w:rPr>
+        <w:t>Como pode-se observar na Figura 3, a extremidade esquerda da parede composta está sob uma condição de fluxo prescrito. Assim, como foi demonstrado em sala de aula, para o primeiro volume de controle a equação do calor se reduz para:</w:t>
+      </w:r>
+    </w:p>
+    <w:p>
+      <w:pPr>
+        <w:ind w:firstLine="708"/>
+        <w:jc w:val="center"/>
+        <w:rPr>
+          <w:sz w:val="24"/>
+          <w:szCs w:val="24"/>
+        </w:rPr>
+      </w:pPr>
+      <w:r>
+        <w:rPr>
+          <w:noProof/>
+          <w:sz w:val="24"/>
+          <w:szCs w:val="24"/>
+          <w:lang w:eastAsia="pt-BR"/>
+        </w:rPr>
+        <w:lastRenderedPageBreak/>
+        <w:drawing>
+          <wp:inline distT="0" distB="0" distL="0" distR="0" wp14:anchorId="7C4DF08A" wp14:editId="5511C742">
+            <wp:extent cx="2124075" cy="438150"/>
+            <wp:effectExtent l="0" t="0" r="9525" b="0"/>
+            <wp:docPr id="14" name="Imagem 14"/>
+            <wp:cNvGraphicFramePr>
+              <a:graphicFrameLocks xmlns:a="http://schemas.openxmlformats.org/drawingml/2006/main" noChangeAspect="1"/>
+            </wp:cNvGraphicFramePr>
+            <a:graphic xmlns:a="http://schemas.openxmlformats.org/drawingml/2006/main">
+              <a:graphicData uri="http://schemas.openxmlformats.org/drawingml/2006/picture">
+                <pic:pic xmlns:pic="http://schemas.openxmlformats.org/drawingml/2006/picture">
+                  <pic:nvPicPr>
+                    <pic:cNvPr id="0" name=""/>
+                    <pic:cNvPicPr/>
+                  </pic:nvPicPr>
+                  <pic:blipFill>
+                    <a:blip r:embed="rId17"/>
+                    <a:stretch>
+                      <a:fillRect/>
+                    </a:stretch>
+                  </pic:blipFill>
+                  <pic:spPr>
+                    <a:xfrm>
+                      <a:off x="0" y="0"/>
+                      <a:ext cx="2124075" cy="438150"/>
+                    </a:xfrm>
+                    <a:prstGeom prst="rect">
+                      <a:avLst/>
+                    </a:prstGeom>
+                  </pic:spPr>
+                </pic:pic>
+              </a:graphicData>
+            </a:graphic>
+          </wp:inline>
+        </w:drawing>
+      </w:r>
+    </w:p>
+    <w:p>
+      <w:pPr>
+        <w:ind w:firstLine="708"/>
+        <w:jc w:val="both"/>
+        <w:rPr>
+          <w:sz w:val="24"/>
+          <w:szCs w:val="24"/>
+        </w:rPr>
+      </w:pPr>
+      <w:r>
+        <w:rPr>
+          <w:sz w:val="24"/>
+          <w:szCs w:val="24"/>
+        </w:rPr>
+        <w:t>onde:</w:t>
+      </w:r>
+    </w:p>
+    <w:p>
+      <w:pPr>
+        <w:ind w:firstLine="708"/>
+        <w:jc w:val="both"/>
+        <w:rPr>
+          <w:sz w:val="24"/>
+          <w:szCs w:val="24"/>
+        </w:rPr>
+      </w:pPr>
+      <w:r>
+        <w:rPr>
+          <w:noProof/>
+          <w:sz w:val="24"/>
+          <w:szCs w:val="24"/>
+          <w:lang w:eastAsia="pt-BR"/>
+        </w:rPr>
+        <w:drawing>
+          <wp:inline distT="0" distB="0" distL="0" distR="0" wp14:anchorId="3491AEB8" wp14:editId="53E89F76">
+            <wp:extent cx="5265039" cy="572494"/>
+            <wp:effectExtent l="0" t="0" r="0" b="0"/>
+            <wp:docPr id="15" name="Imagem 15"/>
+            <wp:cNvGraphicFramePr>
+              <a:graphicFrameLocks xmlns:a="http://schemas.openxmlformats.org/drawingml/2006/main" noChangeAspect="1"/>
+            </wp:cNvGraphicFramePr>
+            <a:graphic xmlns:a="http://schemas.openxmlformats.org/drawingml/2006/main">
+              <a:graphicData uri="http://schemas.openxmlformats.org/drawingml/2006/picture">
+                <pic:pic xmlns:pic="http://schemas.openxmlformats.org/drawingml/2006/picture">
+                  <pic:nvPicPr>
+                    <pic:cNvPr id="0" name=""/>
+                    <pic:cNvPicPr/>
+                  </pic:nvPicPr>
+                  <pic:blipFill>
+                    <a:blip r:embed="rId26"/>
+                    <a:stretch>
+                      <a:fillRect/>
+                    </a:stretch>
+                  </pic:blipFill>
+                  <pic:spPr>
+                    <a:xfrm>
+                      <a:off x="0" y="0"/>
+                      <a:ext cx="5265039" cy="572494"/>
+                    </a:xfrm>
+                    <a:prstGeom prst="rect">
+                      <a:avLst/>
+                    </a:prstGeom>
+                  </pic:spPr>
+                </pic:pic>
+              </a:graphicData>
+            </a:graphic>
+          </wp:inline>
+        </w:drawing>
+      </w:r>
+    </w:p>
+    <w:p>
+      <w:pPr>
+        <w:ind w:firstLine="708"/>
+        <w:jc w:val="both"/>
+        <w:rPr>
+          <w:sz w:val="24"/>
+          <w:szCs w:val="24"/>
+        </w:rPr>
+      </w:pPr>
+    </w:p>
+    <w:p>
+      <w:pPr>
+        <w:ind w:firstLine="708"/>
+        <w:jc w:val="both"/>
+        <w:rPr>
+          <w:sz w:val="24"/>
+          <w:szCs w:val="24"/>
+        </w:rPr>
+      </w:pPr>
+      <w:r>
+        <w:rPr>
+          <w:sz w:val="24"/>
+          <w:szCs w:val="24"/>
+        </w:rPr>
+        <w:t>A extremidade direita da parede composta está exposta à convecção do ambiente externo. Assim, como foi demonstrado em sala de aula, para o último volume de controle a equação do calor se reduz para:</w:t>
+      </w:r>
+    </w:p>
+    <w:p>
+      <w:pPr>
+        <w:ind w:firstLine="708"/>
+        <w:jc w:val="center"/>
+        <w:rPr>
+          <w:sz w:val="24"/>
+          <w:szCs w:val="24"/>
+        </w:rPr>
+      </w:pPr>
+      <w:r>
+        <w:rPr>
+          <w:noProof/>
+          <w:sz w:val="24"/>
+          <w:szCs w:val="24"/>
+          <w:lang w:eastAsia="pt-BR"/>
+        </w:rPr>
+        <w:drawing>
+          <wp:inline distT="0" distB="0" distL="0" distR="0" wp14:anchorId="33115BB4" wp14:editId="3BF7D80A">
+            <wp:extent cx="2124075" cy="438150"/>
+            <wp:effectExtent l="0" t="0" r="9525" b="0"/>
+            <wp:docPr id="16" name="Imagem 16"/>
+            <wp:cNvGraphicFramePr>
+              <a:graphicFrameLocks xmlns:a="http://schemas.openxmlformats.org/drawingml/2006/main" noChangeAspect="1"/>
+            </wp:cNvGraphicFramePr>
+            <a:graphic xmlns:a="http://schemas.openxmlformats.org/drawingml/2006/main">
+              <a:graphicData uri="http://schemas.openxmlformats.org/drawingml/2006/picture">
+                <pic:pic xmlns:pic="http://schemas.openxmlformats.org/drawingml/2006/picture">
+                  <pic:nvPicPr>
+                    <pic:cNvPr id="0" name=""/>
+                    <pic:cNvPicPr/>
+                  </pic:nvPicPr>
+                  <pic:blipFill>
+                    <a:blip r:embed="rId17"/>
+                    <a:stretch>
+                      <a:fillRect/>
+                    </a:stretch>
+                  </pic:blipFill>
+                  <pic:spPr>
+                    <a:xfrm>
+                      <a:off x="0" y="0"/>
+                      <a:ext cx="2124075" cy="438150"/>
+                    </a:xfrm>
+                    <a:prstGeom prst="rect">
+                      <a:avLst/>
+                    </a:prstGeom>
+                  </pic:spPr>
+                </pic:pic>
+              </a:graphicData>
+            </a:graphic>
+          </wp:inline>
+        </w:drawing>
+      </w:r>
+    </w:p>
+    <w:p>
+      <w:pPr>
+        <w:ind w:firstLine="708"/>
+        <w:jc w:val="both"/>
+        <w:rPr>
+          <w:sz w:val="24"/>
+          <w:szCs w:val="24"/>
+        </w:rPr>
+      </w:pPr>
+      <w:r>
+        <w:rPr>
+          <w:sz w:val="24"/>
+          <w:szCs w:val="24"/>
+        </w:rPr>
+        <w:t>onde:</w:t>
+      </w:r>
+    </w:p>
+    <w:p>
+      <w:pPr>
+        <w:pStyle w:val="Default"/>
+        <w:ind w:firstLine="708"/>
+        <w:jc w:val="center"/>
+        <w:rPr>
+          <w:sz w:val="23"/>
+          <w:szCs w:val="23"/>
+        </w:rPr>
+      </w:pPr>
+      <w:r>
+        <w:rPr>
+          <w:noProof/>
+          <w:lang w:eastAsia="pt-BR"/>
+        </w:rPr>
+        <w:drawing>
+          <wp:inline distT="0" distB="0" distL="0" distR="0" wp14:anchorId="38E1E187" wp14:editId="4C95C4FE">
+            <wp:extent cx="5160397" cy="566955"/>
+            <wp:effectExtent l="0" t="0" r="2540" b="5080"/>
+            <wp:docPr id="17" name="Imagem 17"/>
+            <wp:cNvGraphicFramePr>
+              <a:graphicFrameLocks xmlns:a="http://schemas.openxmlformats.org/drawingml/2006/main" noChangeAspect="1"/>
+            </wp:cNvGraphicFramePr>
+            <a:graphic xmlns:a="http://schemas.openxmlformats.org/drawingml/2006/main">
+              <a:graphicData uri="http://schemas.openxmlformats.org/drawingml/2006/picture">
+                <pic:pic xmlns:pic="http://schemas.openxmlformats.org/drawingml/2006/picture">
+                  <pic:nvPicPr>
+                    <pic:cNvPr id="0" name=""/>
+                    <pic:cNvPicPr/>
+                  </pic:nvPicPr>
+                  <pic:blipFill>
+                    <a:blip r:embed="rId27"/>
+                    <a:stretch>
+                      <a:fillRect/>
+                    </a:stretch>
+                  </pic:blipFill>
+                  <pic:spPr>
+                    <a:xfrm>
+                      <a:off x="0" y="0"/>
+                      <a:ext cx="5161452" cy="567071"/>
+                    </a:xfrm>
+                    <a:prstGeom prst="rect">
+                      <a:avLst/>
+                    </a:prstGeom>
+                  </pic:spPr>
+                </pic:pic>
+              </a:graphicData>
+            </a:graphic>
+          </wp:inline>
+        </w:drawing>
+      </w:r>
+    </w:p>
+    <w:p>
+      <w:pPr>
+        <w:rPr>
+          <w:rFonts w:ascii="Times New Roman" w:hAnsi="Times New Roman" w:cs="Times New Roman"/>
+          <w:color w:val="000000"/>
+          <w:sz w:val="23"/>
+          <w:szCs w:val="23"/>
+        </w:rPr>
+      </w:pPr>
+      <w:r>
+        <w:rPr>
+          <w:sz w:val="23"/>
+          <w:szCs w:val="23"/>
+        </w:rPr>
+        <w:br w:type="page"/>
+      </w:r>
+    </w:p>
+    <w:p>
+      <w:pPr>
+        <w:pStyle w:val="Ttulo"/>
+        <w:numPr>
+          <w:ilvl w:val="0"/>
+          <w:numId w:val="5"/>
+        </w:numPr>
+        <w:rPr>
+          <w:rStyle w:val="nfase"/>
+        </w:rPr>
+      </w:pPr>
+      <w:r>
+        <w:rPr>
+          <w:rStyle w:val="nfase"/>
+        </w:rPr>
+        <w:lastRenderedPageBreak/>
+        <w:t>Avaliação dos volumes na interface</w:t>
+      </w:r>
+    </w:p>
+    <w:p>
+      <w:pPr>
+        <w:ind w:firstLine="708"/>
+        <w:jc w:val="both"/>
+        <w:rPr>
+          <w:sz w:val="24"/>
+          <w:szCs w:val="24"/>
+        </w:rPr>
+      </w:pPr>
+      <w:r>
+        <w:rPr>
+          <w:sz w:val="24"/>
+          <w:szCs w:val="24"/>
+        </w:rPr>
+        <w:t xml:space="preserve">Para os volumes de controle que estão situados entre a interface entre as paredes constituídas pelos materiais A e B, pode-se usar a equação: </w:t>
+      </w:r>
+    </w:p>
+    <w:p>
+      <w:pPr>
+        <w:ind w:firstLine="708"/>
+        <w:jc w:val="center"/>
+        <w:rPr>
+          <w:sz w:val="24"/>
+          <w:szCs w:val="24"/>
+        </w:rPr>
+      </w:pPr>
+      <w:r>
+        <w:rPr>
+          <w:noProof/>
+          <w:sz w:val="24"/>
+          <w:szCs w:val="24"/>
+          <w:lang w:eastAsia="pt-BR"/>
+        </w:rPr>
+        <w:drawing>
+          <wp:inline distT="0" distB="0" distL="0" distR="0" wp14:anchorId="0648E8C9" wp14:editId="3617176D">
+            <wp:extent cx="2124075" cy="438150"/>
+            <wp:effectExtent l="0" t="0" r="9525" b="0"/>
+            <wp:docPr id="18" name="Imagem 18"/>
+            <wp:cNvGraphicFramePr>
+              <a:graphicFrameLocks xmlns:a="http://schemas.openxmlformats.org/drawingml/2006/main" noChangeAspect="1"/>
+            </wp:cNvGraphicFramePr>
+            <a:graphic xmlns:a="http://schemas.openxmlformats.org/drawingml/2006/main">
+              <a:graphicData uri="http://schemas.openxmlformats.org/drawingml/2006/picture">
+                <pic:pic xmlns:pic="http://schemas.openxmlformats.org/drawingml/2006/picture">
+                  <pic:nvPicPr>
+                    <pic:cNvPr id="0" name=""/>
+                    <pic:cNvPicPr/>
+                  </pic:nvPicPr>
+                  <pic:blipFill>
+                    <a:blip r:embed="rId17"/>
+                    <a:stretch>
+                      <a:fillRect/>
+                    </a:stretch>
+                  </pic:blipFill>
+                  <pic:spPr>
+                    <a:xfrm>
+                      <a:off x="0" y="0"/>
+                      <a:ext cx="2124075" cy="438150"/>
+                    </a:xfrm>
+                    <a:prstGeom prst="rect">
+                      <a:avLst/>
+                    </a:prstGeom>
+                  </pic:spPr>
+                </pic:pic>
+              </a:graphicData>
+            </a:graphic>
+          </wp:inline>
+        </w:drawing>
+      </w:r>
+    </w:p>
+    <w:p>
+      <w:pPr>
+        <w:ind w:firstLine="708"/>
+        <w:jc w:val="both"/>
+        <w:rPr>
+          <w:sz w:val="24"/>
+          <w:szCs w:val="24"/>
+        </w:rPr>
+      </w:pPr>
+      <w:r>
+        <w:rPr>
+          <w:sz w:val="24"/>
+          <w:szCs w:val="24"/>
+        </w:rPr>
+        <w:t xml:space="preserve"> Entretanto deve-se atentar para a condutividade térmica que deve ser corretamente ponderada, de modo a assegurar a continuidade característica do método dos volumes finitos. Pode-se avaliar esta condutividade térmica através da interpolação linear e também pela resistência equivalente. Estes dois métodos utilizam um fator de interpolação definido através da seguinte expressão:</w:t>
+      </w:r>
+    </w:p>
+    <w:p>
+      <w:pPr>
+        <w:ind w:firstLine="708"/>
+        <w:jc w:val="center"/>
+        <w:rPr>
+          <w:sz w:val="24"/>
+          <w:szCs w:val="24"/>
+        </w:rPr>
+      </w:pPr>
+      <w:r>
+        <w:rPr>
+          <w:noProof/>
+          <w:sz w:val="24"/>
+          <w:szCs w:val="24"/>
+          <w:lang w:eastAsia="pt-BR"/>
+        </w:rPr>
+        <w:drawing>
+          <wp:inline distT="0" distB="0" distL="0" distR="0" wp14:anchorId="34C81FC5" wp14:editId="7C778B53">
+            <wp:extent cx="1076325" cy="742950"/>
+            <wp:effectExtent l="0" t="0" r="9525" b="0"/>
+            <wp:docPr id="19" name="Imagem 19"/>
+            <wp:cNvGraphicFramePr>
+              <a:graphicFrameLocks xmlns:a="http://schemas.openxmlformats.org/drawingml/2006/main" noChangeAspect="1"/>
+            </wp:cNvGraphicFramePr>
+            <a:graphic xmlns:a="http://schemas.openxmlformats.org/drawingml/2006/main">
+              <a:graphicData uri="http://schemas.openxmlformats.org/drawingml/2006/picture">
+                <pic:pic xmlns:pic="http://schemas.openxmlformats.org/drawingml/2006/picture">
+                  <pic:nvPicPr>
+                    <pic:cNvPr id="0" name=""/>
+                    <pic:cNvPicPr/>
+                  </pic:nvPicPr>
+                  <pic:blipFill>
+                    <a:blip r:embed="rId28"/>
+                    <a:stretch>
+                      <a:fillRect/>
+                    </a:stretch>
+                  </pic:blipFill>
+                  <pic:spPr>
+                    <a:xfrm>
+                      <a:off x="0" y="0"/>
+                      <a:ext cx="1076325" cy="742950"/>
+                    </a:xfrm>
+                    <a:prstGeom prst="rect">
+                      <a:avLst/>
+                    </a:prstGeom>
+                  </pic:spPr>
+                </pic:pic>
+              </a:graphicData>
+            </a:graphic>
+          </wp:inline>
+        </w:drawing>
+      </w:r>
+    </w:p>
+    <w:p>
+      <w:pPr>
+        <w:ind w:firstLine="708"/>
+        <w:jc w:val="both"/>
+        <w:rPr>
+          <w:sz w:val="24"/>
+          <w:szCs w:val="24"/>
+        </w:rPr>
+      </w:pPr>
+      <w:r>
+        <w:rPr>
+          <w:sz w:val="24"/>
+          <w:szCs w:val="24"/>
+        </w:rPr>
+        <w:t xml:space="preserve">onde </w:t>
+      </w:r>
+      <m:oMath>
+        <m:sSub>
+          <m:sSubPr>
+            <m:ctrlPr>
+              <w:rPr>
+                <w:rFonts w:ascii="Cambria Math" w:hAnsi="Cambria Math"/>
+                <w:sz w:val="24"/>
+                <w:szCs w:val="24"/>
+              </w:rPr>
+            </m:ctrlPr>
+          </m:sSubPr>
+          <m:e>
+            <m:d>
+              <m:dPr>
+                <m:ctrlPr>
+                  <w:rPr>
+                    <w:rFonts w:ascii="Cambria Math" w:hAnsi="Cambria Math"/>
+                    <w:sz w:val="24"/>
+                    <w:szCs w:val="24"/>
+                  </w:rPr>
+                </m:ctrlPr>
+              </m:dPr>
+              <m:e>
+                <m:r>
+                  <m:rPr>
+                    <m:sty m:val="p"/>
+                  </m:rPr>
+                  <w:rPr>
+                    <w:rFonts w:ascii="Cambria Math" w:hAnsi="Cambria Math"/>
+                    <w:sz w:val="24"/>
+                    <w:szCs w:val="24"/>
+                  </w:rPr>
+                  <m:t>Δx</m:t>
+                </m:r>
+              </m:e>
+            </m:d>
+          </m:e>
+          <m:sub>
+            <m:r>
+              <m:rPr>
+                <m:sty m:val="p"/>
+              </m:rPr>
+              <w:rPr>
+                <w:rFonts w:ascii="Cambria Math" w:hAnsi="Cambria Math"/>
+                <w:sz w:val="24"/>
+                <w:szCs w:val="24"/>
+              </w:rPr>
+              <m:t>e</m:t>
+            </m:r>
+          </m:sub>
+        </m:sSub>
+      </m:oMath>
+      <w:r>
+        <w:rPr>
+          <w:sz w:val="24"/>
+          <w:szCs w:val="24"/>
+        </w:rPr>
+        <w:t xml:space="preserve">é a distância entre os volumes de controle P e E, como pode ser observado na Figura 2.  </w:t>
+      </w:r>
+      <m:oMath>
+        <m:sSubSup>
+          <m:sSubSupPr>
+            <m:ctrlPr>
+              <w:rPr>
+                <w:rFonts w:ascii="Cambria Math" w:hAnsi="Cambria Math"/>
+                <w:sz w:val="24"/>
+                <w:szCs w:val="24"/>
+              </w:rPr>
+            </m:ctrlPr>
+          </m:sSubSupPr>
+          <m:e>
+            <m:d>
+              <m:dPr>
+                <m:ctrlPr>
+                  <w:rPr>
+                    <w:rFonts w:ascii="Cambria Math" w:hAnsi="Cambria Math"/>
+                    <w:sz w:val="24"/>
+                    <w:szCs w:val="24"/>
+                  </w:rPr>
+                </m:ctrlPr>
+              </m:dPr>
+              <m:e>
+                <m:r>
+                  <m:rPr>
+                    <m:sty m:val="p"/>
+                  </m:rPr>
+                  <w:rPr>
+                    <w:rFonts w:ascii="Cambria Math" w:hAnsi="Cambria Math"/>
+                    <w:sz w:val="24"/>
+                    <w:szCs w:val="24"/>
+                  </w:rPr>
+                  <m:t>Δx</m:t>
+                </m:r>
+              </m:e>
+            </m:d>
+          </m:e>
+          <m:sub>
+            <m:r>
+              <m:rPr>
+                <m:sty m:val="p"/>
+              </m:rPr>
+              <w:rPr>
+                <w:rFonts w:ascii="Cambria Math" w:hAnsi="Cambria Math"/>
+                <w:sz w:val="24"/>
+                <w:szCs w:val="24"/>
+              </w:rPr>
+              <m:t>e</m:t>
+            </m:r>
+          </m:sub>
+          <m:sup>
+            <m:r>
+              <m:rPr>
+                <m:sty m:val="p"/>
+              </m:rPr>
+              <w:rPr>
+                <w:rFonts w:ascii="Cambria Math" w:hAnsi="Cambria Math"/>
+                <w:sz w:val="24"/>
+                <w:szCs w:val="24"/>
+              </w:rPr>
+              <m:t>+</m:t>
+            </m:r>
+          </m:sup>
+        </m:sSubSup>
+      </m:oMath>
+      <w:r>
+        <w:rPr>
+          <w:sz w:val="24"/>
+          <w:szCs w:val="24"/>
+        </w:rPr>
         <w:t xml:space="preserve"> é a distância entre a interface e o volume de controle E.</w:t>
       </w:r>
     </w:p>
@@ -2140,7 +3356,7 @@
                     <pic:cNvPicPr/>
                   </pic:nvPicPr>
                   <pic:blipFill>
-                    <a:blip r:embed="rId21"/>
+                    <a:blip r:embed="rId20"/>
                     <a:stretch>
                       <a:fillRect/>
                     </a:stretch>
@@ -2330,7 +3546,7 @@
                     <pic:cNvPicPr/>
                   </pic:nvPicPr>
                   <pic:blipFill>
-                    <a:blip r:embed="rId22"/>
+                    <a:blip r:embed="rId29"/>
                     <a:stretch>
                       <a:fillRect/>
                     </a:stretch>
@@ -2401,7 +3617,7 @@
                     <pic:cNvPicPr/>
                   </pic:nvPicPr>
                   <pic:blipFill>
-                    <a:blip r:embed="rId23"/>
+                    <a:blip r:embed="rId30"/>
                     <a:stretch>
                       <a:fillRect/>
                     </a:stretch>
@@ -2577,7 +3793,7 @@
                     <pic:cNvPicPr/>
                   </pic:nvPicPr>
                   <pic:blipFill>
-                    <a:blip r:embed="rId24"/>
+                    <a:blip r:embed="rId31"/>
                     <a:stretch>
                       <a:fillRect/>
                     </a:stretch>
@@ -2657,7 +3873,7 @@
                     <pic:cNvPicPr/>
                   </pic:nvPicPr>
                   <pic:blipFill>
-                    <a:blip r:embed="rId25"/>
+                    <a:blip r:embed="rId32"/>
                     <a:stretch>
                       <a:fillRect/>
                     </a:stretch>
@@ -2727,7 +3943,7 @@
                     <pic:cNvPicPr/>
                   </pic:nvPicPr>
                   <pic:blipFill>
-                    <a:blip r:embed="rId26"/>
+                    <a:blip r:embed="rId33"/>
                     <a:stretch>
                       <a:fillRect/>
                     </a:stretch>
@@ -2903,7 +4119,7 @@
                     <pic:cNvPicPr/>
                   </pic:nvPicPr>
                   <pic:blipFill>
-                    <a:blip r:embed="rId27"/>
+                    <a:blip r:embed="rId34"/>
                     <a:stretch>
                       <a:fillRect/>
                     </a:stretch>
@@ -3080,7 +4296,7 @@
                     <pic:cNvPicPr/>
                   </pic:nvPicPr>
                   <pic:blipFill>
-                    <a:blip r:embed="rId28"/>
+                    <a:blip r:embed="rId35"/>
                     <a:stretch>
                       <a:fillRect/>
                     </a:stretch>
@@ -3432,7 +4648,7 @@
                     </pic:cNvPicPr>
                   </pic:nvPicPr>
                   <pic:blipFill>
-                    <a:blip r:embed="rId29">
+                    <a:blip r:embed="rId36">
                       <a:extLst>
                         <a:ext uri="{28A0092B-C50C-407E-A947-70E740481C1C}">
                           <a14:useLocalDpi xmlns:a14="http://schemas.microsoft.com/office/drawing/2010/main" val="0"/>
@@ -3520,7 +4736,7 @@
                     <pic:cNvPicPr/>
                   </pic:nvPicPr>
                   <pic:blipFill>
-                    <a:blip r:embed="rId30"/>
+                    <a:blip r:embed="rId37"/>
                     <a:stretch>
                       <a:fillRect/>
                     </a:stretch>
@@ -3616,449 +4832,6 @@
             <wp:extent cx="1304925" cy="600075"/>
             <wp:effectExtent l="0" t="0" r="9525" b="9525"/>
             <wp:docPr id="33" name="Imagem 33"/>
-            <wp:cNvGraphicFramePr>
-              <a:graphicFrameLocks xmlns:a="http://schemas.openxmlformats.org/drawingml/2006/main" noChangeAspect="1"/>
-            </wp:cNvGraphicFramePr>
-            <a:graphic xmlns:a="http://schemas.openxmlformats.org/drawingml/2006/main">
-              <a:graphicData uri="http://schemas.openxmlformats.org/drawingml/2006/picture">
-                <pic:pic xmlns:pic="http://schemas.openxmlformats.org/drawingml/2006/picture">
-                  <pic:nvPicPr>
-                    <pic:cNvPr id="0" name=""/>
-                    <pic:cNvPicPr/>
-                  </pic:nvPicPr>
-                  <pic:blipFill>
-                    <a:blip r:embed="rId31"/>
-                    <a:stretch>
-                      <a:fillRect/>
-                    </a:stretch>
-                  </pic:blipFill>
-                  <pic:spPr>
-                    <a:xfrm>
-                      <a:off x="0" y="0"/>
-                      <a:ext cx="1304925" cy="600075"/>
-                    </a:xfrm>
-                    <a:prstGeom prst="rect">
-                      <a:avLst/>
-                    </a:prstGeom>
-                  </pic:spPr>
-                </pic:pic>
-              </a:graphicData>
-            </a:graphic>
-          </wp:inline>
-        </w:drawing>
-      </w:r>
-    </w:p>
-    <w:p>
-      <w:pPr>
-        <w:ind w:firstLine="708"/>
-        <w:jc w:val="both"/>
-        <w:rPr>
-          <w:sz w:val="24"/>
-          <w:szCs w:val="24"/>
-        </w:rPr>
-      </w:pPr>
-      <w:r>
-        <w:rPr>
-          <w:sz w:val="24"/>
-          <w:szCs w:val="24"/>
-        </w:rPr>
-        <w:t xml:space="preserve">Integrando: </w:t>
-      </w:r>
-    </w:p>
-    <w:p>
-      <w:pPr>
-        <w:ind w:firstLine="708"/>
-        <w:jc w:val="center"/>
-        <w:rPr>
-          <w:sz w:val="24"/>
-          <w:szCs w:val="24"/>
-        </w:rPr>
-      </w:pPr>
-      <w:r>
-        <w:rPr>
-          <w:noProof/>
-          <w:sz w:val="24"/>
-          <w:szCs w:val="24"/>
-          <w:lang w:eastAsia="pt-BR"/>
-        </w:rPr>
-        <w:drawing>
-          <wp:inline distT="0" distB="0" distL="0" distR="0" wp14:anchorId="57299340" wp14:editId="7102D9E2">
-            <wp:extent cx="1447800" cy="628650"/>
-            <wp:effectExtent l="0" t="0" r="0" b="0"/>
-            <wp:docPr id="34" name="Imagem 34"/>
-            <wp:cNvGraphicFramePr>
-              <a:graphicFrameLocks xmlns:a="http://schemas.openxmlformats.org/drawingml/2006/main" noChangeAspect="1"/>
-            </wp:cNvGraphicFramePr>
-            <a:graphic xmlns:a="http://schemas.openxmlformats.org/drawingml/2006/main">
-              <a:graphicData uri="http://schemas.openxmlformats.org/drawingml/2006/picture">
-                <pic:pic xmlns:pic="http://schemas.openxmlformats.org/drawingml/2006/picture">
-                  <pic:nvPicPr>
-                    <pic:cNvPr id="0" name=""/>
-                    <pic:cNvPicPr/>
-                  </pic:nvPicPr>
-                  <pic:blipFill>
-                    <a:blip r:embed="rId32"/>
-                    <a:stretch>
-                      <a:fillRect/>
-                    </a:stretch>
-                  </pic:blipFill>
-                  <pic:spPr>
-                    <a:xfrm>
-                      <a:off x="0" y="0"/>
-                      <a:ext cx="1447800" cy="628650"/>
-                    </a:xfrm>
-                    <a:prstGeom prst="rect">
-                      <a:avLst/>
-                    </a:prstGeom>
-                  </pic:spPr>
-                </pic:pic>
-              </a:graphicData>
-            </a:graphic>
-          </wp:inline>
-        </w:drawing>
-      </w:r>
-    </w:p>
-    <w:p>
-      <w:pPr>
-        <w:ind w:firstLine="708"/>
-        <w:jc w:val="both"/>
-        <w:rPr>
-          <w:sz w:val="24"/>
-          <w:szCs w:val="24"/>
-        </w:rPr>
-      </w:pPr>
-      <w:r>
-        <w:rPr>
-          <w:sz w:val="24"/>
-          <w:szCs w:val="24"/>
-        </w:rPr>
-        <w:t>Como a parede é composta por dois materiais, primeiramente a equação será integrada no intervalo em que varia de 0 a La e depois de La até Lb. Nestes intervalos não há variação da condutividade térmica. Primeiramente é integrado a parte da parede que é composta pelo material B, assim:</w:t>
-      </w:r>
-    </w:p>
-    <w:p>
-      <w:pPr>
-        <w:ind w:firstLine="708"/>
-        <w:jc w:val="center"/>
-        <w:rPr>
-          <w:sz w:val="24"/>
-          <w:szCs w:val="24"/>
-        </w:rPr>
-      </w:pPr>
-      <w:r>
-        <w:rPr>
-          <w:noProof/>
-          <w:sz w:val="24"/>
-          <w:szCs w:val="24"/>
-          <w:lang w:eastAsia="pt-BR"/>
-        </w:rPr>
-        <w:drawing>
-          <wp:inline distT="0" distB="0" distL="0" distR="0" wp14:anchorId="4229F0EA" wp14:editId="5E0C2B54">
-            <wp:extent cx="2047875" cy="619125"/>
-            <wp:effectExtent l="0" t="0" r="9525" b="9525"/>
-            <wp:docPr id="35" name="Imagem 35"/>
-            <wp:cNvGraphicFramePr>
-              <a:graphicFrameLocks xmlns:a="http://schemas.openxmlformats.org/drawingml/2006/main" noChangeAspect="1"/>
-            </wp:cNvGraphicFramePr>
-            <a:graphic xmlns:a="http://schemas.openxmlformats.org/drawingml/2006/main">
-              <a:graphicData uri="http://schemas.openxmlformats.org/drawingml/2006/picture">
-                <pic:pic xmlns:pic="http://schemas.openxmlformats.org/drawingml/2006/picture">
-                  <pic:nvPicPr>
-                    <pic:cNvPr id="0" name=""/>
-                    <pic:cNvPicPr/>
-                  </pic:nvPicPr>
-                  <pic:blipFill>
-                    <a:blip r:embed="rId33"/>
-                    <a:stretch>
-                      <a:fillRect/>
-                    </a:stretch>
-                  </pic:blipFill>
-                  <pic:spPr>
-                    <a:xfrm>
-                      <a:off x="0" y="0"/>
-                      <a:ext cx="2047875" cy="619125"/>
-                    </a:xfrm>
-                    <a:prstGeom prst="rect">
-                      <a:avLst/>
-                    </a:prstGeom>
-                  </pic:spPr>
-                </pic:pic>
-              </a:graphicData>
-            </a:graphic>
-          </wp:inline>
-        </w:drawing>
-      </w:r>
-    </w:p>
-    <w:p>
-      <w:pPr>
-        <w:ind w:firstLine="708"/>
-        <w:jc w:val="both"/>
-        <w:rPr>
-          <w:sz w:val="24"/>
-          <w:szCs w:val="24"/>
-        </w:rPr>
-      </w:pPr>
-      <w:r>
-        <w:rPr>
-          <w:sz w:val="24"/>
-          <w:szCs w:val="24"/>
-        </w:rPr>
-        <w:t>As condições de contorno nesta parede são:</w:t>
-      </w:r>
-    </w:p>
-    <w:p>
-      <w:pPr>
-        <w:ind w:firstLine="708"/>
-        <w:jc w:val="center"/>
-        <w:rPr>
-          <w:sz w:val="24"/>
-          <w:szCs w:val="24"/>
-        </w:rPr>
-      </w:pPr>
-      <w:r>
-        <w:rPr>
-          <w:noProof/>
-          <w:sz w:val="24"/>
-          <w:szCs w:val="24"/>
-          <w:lang w:eastAsia="pt-BR"/>
-        </w:rPr>
-        <w:drawing>
-          <wp:inline distT="0" distB="0" distL="0" distR="0" wp14:anchorId="43D33672" wp14:editId="18DC9E0A">
-            <wp:extent cx="2305050" cy="733425"/>
-            <wp:effectExtent l="0" t="0" r="0" b="9525"/>
-            <wp:docPr id="36" name="Imagem 36"/>
-            <wp:cNvGraphicFramePr>
-              <a:graphicFrameLocks xmlns:a="http://schemas.openxmlformats.org/drawingml/2006/main" noChangeAspect="1"/>
-            </wp:cNvGraphicFramePr>
-            <a:graphic xmlns:a="http://schemas.openxmlformats.org/drawingml/2006/main">
-              <a:graphicData uri="http://schemas.openxmlformats.org/drawingml/2006/picture">
-                <pic:pic xmlns:pic="http://schemas.openxmlformats.org/drawingml/2006/picture">
-                  <pic:nvPicPr>
-                    <pic:cNvPr id="0" name=""/>
-                    <pic:cNvPicPr/>
-                  </pic:nvPicPr>
-                  <pic:blipFill>
-                    <a:blip r:embed="rId34"/>
-                    <a:stretch>
-                      <a:fillRect/>
-                    </a:stretch>
-                  </pic:blipFill>
-                  <pic:spPr>
-                    <a:xfrm>
-                      <a:off x="0" y="0"/>
-                      <a:ext cx="2305050" cy="733425"/>
-                    </a:xfrm>
-                    <a:prstGeom prst="rect">
-                      <a:avLst/>
-                    </a:prstGeom>
-                  </pic:spPr>
-                </pic:pic>
-              </a:graphicData>
-            </a:graphic>
-          </wp:inline>
-        </w:drawing>
-      </w:r>
-    </w:p>
-    <w:p>
-      <w:pPr>
-        <w:ind w:firstLine="708"/>
-        <w:jc w:val="center"/>
-        <w:rPr>
-          <w:sz w:val="24"/>
-          <w:szCs w:val="24"/>
-        </w:rPr>
-      </w:pPr>
-      <w:r>
-        <w:rPr>
-          <w:noProof/>
-          <w:sz w:val="24"/>
-          <w:szCs w:val="24"/>
-          <w:lang w:eastAsia="pt-BR"/>
-        </w:rPr>
-        <w:drawing>
-          <wp:inline distT="0" distB="0" distL="0" distR="0" wp14:anchorId="5564196B" wp14:editId="7C2FF349">
-            <wp:extent cx="2562225" cy="876300"/>
-            <wp:effectExtent l="0" t="0" r="9525" b="0"/>
-            <wp:docPr id="37" name="Imagem 37"/>
-            <wp:cNvGraphicFramePr>
-              <a:graphicFrameLocks xmlns:a="http://schemas.openxmlformats.org/drawingml/2006/main" noChangeAspect="1"/>
-            </wp:cNvGraphicFramePr>
-            <a:graphic xmlns:a="http://schemas.openxmlformats.org/drawingml/2006/main">
-              <a:graphicData uri="http://schemas.openxmlformats.org/drawingml/2006/picture">
-                <pic:pic xmlns:pic="http://schemas.openxmlformats.org/drawingml/2006/picture">
-                  <pic:nvPicPr>
-                    <pic:cNvPr id="0" name=""/>
-                    <pic:cNvPicPr/>
-                  </pic:nvPicPr>
-                  <pic:blipFill>
-                    <a:blip r:embed="rId35"/>
-                    <a:stretch>
-                      <a:fillRect/>
-                    </a:stretch>
-                  </pic:blipFill>
-                  <pic:spPr>
-                    <a:xfrm>
-                      <a:off x="0" y="0"/>
-                      <a:ext cx="2562225" cy="876300"/>
-                    </a:xfrm>
-                    <a:prstGeom prst="rect">
-                      <a:avLst/>
-                    </a:prstGeom>
-                  </pic:spPr>
-                </pic:pic>
-              </a:graphicData>
-            </a:graphic>
-          </wp:inline>
-        </w:drawing>
-      </w:r>
-    </w:p>
-    <w:p>
-      <w:pPr>
-        <w:ind w:firstLine="708"/>
-        <w:jc w:val="both"/>
-        <w:rPr>
-          <w:sz w:val="24"/>
-          <w:szCs w:val="24"/>
-        </w:rPr>
-      </w:pPr>
-      <w:r>
-        <w:rPr>
-          <w:sz w:val="24"/>
-          <w:szCs w:val="24"/>
-        </w:rPr>
-        <w:t>Para a parede que é composta pelo material A, a integração da equaçãoresulta em:</w:t>
-      </w:r>
-    </w:p>
-    <w:p>
-      <w:pPr>
-        <w:ind w:firstLine="708"/>
-        <w:jc w:val="center"/>
-        <w:rPr>
-          <w:rFonts w:eastAsiaTheme="minorEastAsia"/>
-          <w:sz w:val="23"/>
-          <w:szCs w:val="23"/>
-        </w:rPr>
-      </w:pPr>
-      <w:r>
-        <w:rPr>
-          <w:noProof/>
-          <w:lang w:eastAsia="pt-BR"/>
-        </w:rPr>
-        <w:drawing>
-          <wp:inline distT="0" distB="0" distL="0" distR="0" wp14:anchorId="2DFF6FDB" wp14:editId="3B72F2C9">
-            <wp:extent cx="2019300" cy="704850"/>
-            <wp:effectExtent l="0" t="0" r="0" b="0"/>
-            <wp:docPr id="38" name="Imagem 38"/>
-            <wp:cNvGraphicFramePr>
-              <a:graphicFrameLocks xmlns:a="http://schemas.openxmlformats.org/drawingml/2006/main" noChangeAspect="1"/>
-            </wp:cNvGraphicFramePr>
-            <a:graphic xmlns:a="http://schemas.openxmlformats.org/drawingml/2006/main">
-              <a:graphicData uri="http://schemas.openxmlformats.org/drawingml/2006/picture">
-                <pic:pic xmlns:pic="http://schemas.openxmlformats.org/drawingml/2006/picture">
-                  <pic:nvPicPr>
-                    <pic:cNvPr id="0" name=""/>
-                    <pic:cNvPicPr/>
-                  </pic:nvPicPr>
-                  <pic:blipFill>
-                    <a:blip r:embed="rId36"/>
-                    <a:stretch>
-                      <a:fillRect/>
-                    </a:stretch>
-                  </pic:blipFill>
-                  <pic:spPr>
-                    <a:xfrm>
-                      <a:off x="0" y="0"/>
-                      <a:ext cx="2019300" cy="704850"/>
-                    </a:xfrm>
-                    <a:prstGeom prst="rect">
-                      <a:avLst/>
-                    </a:prstGeom>
-                  </pic:spPr>
-                </pic:pic>
-              </a:graphicData>
-            </a:graphic>
-          </wp:inline>
-        </w:drawing>
-      </w:r>
-    </w:p>
-    <w:p>
-      <w:pPr>
-        <w:ind w:firstLine="708"/>
-        <w:jc w:val="both"/>
-        <w:rPr>
-          <w:sz w:val="24"/>
-          <w:szCs w:val="24"/>
-        </w:rPr>
-      </w:pPr>
-      <w:r>
-        <w:rPr>
-          <w:sz w:val="24"/>
-          <w:szCs w:val="24"/>
-        </w:rPr>
-        <w:t>As condições de contorno nesta parede são:</w:t>
-      </w:r>
-    </w:p>
-    <w:p>
-      <w:pPr>
-        <w:ind w:firstLine="708"/>
-        <w:jc w:val="center"/>
-        <w:rPr>
-          <w:rFonts w:eastAsiaTheme="minorEastAsia"/>
-          <w:sz w:val="23"/>
-          <w:szCs w:val="23"/>
-        </w:rPr>
-      </w:pPr>
-      <w:r>
-        <w:rPr>
-          <w:noProof/>
-          <w:lang w:eastAsia="pt-BR"/>
-        </w:rPr>
-        <w:lastRenderedPageBreak/>
-        <w:drawing>
-          <wp:inline distT="0" distB="0" distL="0" distR="0" wp14:anchorId="0B920440" wp14:editId="7BB9B31C">
-            <wp:extent cx="2571750" cy="762000"/>
-            <wp:effectExtent l="0" t="0" r="0" b="0"/>
-            <wp:docPr id="39" name="Imagem 39"/>
-            <wp:cNvGraphicFramePr>
-              <a:graphicFrameLocks xmlns:a="http://schemas.openxmlformats.org/drawingml/2006/main" noChangeAspect="1"/>
-            </wp:cNvGraphicFramePr>
-            <a:graphic xmlns:a="http://schemas.openxmlformats.org/drawingml/2006/main">
-              <a:graphicData uri="http://schemas.openxmlformats.org/drawingml/2006/picture">
-                <pic:pic xmlns:pic="http://schemas.openxmlformats.org/drawingml/2006/picture">
-                  <pic:nvPicPr>
-                    <pic:cNvPr id="0" name=""/>
-                    <pic:cNvPicPr/>
-                  </pic:nvPicPr>
-                  <pic:blipFill>
-                    <a:blip r:embed="rId37"/>
-                    <a:stretch>
-                      <a:fillRect/>
-                    </a:stretch>
-                  </pic:blipFill>
-                  <pic:spPr>
-                    <a:xfrm>
-                      <a:off x="0" y="0"/>
-                      <a:ext cx="2571750" cy="762000"/>
-                    </a:xfrm>
-                    <a:prstGeom prst="rect">
-                      <a:avLst/>
-                    </a:prstGeom>
-                  </pic:spPr>
-                </pic:pic>
-              </a:graphicData>
-            </a:graphic>
-          </wp:inline>
-        </w:drawing>
-      </w:r>
-      <w:r>
-        <w:rPr>
-          <w:noProof/>
-          <w:lang w:eastAsia="pt-BR"/>
-        </w:rPr>
-        <w:drawing>
-          <wp:inline distT="0" distB="0" distL="0" distR="0" wp14:anchorId="1E192B4A" wp14:editId="469E81EF">
-            <wp:extent cx="3067050" cy="723900"/>
-            <wp:effectExtent l="0" t="0" r="0" b="0"/>
-            <wp:docPr id="40" name="Imagem 40"/>
             <wp:cNvGraphicFramePr>
               <a:graphicFrameLocks xmlns:a="http://schemas.openxmlformats.org/drawingml/2006/main" noChangeAspect="1"/>
             </wp:cNvGraphicFramePr>
@@ -4078,7 +4851,7 @@
                   <pic:spPr>
                     <a:xfrm>
                       <a:off x="0" y="0"/>
-                      <a:ext cx="3067050" cy="723900"/>
+                      <a:ext cx="1304925" cy="600075"/>
                     </a:xfrm>
                     <a:prstGeom prst="rect">
                       <a:avLst/>
@@ -4105,27 +4878,30 @@
           <w:sz w:val="24"/>
           <w:szCs w:val="24"/>
         </w:rPr>
-        <w:t>Assim, pode-se obter as equações que descrevem o perfil de temperatura ao longo da parede composta em função das condições estabelecidas pelo problema.</w:t>
-      </w:r>
-    </w:p>
-    <w:p>
-      <w:pPr>
-        <w:rPr>
-          <w:rFonts w:eastAsiaTheme="minorEastAsia"/>
-          <w:sz w:val="23"/>
-          <w:szCs w:val="23"/>
+        <w:t xml:space="preserve">Integrando: </w:t>
+      </w:r>
+    </w:p>
+    <w:p>
+      <w:pPr>
+        <w:ind w:firstLine="708"/>
+        <w:jc w:val="center"/>
+        <w:rPr>
+          <w:sz w:val="24"/>
+          <w:szCs w:val="24"/>
         </w:rPr>
       </w:pPr>
       <w:r>
         <w:rPr>
           <w:noProof/>
+          <w:sz w:val="24"/>
+          <w:szCs w:val="24"/>
           <w:lang w:eastAsia="pt-BR"/>
         </w:rPr>
         <w:drawing>
-          <wp:inline distT="0" distB="0" distL="0" distR="0" wp14:anchorId="120A22FC" wp14:editId="29ECDE49">
-            <wp:extent cx="5400040" cy="1435856"/>
+          <wp:inline distT="0" distB="0" distL="0" distR="0" wp14:anchorId="57299340" wp14:editId="7102D9E2">
+            <wp:extent cx="1447800" cy="628650"/>
             <wp:effectExtent l="0" t="0" r="0" b="0"/>
-            <wp:docPr id="41" name="Imagem 41"/>
+            <wp:docPr id="34" name="Imagem 34"/>
             <wp:cNvGraphicFramePr>
               <a:graphicFrameLocks xmlns:a="http://schemas.openxmlformats.org/drawingml/2006/main" noChangeAspect="1"/>
             </wp:cNvGraphicFramePr>
@@ -4145,7 +4921,7 @@
                   <pic:spPr>
                     <a:xfrm>
                       <a:off x="0" y="0"/>
-                      <a:ext cx="5400040" cy="1435856"/>
+                      <a:ext cx="1447800" cy="628650"/>
                     </a:xfrm>
                     <a:prstGeom prst="rect">
                       <a:avLst/>
@@ -4161,35 +4937,6 @@
     <w:p>
       <w:pPr>
         <w:ind w:firstLine="708"/>
-      </w:pPr>
-    </w:p>
-    <w:p>
-      <w:r>
-        <w:br w:type="page"/>
-      </w:r>
-    </w:p>
-    <w:p>
-      <w:pPr>
-        <w:pStyle w:val="Ttulo"/>
-        <w:numPr>
-          <w:ilvl w:val="0"/>
-          <w:numId w:val="5"/>
-        </w:numPr>
-        <w:rPr>
-          <w:rStyle w:val="nfase"/>
-        </w:rPr>
-      </w:pPr>
-      <w:r>
-        <w:rPr>
-          <w:rStyle w:val="nfase"/>
-        </w:rPr>
-        <w:lastRenderedPageBreak/>
-        <w:t>Resultados</w:t>
-      </w:r>
-    </w:p>
-    <w:p>
-      <w:pPr>
-        <w:ind w:firstLine="708"/>
         <w:jc w:val="both"/>
         <w:rPr>
           <w:sz w:val="24"/>
@@ -4201,31 +4948,30 @@
           <w:sz w:val="24"/>
           <w:szCs w:val="24"/>
         </w:rPr>
-        <w:t xml:space="preserve">As primeiras análises desenvolvidas para avaliar a condutividade térmica na interface entre as paredes foram realizadas utilizando um mesmo número de volumes de controle distribuídos tanto para a parede feita do material A, quanto para a parede feita do material B. </w:t>
-      </w:r>
-    </w:p>
-    <w:p>
-      <w:pPr>
-        <w:ind w:firstLine="708"/>
-        <w:jc w:val="both"/>
-      </w:pPr>
-      <w:r>
-        <w:rPr>
-          <w:sz w:val="24"/>
-          <w:szCs w:val="24"/>
-        </w:rPr>
-        <w:t xml:space="preserve">Deste modo, foi elaborado um algoritmo na linguagem de programação do software Python, que se encontra no apêndice, para determinação do perfil de temperatura obtido através das aproximações pelos métodos da interpolação linear e da resistência equivalente, além da solução analítica exata. Assim, foi feita uma análise para 10 volumes de controle ao longo desta parede composta, distribuindo 5 volumes de controle para as paredes de cada material. Os resultados obtidos podem ser visualizados na Figura 4, comparando os métodos da interpolação linear e da resistência equivalente com a solução analítica exata. </w:t>
-      </w:r>
+        <w:t>Como a parede é composta por dois materiais, primeiramente a equação será integrada no intervalo em que varia de 0 a La e depois de La até Lb. Nestes intervalos não há variação da condutividade térmica. Primeiramente é integrado a parte da parede que é composta pelo material B, assim:</w:t>
+      </w:r>
+    </w:p>
+    <w:p>
+      <w:pPr>
+        <w:ind w:firstLine="708"/>
+        <w:jc w:val="center"/>
+        <w:rPr>
+          <w:sz w:val="24"/>
+          <w:szCs w:val="24"/>
+        </w:rPr>
+      </w:pPr>
       <w:r>
         <w:rPr>
           <w:noProof/>
+          <w:sz w:val="24"/>
+          <w:szCs w:val="24"/>
           <w:lang w:eastAsia="pt-BR"/>
         </w:rPr>
         <w:drawing>
-          <wp:inline distT="0" distB="0" distL="0" distR="0" wp14:anchorId="42B7E8F0" wp14:editId="24700A1E">
-            <wp:extent cx="5400040" cy="4019785"/>
-            <wp:effectExtent l="0" t="0" r="0" b="0"/>
-            <wp:docPr id="42" name="Imagem 42"/>
+          <wp:inline distT="0" distB="0" distL="0" distR="0" wp14:anchorId="4229F0EA" wp14:editId="5E0C2B54">
+            <wp:extent cx="2047875" cy="619125"/>
+            <wp:effectExtent l="0" t="0" r="9525" b="9525"/>
+            <wp:docPr id="35" name="Imagem 35"/>
             <wp:cNvGraphicFramePr>
               <a:graphicFrameLocks xmlns:a="http://schemas.openxmlformats.org/drawingml/2006/main" noChangeAspect="1"/>
             </wp:cNvGraphicFramePr>
@@ -4245,7 +4991,7 @@
                   <pic:spPr>
                     <a:xfrm>
                       <a:off x="0" y="0"/>
-                      <a:ext cx="5400040" cy="4019785"/>
+                      <a:ext cx="2047875" cy="619125"/>
                     </a:xfrm>
                     <a:prstGeom prst="rect">
                       <a:avLst/>
@@ -4261,40 +5007,41 @@
     <w:p>
       <w:pPr>
         <w:ind w:firstLine="708"/>
-        <w:jc w:val="center"/>
-        <w:rPr>
-          <w:b/>
-          <w:sz w:val="20"/>
-          <w:szCs w:val="20"/>
-        </w:rPr>
-      </w:pPr>
-      <w:r>
-        <w:rPr>
-          <w:b/>
-          <w:sz w:val="20"/>
-          <w:szCs w:val="20"/>
-        </w:rPr>
-        <w:t>Figura 4 – Distribuição de temperaturas para 10 volumes</w:t>
-      </w:r>
-    </w:p>
-    <w:p>
-      <w:pPr>
-        <w:rPr>
-          <w:sz w:val="20"/>
-          <w:szCs w:val="20"/>
+        <w:jc w:val="both"/>
+        <w:rPr>
+          <w:sz w:val="24"/>
+          <w:szCs w:val="24"/>
+        </w:rPr>
+      </w:pPr>
+      <w:r>
+        <w:rPr>
+          <w:sz w:val="24"/>
+          <w:szCs w:val="24"/>
+        </w:rPr>
+        <w:t>As condições de contorno nesta parede são:</w:t>
+      </w:r>
+    </w:p>
+    <w:p>
+      <w:pPr>
+        <w:ind w:firstLine="708"/>
+        <w:jc w:val="center"/>
+        <w:rPr>
+          <w:sz w:val="24"/>
+          <w:szCs w:val="24"/>
         </w:rPr>
       </w:pPr>
       <w:r>
         <w:rPr>
           <w:noProof/>
+          <w:sz w:val="24"/>
+          <w:szCs w:val="24"/>
           <w:lang w:eastAsia="pt-BR"/>
         </w:rPr>
-        <w:lastRenderedPageBreak/>
         <w:drawing>
-          <wp:inline distT="0" distB="0" distL="0" distR="0" wp14:anchorId="3ECD059E" wp14:editId="5A5D516B">
-            <wp:extent cx="6368425" cy="1375576"/>
-            <wp:effectExtent l="0" t="0" r="0" b="0"/>
-            <wp:docPr id="43" name="Imagem 43"/>
+          <wp:inline distT="0" distB="0" distL="0" distR="0" wp14:anchorId="43D33672" wp14:editId="18DC9E0A">
+            <wp:extent cx="2305050" cy="733425"/>
+            <wp:effectExtent l="0" t="0" r="0" b="9525"/>
+            <wp:docPr id="36" name="Imagem 36"/>
             <wp:cNvGraphicFramePr>
               <a:graphicFrameLocks xmlns:a="http://schemas.openxmlformats.org/drawingml/2006/main" noChangeAspect="1"/>
             </wp:cNvGraphicFramePr>
@@ -4314,7 +5061,7 @@
                   <pic:spPr>
                     <a:xfrm>
                       <a:off x="0" y="0"/>
-                      <a:ext cx="6371925" cy="1376332"/>
+                      <a:ext cx="2305050" cy="733425"/>
                     </a:xfrm>
                     <a:prstGeom prst="rect">
                       <a:avLst/>
@@ -4329,114 +5076,25 @@
     </w:p>
     <w:p>
       <w:pPr>
-        <w:jc w:val="center"/>
-        <w:rPr>
-          <w:b/>
-          <w:sz w:val="20"/>
-          <w:szCs w:val="20"/>
-        </w:rPr>
-      </w:pPr>
-      <w:r>
-        <w:rPr>
-          <w:b/>
-          <w:sz w:val="20"/>
-          <w:szCs w:val="20"/>
-        </w:rPr>
-        <w:t xml:space="preserve">Tabela 1 </w:t>
-      </w:r>
-      <w:r>
-        <w:rPr>
-          <w:b/>
-          <w:sz w:val="20"/>
-          <w:szCs w:val="20"/>
-        </w:rPr>
-        <w:t>–</w:t>
-      </w:r>
-      <w:r>
-        <w:rPr>
-          <w:b/>
-          <w:sz w:val="20"/>
-          <w:szCs w:val="20"/>
-        </w:rPr>
-        <w:t xml:space="preserve"> </w:t>
-      </w:r>
-      <w:r>
-        <w:rPr>
-          <w:b/>
-          <w:sz w:val="20"/>
-          <w:szCs w:val="20"/>
-        </w:rPr>
-        <w:t>Erro de cada método</w:t>
-      </w:r>
-    </w:p>
-    <w:p>
-      <w:pPr>
-        <w:ind w:firstLine="708"/>
-        <w:jc w:val="both"/>
-        <w:rPr>
-          <w:sz w:val="24"/>
-          <w:szCs w:val="24"/>
-        </w:rPr>
-      </w:pPr>
-      <w:r>
-        <w:rPr>
-          <w:sz w:val="24"/>
-          <w:szCs w:val="24"/>
-        </w:rPr>
-        <w:t>Da tabela acima e do gráfico fica claro que o método das resistências equivalentes é superior ao da interpolação linear. Mesmo com uma malha com poucos pontos como a utilizada tal método apresenta a solução exata, enquanto a interpolação linear apresenta um erro associado alto (4,01 ºC).</w:t>
-      </w:r>
-    </w:p>
-    <w:p>
-      <w:pPr>
-        <w:ind w:firstLine="708"/>
-        <w:jc w:val="both"/>
-        <w:rPr>
-          <w:sz w:val="24"/>
-          <w:szCs w:val="24"/>
-        </w:rPr>
-      </w:pPr>
-      <w:r>
-        <w:rPr>
-          <w:sz w:val="24"/>
-          <w:szCs w:val="24"/>
-        </w:rPr>
-        <w:t xml:space="preserve">Na Figura 4 observa-se uma descontinuidade entre os volumes de controle, como se existisse uma inclinação intermediária na transição entre os materiais, este erro gráfico é promovido pelo próprio Python, visto que o mesmo conecta os pontos discretos através de retas. </w:t>
-      </w:r>
-    </w:p>
-    <w:p>
-      <w:pPr>
-        <w:ind w:firstLine="708"/>
-        <w:jc w:val="both"/>
-        <w:rPr>
-          <w:sz w:val="24"/>
-          <w:szCs w:val="24"/>
-        </w:rPr>
-      </w:pPr>
-      <w:r>
-        <w:rPr>
-          <w:sz w:val="24"/>
-          <w:szCs w:val="24"/>
-        </w:rPr>
-        <w:t xml:space="preserve">Deste modo, a Figura 5 mostra a representação correta do perfil de temperatura pelos 2 métodos com um número total de volumes igual a 20. </w:t>
-      </w:r>
-    </w:p>
-    <w:p>
-      <w:pPr>
-        <w:rPr>
-          <w:sz w:val="23"/>
-          <w:szCs w:val="23"/>
+        <w:ind w:firstLine="708"/>
+        <w:jc w:val="center"/>
+        <w:rPr>
+          <w:sz w:val="24"/>
+          <w:szCs w:val="24"/>
         </w:rPr>
       </w:pPr>
       <w:r>
         <w:rPr>
           <w:noProof/>
+          <w:sz w:val="24"/>
+          <w:szCs w:val="24"/>
           <w:lang w:eastAsia="pt-BR"/>
         </w:rPr>
         <w:drawing>
-          <wp:inline distT="0" distB="0" distL="0" distR="0" wp14:anchorId="2B4D2E59" wp14:editId="190DFF18">
-            <wp:extent cx="5400040" cy="3995956"/>
-            <wp:effectExtent l="0" t="0" r="0" b="5080"/>
-            <wp:docPr id="44" name="Imagem 44"/>
+          <wp:inline distT="0" distB="0" distL="0" distR="0" wp14:anchorId="5564196B" wp14:editId="7C2FF349">
+            <wp:extent cx="2562225" cy="876300"/>
+            <wp:effectExtent l="0" t="0" r="9525" b="0"/>
+            <wp:docPr id="37" name="Imagem 37"/>
             <wp:cNvGraphicFramePr>
               <a:graphicFrameLocks xmlns:a="http://schemas.openxmlformats.org/drawingml/2006/main" noChangeAspect="1"/>
             </wp:cNvGraphicFramePr>
@@ -4456,7 +5114,7 @@
                   <pic:spPr>
                     <a:xfrm>
                       <a:off x="0" y="0"/>
-                      <a:ext cx="5400040" cy="3995956"/>
+                      <a:ext cx="2562225" cy="876300"/>
                     </a:xfrm>
                     <a:prstGeom prst="rect">
                       <a:avLst/>
@@ -4472,57 +5130,6 @@
     <w:p>
       <w:pPr>
         <w:ind w:firstLine="708"/>
-        <w:jc w:val="center"/>
-        <w:rPr>
-          <w:b/>
-          <w:sz w:val="20"/>
-          <w:szCs w:val="20"/>
-        </w:rPr>
-      </w:pPr>
-      <w:r>
-        <w:rPr>
-          <w:b/>
-          <w:sz w:val="20"/>
-          <w:szCs w:val="20"/>
-        </w:rPr>
-        <w:t xml:space="preserve">Figura </w:t>
-      </w:r>
-      <w:r>
-        <w:rPr>
-          <w:b/>
-          <w:sz w:val="20"/>
-          <w:szCs w:val="20"/>
-        </w:rPr>
-        <w:t>5</w:t>
-      </w:r>
-      <w:r>
-        <w:rPr>
-          <w:b/>
-          <w:sz w:val="20"/>
-          <w:szCs w:val="20"/>
-        </w:rPr>
-        <w:t xml:space="preserve"> – Distribuição </w:t>
-      </w:r>
-      <w:r>
-        <w:rPr>
-          <w:b/>
-          <w:sz w:val="20"/>
-          <w:szCs w:val="20"/>
-        </w:rPr>
-        <w:t>de temperaturas para 2</w:t>
-      </w:r>
-      <w:r>
-        <w:rPr>
-          <w:b/>
-          <w:sz w:val="20"/>
-          <w:szCs w:val="20"/>
-        </w:rPr>
-        <w:t>0 volumes</w:t>
-      </w:r>
-    </w:p>
-    <w:p>
-      <w:pPr>
-        <w:ind w:firstLine="708"/>
         <w:jc w:val="both"/>
         <w:rPr>
           <w:sz w:val="24"/>
@@ -4531,52 +5138,18 @@
       </w:pPr>
       <w:r>
         <w:rPr>
-          <w:sz w:val="23"/>
-          <w:szCs w:val="23"/>
-        </w:rPr>
-        <w:lastRenderedPageBreak/>
-        <w:tab/>
-      </w:r>
-      <w:r>
-        <w:rPr>
-          <w:sz w:val="24"/>
-          <w:szCs w:val="24"/>
-        </w:rPr>
-        <w:t>Na figura 5 fica claro o erro associado ao m</w:t>
-      </w:r>
-      <w:r>
-        <w:rPr>
-          <w:sz w:val="24"/>
-          <w:szCs w:val="24"/>
-        </w:rPr>
-        <w:t xml:space="preserve">étodo da interpolação linear diminui com o aumento da malha. Assim, </w:t>
-      </w:r>
-      <w:r>
-        <w:rPr>
-          <w:sz w:val="24"/>
-          <w:szCs w:val="24"/>
-        </w:rPr>
-        <w:t>a tabela</w:t>
-      </w:r>
-      <w:r>
-        <w:rPr>
-          <w:sz w:val="24"/>
-          <w:szCs w:val="24"/>
-        </w:rPr>
-        <w:t xml:space="preserve"> 2 mostra o erro associado a diferentes tamanhos de malha</w:t>
-      </w:r>
-      <w:r>
-        <w:rPr>
-          <w:sz w:val="24"/>
-          <w:szCs w:val="24"/>
-        </w:rPr>
-        <w:t>. Como o erro do método das resistências é nulo, ele não foi representado.</w:t>
-      </w:r>
-    </w:p>
-    <w:p>
-      <w:pPr>
-        <w:jc w:val="center"/>
-        <w:rPr>
+          <w:sz w:val="24"/>
+          <w:szCs w:val="24"/>
+        </w:rPr>
+        <w:t>Para a parede que é composta pelo material A, a integração da equaçãoresulta em:</w:t>
+      </w:r>
+    </w:p>
+    <w:p>
+      <w:pPr>
+        <w:ind w:firstLine="708"/>
+        <w:jc w:val="center"/>
+        <w:rPr>
+          <w:rFonts w:eastAsiaTheme="minorEastAsia"/>
           <w:sz w:val="23"/>
           <w:szCs w:val="23"/>
         </w:rPr>
@@ -4587,10 +5160,10 @@
           <w:lang w:eastAsia="pt-BR"/>
         </w:rPr>
         <w:drawing>
-          <wp:inline distT="0" distB="0" distL="0" distR="0" wp14:anchorId="7C800630" wp14:editId="567A4D48">
-            <wp:extent cx="4067175" cy="1314450"/>
-            <wp:effectExtent l="0" t="0" r="9525" b="0"/>
-            <wp:docPr id="45" name="Imagem 45"/>
+          <wp:inline distT="0" distB="0" distL="0" distR="0" wp14:anchorId="2DFF6FDB" wp14:editId="3B72F2C9">
+            <wp:extent cx="2019300" cy="704850"/>
+            <wp:effectExtent l="0" t="0" r="0" b="0"/>
+            <wp:docPr id="38" name="Imagem 38"/>
             <wp:cNvGraphicFramePr>
               <a:graphicFrameLocks xmlns:a="http://schemas.openxmlformats.org/drawingml/2006/main" noChangeAspect="1"/>
             </wp:cNvGraphicFramePr>
@@ -4610,6 +5183,649 @@
                   <pic:spPr>
                     <a:xfrm>
                       <a:off x="0" y="0"/>
+                      <a:ext cx="2019300" cy="704850"/>
+                    </a:xfrm>
+                    <a:prstGeom prst="rect">
+                      <a:avLst/>
+                    </a:prstGeom>
+                  </pic:spPr>
+                </pic:pic>
+              </a:graphicData>
+            </a:graphic>
+          </wp:inline>
+        </w:drawing>
+      </w:r>
+    </w:p>
+    <w:p>
+      <w:pPr>
+        <w:ind w:firstLine="708"/>
+        <w:jc w:val="both"/>
+        <w:rPr>
+          <w:sz w:val="24"/>
+          <w:szCs w:val="24"/>
+        </w:rPr>
+      </w:pPr>
+      <w:r>
+        <w:rPr>
+          <w:sz w:val="24"/>
+          <w:szCs w:val="24"/>
+        </w:rPr>
+        <w:t>As condições de contorno nesta parede são:</w:t>
+      </w:r>
+    </w:p>
+    <w:p>
+      <w:pPr>
+        <w:ind w:firstLine="708"/>
+        <w:jc w:val="center"/>
+        <w:rPr>
+          <w:rFonts w:eastAsiaTheme="minorEastAsia"/>
+          <w:sz w:val="23"/>
+          <w:szCs w:val="23"/>
+        </w:rPr>
+      </w:pPr>
+      <w:r>
+        <w:rPr>
+          <w:noProof/>
+          <w:lang w:eastAsia="pt-BR"/>
+        </w:rPr>
+        <w:lastRenderedPageBreak/>
+        <w:drawing>
+          <wp:inline distT="0" distB="0" distL="0" distR="0" wp14:anchorId="0B920440" wp14:editId="7BB9B31C">
+            <wp:extent cx="2571750" cy="762000"/>
+            <wp:effectExtent l="0" t="0" r="0" b="0"/>
+            <wp:docPr id="39" name="Imagem 39"/>
+            <wp:cNvGraphicFramePr>
+              <a:graphicFrameLocks xmlns:a="http://schemas.openxmlformats.org/drawingml/2006/main" noChangeAspect="1"/>
+            </wp:cNvGraphicFramePr>
+            <a:graphic xmlns:a="http://schemas.openxmlformats.org/drawingml/2006/main">
+              <a:graphicData uri="http://schemas.openxmlformats.org/drawingml/2006/picture">
+                <pic:pic xmlns:pic="http://schemas.openxmlformats.org/drawingml/2006/picture">
+                  <pic:nvPicPr>
+                    <pic:cNvPr id="0" name=""/>
+                    <pic:cNvPicPr/>
+                  </pic:nvPicPr>
+                  <pic:blipFill>
+                    <a:blip r:embed="rId44"/>
+                    <a:stretch>
+                      <a:fillRect/>
+                    </a:stretch>
+                  </pic:blipFill>
+                  <pic:spPr>
+                    <a:xfrm>
+                      <a:off x="0" y="0"/>
+                      <a:ext cx="2571750" cy="762000"/>
+                    </a:xfrm>
+                    <a:prstGeom prst="rect">
+                      <a:avLst/>
+                    </a:prstGeom>
+                  </pic:spPr>
+                </pic:pic>
+              </a:graphicData>
+            </a:graphic>
+          </wp:inline>
+        </w:drawing>
+      </w:r>
+      <w:r>
+        <w:rPr>
+          <w:noProof/>
+          <w:lang w:eastAsia="pt-BR"/>
+        </w:rPr>
+        <w:drawing>
+          <wp:inline distT="0" distB="0" distL="0" distR="0" wp14:anchorId="1E192B4A" wp14:editId="469E81EF">
+            <wp:extent cx="3067050" cy="723900"/>
+            <wp:effectExtent l="0" t="0" r="0" b="0"/>
+            <wp:docPr id="40" name="Imagem 40"/>
+            <wp:cNvGraphicFramePr>
+              <a:graphicFrameLocks xmlns:a="http://schemas.openxmlformats.org/drawingml/2006/main" noChangeAspect="1"/>
+            </wp:cNvGraphicFramePr>
+            <a:graphic xmlns:a="http://schemas.openxmlformats.org/drawingml/2006/main">
+              <a:graphicData uri="http://schemas.openxmlformats.org/drawingml/2006/picture">
+                <pic:pic xmlns:pic="http://schemas.openxmlformats.org/drawingml/2006/picture">
+                  <pic:nvPicPr>
+                    <pic:cNvPr id="0" name=""/>
+                    <pic:cNvPicPr/>
+                  </pic:nvPicPr>
+                  <pic:blipFill>
+                    <a:blip r:embed="rId45"/>
+                    <a:stretch>
+                      <a:fillRect/>
+                    </a:stretch>
+                  </pic:blipFill>
+                  <pic:spPr>
+                    <a:xfrm>
+                      <a:off x="0" y="0"/>
+                      <a:ext cx="3067050" cy="723900"/>
+                    </a:xfrm>
+                    <a:prstGeom prst="rect">
+                      <a:avLst/>
+                    </a:prstGeom>
+                  </pic:spPr>
+                </pic:pic>
+              </a:graphicData>
+            </a:graphic>
+          </wp:inline>
+        </w:drawing>
+      </w:r>
+    </w:p>
+    <w:p>
+      <w:pPr>
+        <w:ind w:firstLine="708"/>
+        <w:jc w:val="both"/>
+        <w:rPr>
+          <w:sz w:val="24"/>
+          <w:szCs w:val="24"/>
+        </w:rPr>
+      </w:pPr>
+      <w:r>
+        <w:rPr>
+          <w:sz w:val="24"/>
+          <w:szCs w:val="24"/>
+        </w:rPr>
+        <w:t>Assim, pode-se obter as equações que descrevem o perfil de temperatura ao longo da parede composta em função das condições estabelecidas pelo problema.</w:t>
+      </w:r>
+    </w:p>
+    <w:p>
+      <w:pPr>
+        <w:rPr>
+          <w:rFonts w:eastAsiaTheme="minorEastAsia"/>
+          <w:sz w:val="23"/>
+          <w:szCs w:val="23"/>
+        </w:rPr>
+      </w:pPr>
+      <w:r>
+        <w:rPr>
+          <w:noProof/>
+          <w:lang w:eastAsia="pt-BR"/>
+        </w:rPr>
+        <w:drawing>
+          <wp:inline distT="0" distB="0" distL="0" distR="0" wp14:anchorId="120A22FC" wp14:editId="29ECDE49">
+            <wp:extent cx="5400040" cy="1435856"/>
+            <wp:effectExtent l="0" t="0" r="0" b="0"/>
+            <wp:docPr id="41" name="Imagem 41"/>
+            <wp:cNvGraphicFramePr>
+              <a:graphicFrameLocks xmlns:a="http://schemas.openxmlformats.org/drawingml/2006/main" noChangeAspect="1"/>
+            </wp:cNvGraphicFramePr>
+            <a:graphic xmlns:a="http://schemas.openxmlformats.org/drawingml/2006/main">
+              <a:graphicData uri="http://schemas.openxmlformats.org/drawingml/2006/picture">
+                <pic:pic xmlns:pic="http://schemas.openxmlformats.org/drawingml/2006/picture">
+                  <pic:nvPicPr>
+                    <pic:cNvPr id="0" name=""/>
+                    <pic:cNvPicPr/>
+                  </pic:nvPicPr>
+                  <pic:blipFill>
+                    <a:blip r:embed="rId46"/>
+                    <a:stretch>
+                      <a:fillRect/>
+                    </a:stretch>
+                  </pic:blipFill>
+                  <pic:spPr>
+                    <a:xfrm>
+                      <a:off x="0" y="0"/>
+                      <a:ext cx="5400040" cy="1435856"/>
+                    </a:xfrm>
+                    <a:prstGeom prst="rect">
+                      <a:avLst/>
+                    </a:prstGeom>
+                  </pic:spPr>
+                </pic:pic>
+              </a:graphicData>
+            </a:graphic>
+          </wp:inline>
+        </w:drawing>
+      </w:r>
+    </w:p>
+    <w:p>
+      <w:pPr>
+        <w:ind w:firstLine="708"/>
+      </w:pPr>
+    </w:p>
+    <w:p>
+      <w:r>
+        <w:br w:type="page"/>
+      </w:r>
+    </w:p>
+    <w:p>
+      <w:pPr>
+        <w:pStyle w:val="Ttulo"/>
+        <w:numPr>
+          <w:ilvl w:val="0"/>
+          <w:numId w:val="5"/>
+        </w:numPr>
+        <w:rPr>
+          <w:rStyle w:val="nfase"/>
+        </w:rPr>
+      </w:pPr>
+      <w:r>
+        <w:rPr>
+          <w:rStyle w:val="nfase"/>
+        </w:rPr>
+        <w:lastRenderedPageBreak/>
+        <w:t>Resultados</w:t>
+      </w:r>
+    </w:p>
+    <w:p>
+      <w:pPr>
+        <w:ind w:firstLine="708"/>
+        <w:jc w:val="both"/>
+        <w:rPr>
+          <w:sz w:val="24"/>
+          <w:szCs w:val="24"/>
+        </w:rPr>
+      </w:pPr>
+      <w:r>
+        <w:rPr>
+          <w:sz w:val="24"/>
+          <w:szCs w:val="24"/>
+        </w:rPr>
+        <w:t xml:space="preserve">As primeiras análises desenvolvidas para avaliar a condutividade térmica na interface entre as paredes foram realizadas utilizando um mesmo número de volumes de controle distribuídos tanto para a parede feita do material A, quanto para a parede feita do material B. </w:t>
+      </w:r>
+    </w:p>
+    <w:p>
+      <w:pPr>
+        <w:ind w:firstLine="708"/>
+        <w:jc w:val="both"/>
+      </w:pPr>
+      <w:r>
+        <w:rPr>
+          <w:sz w:val="24"/>
+          <w:szCs w:val="24"/>
+        </w:rPr>
+        <w:t xml:space="preserve">Deste modo, foi elaborado um algoritmo na linguagem de programação do software Python, que se encontra no apêndice, para determinação do perfil de temperatura obtido através das aproximações pelos métodos da interpolação linear e da resistência equivalente, além da solução analítica exata. Assim, foi feita uma análise para 10 volumes de controle ao longo desta parede composta, distribuindo 5 volumes de controle para as paredes de cada material. Os resultados obtidos podem ser visualizados na Figura 4, comparando os métodos da interpolação linear e da resistência equivalente com a solução analítica exata. </w:t>
+      </w:r>
+      <w:r>
+        <w:rPr>
+          <w:noProof/>
+          <w:lang w:eastAsia="pt-BR"/>
+        </w:rPr>
+        <w:drawing>
+          <wp:inline distT="0" distB="0" distL="0" distR="0" wp14:anchorId="42B7E8F0" wp14:editId="24700A1E">
+            <wp:extent cx="5400040" cy="4019785"/>
+            <wp:effectExtent l="0" t="0" r="0" b="0"/>
+            <wp:docPr id="42" name="Imagem 42"/>
+            <wp:cNvGraphicFramePr>
+              <a:graphicFrameLocks xmlns:a="http://schemas.openxmlformats.org/drawingml/2006/main" noChangeAspect="1"/>
+            </wp:cNvGraphicFramePr>
+            <a:graphic xmlns:a="http://schemas.openxmlformats.org/drawingml/2006/main">
+              <a:graphicData uri="http://schemas.openxmlformats.org/drawingml/2006/picture">
+                <pic:pic xmlns:pic="http://schemas.openxmlformats.org/drawingml/2006/picture">
+                  <pic:nvPicPr>
+                    <pic:cNvPr id="0" name=""/>
+                    <pic:cNvPicPr/>
+                  </pic:nvPicPr>
+                  <pic:blipFill>
+                    <a:blip r:embed="rId47"/>
+                    <a:stretch>
+                      <a:fillRect/>
+                    </a:stretch>
+                  </pic:blipFill>
+                  <pic:spPr>
+                    <a:xfrm>
+                      <a:off x="0" y="0"/>
+                      <a:ext cx="5400040" cy="4019785"/>
+                    </a:xfrm>
+                    <a:prstGeom prst="rect">
+                      <a:avLst/>
+                    </a:prstGeom>
+                  </pic:spPr>
+                </pic:pic>
+              </a:graphicData>
+            </a:graphic>
+          </wp:inline>
+        </w:drawing>
+      </w:r>
+    </w:p>
+    <w:p>
+      <w:pPr>
+        <w:ind w:firstLine="708"/>
+        <w:jc w:val="center"/>
+        <w:rPr>
+          <w:b/>
+          <w:sz w:val="20"/>
+          <w:szCs w:val="20"/>
+        </w:rPr>
+      </w:pPr>
+      <w:r>
+        <w:rPr>
+          <w:b/>
+          <w:sz w:val="20"/>
+          <w:szCs w:val="20"/>
+        </w:rPr>
+        <w:t>Figura 4 – Distribuição de temperaturas para 10 volumes</w:t>
+      </w:r>
+    </w:p>
+    <w:p>
+      <w:pPr>
+        <w:rPr>
+          <w:sz w:val="20"/>
+          <w:szCs w:val="20"/>
+        </w:rPr>
+      </w:pPr>
+      <w:r>
+        <w:rPr>
+          <w:noProof/>
+          <w:lang w:eastAsia="pt-BR"/>
+        </w:rPr>
+        <w:lastRenderedPageBreak/>
+        <w:drawing>
+          <wp:inline distT="0" distB="0" distL="0" distR="0" wp14:anchorId="3ECD059E" wp14:editId="5A5D516B">
+            <wp:extent cx="6368425" cy="1375576"/>
+            <wp:effectExtent l="0" t="0" r="0" b="0"/>
+            <wp:docPr id="43" name="Imagem 43"/>
+            <wp:cNvGraphicFramePr>
+              <a:graphicFrameLocks xmlns:a="http://schemas.openxmlformats.org/drawingml/2006/main" noChangeAspect="1"/>
+            </wp:cNvGraphicFramePr>
+            <a:graphic xmlns:a="http://schemas.openxmlformats.org/drawingml/2006/main">
+              <a:graphicData uri="http://schemas.openxmlformats.org/drawingml/2006/picture">
+                <pic:pic xmlns:pic="http://schemas.openxmlformats.org/drawingml/2006/picture">
+                  <pic:nvPicPr>
+                    <pic:cNvPr id="0" name=""/>
+                    <pic:cNvPicPr/>
+                  </pic:nvPicPr>
+                  <pic:blipFill>
+                    <a:blip r:embed="rId48"/>
+                    <a:stretch>
+                      <a:fillRect/>
+                    </a:stretch>
+                  </pic:blipFill>
+                  <pic:spPr>
+                    <a:xfrm>
+                      <a:off x="0" y="0"/>
+                      <a:ext cx="6371925" cy="1376332"/>
+                    </a:xfrm>
+                    <a:prstGeom prst="rect">
+                      <a:avLst/>
+                    </a:prstGeom>
+                  </pic:spPr>
+                </pic:pic>
+              </a:graphicData>
+            </a:graphic>
+          </wp:inline>
+        </w:drawing>
+      </w:r>
+    </w:p>
+    <w:p>
+      <w:pPr>
+        <w:jc w:val="center"/>
+        <w:rPr>
+          <w:b/>
+          <w:sz w:val="20"/>
+          <w:szCs w:val="20"/>
+        </w:rPr>
+      </w:pPr>
+      <w:r>
+        <w:rPr>
+          <w:b/>
+          <w:sz w:val="20"/>
+          <w:szCs w:val="20"/>
+        </w:rPr>
+        <w:t xml:space="preserve">Tabela 1 </w:t>
+      </w:r>
+      <w:r>
+        <w:rPr>
+          <w:b/>
+          <w:sz w:val="20"/>
+          <w:szCs w:val="20"/>
+        </w:rPr>
+        <w:t>–</w:t>
+      </w:r>
+      <w:r>
+        <w:rPr>
+          <w:b/>
+          <w:sz w:val="20"/>
+          <w:szCs w:val="20"/>
+        </w:rPr>
+        <w:t xml:space="preserve"> </w:t>
+      </w:r>
+      <w:r>
+        <w:rPr>
+          <w:b/>
+          <w:sz w:val="20"/>
+          <w:szCs w:val="20"/>
+        </w:rPr>
+        <w:t>Erro de cada método</w:t>
+      </w:r>
+    </w:p>
+    <w:p>
+      <w:pPr>
+        <w:ind w:firstLine="708"/>
+        <w:jc w:val="both"/>
+        <w:rPr>
+          <w:sz w:val="24"/>
+          <w:szCs w:val="24"/>
+        </w:rPr>
+      </w:pPr>
+      <w:r>
+        <w:rPr>
+          <w:sz w:val="24"/>
+          <w:szCs w:val="24"/>
+        </w:rPr>
+        <w:t>Da tabela acima e do gráfico fica claro que o método das resistências equivalentes é superior ao da interpolação linear. Mesmo com uma malha com poucos pontos como a utilizada tal método apresenta a solução exata, enquanto a interpolação linear apresenta um erro associado alto (4,01 ºC).</w:t>
+      </w:r>
+    </w:p>
+    <w:p>
+      <w:pPr>
+        <w:ind w:firstLine="708"/>
+        <w:jc w:val="both"/>
+        <w:rPr>
+          <w:sz w:val="24"/>
+          <w:szCs w:val="24"/>
+        </w:rPr>
+      </w:pPr>
+      <w:r>
+        <w:rPr>
+          <w:sz w:val="24"/>
+          <w:szCs w:val="24"/>
+        </w:rPr>
+        <w:t xml:space="preserve">Na Figura 4 observa-se uma descontinuidade entre os volumes de controle, como se existisse uma inclinação intermediária na transição entre os materiais, este erro gráfico é promovido pelo próprio Python, visto que o mesmo conecta os pontos discretos através de retas. </w:t>
+      </w:r>
+    </w:p>
+    <w:p>
+      <w:pPr>
+        <w:ind w:firstLine="708"/>
+        <w:jc w:val="both"/>
+        <w:rPr>
+          <w:sz w:val="24"/>
+          <w:szCs w:val="24"/>
+        </w:rPr>
+      </w:pPr>
+      <w:r>
+        <w:rPr>
+          <w:sz w:val="24"/>
+          <w:szCs w:val="24"/>
+        </w:rPr>
+        <w:t xml:space="preserve">Deste modo, a Figura 5 mostra a representação correta do perfil de temperatura pelos 2 métodos com um número total de volumes igual a 20. </w:t>
+      </w:r>
+    </w:p>
+    <w:p>
+      <w:pPr>
+        <w:rPr>
+          <w:sz w:val="23"/>
+          <w:szCs w:val="23"/>
+        </w:rPr>
+      </w:pPr>
+      <w:r>
+        <w:rPr>
+          <w:noProof/>
+          <w:lang w:eastAsia="pt-BR"/>
+        </w:rPr>
+        <w:drawing>
+          <wp:inline distT="0" distB="0" distL="0" distR="0" wp14:anchorId="2B4D2E59" wp14:editId="190DFF18">
+            <wp:extent cx="5400040" cy="3995956"/>
+            <wp:effectExtent l="0" t="0" r="0" b="5080"/>
+            <wp:docPr id="44" name="Imagem 44"/>
+            <wp:cNvGraphicFramePr>
+              <a:graphicFrameLocks xmlns:a="http://schemas.openxmlformats.org/drawingml/2006/main" noChangeAspect="1"/>
+            </wp:cNvGraphicFramePr>
+            <a:graphic xmlns:a="http://schemas.openxmlformats.org/drawingml/2006/main">
+              <a:graphicData uri="http://schemas.openxmlformats.org/drawingml/2006/picture">
+                <pic:pic xmlns:pic="http://schemas.openxmlformats.org/drawingml/2006/picture">
+                  <pic:nvPicPr>
+                    <pic:cNvPr id="0" name=""/>
+                    <pic:cNvPicPr/>
+                  </pic:nvPicPr>
+                  <pic:blipFill>
+                    <a:blip r:embed="rId49"/>
+                    <a:stretch>
+                      <a:fillRect/>
+                    </a:stretch>
+                  </pic:blipFill>
+                  <pic:spPr>
+                    <a:xfrm>
+                      <a:off x="0" y="0"/>
+                      <a:ext cx="5400040" cy="3995956"/>
+                    </a:xfrm>
+                    <a:prstGeom prst="rect">
+                      <a:avLst/>
+                    </a:prstGeom>
+                  </pic:spPr>
+                </pic:pic>
+              </a:graphicData>
+            </a:graphic>
+          </wp:inline>
+        </w:drawing>
+      </w:r>
+    </w:p>
+    <w:p>
+      <w:pPr>
+        <w:ind w:firstLine="708"/>
+        <w:jc w:val="center"/>
+        <w:rPr>
+          <w:b/>
+          <w:sz w:val="20"/>
+          <w:szCs w:val="20"/>
+        </w:rPr>
+      </w:pPr>
+      <w:r>
+        <w:rPr>
+          <w:b/>
+          <w:sz w:val="20"/>
+          <w:szCs w:val="20"/>
+        </w:rPr>
+        <w:t xml:space="preserve">Figura </w:t>
+      </w:r>
+      <w:r>
+        <w:rPr>
+          <w:b/>
+          <w:sz w:val="20"/>
+          <w:szCs w:val="20"/>
+        </w:rPr>
+        <w:t>5</w:t>
+      </w:r>
+      <w:r>
+        <w:rPr>
+          <w:b/>
+          <w:sz w:val="20"/>
+          <w:szCs w:val="20"/>
+        </w:rPr>
+        <w:t xml:space="preserve"> – Distribuição </w:t>
+      </w:r>
+      <w:r>
+        <w:rPr>
+          <w:b/>
+          <w:sz w:val="20"/>
+          <w:szCs w:val="20"/>
+        </w:rPr>
+        <w:t>de temperaturas para 2</w:t>
+      </w:r>
+      <w:r>
+        <w:rPr>
+          <w:b/>
+          <w:sz w:val="20"/>
+          <w:szCs w:val="20"/>
+        </w:rPr>
+        <w:t>0 volumes</w:t>
+      </w:r>
+    </w:p>
+    <w:p>
+      <w:pPr>
+        <w:ind w:firstLine="708"/>
+        <w:jc w:val="both"/>
+        <w:rPr>
+          <w:sz w:val="24"/>
+          <w:szCs w:val="24"/>
+        </w:rPr>
+      </w:pPr>
+      <w:r>
+        <w:rPr>
+          <w:sz w:val="23"/>
+          <w:szCs w:val="23"/>
+        </w:rPr>
+        <w:lastRenderedPageBreak/>
+        <w:tab/>
+      </w:r>
+      <w:r>
+        <w:rPr>
+          <w:sz w:val="24"/>
+          <w:szCs w:val="24"/>
+        </w:rPr>
+        <w:t>Na figura 5 fica claro o erro associado ao m</w:t>
+      </w:r>
+      <w:r>
+        <w:rPr>
+          <w:sz w:val="24"/>
+          <w:szCs w:val="24"/>
+        </w:rPr>
+        <w:t xml:space="preserve">étodo da interpolação linear diminui com o aumento da malha. Assim, </w:t>
+      </w:r>
+      <w:r>
+        <w:rPr>
+          <w:sz w:val="24"/>
+          <w:szCs w:val="24"/>
+        </w:rPr>
+        <w:t>a tabela</w:t>
+      </w:r>
+      <w:r>
+        <w:rPr>
+          <w:sz w:val="24"/>
+          <w:szCs w:val="24"/>
+        </w:rPr>
+        <w:t xml:space="preserve"> 2 mostra o erro associado a diferentes tamanhos de malha</w:t>
+      </w:r>
+      <w:r>
+        <w:rPr>
+          <w:sz w:val="24"/>
+          <w:szCs w:val="24"/>
+        </w:rPr>
+        <w:t>. Como o erro do método das resistências é nulo, ele não foi representado.</w:t>
+      </w:r>
+    </w:p>
+    <w:p>
+      <w:pPr>
+        <w:jc w:val="center"/>
+        <w:rPr>
+          <w:sz w:val="23"/>
+          <w:szCs w:val="23"/>
+        </w:rPr>
+      </w:pPr>
+      <w:r>
+        <w:rPr>
+          <w:noProof/>
+          <w:lang w:eastAsia="pt-BR"/>
+        </w:rPr>
+        <w:drawing>
+          <wp:inline distT="0" distB="0" distL="0" distR="0" wp14:anchorId="7C800630" wp14:editId="567A4D48">
+            <wp:extent cx="4067175" cy="1314450"/>
+            <wp:effectExtent l="0" t="0" r="9525" b="0"/>
+            <wp:docPr id="45" name="Imagem 45"/>
+            <wp:cNvGraphicFramePr>
+              <a:graphicFrameLocks xmlns:a="http://schemas.openxmlformats.org/drawingml/2006/main" noChangeAspect="1"/>
+            </wp:cNvGraphicFramePr>
+            <a:graphic xmlns:a="http://schemas.openxmlformats.org/drawingml/2006/main">
+              <a:graphicData uri="http://schemas.openxmlformats.org/drawingml/2006/picture">
+                <pic:pic xmlns:pic="http://schemas.openxmlformats.org/drawingml/2006/picture">
+                  <pic:nvPicPr>
+                    <pic:cNvPr id="0" name=""/>
+                    <pic:cNvPicPr/>
+                  </pic:nvPicPr>
+                  <pic:blipFill>
+                    <a:blip r:embed="rId50"/>
+                    <a:stretch>
+                      <a:fillRect/>
+                    </a:stretch>
+                  </pic:blipFill>
+                  <pic:spPr>
+                    <a:xfrm>
+                      <a:off x="0" y="0"/>
                       <a:ext cx="4067175" cy="1314450"/>
                     </a:xfrm>
                     <a:prstGeom prst="rect">
@@ -4823,7 +6039,7 @@
       </w:pPr>
     </w:p>
     <w:sectPr>
-      <w:footerReference w:type="default" r:id="rId44"/>
+      <w:footerReference w:type="default" r:id="rId51"/>
       <w:pgSz w:w="11906" w:h="16838"/>
       <w:pgMar w:top="1417" w:right="1701" w:bottom="1417" w:left="1701" w:header="708" w:footer="708" w:gutter="0"/>
       <w:cols w:space="708"/>
@@ -4896,7 +6112,7 @@
             <w:noProof/>
             <w:lang w:val="pt-PT"/>
           </w:rPr>
-          <w:t>2</w:t>
+          <w:t>5</w:t>
         </w:r>
         <w:r>
           <w:fldChar w:fldCharType="end"/>
@@ -6415,7 +7631,7 @@
 </file>
 
 <file path=customXml/itemProps1.xml><?xml version="1.0" encoding="utf-8"?>
-<ds:datastoreItem xmlns:ds="http://schemas.openxmlformats.org/officeDocument/2006/customXml" ds:itemID="{ABDDE513-040A-4401-BC85-E49AAF4167B6}">
+<ds:datastoreItem xmlns:ds="http://schemas.openxmlformats.org/officeDocument/2006/customXml" ds:itemID="{327FD6C4-329E-4240-97F3-5E7D17C35B71}">
   <ds:schemaRefs>
     <ds:schemaRef ds:uri="http://schemas.openxmlformats.org/officeDocument/2006/bibliography"/>
   </ds:schemaRefs>

</xml_diff>

<commit_message>
Trabalho 2 Revisado e pronto
</commit_message>
<xml_diff>
--- a/Trabalho 2/Trabalho 2.docx
+++ b/Trabalho 2/Trabalho 2.docx
@@ -293,7 +293,7 @@
           <w:sz w:val="32"/>
           <w:szCs w:val="32"/>
         </w:rPr>
-        <w:t>TRABALHO 1</w:t>
+        <w:t>TRABALHO 2</w:t>
       </w:r>
     </w:p>
     <w:p>
@@ -654,48 +654,17 @@
     <w:p>
       <w:pPr>
         <w:ind w:firstLine="708"/>
-        <w:jc w:val="center"/>
-        <w:rPr>
-          <w:noProof/>
-          <w:sz w:val="24"/>
-          <w:szCs w:val="24"/>
-          <w:lang w:eastAsia="pt-BR"/>
-        </w:rPr>
-      </w:pPr>
-      <w:r>
-        <w:rPr>
-          <w:sz w:val="23"/>
-          <w:szCs w:val="23"/>
-        </w:rPr>
-        <w:t xml:space="preserve">Considere a parede mostrada na Figura 1. A superfície esquerda é mantida a 100 </w:t>
-      </w:r>
-      <w:r>
-        <w:rPr>
-          <w:sz w:val="23"/>
-          <w:szCs w:val="23"/>
-        </w:rPr>
-        <w:t>°</w:t>
-      </w:r>
-      <w:r>
-        <w:rPr>
-          <w:sz w:val="23"/>
-          <w:szCs w:val="23"/>
-        </w:rPr>
-        <w:t xml:space="preserve">C enquanto a direita é mantida a 20 </w:t>
-      </w:r>
-      <w:r>
-        <w:rPr>
-          <w:sz w:val="23"/>
-          <w:szCs w:val="23"/>
-        </w:rPr>
-        <w:t>°</w:t>
-      </w:r>
-      <w:r>
-        <w:rPr>
-          <w:sz w:val="23"/>
-          <w:szCs w:val="23"/>
-        </w:rPr>
-        <w:t xml:space="preserve">C. Sabe-se que a espessura L da parede é igual a 100 mm e que sua condutividade térmica varia com a temperatura de acordo com: </w:t>
+        <w:rPr>
+          <w:sz w:val="24"/>
+          <w:szCs w:val="24"/>
+        </w:rPr>
+      </w:pPr>
+      <w:r>
+        <w:rPr>
+          <w:sz w:val="24"/>
+          <w:szCs w:val="24"/>
+        </w:rPr>
+        <w:t xml:space="preserve">Considere a parede mostrada na Figura 1. A superfície esquerda é mantida a 100 °C enquanto a direita é mantida a 20 °C. Sabe-se que a espessura L da parede é igual a 100 mm e que sua condutividade térmica varia com a temperatura de acordo com: </w:t>
       </w:r>
     </w:p>
     <w:p>
@@ -814,30 +783,30 @@
       <w:pPr>
         <w:ind w:firstLine="708"/>
         <w:rPr>
-          <w:sz w:val="23"/>
-          <w:szCs w:val="23"/>
-        </w:rPr>
-      </w:pPr>
-      <w:r>
-        <w:rPr>
-          <w:sz w:val="23"/>
-          <w:szCs w:val="23"/>
+          <w:sz w:val="24"/>
+          <w:szCs w:val="24"/>
+        </w:rPr>
+      </w:pPr>
+      <w:r>
+        <w:rPr>
+          <w:sz w:val="24"/>
+          <w:szCs w:val="24"/>
         </w:rPr>
         <w:t xml:space="preserve">Usando uma malha igualmente espaçada, determine a distribuição de temperatura na parede avaliando as condutividades nas interfaces pela média aritmética e pela média harmônica. Compare os resultados com a solução exata dada </w:t>
       </w:r>
       <w:proofErr w:type="gramStart"/>
       <w:r>
         <w:rPr>
-          <w:sz w:val="23"/>
-          <w:szCs w:val="23"/>
+          <w:sz w:val="24"/>
+          <w:szCs w:val="24"/>
         </w:rPr>
         <w:t>por</w:t>
       </w:r>
       <w:proofErr w:type="gramEnd"/>
       <w:r>
         <w:rPr>
-          <w:sz w:val="23"/>
-          <w:szCs w:val="23"/>
+          <w:sz w:val="24"/>
+          <w:szCs w:val="24"/>
         </w:rPr>
         <w:t>:</w:t>
       </w:r>
@@ -857,7 +826,7 @@
           <w:lang w:eastAsia="pt-BR"/>
         </w:rPr>
         <w:drawing>
-          <wp:inline distT="0" distB="0" distL="0" distR="0" wp14:anchorId="74D82A28" wp14:editId="23D62AC8">
+          <wp:inline distT="0" distB="0" distL="0" distR="0" wp14:anchorId="2D87817F" wp14:editId="427FBD7A">
             <wp:extent cx="3048000" cy="514350"/>
             <wp:effectExtent l="0" t="0" r="0" b="0"/>
             <wp:docPr id="4" name="Imagem 4"/>
@@ -892,15 +861,6 @@
           </wp:inline>
         </w:drawing>
       </w:r>
-    </w:p>
-    <w:p>
-      <w:pPr>
-        <w:ind w:firstLine="708"/>
-        <w:rPr>
-          <w:sz w:val="23"/>
-          <w:szCs w:val="23"/>
-        </w:rPr>
-      </w:pPr>
     </w:p>
     <w:p>
       <w:pPr>
@@ -1397,7 +1357,21 @@
           <w:sz w:val="24"/>
           <w:szCs w:val="24"/>
         </w:rPr>
-        <w:t xml:space="preserve">Considerando que A é área de seção transversal da parede, pode-se realizar a integração da equação do calor pela equação 2 para o volume de </w:t>
+        <w:t>Considerando que A é área de seção transversal da parede, pode-se realizar a integração da</w:t>
+      </w:r>
+      <w:r>
+        <w:rPr>
+          <w:sz w:val="24"/>
+          <w:szCs w:val="24"/>
+        </w:rPr>
+        <w:t xml:space="preserve"> equação do calor pela equação do calor</w:t>
+      </w:r>
+      <w:r>
+        <w:rPr>
+          <w:sz w:val="24"/>
+          <w:szCs w:val="24"/>
+        </w:rPr>
+        <w:t xml:space="preserve"> para o volume de </w:t>
       </w:r>
       <w:proofErr w:type="gramStart"/>
       <w:r>
@@ -2230,49 +2204,7 @@
           <w:sz w:val="24"/>
           <w:szCs w:val="24"/>
         </w:rPr>
-        <w:t>Para a resolução dos sistemas de equações, e obtenção do perfil de temperaturas, ser</w:t>
-      </w:r>
-      <w:r>
-        <w:rPr>
-          <w:sz w:val="24"/>
-          <w:szCs w:val="24"/>
-        </w:rPr>
-        <w:t>á utilizado</w:t>
-      </w:r>
-      <w:r>
-        <w:rPr>
-          <w:sz w:val="24"/>
-          <w:szCs w:val="24"/>
-        </w:rPr>
-        <w:t xml:space="preserve"> </w:t>
-      </w:r>
-      <w:r>
-        <w:rPr>
-          <w:sz w:val="24"/>
-          <w:szCs w:val="24"/>
-        </w:rPr>
-        <w:t xml:space="preserve">o método </w:t>
-      </w:r>
-      <w:r>
-        <w:rPr>
-          <w:sz w:val="24"/>
-          <w:szCs w:val="24"/>
-        </w:rPr>
-        <w:t>iterativo de Gauss Seidel</w:t>
-      </w:r>
-      <w:r>
-        <w:rPr>
-          <w:sz w:val="24"/>
-          <w:szCs w:val="24"/>
-        </w:rPr>
-        <w:t>, que</w:t>
-      </w:r>
-      <w:r>
-        <w:rPr>
-          <w:sz w:val="24"/>
-          <w:szCs w:val="24"/>
-        </w:rPr>
-        <w:t xml:space="preserve"> consiste em </w:t>
+        <w:t xml:space="preserve">Para a resolução dos sistemas de equações, e obtenção do perfil de temperaturas, será utilizado o método iterativo de Gauss Seidel, que consiste em </w:t>
       </w:r>
       <w:r>
         <w:rPr>
@@ -2348,28 +2280,7 @@
           <w:sz w:val="24"/>
           <w:szCs w:val="24"/>
         </w:rPr>
-        <w:t>O critério que</w:t>
-      </w:r>
-      <w:r>
-        <w:rPr>
-          <w:sz w:val="24"/>
-          <w:szCs w:val="24"/>
-        </w:rPr>
-        <w:t xml:space="preserve"> será utilizado </w:t>
-      </w:r>
-      <w:r>
-        <w:rPr>
-          <w:sz w:val="24"/>
-          <w:szCs w:val="24"/>
-        </w:rPr>
-        <w:t>para determinar a</w:t>
-      </w:r>
-      <w:r>
-        <w:rPr>
-          <w:sz w:val="24"/>
-          <w:szCs w:val="24"/>
-        </w:rPr>
-        <w:t xml:space="preserve"> convergência para todos os volumes de </w:t>
+        <w:t xml:space="preserve">O critério que será utilizado para determinar a convergência para todos os volumes de </w:t>
       </w:r>
       <w:proofErr w:type="gramStart"/>
       <w:r>
@@ -2468,21 +2379,7 @@
           <w:sz w:val="24"/>
           <w:szCs w:val="24"/>
         </w:rPr>
-        <w:t>O</w:t>
-      </w:r>
-      <w:r>
-        <w:rPr>
-          <w:sz w:val="24"/>
-          <w:szCs w:val="24"/>
-        </w:rPr>
-        <w:t>nde</w:t>
-      </w:r>
-      <w:r>
-        <w:rPr>
-          <w:sz w:val="24"/>
-          <w:szCs w:val="24"/>
-        </w:rPr>
-        <w:t xml:space="preserve"> </w:t>
+        <w:t xml:space="preserve">Onde </w:t>
       </w:r>
       <w:r>
         <w:rPr>
@@ -2496,14 +2393,7 @@
           <w:sz w:val="24"/>
           <w:szCs w:val="24"/>
         </w:rPr>
-        <w:t xml:space="preserve"> é um valor estabelecido pelo programador</w:t>
-      </w:r>
-      <w:r>
-        <w:rPr>
-          <w:sz w:val="24"/>
-          <w:szCs w:val="24"/>
-        </w:rPr>
-        <w:t xml:space="preserve"> e </w:t>
+        <w:t xml:space="preserve"> é um valor estabelecido pelo programador e </w:t>
       </w:r>
       <m:oMath>
         <m:sSub>
@@ -2612,14 +2502,7 @@
           <w:sz w:val="24"/>
           <w:szCs w:val="24"/>
         </w:rPr>
-        <w:t xml:space="preserve"> a temperatura da iteração anterior</w:t>
-      </w:r>
-      <w:r>
-        <w:rPr>
-          <w:sz w:val="24"/>
-          <w:szCs w:val="24"/>
-        </w:rPr>
-        <w:t>.</w:t>
+        <w:t xml:space="preserve"> a temperatura da iteração anterior.</w:t>
       </w:r>
     </w:p>
     <w:p>
@@ -2693,28 +2576,7 @@
           <w:sz w:val="24"/>
           <w:szCs w:val="24"/>
         </w:rPr>
-        <w:t>O</w:t>
-      </w:r>
-      <w:r>
-        <w:rPr>
-          <w:sz w:val="24"/>
-          <w:szCs w:val="24"/>
-        </w:rPr>
-        <w:t xml:space="preserve"> perfil de temperatura para </w:t>
-      </w:r>
-      <w:r>
-        <w:rPr>
-          <w:sz w:val="24"/>
-          <w:szCs w:val="24"/>
-        </w:rPr>
-        <w:t>uma parede discretizada com cinco</w:t>
-      </w:r>
-      <w:r>
-        <w:rPr>
-          <w:sz w:val="24"/>
-          <w:szCs w:val="24"/>
-        </w:rPr>
-        <w:t xml:space="preserve"> volumes de </w:t>
+        <w:t xml:space="preserve">O perfil de temperatura para uma parede discretizada com cinco volumes de </w:t>
       </w:r>
       <w:proofErr w:type="gramStart"/>
       <w:r>
@@ -2730,14 +2592,7 @@
           <w:sz w:val="24"/>
           <w:szCs w:val="24"/>
         </w:rPr>
-        <w:t xml:space="preserve"> </w:t>
-      </w:r>
-      <w:r>
-        <w:rPr>
-          <w:sz w:val="24"/>
-          <w:szCs w:val="24"/>
-        </w:rPr>
-        <w:t xml:space="preserve">foi avaliado, sendo adotado como critério de convergência global </w:t>
+        <w:t xml:space="preserve"> foi avaliado, sendo adotado como critério de convergência global </w:t>
       </w:r>
       <m:oMath>
         <m:r>
@@ -2766,7 +2621,7 @@
           <m:sSupPr>
             <m:ctrlPr>
               <w:rPr>
-                <w:rFonts w:ascii="Cambria Math"/>
+                <w:rFonts w:ascii="Cambria Math" w:hAnsi="Cambria Math"/>
                 <w:sz w:val="24"/>
                 <w:szCs w:val="24"/>
               </w:rPr>
@@ -2915,472 +2770,7 @@
           <w:sz w:val="20"/>
           <w:szCs w:val="20"/>
         </w:rPr>
-        <w:t xml:space="preserve"> </w:t>
-      </w:r>
-      <w:r>
-        <w:rPr>
-          <w:b/>
-          <w:bCs/>
-          <w:sz w:val="20"/>
-          <w:szCs w:val="20"/>
-        </w:rPr>
-        <w:t>para N=5</w:t>
-      </w:r>
-      <w:r>
-        <w:rPr>
-          <w:b/>
-          <w:bCs/>
-          <w:sz w:val="20"/>
-          <w:szCs w:val="20"/>
-        </w:rPr>
-        <w:t xml:space="preserve"> </w:t>
-      </w:r>
-      <w:proofErr w:type="gramStart"/>
-      <w:r>
-        <w:rPr>
-          <w:b/>
-          <w:bCs/>
-          <w:sz w:val="20"/>
-          <w:szCs w:val="20"/>
-        </w:rPr>
-        <w:t>e</w:t>
-      </w:r>
-      <w:proofErr w:type="gramEnd"/>
-      <w:r>
-        <w:rPr>
-          <w:b/>
-          <w:bCs/>
-          <w:sz w:val="20"/>
-          <w:szCs w:val="20"/>
-        </w:rPr>
-        <w:t xml:space="preserve"> </w:t>
-      </w:r>
-      <m:oMath>
-        <m:r>
-          <m:rPr>
-            <m:sty m:val="b"/>
-          </m:rPr>
-          <w:rPr>
-            <w:rFonts w:ascii="Cambria Math" w:hAnsi="Cambria Math"/>
-            <w:sz w:val="20"/>
-            <w:szCs w:val="20"/>
-          </w:rPr>
-          <m:t>ε=</m:t>
-        </m:r>
-        <m:sSup>
-          <m:sSupPr>
-            <m:ctrlPr>
-              <w:rPr>
-                <w:rFonts w:ascii="Cambria Math" w:hAnsi="Cambria Math"/>
-                <w:b/>
-                <w:bCs/>
-                <w:sz w:val="20"/>
-                <w:szCs w:val="20"/>
-              </w:rPr>
-            </m:ctrlPr>
-          </m:sSupPr>
-          <m:e>
-            <m:r>
-              <m:rPr>
-                <m:sty m:val="b"/>
-              </m:rPr>
-              <w:rPr>
-                <w:rFonts w:ascii="Cambria Math" w:hAnsi="Cambria Math"/>
-                <w:sz w:val="20"/>
-                <w:szCs w:val="20"/>
-              </w:rPr>
-              <m:t>10</m:t>
-            </m:r>
-          </m:e>
-          <m:sup>
-            <m:r>
-              <m:rPr>
-                <m:sty m:val="b"/>
-              </m:rPr>
-              <w:rPr>
-                <w:rFonts w:ascii="Cambria Math" w:hAnsi="Cambria Math"/>
-                <w:sz w:val="20"/>
-                <w:szCs w:val="20"/>
-              </w:rPr>
-              <m:t>-</m:t>
-            </m:r>
-            <m:r>
-              <m:rPr>
-                <m:sty m:val="b"/>
-              </m:rPr>
-              <w:rPr>
-                <w:rFonts w:ascii="Cambria Math" w:hAnsi="Cambria Math"/>
-                <w:sz w:val="20"/>
-                <w:szCs w:val="20"/>
-              </w:rPr>
-              <m:t>6</m:t>
-            </m:r>
-          </m:sup>
-        </m:sSup>
-      </m:oMath>
-      <w:r>
-        <w:rPr>
-          <w:b/>
-          <w:bCs/>
-          <w:sz w:val="20"/>
-          <w:szCs w:val="20"/>
-        </w:rPr>
-        <w:t xml:space="preserve"> </w:t>
-      </w:r>
-    </w:p>
-    <w:p>
-      <w:pPr>
-        <w:pStyle w:val="Default"/>
-        <w:rPr>
-          <w:rFonts w:eastAsiaTheme="minorEastAsia"/>
-          <w:sz w:val="23"/>
-          <w:szCs w:val="23"/>
-        </w:rPr>
-      </w:pPr>
-    </w:p>
-    <w:p>
-      <w:pPr>
-        <w:ind w:firstLine="708"/>
-        <w:jc w:val="both"/>
-        <w:rPr>
-          <w:sz w:val="24"/>
-          <w:szCs w:val="24"/>
-        </w:rPr>
-      </w:pPr>
-      <w:r>
-        <w:rPr>
-          <w:sz w:val="24"/>
-          <w:szCs w:val="24"/>
-        </w:rPr>
-        <w:t xml:space="preserve">Como a condutividade térmica neste problema, esta variando com a temperatura ao longo da parede, já era esperado que a curva para o perfil de temperatura da solução analítica exata não fosse uma reta, visto que a condutividade térmica aumenta ao longo da espessura da parede, indo da extremidade esquerda </w:t>
-      </w:r>
-      <w:r>
-        <w:rPr>
-          <w:sz w:val="24"/>
-          <w:szCs w:val="24"/>
-        </w:rPr>
-        <w:lastRenderedPageBreak/>
-        <w:t>para a direita, ao mesmo tempo que a temperatura</w:t>
-      </w:r>
-      <w:r>
-        <w:rPr>
-          <w:sz w:val="24"/>
-          <w:szCs w:val="24"/>
-        </w:rPr>
-        <w:t xml:space="preserve"> </w:t>
-      </w:r>
-      <w:r>
-        <w:rPr>
-          <w:sz w:val="24"/>
-          <w:szCs w:val="24"/>
-        </w:rPr>
-        <w:t>diminui. O perfil da condutividade térmica da solução analítica exata ao longo da parede pode ser observado na Figura 4.</w:t>
-      </w:r>
-    </w:p>
-    <w:p>
-      <w:pPr>
-        <w:pStyle w:val="Default"/>
-        <w:rPr>
-          <w:sz w:val="23"/>
-          <w:szCs w:val="23"/>
-        </w:rPr>
-      </w:pPr>
-    </w:p>
-    <w:p>
-      <w:pPr>
-        <w:pStyle w:val="Default"/>
-        <w:rPr>
-          <w:rFonts w:eastAsiaTheme="minorEastAsia"/>
-          <w:sz w:val="23"/>
-          <w:szCs w:val="23"/>
-        </w:rPr>
-      </w:pPr>
-      <w:r>
-        <w:rPr>
-          <w:noProof/>
-          <w:lang w:eastAsia="pt-BR"/>
-        </w:rPr>
-        <w:drawing>
-          <wp:inline distT="0" distB="0" distL="0" distR="0" wp14:anchorId="5CE121E1" wp14:editId="501EB2CB">
-            <wp:extent cx="5400040" cy="4018563"/>
-            <wp:effectExtent l="0" t="0" r="0" b="1270"/>
-            <wp:docPr id="50" name="Imagem 50"/>
-            <wp:cNvGraphicFramePr>
-              <a:graphicFrameLocks xmlns:a="http://schemas.openxmlformats.org/drawingml/2006/main" noChangeAspect="1"/>
-            </wp:cNvGraphicFramePr>
-            <a:graphic xmlns:a="http://schemas.openxmlformats.org/drawingml/2006/main">
-              <a:graphicData uri="http://schemas.openxmlformats.org/drawingml/2006/picture">
-                <pic:pic xmlns:pic="http://schemas.openxmlformats.org/drawingml/2006/picture">
-                  <pic:nvPicPr>
-                    <pic:cNvPr id="0" name=""/>
-                    <pic:cNvPicPr/>
-                  </pic:nvPicPr>
-                  <pic:blipFill>
-                    <a:blip r:embed="rId27"/>
-                    <a:stretch>
-                      <a:fillRect/>
-                    </a:stretch>
-                  </pic:blipFill>
-                  <pic:spPr>
-                    <a:xfrm>
-                      <a:off x="0" y="0"/>
-                      <a:ext cx="5400040" cy="4018563"/>
-                    </a:xfrm>
-                    <a:prstGeom prst="rect">
-                      <a:avLst/>
-                    </a:prstGeom>
-                  </pic:spPr>
-                </pic:pic>
-              </a:graphicData>
-            </a:graphic>
-          </wp:inline>
-        </w:drawing>
-      </w:r>
-    </w:p>
-    <w:p>
-      <w:pPr>
-        <w:pStyle w:val="Default"/>
-        <w:jc w:val="center"/>
-        <w:rPr>
-          <w:rFonts w:eastAsiaTheme="minorEastAsia"/>
-          <w:sz w:val="23"/>
-          <w:szCs w:val="23"/>
-        </w:rPr>
-      </w:pPr>
-      <w:r>
-        <w:rPr>
-          <w:b/>
-          <w:bCs/>
-          <w:sz w:val="20"/>
-          <w:szCs w:val="20"/>
-        </w:rPr>
-        <w:t>Figura 4 - Perfil da condutividade térmica ao longo da parede para a solução analítica exata</w:t>
-      </w:r>
-    </w:p>
-    <w:p>
-      <w:pPr>
-        <w:pStyle w:val="Default"/>
-        <w:rPr>
-          <w:rFonts w:eastAsiaTheme="minorEastAsia"/>
-          <w:sz w:val="23"/>
-          <w:szCs w:val="23"/>
-        </w:rPr>
-      </w:pPr>
-    </w:p>
-    <w:p>
-      <w:pPr>
-        <w:ind w:firstLine="708"/>
-        <w:jc w:val="both"/>
-        <w:rPr>
-          <w:sz w:val="24"/>
-          <w:szCs w:val="24"/>
-        </w:rPr>
-      </w:pPr>
-      <w:r>
-        <w:rPr>
-          <w:sz w:val="24"/>
-          <w:szCs w:val="24"/>
-        </w:rPr>
-        <w:t>Observando a Figura 3, as temperaturas obtidas para as soluções numéricas se aproximam razoavelmente da solução analítica exata, sendo que o critério de convergência é atingido pelo método da interpolação linear tanto pela resistência equivalente em sete iterações.</w:t>
-      </w:r>
-    </w:p>
-    <w:p>
-      <w:pPr>
-        <w:ind w:firstLine="708"/>
-        <w:jc w:val="both"/>
-        <w:rPr>
-          <w:sz w:val="24"/>
-          <w:szCs w:val="24"/>
-        </w:rPr>
-      </w:pPr>
-      <w:r>
-        <w:rPr>
-          <w:sz w:val="24"/>
-          <w:szCs w:val="24"/>
-        </w:rPr>
-        <w:t>Para avaliar melhor os resultados obtidos, foi comparado o valor absoluto do erro ao longo da espessura da parede, como pode ser observado na Tabela 1. O erro é definido através da seguinte expressão:</w:t>
-      </w:r>
-    </w:p>
-    <w:p>
-      <w:pPr>
-        <w:ind w:firstLine="708"/>
-        <w:jc w:val="both"/>
-        <w:rPr>
-          <w:sz w:val="24"/>
-          <w:szCs w:val="24"/>
-        </w:rPr>
-      </w:pPr>
-    </w:p>
-    <w:p>
-      <w:pPr>
-        <w:pStyle w:val="Default"/>
-        <w:jc w:val="center"/>
-        <w:rPr>
-          <w:rFonts w:eastAsiaTheme="minorEastAsia"/>
-          <w:sz w:val="23"/>
-          <w:szCs w:val="23"/>
-        </w:rPr>
-      </w:pPr>
-      <w:r>
-        <w:rPr>
-          <w:noProof/>
-          <w:lang w:eastAsia="pt-BR"/>
-        </w:rPr>
-        <w:drawing>
-          <wp:inline distT="0" distB="0" distL="0" distR="0" wp14:anchorId="73E14BE8" wp14:editId="547064D9">
-            <wp:extent cx="2447925" cy="342900"/>
-            <wp:effectExtent l="0" t="0" r="9525" b="0"/>
-            <wp:docPr id="51" name="Imagem 51"/>
-            <wp:cNvGraphicFramePr>
-              <a:graphicFrameLocks xmlns:a="http://schemas.openxmlformats.org/drawingml/2006/main" noChangeAspect="1"/>
-            </wp:cNvGraphicFramePr>
-            <a:graphic xmlns:a="http://schemas.openxmlformats.org/drawingml/2006/main">
-              <a:graphicData uri="http://schemas.openxmlformats.org/drawingml/2006/picture">
-                <pic:pic xmlns:pic="http://schemas.openxmlformats.org/drawingml/2006/picture">
-                  <pic:nvPicPr>
-                    <pic:cNvPr id="0" name=""/>
-                    <pic:cNvPicPr/>
-                  </pic:nvPicPr>
-                  <pic:blipFill>
-                    <a:blip r:embed="rId28"/>
-                    <a:stretch>
-                      <a:fillRect/>
-                    </a:stretch>
-                  </pic:blipFill>
-                  <pic:spPr>
-                    <a:xfrm>
-                      <a:off x="0" y="0"/>
-                      <a:ext cx="2447925" cy="342900"/>
-                    </a:xfrm>
-                    <a:prstGeom prst="rect">
-                      <a:avLst/>
-                    </a:prstGeom>
-                  </pic:spPr>
-                </pic:pic>
-              </a:graphicData>
-            </a:graphic>
-          </wp:inline>
-        </w:drawing>
-      </w:r>
-    </w:p>
-    <w:p>
-      <w:pPr>
-        <w:pStyle w:val="Default"/>
-        <w:jc w:val="center"/>
-        <w:rPr>
-          <w:rFonts w:eastAsiaTheme="minorEastAsia"/>
-          <w:sz w:val="23"/>
-          <w:szCs w:val="23"/>
-        </w:rPr>
-      </w:pPr>
-    </w:p>
-    <w:p>
-      <w:pPr>
-        <w:pStyle w:val="Default"/>
-        <w:rPr>
-          <w:rFonts w:eastAsiaTheme="minorEastAsia"/>
-          <w:sz w:val="23"/>
-          <w:szCs w:val="23"/>
-        </w:rPr>
-      </w:pPr>
-    </w:p>
-    <w:p>
-      <w:pPr>
-        <w:pStyle w:val="Default"/>
-        <w:rPr>
-          <w:rFonts w:eastAsiaTheme="minorEastAsia"/>
-          <w:sz w:val="23"/>
-          <w:szCs w:val="23"/>
-        </w:rPr>
-      </w:pPr>
-      <w:r>
-        <w:rPr>
-          <w:noProof/>
-          <w:lang w:eastAsia="pt-BR"/>
-        </w:rPr>
-        <w:lastRenderedPageBreak/>
-        <w:drawing>
-          <wp:inline distT="0" distB="0" distL="0" distR="0" wp14:anchorId="6373EBFD" wp14:editId="71313C99">
-            <wp:extent cx="5895123" cy="1113183"/>
-            <wp:effectExtent l="0" t="0" r="0" b="0"/>
-            <wp:docPr id="54" name="Imagem 54"/>
-            <wp:cNvGraphicFramePr>
-              <a:graphicFrameLocks xmlns:a="http://schemas.openxmlformats.org/drawingml/2006/main" noChangeAspect="1"/>
-            </wp:cNvGraphicFramePr>
-            <a:graphic xmlns:a="http://schemas.openxmlformats.org/drawingml/2006/main">
-              <a:graphicData uri="http://schemas.openxmlformats.org/drawingml/2006/picture">
-                <pic:pic xmlns:pic="http://schemas.openxmlformats.org/drawingml/2006/picture">
-                  <pic:nvPicPr>
-                    <pic:cNvPr id="0" name=""/>
-                    <pic:cNvPicPr/>
-                  </pic:nvPicPr>
-                  <pic:blipFill>
-                    <a:blip r:embed="rId29"/>
-                    <a:stretch>
-                      <a:fillRect/>
-                    </a:stretch>
-                  </pic:blipFill>
-                  <pic:spPr>
-                    <a:xfrm>
-                      <a:off x="0" y="0"/>
-                      <a:ext cx="5906296" cy="1115293"/>
-                    </a:xfrm>
-                    <a:prstGeom prst="rect">
-                      <a:avLst/>
-                    </a:prstGeom>
-                  </pic:spPr>
-                </pic:pic>
-              </a:graphicData>
-            </a:graphic>
-          </wp:inline>
-        </w:drawing>
-      </w:r>
-    </w:p>
-    <w:p>
-      <w:pPr>
-        <w:pStyle w:val="Default"/>
-        <w:jc w:val="center"/>
-        <w:rPr>
-          <w:rFonts w:eastAsiaTheme="minorEastAsia"/>
-          <w:sz w:val="23"/>
-          <w:szCs w:val="23"/>
-        </w:rPr>
-      </w:pPr>
-      <w:r>
-        <w:rPr>
-          <w:b/>
-          <w:bCs/>
-          <w:sz w:val="20"/>
-          <w:szCs w:val="20"/>
-        </w:rPr>
-        <w:t xml:space="preserve">Tabela 1 - Comparação </w:t>
-      </w:r>
-      <w:r>
-        <w:rPr>
-          <w:b/>
-          <w:bCs/>
-          <w:sz w:val="20"/>
-          <w:szCs w:val="20"/>
-        </w:rPr>
-        <w:t>dos resultados</w:t>
-      </w:r>
-      <w:r>
-        <w:rPr>
-          <w:b/>
-          <w:bCs/>
-          <w:sz w:val="20"/>
-          <w:szCs w:val="20"/>
-        </w:rPr>
-        <w:t xml:space="preserve"> pelas soluções numéricas e pela </w:t>
-      </w:r>
-      <w:r>
-        <w:rPr>
-          <w:b/>
-          <w:bCs/>
-          <w:sz w:val="20"/>
-          <w:szCs w:val="20"/>
-        </w:rPr>
-        <w:t>solução analítica exata para N=5</w:t>
+        <w:t xml:space="preserve"> para N=5</w:t>
       </w:r>
       <w:r>
         <w:rPr>
@@ -3463,6 +2853,25 @@
           </m:sup>
         </m:sSup>
       </m:oMath>
+      <w:r>
+        <w:rPr>
+          <w:b/>
+          <w:bCs/>
+          <w:sz w:val="20"/>
+          <w:szCs w:val="20"/>
+        </w:rPr>
+        <w:t xml:space="preserve"> </w:t>
+      </w:r>
+    </w:p>
+    <w:p>
+      <w:pPr>
+        <w:pStyle w:val="Default"/>
+        <w:rPr>
+          <w:rFonts w:eastAsiaTheme="minorEastAsia"/>
+          <w:sz w:val="23"/>
+          <w:szCs w:val="23"/>
+        </w:rPr>
+      </w:pPr>
     </w:p>
     <w:p>
       <w:pPr>
@@ -3473,6 +2882,111 @@
           <w:szCs w:val="24"/>
         </w:rPr>
       </w:pPr>
+      <w:r>
+        <w:rPr>
+          <w:sz w:val="24"/>
+          <w:szCs w:val="24"/>
+        </w:rPr>
+        <w:t xml:space="preserve">Como a condutividade térmica neste problema, esta variando com a temperatura ao longo da parede, já era esperado que a curva para o perfil de temperatura da solução analítica exata não fosse uma reta, visto que a condutividade térmica aumenta ao longo da espessura da parede, indo da extremidade esquerda </w:t>
+      </w:r>
+      <w:r>
+        <w:rPr>
+          <w:sz w:val="24"/>
+          <w:szCs w:val="24"/>
+        </w:rPr>
+        <w:lastRenderedPageBreak/>
+        <w:t>para a direita, ao mesmo tempo que a temperatura diminui. O perfil da condutividade térmica da solução analítica exata ao longo da parede pode ser observado na Figura 4.</w:t>
+      </w:r>
+    </w:p>
+    <w:p>
+      <w:pPr>
+        <w:pStyle w:val="Default"/>
+        <w:rPr>
+          <w:sz w:val="23"/>
+          <w:szCs w:val="23"/>
+        </w:rPr>
+      </w:pPr>
+    </w:p>
+    <w:p>
+      <w:pPr>
+        <w:pStyle w:val="Default"/>
+        <w:rPr>
+          <w:rFonts w:eastAsiaTheme="minorEastAsia"/>
+          <w:sz w:val="23"/>
+          <w:szCs w:val="23"/>
+        </w:rPr>
+      </w:pPr>
+      <w:r>
+        <w:rPr>
+          <w:noProof/>
+          <w:lang w:eastAsia="pt-BR"/>
+        </w:rPr>
+        <w:drawing>
+          <wp:inline distT="0" distB="0" distL="0" distR="0" wp14:anchorId="5CE121E1" wp14:editId="501EB2CB">
+            <wp:extent cx="5400040" cy="4018563"/>
+            <wp:effectExtent l="0" t="0" r="0" b="1270"/>
+            <wp:docPr id="50" name="Imagem 50"/>
+            <wp:cNvGraphicFramePr>
+              <a:graphicFrameLocks xmlns:a="http://schemas.openxmlformats.org/drawingml/2006/main" noChangeAspect="1"/>
+            </wp:cNvGraphicFramePr>
+            <a:graphic xmlns:a="http://schemas.openxmlformats.org/drawingml/2006/main">
+              <a:graphicData uri="http://schemas.openxmlformats.org/drawingml/2006/picture">
+                <pic:pic xmlns:pic="http://schemas.openxmlformats.org/drawingml/2006/picture">
+                  <pic:nvPicPr>
+                    <pic:cNvPr id="0" name=""/>
+                    <pic:cNvPicPr/>
+                  </pic:nvPicPr>
+                  <pic:blipFill>
+                    <a:blip r:embed="rId27"/>
+                    <a:stretch>
+                      <a:fillRect/>
+                    </a:stretch>
+                  </pic:blipFill>
+                  <pic:spPr>
+                    <a:xfrm>
+                      <a:off x="0" y="0"/>
+                      <a:ext cx="5400040" cy="4018563"/>
+                    </a:xfrm>
+                    <a:prstGeom prst="rect">
+                      <a:avLst/>
+                    </a:prstGeom>
+                  </pic:spPr>
+                </pic:pic>
+              </a:graphicData>
+            </a:graphic>
+          </wp:inline>
+        </w:drawing>
+      </w:r>
+    </w:p>
+    <w:p>
+      <w:pPr>
+        <w:pStyle w:val="Default"/>
+        <w:jc w:val="center"/>
+        <w:rPr>
+          <w:rFonts w:eastAsiaTheme="minorEastAsia"/>
+          <w:sz w:val="23"/>
+          <w:szCs w:val="23"/>
+        </w:rPr>
+      </w:pPr>
+      <w:r>
+        <w:rPr>
+          <w:b/>
+          <w:bCs/>
+          <w:sz w:val="20"/>
+          <w:szCs w:val="20"/>
+        </w:rPr>
+        <w:t>Figura 4 - Perfil da condutividade térmica ao longo da parede para a solução analítica exata</w:t>
+      </w:r>
+    </w:p>
+    <w:p>
+      <w:pPr>
+        <w:pStyle w:val="Default"/>
+        <w:rPr>
+          <w:rFonts w:eastAsiaTheme="minorEastAsia"/>
+          <w:sz w:val="23"/>
+          <w:szCs w:val="23"/>
+        </w:rPr>
+      </w:pPr>
     </w:p>
     <w:p>
       <w:pPr>
@@ -3488,21 +3002,14 @@
           <w:sz w:val="24"/>
           <w:szCs w:val="24"/>
         </w:rPr>
-        <w:t>Percebe-se que a solução através da interpolação linear</w:t>
-      </w:r>
-      <w:r>
-        <w:rPr>
-          <w:sz w:val="24"/>
-          <w:szCs w:val="24"/>
-        </w:rPr>
-        <w:t xml:space="preserve"> apresenta melhores resultados. </w:t>
-      </w:r>
-      <w:r>
-        <w:rPr>
-          <w:sz w:val="24"/>
-          <w:szCs w:val="24"/>
-        </w:rPr>
-        <w:t>Este fato é decorrente do modo com que a condutividade térmica é calculada na interface, através de uma função linear pela aproximação por interpolação linear e por uma função hiperbólica pela aproximação através da resistência térmica equivalente. Como na solução exata a condutividade térmica é uma função linear com a temperatura e seu comportamento ao longo da espessura da parede,o qual foi mostrado na Figura 4.</w:t>
+        <w:t>Observando a Figura 3, as temperaturas obtidas para as soluções numéricas se aproximam razoavelmente da solução analítica exata</w:t>
+      </w:r>
+      <w:r>
+        <w:rPr>
+          <w:sz w:val="24"/>
+          <w:szCs w:val="24"/>
+        </w:rPr>
+        <w:t>.</w:t>
       </w:r>
     </w:p>
     <w:p>
@@ -3519,6 +3026,285 @@
           <w:sz w:val="24"/>
           <w:szCs w:val="24"/>
         </w:rPr>
+        <w:t>Para avaliar melhor os resultados obtidos, foi comparado o valor absoluto do erro ao longo da espessura da parede, como pode ser observado na Tabela 1. O erro é definido através da seguinte expressão:</w:t>
+      </w:r>
+    </w:p>
+    <w:p>
+      <w:pPr>
+        <w:ind w:firstLine="708"/>
+        <w:jc w:val="both"/>
+        <w:rPr>
+          <w:sz w:val="24"/>
+          <w:szCs w:val="24"/>
+        </w:rPr>
+      </w:pPr>
+    </w:p>
+    <w:p>
+      <w:pPr>
+        <w:pStyle w:val="Default"/>
+        <w:jc w:val="center"/>
+        <w:rPr>
+          <w:rFonts w:eastAsiaTheme="minorEastAsia"/>
+          <w:sz w:val="23"/>
+          <w:szCs w:val="23"/>
+        </w:rPr>
+      </w:pPr>
+      <w:r>
+        <w:rPr>
+          <w:noProof/>
+          <w:lang w:eastAsia="pt-BR"/>
+        </w:rPr>
+        <w:drawing>
+          <wp:inline distT="0" distB="0" distL="0" distR="0" wp14:anchorId="73E14BE8" wp14:editId="547064D9">
+            <wp:extent cx="2447925" cy="342900"/>
+            <wp:effectExtent l="0" t="0" r="9525" b="0"/>
+            <wp:docPr id="51" name="Imagem 51"/>
+            <wp:cNvGraphicFramePr>
+              <a:graphicFrameLocks xmlns:a="http://schemas.openxmlformats.org/drawingml/2006/main" noChangeAspect="1"/>
+            </wp:cNvGraphicFramePr>
+            <a:graphic xmlns:a="http://schemas.openxmlformats.org/drawingml/2006/main">
+              <a:graphicData uri="http://schemas.openxmlformats.org/drawingml/2006/picture">
+                <pic:pic xmlns:pic="http://schemas.openxmlformats.org/drawingml/2006/picture">
+                  <pic:nvPicPr>
+                    <pic:cNvPr id="0" name=""/>
+                    <pic:cNvPicPr/>
+                  </pic:nvPicPr>
+                  <pic:blipFill>
+                    <a:blip r:embed="rId28"/>
+                    <a:stretch>
+                      <a:fillRect/>
+                    </a:stretch>
+                  </pic:blipFill>
+                  <pic:spPr>
+                    <a:xfrm>
+                      <a:off x="0" y="0"/>
+                      <a:ext cx="2447925" cy="342900"/>
+                    </a:xfrm>
+                    <a:prstGeom prst="rect">
+                      <a:avLst/>
+                    </a:prstGeom>
+                  </pic:spPr>
+                </pic:pic>
+              </a:graphicData>
+            </a:graphic>
+          </wp:inline>
+        </w:drawing>
+      </w:r>
+    </w:p>
+    <w:p>
+      <w:pPr>
+        <w:pStyle w:val="Default"/>
+        <w:jc w:val="center"/>
+        <w:rPr>
+          <w:rFonts w:eastAsiaTheme="minorEastAsia"/>
+          <w:sz w:val="23"/>
+          <w:szCs w:val="23"/>
+        </w:rPr>
+      </w:pPr>
+    </w:p>
+    <w:p>
+      <w:pPr>
+        <w:pStyle w:val="Default"/>
+        <w:rPr>
+          <w:rFonts w:eastAsiaTheme="minorEastAsia"/>
+          <w:sz w:val="23"/>
+          <w:szCs w:val="23"/>
+        </w:rPr>
+      </w:pPr>
+    </w:p>
+    <w:p>
+      <w:pPr>
+        <w:pStyle w:val="Default"/>
+        <w:rPr>
+          <w:rFonts w:eastAsiaTheme="minorEastAsia"/>
+          <w:sz w:val="23"/>
+          <w:szCs w:val="23"/>
+        </w:rPr>
+      </w:pPr>
+      <w:r>
+        <w:rPr>
+          <w:noProof/>
+          <w:lang w:eastAsia="pt-BR"/>
+        </w:rPr>
+        <w:drawing>
+          <wp:inline distT="0" distB="0" distL="0" distR="0" wp14:anchorId="6373EBFD" wp14:editId="71313C99">
+            <wp:extent cx="5895123" cy="1113183"/>
+            <wp:effectExtent l="0" t="0" r="0" b="0"/>
+            <wp:docPr id="54" name="Imagem 54"/>
+            <wp:cNvGraphicFramePr>
+              <a:graphicFrameLocks xmlns:a="http://schemas.openxmlformats.org/drawingml/2006/main" noChangeAspect="1"/>
+            </wp:cNvGraphicFramePr>
+            <a:graphic xmlns:a="http://schemas.openxmlformats.org/drawingml/2006/main">
+              <a:graphicData uri="http://schemas.openxmlformats.org/drawingml/2006/picture">
+                <pic:pic xmlns:pic="http://schemas.openxmlformats.org/drawingml/2006/picture">
+                  <pic:nvPicPr>
+                    <pic:cNvPr id="0" name=""/>
+                    <pic:cNvPicPr/>
+                  </pic:nvPicPr>
+                  <pic:blipFill>
+                    <a:blip r:embed="rId29"/>
+                    <a:stretch>
+                      <a:fillRect/>
+                    </a:stretch>
+                  </pic:blipFill>
+                  <pic:spPr>
+                    <a:xfrm>
+                      <a:off x="0" y="0"/>
+                      <a:ext cx="5906296" cy="1115293"/>
+                    </a:xfrm>
+                    <a:prstGeom prst="rect">
+                      <a:avLst/>
+                    </a:prstGeom>
+                  </pic:spPr>
+                </pic:pic>
+              </a:graphicData>
+            </a:graphic>
+          </wp:inline>
+        </w:drawing>
+      </w:r>
+    </w:p>
+    <w:p>
+      <w:pPr>
+        <w:pStyle w:val="Default"/>
+        <w:jc w:val="center"/>
+        <w:rPr>
+          <w:rFonts w:eastAsiaTheme="minorEastAsia"/>
+          <w:sz w:val="23"/>
+          <w:szCs w:val="23"/>
+        </w:rPr>
+      </w:pPr>
+      <w:r>
+        <w:rPr>
+          <w:b/>
+          <w:bCs/>
+          <w:sz w:val="20"/>
+          <w:szCs w:val="20"/>
+        </w:rPr>
+        <w:t>Tabela 1 - Comparação dos resultados pelas soluções numéricas e pela solução analítica exata para N=5</w:t>
+      </w:r>
+      <w:r>
+        <w:rPr>
+          <w:b/>
+          <w:bCs/>
+          <w:sz w:val="20"/>
+          <w:szCs w:val="20"/>
+        </w:rPr>
+        <w:t xml:space="preserve"> </w:t>
+      </w:r>
+      <w:proofErr w:type="gramStart"/>
+      <w:r>
+        <w:rPr>
+          <w:b/>
+          <w:bCs/>
+          <w:sz w:val="20"/>
+          <w:szCs w:val="20"/>
+        </w:rPr>
+        <w:t>e</w:t>
+      </w:r>
+      <w:proofErr w:type="gramEnd"/>
+      <w:r>
+        <w:rPr>
+          <w:b/>
+          <w:bCs/>
+          <w:sz w:val="20"/>
+          <w:szCs w:val="20"/>
+        </w:rPr>
+        <w:t xml:space="preserve"> </w:t>
+      </w:r>
+      <m:oMath>
+        <m:r>
+          <m:rPr>
+            <m:sty m:val="b"/>
+          </m:rPr>
+          <w:rPr>
+            <w:rFonts w:ascii="Cambria Math" w:hAnsi="Cambria Math"/>
+            <w:sz w:val="20"/>
+            <w:szCs w:val="20"/>
+          </w:rPr>
+          <m:t>ε=</m:t>
+        </m:r>
+        <m:sSup>
+          <m:sSupPr>
+            <m:ctrlPr>
+              <w:rPr>
+                <w:rFonts w:ascii="Cambria Math" w:hAnsi="Cambria Math"/>
+                <w:b/>
+                <w:bCs/>
+                <w:sz w:val="20"/>
+                <w:szCs w:val="20"/>
+              </w:rPr>
+            </m:ctrlPr>
+          </m:sSupPr>
+          <m:e>
+            <m:r>
+              <m:rPr>
+                <m:sty m:val="b"/>
+              </m:rPr>
+              <w:rPr>
+                <w:rFonts w:ascii="Cambria Math" w:hAnsi="Cambria Math"/>
+                <w:sz w:val="20"/>
+                <w:szCs w:val="20"/>
+              </w:rPr>
+              <m:t>10</m:t>
+            </m:r>
+          </m:e>
+          <m:sup>
+            <m:r>
+              <m:rPr>
+                <m:sty m:val="b"/>
+              </m:rPr>
+              <w:rPr>
+                <w:rFonts w:ascii="Cambria Math" w:hAnsi="Cambria Math"/>
+                <w:sz w:val="20"/>
+                <w:szCs w:val="20"/>
+              </w:rPr>
+              <m:t>-6</m:t>
+            </m:r>
+          </m:sup>
+        </m:sSup>
+      </m:oMath>
+    </w:p>
+    <w:p>
+      <w:pPr>
+        <w:ind w:firstLine="708"/>
+        <w:jc w:val="both"/>
+        <w:rPr>
+          <w:sz w:val="24"/>
+          <w:szCs w:val="24"/>
+        </w:rPr>
+      </w:pPr>
+    </w:p>
+    <w:p>
+      <w:pPr>
+        <w:ind w:firstLine="708"/>
+        <w:jc w:val="both"/>
+        <w:rPr>
+          <w:sz w:val="24"/>
+          <w:szCs w:val="24"/>
+        </w:rPr>
+      </w:pPr>
+      <w:r>
+        <w:rPr>
+          <w:sz w:val="24"/>
+          <w:szCs w:val="24"/>
+        </w:rPr>
+        <w:t>Percebe-se que a solução através da interpolação linear apresenta melhores resultados. Este fato é decorrente do modo com que a condutividade térmica é calculada na interface, através de uma função linear pela aproximação por interpolação linear e por uma função hiperbólica pela aproximação através da resistência térmica equivalente. Como na solução exata a condutividade térmica é uma função linear com a temperatura e seu comportamento ao longo da espessura da parede,o qual foi mostrado na Figura 4.</w:t>
+      </w:r>
+    </w:p>
+    <w:p>
+      <w:pPr>
+        <w:ind w:firstLine="708"/>
+        <w:jc w:val="both"/>
+        <w:rPr>
+          <w:sz w:val="24"/>
+          <w:szCs w:val="24"/>
+        </w:rPr>
+      </w:pPr>
+      <w:r>
+        <w:rPr>
+          <w:sz w:val="24"/>
+          <w:szCs w:val="24"/>
+        </w:rPr>
         <w:t>Na tabela 1 foi mostrado o fluxo de calor</w:t>
       </w:r>
       <w:r>
@@ -3535,35 +3321,12 @@
         </w:rPr>
         <w:t xml:space="preserve">e anterior para o volume atual, </w:t>
       </w:r>
-      <w:bookmarkStart w:id="0" w:name="_GoBack"/>
-      <w:bookmarkEnd w:id="0"/>
-      <w:r>
-        <w:rPr>
-          <w:sz w:val="24"/>
-          <w:szCs w:val="24"/>
-        </w:rPr>
-        <w:t xml:space="preserve">para cada método. </w:t>
-      </w:r>
-      <w:r>
-        <w:rPr>
-          <w:sz w:val="24"/>
-          <w:szCs w:val="24"/>
-        </w:rPr>
-        <w:t>Para as soluções numéricas, foi utilizado a condutividade</w:t>
-      </w:r>
-      <w:r>
-        <w:rPr>
-          <w:sz w:val="24"/>
-          <w:szCs w:val="24"/>
-        </w:rPr>
-        <w:t xml:space="preserve"> térmica calculada na interface. </w:t>
-      </w:r>
-      <w:r>
-        <w:rPr>
-          <w:sz w:val="24"/>
-          <w:szCs w:val="24"/>
-        </w:rPr>
-        <w:t>Já para a solução analítica exata, o fluxo de calor pode ser aplicado utilizando a solução exata para o perfil de temperatura e da condutividade térmica, logo:</w:t>
+      <w:r>
+        <w:rPr>
+          <w:sz w:val="24"/>
+          <w:szCs w:val="24"/>
+        </w:rPr>
+        <w:t>para cada método. Para as soluções numéricas, foi utilizado a condutividade térmica calculada na interface. Já para a solução analítica exata, o fluxo de calor pode ser aplicado utilizando a solução exata para o perfil de temperatura e da condutividade térmica, logo:</w:t>
       </w:r>
     </w:p>
     <w:p>
@@ -3656,21 +3419,7 @@
           <w:sz w:val="24"/>
           <w:szCs w:val="24"/>
         </w:rPr>
-        <w:t>Pode-se observar que o fluxo de calor obtido quando a condutividade térmica é avaliada pela média aritmética é mais próxima do valor exato do que o quando esta mesma</w:t>
-      </w:r>
-      <w:r>
-        <w:rPr>
-          <w:sz w:val="24"/>
-          <w:szCs w:val="24"/>
-        </w:rPr>
-        <w:t xml:space="preserve"> </w:t>
-      </w:r>
-      <w:r>
-        <w:rPr>
-          <w:sz w:val="24"/>
-          <w:szCs w:val="24"/>
-        </w:rPr>
-        <w:t>propriedade é calculado pela média harmônica. Esta diferença também pode ser justificada pela condutividade térmica que é calculada por cada um dos métodos.</w:t>
+        <w:t>Pode-se observar que o fluxo de calor obtido quando a condutividade térmica é avaliada pela média aritmética é mais próxima do valor exato do que o quando esta mesma propriedade é calculado pela média harmônica. Esta diferença também pode ser justificada pela condutividade térmica que é calculada por cada um dos métodos.</w:t>
       </w:r>
     </w:p>
     <w:p>
@@ -3687,14 +3436,7 @@
           <w:sz w:val="24"/>
           <w:szCs w:val="24"/>
         </w:rPr>
-        <w:t>Também</w:t>
-      </w:r>
-      <w:r>
-        <w:rPr>
-          <w:sz w:val="24"/>
-          <w:szCs w:val="24"/>
-        </w:rPr>
-        <w:t xml:space="preserve"> foi realizada uma análise variando o critério de convergência global considerando a parede discretizada em </w:t>
+        <w:t xml:space="preserve">Também foi realizada uma análise variando o critério de convergência global considerando a parede discretizada em </w:t>
       </w:r>
       <w:r>
         <w:rPr>
@@ -3762,7 +3504,6 @@
           <w:noProof/>
           <w:lang w:eastAsia="pt-BR"/>
         </w:rPr>
-        <w:lastRenderedPageBreak/>
         <w:drawing>
           <wp:inline distT="0" distB="0" distL="0" distR="0" wp14:anchorId="4B3B916A" wp14:editId="3D930586">
             <wp:extent cx="5400040" cy="1478626"/>
@@ -3818,25 +3559,7 @@
           <w:sz w:val="20"/>
           <w:szCs w:val="20"/>
         </w:rPr>
-        <w:t>Tabela 2</w:t>
-      </w:r>
-      <w:r>
-        <w:rPr>
-          <w:b/>
-          <w:bCs/>
-          <w:sz w:val="20"/>
-          <w:szCs w:val="20"/>
-        </w:rPr>
-        <w:t xml:space="preserve"> - Influência do critério de convergência global</w:t>
-      </w:r>
-      <w:r>
-        <w:rPr>
-          <w:b/>
-          <w:bCs/>
-          <w:sz w:val="20"/>
-          <w:szCs w:val="20"/>
-        </w:rPr>
-        <w:t xml:space="preserve"> para 5 volumes</w:t>
+        <w:t>Tabela 2 - Influência do critério de convergência global para 5 volumes</w:t>
       </w:r>
     </w:p>
     <w:p>
@@ -4020,34 +3743,7 @@
           <w:sz w:val="20"/>
           <w:szCs w:val="20"/>
         </w:rPr>
-        <w:t xml:space="preserve">Tabela </w:t>
-      </w:r>
-      <w:r>
-        <w:rPr>
-          <w:b/>
-          <w:bCs/>
-          <w:sz w:val="20"/>
-          <w:szCs w:val="20"/>
-        </w:rPr>
-        <w:t>3</w:t>
-      </w:r>
-      <w:r>
-        <w:rPr>
-          <w:b/>
-          <w:bCs/>
-          <w:sz w:val="20"/>
-          <w:szCs w:val="20"/>
-        </w:rPr>
-        <w:t xml:space="preserve"> - Influência do </w:t>
-      </w:r>
-      <w:r>
-        <w:rPr>
-          <w:b/>
-          <w:bCs/>
-          <w:sz w:val="20"/>
-          <w:szCs w:val="20"/>
-        </w:rPr>
-        <w:t xml:space="preserve">número de volumes </w:t>
+        <w:t xml:space="preserve">Tabela 3 - Influência do número de volumes </w:t>
       </w:r>
       <w:proofErr w:type="gramStart"/>
       <w:r>
@@ -4116,18 +3812,7 @@
                 <w:sz w:val="20"/>
                 <w:szCs w:val="20"/>
               </w:rPr>
-              <m:t>-</m:t>
-            </m:r>
-            <m:r>
-              <m:rPr>
-                <m:sty m:val="b"/>
-              </m:rPr>
-              <w:rPr>
-                <w:rFonts w:ascii="Cambria Math" w:hAnsi="Cambria Math"/>
-                <w:sz w:val="20"/>
-                <w:szCs w:val="20"/>
-              </w:rPr>
-              <m:t>4</m:t>
+              <m:t>-4</m:t>
             </m:r>
           </m:sup>
         </m:sSup>
@@ -4156,91 +3841,24 @@
           <w:sz w:val="24"/>
           <w:szCs w:val="24"/>
         </w:rPr>
-        <w:t>Pode-se observar que</w:t>
-      </w:r>
-      <w:r>
-        <w:rPr>
-          <w:sz w:val="24"/>
-          <w:szCs w:val="24"/>
-        </w:rPr>
-        <w:t xml:space="preserve"> o aumento do número de </w:t>
-      </w:r>
-      <w:r>
-        <w:rPr>
-          <w:sz w:val="24"/>
-          <w:szCs w:val="24"/>
-        </w:rPr>
-        <w:t>volumes</w:t>
-      </w:r>
-      <w:r>
-        <w:rPr>
-          <w:sz w:val="24"/>
-          <w:szCs w:val="24"/>
-        </w:rPr>
-        <w:t xml:space="preserve"> </w:t>
-      </w:r>
-      <w:r>
-        <w:rPr>
-          <w:sz w:val="24"/>
-          <w:szCs w:val="24"/>
-        </w:rPr>
-        <w:t xml:space="preserve">produz uma melhora no método das resistências, se aproximando da solução analítica. Porém o aumento do número de volumes não produz melhora no método da interpolação, </w:t>
-      </w:r>
-      <w:r>
-        <w:rPr>
-          <w:sz w:val="24"/>
-          <w:szCs w:val="24"/>
-        </w:rPr>
-        <w:t>ou s</w:t>
-      </w:r>
-      <w:r>
-        <w:rPr>
-          <w:sz w:val="24"/>
-          <w:szCs w:val="24"/>
-        </w:rPr>
-        <w:t>eja, não é necessária uma malha</w:t>
-      </w:r>
-      <w:r>
-        <w:rPr>
-          <w:sz w:val="24"/>
-          <w:szCs w:val="24"/>
-        </w:rPr>
-        <w:t xml:space="preserve"> mais</w:t>
-      </w:r>
-      <w:r>
-        <w:rPr>
-          <w:sz w:val="24"/>
-          <w:szCs w:val="24"/>
-        </w:rPr>
-        <w:t xml:space="preserve"> </w:t>
-      </w:r>
-      <w:r>
-        <w:rPr>
-          <w:sz w:val="24"/>
-          <w:szCs w:val="24"/>
-        </w:rPr>
-        <w:t>refinada para encontrar</w:t>
-      </w:r>
-      <w:r>
-        <w:rPr>
-          <w:sz w:val="24"/>
-          <w:szCs w:val="24"/>
-        </w:rPr>
-        <w:t xml:space="preserve"> </w:t>
-      </w:r>
-      <w:r>
-        <w:rPr>
-          <w:sz w:val="24"/>
-          <w:szCs w:val="24"/>
-        </w:rPr>
-        <w:t>valores satisfatórios.</w:t>
-      </w:r>
-      <w:r>
-        <w:rPr>
-          <w:sz w:val="24"/>
-          <w:szCs w:val="24"/>
-        </w:rPr>
-        <w:t xml:space="preserve"> Também como é possível observar na tabela 3, com aumento no número de volumes, o número </w:t>
+        <w:t>Pode-se observar que o aumento do número de volumes produz uma melhora no método das resistências, se aproximando da solução analítica. Porém o aumento do número de volumes não produz melhora no método da interpolação, ou seja, não é necessária uma malha mais refinada para encontrar valores satisfatórios. Também como é possível observar na tabela 3, com aumento no número de volumes, o número de iterações cresce consideravelmente, o que acarreta um maior custo computacional.</w:t>
+      </w:r>
+    </w:p>
+    <w:p>
+      <w:pPr>
+        <w:ind w:firstLine="708"/>
+        <w:jc w:val="both"/>
+        <w:rPr>
+          <w:sz w:val="24"/>
+          <w:szCs w:val="24"/>
+        </w:rPr>
+      </w:pPr>
+      <w:r>
+        <w:rPr>
+          <w:sz w:val="24"/>
+          <w:szCs w:val="24"/>
+        </w:rPr>
+        <w:t xml:space="preserve">Por último, pode-se comparar as figuras 3 e 5, ambas com critérios diferentes de número de volumes </w:t>
       </w:r>
       <w:proofErr w:type="gramStart"/>
       <w:r>
@@ -4248,7 +3866,14 @@
           <w:sz w:val="24"/>
           <w:szCs w:val="24"/>
         </w:rPr>
-        <w:t>de</w:t>
+        <w:t>e ε</w:t>
+      </w:r>
+      <w:r>
+        <w:rPr>
+          <w:sz w:val="24"/>
+          <w:szCs w:val="24"/>
+        </w:rPr>
+        <w:t>.</w:t>
       </w:r>
       <w:proofErr w:type="gramEnd"/>
       <w:r>
@@ -4256,24 +3881,14 @@
           <w:sz w:val="24"/>
           <w:szCs w:val="24"/>
         </w:rPr>
-        <w:t xml:space="preserve"> iterações cresce consideravelmente, o que acarreta um maior custo computacional.</w:t>
-      </w:r>
-    </w:p>
-    <w:p>
-      <w:pPr>
-        <w:ind w:firstLine="708"/>
-        <w:jc w:val="both"/>
-        <w:rPr>
-          <w:sz w:val="24"/>
-          <w:szCs w:val="24"/>
-        </w:rPr>
-      </w:pPr>
-      <w:r>
-        <w:rPr>
-          <w:sz w:val="24"/>
-          <w:szCs w:val="24"/>
-        </w:rPr>
-        <w:t>Por último, pode-se comparar as figuras 3 e 5, ambas com critérios diferentes de número de volumes e ε e observar que não existe mudanã significativa na distribuição de temperaturas.</w:t>
+        <w:t xml:space="preserve"> Pode-se observar que não existe mudança</w:t>
+      </w:r>
+      <w:r>
+        <w:rPr>
+          <w:sz w:val="24"/>
+          <w:szCs w:val="24"/>
+        </w:rPr>
+        <w:t xml:space="preserve"> significativa na distribuição de temperaturas.</w:t>
       </w:r>
     </w:p>
     <w:p>
@@ -4354,43 +3969,7 @@
           <w:sz w:val="20"/>
           <w:szCs w:val="20"/>
         </w:rPr>
-        <w:t xml:space="preserve">Figura </w:t>
-      </w:r>
-      <w:r>
-        <w:rPr>
-          <w:b/>
-          <w:bCs/>
-          <w:sz w:val="20"/>
-          <w:szCs w:val="20"/>
-        </w:rPr>
-        <w:t>5</w:t>
-      </w:r>
-      <w:r>
-        <w:rPr>
-          <w:b/>
-          <w:bCs/>
-          <w:sz w:val="20"/>
-          <w:szCs w:val="20"/>
-        </w:rPr>
-        <w:t xml:space="preserve"> - Perfil de Temperaturas para N=</w:t>
-      </w:r>
-      <w:r>
-        <w:rPr>
-          <w:b/>
-          <w:bCs/>
-          <w:sz w:val="20"/>
-          <w:szCs w:val="20"/>
-        </w:rPr>
-        <w:t>20</w:t>
-      </w:r>
-      <w:r>
-        <w:rPr>
-          <w:b/>
-          <w:bCs/>
-          <w:sz w:val="20"/>
-          <w:szCs w:val="20"/>
-        </w:rPr>
-        <w:t xml:space="preserve"> </w:t>
+        <w:t xml:space="preserve">Figura 5 - Perfil de Temperaturas para N=20 </w:t>
       </w:r>
       <w:proofErr w:type="gramStart"/>
       <w:r>
@@ -4459,18 +4038,7 @@
                 <w:sz w:val="20"/>
                 <w:szCs w:val="20"/>
               </w:rPr>
-              <m:t>-</m:t>
-            </m:r>
-            <m:r>
-              <m:rPr>
-                <m:sty m:val="b"/>
-              </m:rPr>
-              <w:rPr>
-                <w:rFonts w:ascii="Cambria Math" w:hAnsi="Cambria Math"/>
-                <w:sz w:val="20"/>
-                <w:szCs w:val="20"/>
-              </w:rPr>
-              <m:t>4</m:t>
+              <m:t>-4</m:t>
             </m:r>
           </m:sup>
         </m:sSup>
@@ -4554,14 +4122,7 @@
           <w:sz w:val="24"/>
           <w:szCs w:val="24"/>
         </w:rPr>
-        <w:t>Com o desenvolvimento deste trabalho, foi possível compreender melhor a transferência de calor por condução com característica não linear. Esta situação representa uma situação real, uma vez que materiais reais variam a sua condutividade térmica conforme a temperatura</w:t>
-      </w:r>
-      <w:r>
-        <w:rPr>
-          <w:sz w:val="24"/>
-          <w:szCs w:val="24"/>
-        </w:rPr>
-        <w:t>.</w:t>
+        <w:t>Com o desenvolvimento deste trabalho, foi possível compreender melhor a transferência de calor por condução com característica não linear. Esta situação representa uma situação real, uma vez que materiais reais variam a sua condutividade térmica conforme a temperatura.</w:t>
       </w:r>
     </w:p>
     <w:p>
@@ -4594,14 +4155,7 @@
           <w:sz w:val="24"/>
           <w:szCs w:val="24"/>
         </w:rPr>
-        <w:t xml:space="preserve"> e harmônica. Este problema apresenta uma característica não linear, o que demandou a utilização de um método iterativo para que fosse possível resolver o problema. </w:t>
-      </w:r>
-      <w:r>
-        <w:rPr>
-          <w:sz w:val="24"/>
-          <w:szCs w:val="24"/>
-        </w:rPr>
-        <w:t>O método escolhido para resolução do exercício foi Gauss-Seidel.</w:t>
+        <w:t xml:space="preserve"> e harmônica. Este problema apresenta uma característica não linear, o que demandou a utilização de um método iterativo para que fosse possível resolver o problema. O método escolhido para resolução do exercício foi Gauss-Seidel.</w:t>
       </w:r>
     </w:p>
     <w:p>
@@ -4627,73 +4181,8 @@
         </w:rPr>
         <w:t xml:space="preserve"> </w:t>
       </w:r>
-      <w:r>
-        <w:rPr>
-          <w:sz w:val="23"/>
-          <w:szCs w:val="23"/>
-        </w:rPr>
-        <w:br w:type="page"/>
-      </w:r>
-    </w:p>
-    <w:p>
-      <w:pPr>
-        <w:pStyle w:val="Ttulo"/>
-        <w:numPr>
-          <w:ilvl w:val="0"/>
-          <w:numId w:val="5"/>
-        </w:numPr>
-        <w:rPr>
-          <w:rStyle w:val="nfase"/>
-        </w:rPr>
-      </w:pPr>
-      <w:r>
-        <w:rPr>
-          <w:rStyle w:val="nfase"/>
-        </w:rPr>
-        <w:lastRenderedPageBreak/>
-        <w:t>Apêndice</w:t>
-      </w:r>
-    </w:p>
-    <w:p>
-      <w:pPr>
-        <w:ind w:firstLine="708"/>
-        <w:rPr>
-          <w:sz w:val="23"/>
-          <w:szCs w:val="23"/>
-        </w:rPr>
-      </w:pPr>
-      <w:r>
-        <w:rPr>
-          <w:sz w:val="23"/>
-          <w:szCs w:val="23"/>
-        </w:rPr>
-        <w:t>Algoritmo implementado em Python:</w:t>
-      </w:r>
-    </w:p>
-    <w:p>
-      <w:pPr>
-        <w:ind w:firstLine="708"/>
-        <w:rPr>
-          <w:sz w:val="23"/>
-          <w:szCs w:val="23"/>
-        </w:rPr>
-      </w:pPr>
-    </w:p>
-    <w:p>
-      <w:pPr>
-        <w:rPr>
-          <w:sz w:val="23"/>
-          <w:szCs w:val="23"/>
-        </w:rPr>
-      </w:pPr>
-    </w:p>
-    <w:p>
-      <w:pPr>
-        <w:rPr>
-          <w:sz w:val="23"/>
-          <w:szCs w:val="23"/>
-        </w:rPr>
-      </w:pPr>
+      <w:bookmarkStart w:id="0" w:name="_GoBack"/>
+      <w:bookmarkEnd w:id="0"/>
     </w:p>
     <w:sectPr>
       <w:footerReference w:type="default" r:id="rId34"/>
@@ -4769,7 +4258,7 @@
             <w:noProof/>
             <w:lang w:val="pt-PT"/>
           </w:rPr>
-          <w:t>9</w:t>
+          <w:t>12</w:t>
         </w:r>
         <w:r>
           <w:fldChar w:fldCharType="end"/>
@@ -5998,517 +5487,6 @@
 </w:styles>
 </file>
 
-<file path=word/glossary/document.xml><?xml version="1.0" encoding="utf-8"?>
-<w:glossaryDocument xmlns:wpc="http://schemas.microsoft.com/office/word/2010/wordprocessingCanvas" xmlns:mc="http://schemas.openxmlformats.org/markup-compatibility/2006" xmlns:o="urn:schemas-microsoft-com:office:office" xmlns:r="http://schemas.openxmlformats.org/officeDocument/2006/relationships" xmlns:m="http://schemas.openxmlformats.org/officeDocument/2006/math" xmlns:v="urn:schemas-microsoft-com:vml" xmlns:wp14="http://schemas.microsoft.com/office/word/2010/wordprocessingDrawing" xmlns:wp="http://schemas.openxmlformats.org/drawingml/2006/wordprocessingDrawing" xmlns:w10="urn:schemas-microsoft-com:office:word" xmlns:w="http://schemas.openxmlformats.org/wordprocessingml/2006/main" xmlns:w14="http://schemas.microsoft.com/office/word/2010/wordml" xmlns:wpg="http://schemas.microsoft.com/office/word/2010/wordprocessingGroup" xmlns:wpi="http://schemas.microsoft.com/office/word/2010/wordprocessingInk" xmlns:wne="http://schemas.microsoft.com/office/word/2006/wordml" xmlns:wps="http://schemas.microsoft.com/office/word/2010/wordprocessingShape" mc:Ignorable="w14 wp14"/>
-</file>
-
-<file path=word/glossary/fontTable.xml><?xml version="1.0" encoding="utf-8"?>
-<w:fonts xmlns:mc="http://schemas.openxmlformats.org/markup-compatibility/2006" xmlns:r="http://schemas.openxmlformats.org/officeDocument/2006/relationships" xmlns:w="http://schemas.openxmlformats.org/wordprocessingml/2006/main" xmlns:w14="http://schemas.microsoft.com/office/word/2010/wordml" mc:Ignorable="w14">
-  <w:font w:name="Times New Roman">
-    <w:altName w:val="Times New Roman"/>
-    <w:panose1 w:val="02020603050405020304"/>
-    <w:charset w:val="00"/>
-    <w:family w:val="roman"/>
-    <w:pitch w:val="variable"/>
-    <w:sig w:usb0="E0002AFF" w:usb1="C0007841" w:usb2="00000009" w:usb3="00000000" w:csb0="000001FF" w:csb1="00000000"/>
-  </w:font>
-  <w:font w:name="Symbol">
-    <w:panose1 w:val="05050102010706020507"/>
-    <w:charset w:val="02"/>
-    <w:family w:val="roman"/>
-    <w:pitch w:val="variable"/>
-    <w:sig w:usb0="00000000" w:usb1="10000000" w:usb2="00000000" w:usb3="00000000" w:csb0="80000000" w:csb1="00000000"/>
-  </w:font>
-  <w:font w:name="Courier New">
-    <w:panose1 w:val="02070309020205020404"/>
-    <w:charset w:val="00"/>
-    <w:family w:val="modern"/>
-    <w:pitch w:val="fixed"/>
-    <w:sig w:usb0="E0002AFF" w:usb1="C0007843" w:usb2="00000009" w:usb3="00000000" w:csb0="000001FF" w:csb1="00000000"/>
-  </w:font>
-  <w:font w:name="Wingdings">
-    <w:panose1 w:val="05000000000000000000"/>
-    <w:charset w:val="02"/>
-    <w:family w:val="auto"/>
-    <w:pitch w:val="variable"/>
-    <w:sig w:usb0="00000000" w:usb1="10000000" w:usb2="00000000" w:usb3="00000000" w:csb0="80000000" w:csb1="00000000"/>
-  </w:font>
-  <w:font w:name="Calibri">
-    <w:panose1 w:val="020F0502020204030204"/>
-    <w:charset w:val="00"/>
-    <w:family w:val="swiss"/>
-    <w:pitch w:val="variable"/>
-    <w:sig w:usb0="E00002FF" w:usb1="4000ACFF" w:usb2="00000001" w:usb3="00000000" w:csb0="0000019F" w:csb1="00000000"/>
-  </w:font>
-  <w:font w:name="Tahoma">
-    <w:panose1 w:val="020B0604030504040204"/>
-    <w:charset w:val="00"/>
-    <w:family w:val="swiss"/>
-    <w:pitch w:val="variable"/>
-    <w:sig w:usb0="E1002EFF" w:usb1="C000605B" w:usb2="00000029" w:usb3="00000000" w:csb0="000101FF" w:csb1="00000000"/>
-  </w:font>
-  <w:font w:name="Cambria">
-    <w:panose1 w:val="02040503050406030204"/>
-    <w:charset w:val="00"/>
-    <w:family w:val="roman"/>
-    <w:pitch w:val="variable"/>
-    <w:sig w:usb0="E00002FF" w:usb1="400004FF" w:usb2="00000000" w:usb3="00000000" w:csb0="0000019F" w:csb1="00000000"/>
-  </w:font>
-  <w:font w:name="Cambria Math">
-    <w:panose1 w:val="02040503050406030204"/>
-    <w:charset w:val="00"/>
-    <w:family w:val="roman"/>
-    <w:pitch w:val="variable"/>
-    <w:sig w:usb0="E00002FF" w:usb1="420024FF" w:usb2="00000000" w:usb3="00000000" w:csb0="0000019F" w:csb1="00000000"/>
-  </w:font>
-</w:fonts>
-</file>
-
-<file path=word/glossary/settings.xml><?xml version="1.0" encoding="utf-8"?>
-<w:settings xmlns:mc="http://schemas.openxmlformats.org/markup-compatibility/2006" xmlns:o="urn:schemas-microsoft-com:office:office" xmlns:r="http://schemas.openxmlformats.org/officeDocument/2006/relationships" xmlns:m="http://schemas.openxmlformats.org/officeDocument/2006/math" xmlns:v="urn:schemas-microsoft-com:vml" xmlns:w10="urn:schemas-microsoft-com:office:word" xmlns:w="http://schemas.openxmlformats.org/wordprocessingml/2006/main" xmlns:w14="http://schemas.microsoft.com/office/word/2010/wordml" xmlns:sl="http://schemas.openxmlformats.org/schemaLibrary/2006/main" mc:Ignorable="w14">
-  <w:view w:val="normal"/>
-  <w:defaultTabStop w:val="708"/>
-  <w:hyphenationZone w:val="425"/>
-  <w:characterSpacingControl w:val="doNotCompress"/>
-  <w:compat>
-    <w:useFELayout/>
-    <w:compatSetting w:name="compatibilityMode" w:uri="http://schemas.microsoft.com/office/word" w:val="14"/>
-    <w:compatSetting w:name="overrideTableStyleFontSizeAndJustification" w:uri="http://schemas.microsoft.com/office/word" w:val="1"/>
-    <w:compatSetting w:name="enableOpenTypeFeatures" w:uri="http://schemas.microsoft.com/office/word" w:val="1"/>
-    <w:compatSetting w:name="doNotFlipMirrorIndents" w:uri="http://schemas.microsoft.com/office/word" w:val="1"/>
-  </w:compat>
-  <w:rsids>
-    <w:rsidRoot w:val="00785E16"/>
-    <w:rsid w:val="00443C56"/>
-    <w:rsid w:val="00785E16"/>
-  </w:rsids>
-  <m:mathPr>
-    <m:mathFont m:val="Cambria Math"/>
-    <m:brkBin m:val="before"/>
-    <m:brkBinSub m:val="--"/>
-    <m:smallFrac m:val="0"/>
-    <m:dispDef/>
-    <m:lMargin m:val="0"/>
-    <m:rMargin m:val="0"/>
-    <m:defJc m:val="centerGroup"/>
-    <m:wrapIndent m:val="1440"/>
-    <m:intLim m:val="subSup"/>
-    <m:naryLim m:val="undOvr"/>
-  </m:mathPr>
-  <w:themeFontLang w:val="pt-BR"/>
-  <w:clrSchemeMapping w:bg1="light1" w:t1="dark1" w:bg2="light2" w:t2="dark2" w:accent1="accent1" w:accent2="accent2" w:accent3="accent3" w:accent4="accent4" w:accent5="accent5" w:accent6="accent6" w:hyperlink="hyperlink" w:followedHyperlink="followedHyperlink"/>
-  <w:decimalSymbol w:val="."/>
-  <w:listSeparator w:val=";"/>
-</w:settings>
-</file>
-
-<file path=word/glossary/styles.xml><?xml version="1.0" encoding="utf-8"?>
-<w:styles xmlns:mc="http://schemas.openxmlformats.org/markup-compatibility/2006" xmlns:r="http://schemas.openxmlformats.org/officeDocument/2006/relationships" xmlns:w="http://schemas.openxmlformats.org/wordprocessingml/2006/main" xmlns:w14="http://schemas.microsoft.com/office/word/2010/wordml" mc:Ignorable="w14">
-  <w:docDefaults>
-    <w:rPrDefault>
-      <w:rPr>
-        <w:rFonts w:asciiTheme="minorHAnsi" w:eastAsiaTheme="minorEastAsia" w:hAnsiTheme="minorHAnsi" w:cstheme="minorBidi"/>
-        <w:sz w:val="22"/>
-        <w:szCs w:val="22"/>
-        <w:lang w:val="pt-BR" w:eastAsia="pt-BR" w:bidi="ar-SA"/>
-      </w:rPr>
-    </w:rPrDefault>
-    <w:pPrDefault>
-      <w:pPr>
-        <w:spacing w:after="200" w:line="276" w:lineRule="auto"/>
-      </w:pPr>
-    </w:pPrDefault>
-  </w:docDefaults>
-  <w:latentStyles w:defLockedState="0" w:defUIPriority="99" w:defSemiHidden="1" w:defUnhideWhenUsed="1" w:defQFormat="0" w:count="267">
-    <w:lsdException w:name="Normal" w:semiHidden="0" w:uiPriority="0" w:unhideWhenUsed="0" w:qFormat="1"/>
-    <w:lsdException w:name="heading 1" w:semiHidden="0" w:uiPriority="9" w:unhideWhenUsed="0" w:qFormat="1"/>
-    <w:lsdException w:name="heading 2" w:uiPriority="9" w:qFormat="1"/>
-    <w:lsdException w:name="heading 3" w:uiPriority="9" w:qFormat="1"/>
-    <w:lsdException w:name="heading 4" w:uiPriority="9" w:qFormat="1"/>
-    <w:lsdException w:name="heading 5" w:uiPriority="9" w:qFormat="1"/>
-    <w:lsdException w:name="heading 6" w:uiPriority="9" w:qFormat="1"/>
-    <w:lsdException w:name="heading 7" w:uiPriority="9" w:qFormat="1"/>
-    <w:lsdException w:name="heading 8" w:uiPriority="9" w:qFormat="1"/>
-    <w:lsdException w:name="heading 9" w:uiPriority="9" w:qFormat="1"/>
-    <w:lsdException w:name="toc 1" w:uiPriority="39"/>
-    <w:lsdException w:name="toc 2" w:uiPriority="39"/>
-    <w:lsdException w:name="toc 3" w:uiPriority="39"/>
-    <w:lsdException w:name="toc 4" w:uiPriority="39"/>
-    <w:lsdException w:name="toc 5" w:uiPriority="39"/>
-    <w:lsdException w:name="toc 6" w:uiPriority="39"/>
-    <w:lsdException w:name="toc 7" w:uiPriority="39"/>
-    <w:lsdException w:name="toc 8" w:uiPriority="39"/>
-    <w:lsdException w:name="toc 9" w:uiPriority="39"/>
-    <w:lsdException w:name="caption" w:uiPriority="35" w:qFormat="1"/>
-    <w:lsdException w:name="Title" w:semiHidden="0" w:uiPriority="10" w:unhideWhenUsed="0" w:qFormat="1"/>
-    <w:lsdException w:name="Default Paragraph Font" w:uiPriority="1"/>
-    <w:lsdException w:name="Subtitle" w:semiHidden="0" w:uiPriority="11" w:unhideWhenUsed="0" w:qFormat="1"/>
-    <w:lsdException w:name="Strong" w:semiHidden="0" w:uiPriority="22" w:unhideWhenUsed="0" w:qFormat="1"/>
-    <w:lsdException w:name="Emphasis" w:semiHidden="0" w:uiPriority="20" w:unhideWhenUsed="0" w:qFormat="1"/>
-    <w:lsdException w:name="Table Grid" w:semiHidden="0" w:uiPriority="59" w:unhideWhenUsed="0"/>
-    <w:lsdException w:name="Placeholder Text" w:unhideWhenUsed="0"/>
-    <w:lsdException w:name="No Spacing" w:semiHidden="0" w:uiPriority="1" w:unhideWhenUsed="0" w:qFormat="1"/>
-    <w:lsdException w:name="Light Shading" w:semiHidden="0" w:uiPriority="60" w:unhideWhenUsed="0"/>
-    <w:lsdException w:name="Light List" w:semiHidden="0" w:uiPriority="61" w:unhideWhenUsed="0"/>
-    <w:lsdException w:name="Light Grid" w:semiHidden="0" w:uiPriority="62" w:unhideWhenUsed="0"/>
-    <w:lsdException w:name="Medium Shading 1" w:semiHidden="0" w:uiPriority="63" w:unhideWhenUsed="0"/>
-    <w:lsdException w:name="Medium Shading 2" w:semiHidden="0" w:uiPriority="64" w:unhideWhenUsed="0"/>
-    <w:lsdException w:name="Medium List 1" w:semiHidden="0" w:uiPriority="65" w:unhideWhenUsed="0"/>
-    <w:lsdException w:name="Medium List 2" w:semiHidden="0" w:uiPriority="66" w:unhideWhenUsed="0"/>
-    <w:lsdException w:name="Medium Grid 1" w:semiHidden="0" w:uiPriority="67" w:unhideWhenUsed="0"/>
-    <w:lsdException w:name="Medium Grid 2" w:semiHidden="0" w:uiPriority="68" w:unhideWhenUsed="0"/>
-    <w:lsdException w:name="Medium Grid 3" w:semiHidden="0" w:uiPriority="69" w:unhideWhenUsed="0"/>
-    <w:lsdException w:name="Dark List" w:semiHidden="0" w:uiPriority="70" w:unhideWhenUsed="0"/>
-    <w:lsdException w:name="Colorful Shading" w:semiHidden="0" w:uiPriority="71" w:unhideWhenUsed="0"/>
-    <w:lsdException w:name="Colorful List" w:semiHidden="0" w:uiPriority="72" w:unhideWhenUsed="0"/>
-    <w:lsdException w:name="Colorful Grid" w:semiHidden="0" w:uiPriority="73" w:unhideWhenUsed="0"/>
-    <w:lsdException w:name="Light Shading Accent 1" w:semiHidden="0" w:uiPriority="60" w:unhideWhenUsed="0"/>
-    <w:lsdException w:name="Light List Accent 1" w:semiHidden="0" w:uiPriority="61" w:unhideWhenUsed="0"/>
-    <w:lsdException w:name="Light Grid Accent 1" w:semiHidden="0" w:uiPriority="62" w:unhideWhenUsed="0"/>
-    <w:lsdException w:name="Medium Shading 1 Accent 1" w:semiHidden="0" w:uiPriority="63" w:unhideWhenUsed="0"/>
-    <w:lsdException w:name="Medium Shading 2 Accent 1" w:semiHidden="0" w:uiPriority="64" w:unhideWhenUsed="0"/>
-    <w:lsdException w:name="Medium List 1 Accent 1" w:semiHidden="0" w:uiPriority="65" w:unhideWhenUsed="0"/>
-    <w:lsdException w:name="Revision" w:unhideWhenUsed="0"/>
-    <w:lsdException w:name="List Paragraph" w:semiHidden="0" w:uiPriority="34" w:unhideWhenUsed="0" w:qFormat="1"/>
-    <w:lsdException w:name="Quote" w:semiHidden="0" w:uiPriority="29" w:unhideWhenUsed="0" w:qFormat="1"/>
-    <w:lsdException w:name="Intense Quote" w:semiHidden="0" w:uiPriority="30" w:unhideWhenUsed="0" w:qFormat="1"/>
-    <w:lsdException w:name="Medium List 2 Accent 1" w:semiHidden="0" w:uiPriority="66" w:unhideWhenUsed="0"/>
-    <w:lsdException w:name="Medium Grid 1 Accent 1" w:semiHidden="0" w:uiPriority="67" w:unhideWhenUsed="0"/>
-    <w:lsdException w:name="Medium Grid 2 Accent 1" w:semiHidden="0" w:uiPriority="68" w:unhideWhenUsed="0"/>
-    <w:lsdException w:name="Medium Grid 3 Accent 1" w:semiHidden="0" w:uiPriority="69" w:unhideWhenUsed="0"/>
-    <w:lsdException w:name="Dark List Accent 1" w:semiHidden="0" w:uiPriority="70" w:unhideWhenUsed="0"/>
-    <w:lsdException w:name="Colorful Shading Accent 1" w:semiHidden="0" w:uiPriority="71" w:unhideWhenUsed="0"/>
-    <w:lsdException w:name="Colorful List Accent 1" w:semiHidden="0" w:uiPriority="72" w:unhideWhenUsed="0"/>
-    <w:lsdException w:name="Colorful Grid Accent 1" w:semiHidden="0" w:uiPriority="73" w:unhideWhenUsed="0"/>
-    <w:lsdException w:name="Light Shading Accent 2" w:semiHidden="0" w:uiPriority="60" w:unhideWhenUsed="0"/>
-    <w:lsdException w:name="Light List Accent 2" w:semiHidden="0" w:uiPriority="61" w:unhideWhenUsed="0"/>
-    <w:lsdException w:name="Light Grid Accent 2" w:semiHidden="0" w:uiPriority="62" w:unhideWhenUsed="0"/>
-    <w:lsdException w:name="Medium Shading 1 Accent 2" w:semiHidden="0" w:uiPriority="63" w:unhideWhenUsed="0"/>
-    <w:lsdException w:name="Medium Shading 2 Accent 2" w:semiHidden="0" w:uiPriority="64" w:unhideWhenUsed="0"/>
-    <w:lsdException w:name="Medium List 1 Accent 2" w:semiHidden="0" w:uiPriority="65" w:unhideWhenUsed="0"/>
-    <w:lsdException w:name="Medium List 2 Accent 2" w:semiHidden="0" w:uiPriority="66" w:unhideWhenUsed="0"/>
-    <w:lsdException w:name="Medium Grid 1 Accent 2" w:semiHidden="0" w:uiPriority="67" w:unhideWhenUsed="0"/>
-    <w:lsdException w:name="Medium Grid 2 Accent 2" w:semiHidden="0" w:uiPriority="68" w:unhideWhenUsed="0"/>
-    <w:lsdException w:name="Medium Grid 3 Accent 2" w:semiHidden="0" w:uiPriority="69" w:unhideWhenUsed="0"/>
-    <w:lsdException w:name="Dark List Accent 2" w:semiHidden="0" w:uiPriority="70" w:unhideWhenUsed="0"/>
-    <w:lsdException w:name="Colorful Shading Accent 2" w:semiHidden="0" w:uiPriority="71" w:unhideWhenUsed="0"/>
-    <w:lsdException w:name="Colorful List Accent 2" w:semiHidden="0" w:uiPriority="72" w:unhideWhenUsed="0"/>
-    <w:lsdException w:name="Colorful Grid Accent 2" w:semiHidden="0" w:uiPriority="73" w:unhideWhenUsed="0"/>
-    <w:lsdException w:name="Light Shading Accent 3" w:semiHidden="0" w:uiPriority="60" w:unhideWhenUsed="0"/>
-    <w:lsdException w:name="Light List Accent 3" w:semiHidden="0" w:uiPriority="61" w:unhideWhenUsed="0"/>
-    <w:lsdException w:name="Light Grid Accent 3" w:semiHidden="0" w:uiPriority="62" w:unhideWhenUsed="0"/>
-    <w:lsdException w:name="Medium Shading 1 Accent 3" w:semiHidden="0" w:uiPriority="63" w:unhideWhenUsed="0"/>
-    <w:lsdException w:name="Medium Shading 2 Accent 3" w:semiHidden="0" w:uiPriority="64" w:unhideWhenUsed="0"/>
-    <w:lsdException w:name="Medium List 1 Accent 3" w:semiHidden="0" w:uiPriority="65" w:unhideWhenUsed="0"/>
-    <w:lsdException w:name="Medium List 2 Accent 3" w:semiHidden="0" w:uiPriority="66" w:unhideWhenUsed="0"/>
-    <w:lsdException w:name="Medium Grid 1 Accent 3" w:semiHidden="0" w:uiPriority="67" w:unhideWhenUsed="0"/>
-    <w:lsdException w:name="Medium Grid 2 Accent 3" w:semiHidden="0" w:uiPriority="68" w:unhideWhenUsed="0"/>
-    <w:lsdException w:name="Medium Grid 3 Accent 3" w:semiHidden="0" w:uiPriority="69" w:unhideWhenUsed="0"/>
-    <w:lsdException w:name="Dark List Accent 3" w:semiHidden="0" w:uiPriority="70" w:unhideWhenUsed="0"/>
-    <w:lsdException w:name="Colorful Shading Accent 3" w:semiHidden="0" w:uiPriority="71" w:unhideWhenUsed="0"/>
-    <w:lsdException w:name="Colorful List Accent 3" w:semiHidden="0" w:uiPriority="72" w:unhideWhenUsed="0"/>
-    <w:lsdException w:name="Colorful Grid Accent 3" w:semiHidden="0" w:uiPriority="73" w:unhideWhenUsed="0"/>
-    <w:lsdException w:name="Light Shading Accent 4" w:semiHidden="0" w:uiPriority="60" w:unhideWhenUsed="0"/>
-    <w:lsdException w:name="Light List Accent 4" w:semiHidden="0" w:uiPriority="61" w:unhideWhenUsed="0"/>
-    <w:lsdException w:name="Light Grid Accent 4" w:semiHidden="0" w:uiPriority="62" w:unhideWhenUsed="0"/>
-    <w:lsdException w:name="Medium Shading 1 Accent 4" w:semiHidden="0" w:uiPriority="63" w:unhideWhenUsed="0"/>
-    <w:lsdException w:name="Medium Shading 2 Accent 4" w:semiHidden="0" w:uiPriority="64" w:unhideWhenUsed="0"/>
-    <w:lsdException w:name="Medium List 1 Accent 4" w:semiHidden="0" w:uiPriority="65" w:unhideWhenUsed="0"/>
-    <w:lsdException w:name="Medium List 2 Accent 4" w:semiHidden="0" w:uiPriority="66" w:unhideWhenUsed="0"/>
-    <w:lsdException w:name="Medium Grid 1 Accent 4" w:semiHidden="0" w:uiPriority="67" w:unhideWhenUsed="0"/>
-    <w:lsdException w:name="Medium Grid 2 Accent 4" w:semiHidden="0" w:uiPriority="68" w:unhideWhenUsed="0"/>
-    <w:lsdException w:name="Medium Grid 3 Accent 4" w:semiHidden="0" w:uiPriority="69" w:unhideWhenUsed="0"/>
-    <w:lsdException w:name="Dark List Accent 4" w:semiHidden="0" w:uiPriority="70" w:unhideWhenUsed="0"/>
-    <w:lsdException w:name="Colorful Shading Accent 4" w:semiHidden="0" w:uiPriority="71" w:unhideWhenUsed="0"/>
-    <w:lsdException w:name="Colorful List Accent 4" w:semiHidden="0" w:uiPriority="72" w:unhideWhenUsed="0"/>
-    <w:lsdException w:name="Colorful Grid Accent 4" w:semiHidden="0" w:uiPriority="73" w:unhideWhenUsed="0"/>
-    <w:lsdException w:name="Light Shading Accent 5" w:semiHidden="0" w:uiPriority="60" w:unhideWhenUsed="0"/>
-    <w:lsdException w:name="Light List Accent 5" w:semiHidden="0" w:uiPriority="61" w:unhideWhenUsed="0"/>
-    <w:lsdException w:name="Light Grid Accent 5" w:semiHidden="0" w:uiPriority="62" w:unhideWhenUsed="0"/>
-    <w:lsdException w:name="Medium Shading 1 Accent 5" w:semiHidden="0" w:uiPriority="63" w:unhideWhenUsed="0"/>
-    <w:lsdException w:name="Medium Shading 2 Accent 5" w:semiHidden="0" w:uiPriority="64" w:unhideWhenUsed="0"/>
-    <w:lsdException w:name="Medium List 1 Accent 5" w:semiHidden="0" w:uiPriority="65" w:unhideWhenUsed="0"/>
-    <w:lsdException w:name="Medium List 2 Accent 5" w:semiHidden="0" w:uiPriority="66" w:unhideWhenUsed="0"/>
-    <w:lsdException w:name="Medium Grid 1 Accent 5" w:semiHidden="0" w:uiPriority="67" w:unhideWhenUsed="0"/>
-    <w:lsdException w:name="Medium Grid 2 Accent 5" w:semiHidden="0" w:uiPriority="68" w:unhideWhenUsed="0"/>
-    <w:lsdException w:name="Medium Grid 3 Accent 5" w:semiHidden="0" w:uiPriority="69" w:unhideWhenUsed="0"/>
-    <w:lsdException w:name="Dark List Accent 5" w:semiHidden="0" w:uiPriority="70" w:unhideWhenUsed="0"/>
-    <w:lsdException w:name="Colorful Shading Accent 5" w:semiHidden="0" w:uiPriority="71" w:unhideWhenUsed="0"/>
-    <w:lsdException w:name="Colorful List Accent 5" w:semiHidden="0" w:uiPriority="72" w:unhideWhenUsed="0"/>
-    <w:lsdException w:name="Colorful Grid Accent 5" w:semiHidden="0" w:uiPriority="73" w:unhideWhenUsed="0"/>
-    <w:lsdException w:name="Light Shading Accent 6" w:semiHidden="0" w:uiPriority="60" w:unhideWhenUsed="0"/>
-    <w:lsdException w:name="Light List Accent 6" w:semiHidden="0" w:uiPriority="61" w:unhideWhenUsed="0"/>
-    <w:lsdException w:name="Light Grid Accent 6" w:semiHidden="0" w:uiPriority="62" w:unhideWhenUsed="0"/>
-    <w:lsdException w:name="Medium Shading 1 Accent 6" w:semiHidden="0" w:uiPriority="63" w:unhideWhenUsed="0"/>
-    <w:lsdException w:name="Medium Shading 2 Accent 6" w:semiHidden="0" w:uiPriority="64" w:unhideWhenUsed="0"/>
-    <w:lsdException w:name="Medium List 1 Accent 6" w:semiHidden="0" w:uiPriority="65" w:unhideWhenUsed="0"/>
-    <w:lsdException w:name="Medium List 2 Accent 6" w:semiHidden="0" w:uiPriority="66" w:unhideWhenUsed="0"/>
-    <w:lsdException w:name="Medium Grid 1 Accent 6" w:semiHidden="0" w:uiPriority="67" w:unhideWhenUsed="0"/>
-    <w:lsdException w:name="Medium Grid 2 Accent 6" w:semiHidden="0" w:uiPriority="68" w:unhideWhenUsed="0"/>
-    <w:lsdException w:name="Medium Grid 3 Accent 6" w:semiHidden="0" w:uiPriority="69" w:unhideWhenUsed="0"/>
-    <w:lsdException w:name="Dark List Accent 6" w:semiHidden="0" w:uiPriority="70" w:unhideWhenUsed="0"/>
-    <w:lsdException w:name="Colorful Shading Accent 6" w:semiHidden="0" w:uiPriority="71" w:unhideWhenUsed="0"/>
-    <w:lsdException w:name="Colorful List Accent 6" w:semiHidden="0" w:uiPriority="72" w:unhideWhenUsed="0"/>
-    <w:lsdException w:name="Colorful Grid Accent 6" w:semiHidden="0" w:uiPriority="73" w:unhideWhenUsed="0"/>
-    <w:lsdException w:name="Subtle Emphasis" w:semiHidden="0" w:uiPriority="19" w:unhideWhenUsed="0" w:qFormat="1"/>
-    <w:lsdException w:name="Intense Emphasis" w:semiHidden="0" w:uiPriority="21" w:unhideWhenUsed="0" w:qFormat="1"/>
-    <w:lsdException w:name="Subtle Reference" w:semiHidden="0" w:uiPriority="31" w:unhideWhenUsed="0" w:qFormat="1"/>
-    <w:lsdException w:name="Intense Reference" w:semiHidden="0" w:uiPriority="32" w:unhideWhenUsed="0" w:qFormat="1"/>
-    <w:lsdException w:name="Book Title" w:semiHidden="0" w:uiPriority="33" w:unhideWhenUsed="0" w:qFormat="1"/>
-    <w:lsdException w:name="Bibliography" w:uiPriority="37"/>
-    <w:lsdException w:name="TOC Heading" w:uiPriority="39" w:qFormat="1"/>
-  </w:latentStyles>
-  <w:style w:type="paragraph" w:default="1" w:styleId="Normal">
-    <w:name w:val="Normal"/>
-    <w:qFormat/>
-  </w:style>
-  <w:style w:type="character" w:default="1" w:styleId="Tipodeletrapredefinidodopargrafo">
-    <w:name w:val="Default Paragraph Font"/>
-    <w:uiPriority w:val="1"/>
-    <w:semiHidden/>
-    <w:unhideWhenUsed/>
-  </w:style>
-  <w:style w:type="table" w:default="1" w:styleId="Tabelanormal">
-    <w:name w:val="Normal Table"/>
-    <w:uiPriority w:val="99"/>
-    <w:semiHidden/>
-    <w:unhideWhenUsed/>
-    <w:tblPr>
-      <w:tblInd w:w="0" w:type="dxa"/>
-      <w:tblCellMar>
-        <w:top w:w="0" w:type="dxa"/>
-        <w:left w:w="108" w:type="dxa"/>
-        <w:bottom w:w="0" w:type="dxa"/>
-        <w:right w:w="108" w:type="dxa"/>
-      </w:tblCellMar>
-    </w:tblPr>
-  </w:style>
-  <w:style w:type="numbering" w:default="1" w:styleId="Semlista">
-    <w:name w:val="No List"/>
-    <w:uiPriority w:val="99"/>
-    <w:semiHidden/>
-    <w:unhideWhenUsed/>
-  </w:style>
-  <w:style w:type="character" w:styleId="TextodoMarcadordePosio">
-    <w:name w:val="Placeholder Text"/>
-    <w:basedOn w:val="Tipodeletrapredefinidodopargrafo"/>
-    <w:uiPriority w:val="99"/>
-    <w:semiHidden/>
-    <w:rsid w:val="00785E16"/>
-    <w:rPr>
-      <w:color w:val="808080"/>
-    </w:rPr>
-  </w:style>
-</w:styles>
-</file>
-
-<file path=word/glossary/stylesWithEffects.xml><?xml version="1.0" encoding="utf-8"?>
-<w:styles xmlns:wpc="http://schemas.microsoft.com/office/word/2010/wordprocessingCanvas" xmlns:mc="http://schemas.openxmlformats.org/markup-compatibility/2006" xmlns:o="urn:schemas-microsoft-com:office:office" xmlns:r="http://schemas.openxmlformats.org/officeDocument/2006/relationships" xmlns:m="http://schemas.openxmlformats.org/officeDocument/2006/math" xmlns:v="urn:schemas-microsoft-com:vml" xmlns:wp14="http://schemas.microsoft.com/office/word/2010/wordprocessingDrawing" xmlns:wp="http://schemas.openxmlformats.org/drawingml/2006/wordprocessingDrawing" xmlns:w10="urn:schemas-microsoft-com:office:word" xmlns:w="http://schemas.openxmlformats.org/wordprocessingml/2006/main" xmlns:w14="http://schemas.microsoft.com/office/word/2010/wordml" xmlns:wpg="http://schemas.microsoft.com/office/word/2010/wordprocessingGroup" xmlns:wpi="http://schemas.microsoft.com/office/word/2010/wordprocessingInk" xmlns:wne="http://schemas.microsoft.com/office/word/2006/wordml" xmlns:wps="http://schemas.microsoft.com/office/word/2010/wordprocessingShape" mc:Ignorable="w14 wp14">
-  <w:docDefaults>
-    <w:rPrDefault>
-      <w:rPr>
-        <w:rFonts w:asciiTheme="minorHAnsi" w:eastAsiaTheme="minorEastAsia" w:hAnsiTheme="minorHAnsi" w:cstheme="minorBidi"/>
-        <w:sz w:val="22"/>
-        <w:szCs w:val="22"/>
-        <w:lang w:val="pt-BR" w:eastAsia="pt-BR" w:bidi="ar-SA"/>
-      </w:rPr>
-    </w:rPrDefault>
-    <w:pPrDefault>
-      <w:pPr>
-        <w:spacing w:after="200" w:line="276" w:lineRule="auto"/>
-      </w:pPr>
-    </w:pPrDefault>
-  </w:docDefaults>
-  <w:latentStyles w:defLockedState="0" w:defUIPriority="99" w:defSemiHidden="1" w:defUnhideWhenUsed="1" w:defQFormat="0" w:count="267">
-    <w:lsdException w:name="Normal" w:semiHidden="0" w:uiPriority="0" w:unhideWhenUsed="0" w:qFormat="1"/>
-    <w:lsdException w:name="heading 1" w:semiHidden="0" w:uiPriority="9" w:unhideWhenUsed="0" w:qFormat="1"/>
-    <w:lsdException w:name="heading 2" w:uiPriority="9" w:qFormat="1"/>
-    <w:lsdException w:name="heading 3" w:uiPriority="9" w:qFormat="1"/>
-    <w:lsdException w:name="heading 4" w:uiPriority="9" w:qFormat="1"/>
-    <w:lsdException w:name="heading 5" w:uiPriority="9" w:qFormat="1"/>
-    <w:lsdException w:name="heading 6" w:uiPriority="9" w:qFormat="1"/>
-    <w:lsdException w:name="heading 7" w:uiPriority="9" w:qFormat="1"/>
-    <w:lsdException w:name="heading 8" w:uiPriority="9" w:qFormat="1"/>
-    <w:lsdException w:name="heading 9" w:uiPriority="9" w:qFormat="1"/>
-    <w:lsdException w:name="toc 1" w:uiPriority="39"/>
-    <w:lsdException w:name="toc 2" w:uiPriority="39"/>
-    <w:lsdException w:name="toc 3" w:uiPriority="39"/>
-    <w:lsdException w:name="toc 4" w:uiPriority="39"/>
-    <w:lsdException w:name="toc 5" w:uiPriority="39"/>
-    <w:lsdException w:name="toc 6" w:uiPriority="39"/>
-    <w:lsdException w:name="toc 7" w:uiPriority="39"/>
-    <w:lsdException w:name="toc 8" w:uiPriority="39"/>
-    <w:lsdException w:name="toc 9" w:uiPriority="39"/>
-    <w:lsdException w:name="caption" w:uiPriority="35" w:qFormat="1"/>
-    <w:lsdException w:name="Title" w:semiHidden="0" w:uiPriority="10" w:unhideWhenUsed="0" w:qFormat="1"/>
-    <w:lsdException w:name="Default Paragraph Font" w:uiPriority="1"/>
-    <w:lsdException w:name="Subtitle" w:semiHidden="0" w:uiPriority="11" w:unhideWhenUsed="0" w:qFormat="1"/>
-    <w:lsdException w:name="Strong" w:semiHidden="0" w:uiPriority="22" w:unhideWhenUsed="0" w:qFormat="1"/>
-    <w:lsdException w:name="Emphasis" w:semiHidden="0" w:uiPriority="20" w:unhideWhenUsed="0" w:qFormat="1"/>
-    <w:lsdException w:name="Table Grid" w:semiHidden="0" w:uiPriority="59" w:unhideWhenUsed="0"/>
-    <w:lsdException w:name="Placeholder Text" w:unhideWhenUsed="0"/>
-    <w:lsdException w:name="No Spacing" w:semiHidden="0" w:uiPriority="1" w:unhideWhenUsed="0" w:qFormat="1"/>
-    <w:lsdException w:name="Light Shading" w:semiHidden="0" w:uiPriority="60" w:unhideWhenUsed="0"/>
-    <w:lsdException w:name="Light List" w:semiHidden="0" w:uiPriority="61" w:unhideWhenUsed="0"/>
-    <w:lsdException w:name="Light Grid" w:semiHidden="0" w:uiPriority="62" w:unhideWhenUsed="0"/>
-    <w:lsdException w:name="Medium Shading 1" w:semiHidden="0" w:uiPriority="63" w:unhideWhenUsed="0"/>
-    <w:lsdException w:name="Medium Shading 2" w:semiHidden="0" w:uiPriority="64" w:unhideWhenUsed="0"/>
-    <w:lsdException w:name="Medium List 1" w:semiHidden="0" w:uiPriority="65" w:unhideWhenUsed="0"/>
-    <w:lsdException w:name="Medium List 2" w:semiHidden="0" w:uiPriority="66" w:unhideWhenUsed="0"/>
-    <w:lsdException w:name="Medium Grid 1" w:semiHidden="0" w:uiPriority="67" w:unhideWhenUsed="0"/>
-    <w:lsdException w:name="Medium Grid 2" w:semiHidden="0" w:uiPriority="68" w:unhideWhenUsed="0"/>
-    <w:lsdException w:name="Medium Grid 3" w:semiHidden="0" w:uiPriority="69" w:unhideWhenUsed="0"/>
-    <w:lsdException w:name="Dark List" w:semiHidden="0" w:uiPriority="70" w:unhideWhenUsed="0"/>
-    <w:lsdException w:name="Colorful Shading" w:semiHidden="0" w:uiPriority="71" w:unhideWhenUsed="0"/>
-    <w:lsdException w:name="Colorful List" w:semiHidden="0" w:uiPriority="72" w:unhideWhenUsed="0"/>
-    <w:lsdException w:name="Colorful Grid" w:semiHidden="0" w:uiPriority="73" w:unhideWhenUsed="0"/>
-    <w:lsdException w:name="Light Shading Accent 1" w:semiHidden="0" w:uiPriority="60" w:unhideWhenUsed="0"/>
-    <w:lsdException w:name="Light List Accent 1" w:semiHidden="0" w:uiPriority="61" w:unhideWhenUsed="0"/>
-    <w:lsdException w:name="Light Grid Accent 1" w:semiHidden="0" w:uiPriority="62" w:unhideWhenUsed="0"/>
-    <w:lsdException w:name="Medium Shading 1 Accent 1" w:semiHidden="0" w:uiPriority="63" w:unhideWhenUsed="0"/>
-    <w:lsdException w:name="Medium Shading 2 Accent 1" w:semiHidden="0" w:uiPriority="64" w:unhideWhenUsed="0"/>
-    <w:lsdException w:name="Medium List 1 Accent 1" w:semiHidden="0" w:uiPriority="65" w:unhideWhenUsed="0"/>
-    <w:lsdException w:name="Revision" w:unhideWhenUsed="0"/>
-    <w:lsdException w:name="List Paragraph" w:semiHidden="0" w:uiPriority="34" w:unhideWhenUsed="0" w:qFormat="1"/>
-    <w:lsdException w:name="Quote" w:semiHidden="0" w:uiPriority="29" w:unhideWhenUsed="0" w:qFormat="1"/>
-    <w:lsdException w:name="Intense Quote" w:semiHidden="0" w:uiPriority="30" w:unhideWhenUsed="0" w:qFormat="1"/>
-    <w:lsdException w:name="Medium List 2 Accent 1" w:semiHidden="0" w:uiPriority="66" w:unhideWhenUsed="0"/>
-    <w:lsdException w:name="Medium Grid 1 Accent 1" w:semiHidden="0" w:uiPriority="67" w:unhideWhenUsed="0"/>
-    <w:lsdException w:name="Medium Grid 2 Accent 1" w:semiHidden="0" w:uiPriority="68" w:unhideWhenUsed="0"/>
-    <w:lsdException w:name="Medium Grid 3 Accent 1" w:semiHidden="0" w:uiPriority="69" w:unhideWhenUsed="0"/>
-    <w:lsdException w:name="Dark List Accent 1" w:semiHidden="0" w:uiPriority="70" w:unhideWhenUsed="0"/>
-    <w:lsdException w:name="Colorful Shading Accent 1" w:semiHidden="0" w:uiPriority="71" w:unhideWhenUsed="0"/>
-    <w:lsdException w:name="Colorful List Accent 1" w:semiHidden="0" w:uiPriority="72" w:unhideWhenUsed="0"/>
-    <w:lsdException w:name="Colorful Grid Accent 1" w:semiHidden="0" w:uiPriority="73" w:unhideWhenUsed="0"/>
-    <w:lsdException w:name="Light Shading Accent 2" w:semiHidden="0" w:uiPriority="60" w:unhideWhenUsed="0"/>
-    <w:lsdException w:name="Light List Accent 2" w:semiHidden="0" w:uiPriority="61" w:unhideWhenUsed="0"/>
-    <w:lsdException w:name="Light Grid Accent 2" w:semiHidden="0" w:uiPriority="62" w:unhideWhenUsed="0"/>
-    <w:lsdException w:name="Medium Shading 1 Accent 2" w:semiHidden="0" w:uiPriority="63" w:unhideWhenUsed="0"/>
-    <w:lsdException w:name="Medium Shading 2 Accent 2" w:semiHidden="0" w:uiPriority="64" w:unhideWhenUsed="0"/>
-    <w:lsdException w:name="Medium List 1 Accent 2" w:semiHidden="0" w:uiPriority="65" w:unhideWhenUsed="0"/>
-    <w:lsdException w:name="Medium List 2 Accent 2" w:semiHidden="0" w:uiPriority="66" w:unhideWhenUsed="0"/>
-    <w:lsdException w:name="Medium Grid 1 Accent 2" w:semiHidden="0" w:uiPriority="67" w:unhideWhenUsed="0"/>
-    <w:lsdException w:name="Medium Grid 2 Accent 2" w:semiHidden="0" w:uiPriority="68" w:unhideWhenUsed="0"/>
-    <w:lsdException w:name="Medium Grid 3 Accent 2" w:semiHidden="0" w:uiPriority="69" w:unhideWhenUsed="0"/>
-    <w:lsdException w:name="Dark List Accent 2" w:semiHidden="0" w:uiPriority="70" w:unhideWhenUsed="0"/>
-    <w:lsdException w:name="Colorful Shading Accent 2" w:semiHidden="0" w:uiPriority="71" w:unhideWhenUsed="0"/>
-    <w:lsdException w:name="Colorful List Accent 2" w:semiHidden="0" w:uiPriority="72" w:unhideWhenUsed="0"/>
-    <w:lsdException w:name="Colorful Grid Accent 2" w:semiHidden="0" w:uiPriority="73" w:unhideWhenUsed="0"/>
-    <w:lsdException w:name="Light Shading Accent 3" w:semiHidden="0" w:uiPriority="60" w:unhideWhenUsed="0"/>
-    <w:lsdException w:name="Light List Accent 3" w:semiHidden="0" w:uiPriority="61" w:unhideWhenUsed="0"/>
-    <w:lsdException w:name="Light Grid Accent 3" w:semiHidden="0" w:uiPriority="62" w:unhideWhenUsed="0"/>
-    <w:lsdException w:name="Medium Shading 1 Accent 3" w:semiHidden="0" w:uiPriority="63" w:unhideWhenUsed="0"/>
-    <w:lsdException w:name="Medium Shading 2 Accent 3" w:semiHidden="0" w:uiPriority="64" w:unhideWhenUsed="0"/>
-    <w:lsdException w:name="Medium List 1 Accent 3" w:semiHidden="0" w:uiPriority="65" w:unhideWhenUsed="0"/>
-    <w:lsdException w:name="Medium List 2 Accent 3" w:semiHidden="0" w:uiPriority="66" w:unhideWhenUsed="0"/>
-    <w:lsdException w:name="Medium Grid 1 Accent 3" w:semiHidden="0" w:uiPriority="67" w:unhideWhenUsed="0"/>
-    <w:lsdException w:name="Medium Grid 2 Accent 3" w:semiHidden="0" w:uiPriority="68" w:unhideWhenUsed="0"/>
-    <w:lsdException w:name="Medium Grid 3 Accent 3" w:semiHidden="0" w:uiPriority="69" w:unhideWhenUsed="0"/>
-    <w:lsdException w:name="Dark List Accent 3" w:semiHidden="0" w:uiPriority="70" w:unhideWhenUsed="0"/>
-    <w:lsdException w:name="Colorful Shading Accent 3" w:semiHidden="0" w:uiPriority="71" w:unhideWhenUsed="0"/>
-    <w:lsdException w:name="Colorful List Accent 3" w:semiHidden="0" w:uiPriority="72" w:unhideWhenUsed="0"/>
-    <w:lsdException w:name="Colorful Grid Accent 3" w:semiHidden="0" w:uiPriority="73" w:unhideWhenUsed="0"/>
-    <w:lsdException w:name="Light Shading Accent 4" w:semiHidden="0" w:uiPriority="60" w:unhideWhenUsed="0"/>
-    <w:lsdException w:name="Light List Accent 4" w:semiHidden="0" w:uiPriority="61" w:unhideWhenUsed="0"/>
-    <w:lsdException w:name="Light Grid Accent 4" w:semiHidden="0" w:uiPriority="62" w:unhideWhenUsed="0"/>
-    <w:lsdException w:name="Medium Shading 1 Accent 4" w:semiHidden="0" w:uiPriority="63" w:unhideWhenUsed="0"/>
-    <w:lsdException w:name="Medium Shading 2 Accent 4" w:semiHidden="0" w:uiPriority="64" w:unhideWhenUsed="0"/>
-    <w:lsdException w:name="Medium List 1 Accent 4" w:semiHidden="0" w:uiPriority="65" w:unhideWhenUsed="0"/>
-    <w:lsdException w:name="Medium List 2 Accent 4" w:semiHidden="0" w:uiPriority="66" w:unhideWhenUsed="0"/>
-    <w:lsdException w:name="Medium Grid 1 Accent 4" w:semiHidden="0" w:uiPriority="67" w:unhideWhenUsed="0"/>
-    <w:lsdException w:name="Medium Grid 2 Accent 4" w:semiHidden="0" w:uiPriority="68" w:unhideWhenUsed="0"/>
-    <w:lsdException w:name="Medium Grid 3 Accent 4" w:semiHidden="0" w:uiPriority="69" w:unhideWhenUsed="0"/>
-    <w:lsdException w:name="Dark List Accent 4" w:semiHidden="0" w:uiPriority="70" w:unhideWhenUsed="0"/>
-    <w:lsdException w:name="Colorful Shading Accent 4" w:semiHidden="0" w:uiPriority="71" w:unhideWhenUsed="0"/>
-    <w:lsdException w:name="Colorful List Accent 4" w:semiHidden="0" w:uiPriority="72" w:unhideWhenUsed="0"/>
-    <w:lsdException w:name="Colorful Grid Accent 4" w:semiHidden="0" w:uiPriority="73" w:unhideWhenUsed="0"/>
-    <w:lsdException w:name="Light Shading Accent 5" w:semiHidden="0" w:uiPriority="60" w:unhideWhenUsed="0"/>
-    <w:lsdException w:name="Light List Accent 5" w:semiHidden="0" w:uiPriority="61" w:unhideWhenUsed="0"/>
-    <w:lsdException w:name="Light Grid Accent 5" w:semiHidden="0" w:uiPriority="62" w:unhideWhenUsed="0"/>
-    <w:lsdException w:name="Medium Shading 1 Accent 5" w:semiHidden="0" w:uiPriority="63" w:unhideWhenUsed="0"/>
-    <w:lsdException w:name="Medium Shading 2 Accent 5" w:semiHidden="0" w:uiPriority="64" w:unhideWhenUsed="0"/>
-    <w:lsdException w:name="Medium List 1 Accent 5" w:semiHidden="0" w:uiPriority="65" w:unhideWhenUsed="0"/>
-    <w:lsdException w:name="Medium List 2 Accent 5" w:semiHidden="0" w:uiPriority="66" w:unhideWhenUsed="0"/>
-    <w:lsdException w:name="Medium Grid 1 Accent 5" w:semiHidden="0" w:uiPriority="67" w:unhideWhenUsed="0"/>
-    <w:lsdException w:name="Medium Grid 2 Accent 5" w:semiHidden="0" w:uiPriority="68" w:unhideWhenUsed="0"/>
-    <w:lsdException w:name="Medium Grid 3 Accent 5" w:semiHidden="0" w:uiPriority="69" w:unhideWhenUsed="0"/>
-    <w:lsdException w:name="Dark List Accent 5" w:semiHidden="0" w:uiPriority="70" w:unhideWhenUsed="0"/>
-    <w:lsdException w:name="Colorful Shading Accent 5" w:semiHidden="0" w:uiPriority="71" w:unhideWhenUsed="0"/>
-    <w:lsdException w:name="Colorful List Accent 5" w:semiHidden="0" w:uiPriority="72" w:unhideWhenUsed="0"/>
-    <w:lsdException w:name="Colorful Grid Accent 5" w:semiHidden="0" w:uiPriority="73" w:unhideWhenUsed="0"/>
-    <w:lsdException w:name="Light Shading Accent 6" w:semiHidden="0" w:uiPriority="60" w:unhideWhenUsed="0"/>
-    <w:lsdException w:name="Light List Accent 6" w:semiHidden="0" w:uiPriority="61" w:unhideWhenUsed="0"/>
-    <w:lsdException w:name="Light Grid Accent 6" w:semiHidden="0" w:uiPriority="62" w:unhideWhenUsed="0"/>
-    <w:lsdException w:name="Medium Shading 1 Accent 6" w:semiHidden="0" w:uiPriority="63" w:unhideWhenUsed="0"/>
-    <w:lsdException w:name="Medium Shading 2 Accent 6" w:semiHidden="0" w:uiPriority="64" w:unhideWhenUsed="0"/>
-    <w:lsdException w:name="Medium List 1 Accent 6" w:semiHidden="0" w:uiPriority="65" w:unhideWhenUsed="0"/>
-    <w:lsdException w:name="Medium List 2 Accent 6" w:semiHidden="0" w:uiPriority="66" w:unhideWhenUsed="0"/>
-    <w:lsdException w:name="Medium Grid 1 Accent 6" w:semiHidden="0" w:uiPriority="67" w:unhideWhenUsed="0"/>
-    <w:lsdException w:name="Medium Grid 2 Accent 6" w:semiHidden="0" w:uiPriority="68" w:unhideWhenUsed="0"/>
-    <w:lsdException w:name="Medium Grid 3 Accent 6" w:semiHidden="0" w:uiPriority="69" w:unhideWhenUsed="0"/>
-    <w:lsdException w:name="Dark List Accent 6" w:semiHidden="0" w:uiPriority="70" w:unhideWhenUsed="0"/>
-    <w:lsdException w:name="Colorful Shading Accent 6" w:semiHidden="0" w:uiPriority="71" w:unhideWhenUsed="0"/>
-    <w:lsdException w:name="Colorful List Accent 6" w:semiHidden="0" w:uiPriority="72" w:unhideWhenUsed="0"/>
-    <w:lsdException w:name="Colorful Grid Accent 6" w:semiHidden="0" w:uiPriority="73" w:unhideWhenUsed="0"/>
-    <w:lsdException w:name="Subtle Emphasis" w:semiHidden="0" w:uiPriority="19" w:unhideWhenUsed="0" w:qFormat="1"/>
-    <w:lsdException w:name="Intense Emphasis" w:semiHidden="0" w:uiPriority="21" w:unhideWhenUsed="0" w:qFormat="1"/>
-    <w:lsdException w:name="Subtle Reference" w:semiHidden="0" w:uiPriority="31" w:unhideWhenUsed="0" w:qFormat="1"/>
-    <w:lsdException w:name="Intense Reference" w:semiHidden="0" w:uiPriority="32" w:unhideWhenUsed="0" w:qFormat="1"/>
-    <w:lsdException w:name="Book Title" w:semiHidden="0" w:uiPriority="33" w:unhideWhenUsed="0" w:qFormat="1"/>
-    <w:lsdException w:name="Bibliography" w:uiPriority="37"/>
-    <w:lsdException w:name="TOC Heading" w:uiPriority="39" w:qFormat="1"/>
-  </w:latentStyles>
-  <w:style w:type="paragraph" w:default="1" w:styleId="Normal">
-    <w:name w:val="Normal"/>
-    <w:qFormat/>
-  </w:style>
-  <w:style w:type="character" w:default="1" w:styleId="Tipodeletrapredefinidodopargrafo">
-    <w:name w:val="Default Paragraph Font"/>
-    <w:uiPriority w:val="1"/>
-    <w:semiHidden/>
-    <w:unhideWhenUsed/>
-  </w:style>
-  <w:style w:type="table" w:default="1" w:styleId="Tabelanormal">
-    <w:name w:val="Normal Table"/>
-    <w:uiPriority w:val="99"/>
-    <w:semiHidden/>
-    <w:unhideWhenUsed/>
-    <w:tblPr>
-      <w:tblInd w:w="0" w:type="dxa"/>
-      <w:tblCellMar>
-        <w:top w:w="0" w:type="dxa"/>
-        <w:left w:w="108" w:type="dxa"/>
-        <w:bottom w:w="0" w:type="dxa"/>
-        <w:right w:w="108" w:type="dxa"/>
-      </w:tblCellMar>
-    </w:tblPr>
-  </w:style>
-  <w:style w:type="numbering" w:default="1" w:styleId="Semlista">
-    <w:name w:val="No List"/>
-    <w:uiPriority w:val="99"/>
-    <w:semiHidden/>
-    <w:unhideWhenUsed/>
-  </w:style>
-  <w:style w:type="character" w:styleId="TextodoMarcadordePosio">
-    <w:name w:val="Placeholder Text"/>
-    <w:basedOn w:val="Tipodeletrapredefinidodopargrafo"/>
-    <w:uiPriority w:val="99"/>
-    <w:semiHidden/>
-    <w:rsid w:val="00785E16"/>
-    <w:rPr>
-      <w:color w:val="808080"/>
-    </w:rPr>
-  </w:style>
-</w:styles>
-</file>
-
-<file path=word/glossary/webSettings.xml><?xml version="1.0" encoding="utf-8"?>
-<w:webSettings xmlns:mc="http://schemas.openxmlformats.org/markup-compatibility/2006" xmlns:r="http://schemas.openxmlformats.org/officeDocument/2006/relationships" xmlns:w="http://schemas.openxmlformats.org/wordprocessingml/2006/main" xmlns:w14="http://schemas.microsoft.com/office/word/2010/wordml" mc:Ignorable="w14">
-  <w:optimizeForBrowser/>
-  <w:allowPNG/>
-</w:webSettings>
-</file>
-
 <file path=word/theme/theme1.xml><?xml version="1.0" encoding="utf-8"?>
 <a:theme xmlns:a="http://schemas.openxmlformats.org/drawingml/2006/main" name="Tema do Office">
   <a:themeElements>
@@ -6799,7 +5777,7 @@
 </file>
 
 <file path=customXml/itemProps1.xml><?xml version="1.0" encoding="utf-8"?>
-<ds:datastoreItem xmlns:ds="http://schemas.openxmlformats.org/officeDocument/2006/customXml" ds:itemID="{C56E66DD-AB86-40B5-A5C8-F19D13A5654C}">
+<ds:datastoreItem xmlns:ds="http://schemas.openxmlformats.org/officeDocument/2006/customXml" ds:itemID="{DFEC13A0-6DD3-48FD-988B-DAF50E02369E}">
   <ds:schemaRefs>
     <ds:schemaRef ds:uri="http://schemas.openxmlformats.org/officeDocument/2006/bibliography"/>
   </ds:schemaRefs>

</xml_diff>

<commit_message>
Revert "Trabalho 2 Revisado e pronto"
This reverts commit a7251f2106b9f368459dd92d0e28706312366ba4.
</commit_message>
<xml_diff>
--- a/Trabalho 2/Trabalho 2.docx
+++ b/Trabalho 2/Trabalho 2.docx
@@ -293,7 +293,7 @@
           <w:sz w:val="32"/>
           <w:szCs w:val="32"/>
         </w:rPr>
-        <w:t>TRABALHO 2</w:t>
+        <w:t>TRABALHO 1</w:t>
       </w:r>
     </w:p>
     <w:p>
@@ -654,17 +654,48 @@
     <w:p>
       <w:pPr>
         <w:ind w:firstLine="708"/>
-        <w:rPr>
-          <w:sz w:val="24"/>
-          <w:szCs w:val="24"/>
-        </w:rPr>
-      </w:pPr>
-      <w:r>
-        <w:rPr>
-          <w:sz w:val="24"/>
-          <w:szCs w:val="24"/>
-        </w:rPr>
-        <w:t xml:space="preserve">Considere a parede mostrada na Figura 1. A superfície esquerda é mantida a 100 °C enquanto a direita é mantida a 20 °C. Sabe-se que a espessura L da parede é igual a 100 mm e que sua condutividade térmica varia com a temperatura de acordo com: </w:t>
+        <w:jc w:val="center"/>
+        <w:rPr>
+          <w:noProof/>
+          <w:sz w:val="24"/>
+          <w:szCs w:val="24"/>
+          <w:lang w:eastAsia="pt-BR"/>
+        </w:rPr>
+      </w:pPr>
+      <w:r>
+        <w:rPr>
+          <w:sz w:val="23"/>
+          <w:szCs w:val="23"/>
+        </w:rPr>
+        <w:t xml:space="preserve">Considere a parede mostrada na Figura 1. A superfície esquerda é mantida a 100 </w:t>
+      </w:r>
+      <w:r>
+        <w:rPr>
+          <w:sz w:val="23"/>
+          <w:szCs w:val="23"/>
+        </w:rPr>
+        <w:t>°</w:t>
+      </w:r>
+      <w:r>
+        <w:rPr>
+          <w:sz w:val="23"/>
+          <w:szCs w:val="23"/>
+        </w:rPr>
+        <w:t xml:space="preserve">C enquanto a direita é mantida a 20 </w:t>
+      </w:r>
+      <w:r>
+        <w:rPr>
+          <w:sz w:val="23"/>
+          <w:szCs w:val="23"/>
+        </w:rPr>
+        <w:t>°</w:t>
+      </w:r>
+      <w:r>
+        <w:rPr>
+          <w:sz w:val="23"/>
+          <w:szCs w:val="23"/>
+        </w:rPr>
+        <w:t xml:space="preserve">C. Sabe-se que a espessura L da parede é igual a 100 mm e que sua condutividade térmica varia com a temperatura de acordo com: </w:t>
       </w:r>
     </w:p>
     <w:p>
@@ -783,30 +814,30 @@
       <w:pPr>
         <w:ind w:firstLine="708"/>
         <w:rPr>
-          <w:sz w:val="24"/>
-          <w:szCs w:val="24"/>
-        </w:rPr>
-      </w:pPr>
-      <w:r>
-        <w:rPr>
-          <w:sz w:val="24"/>
-          <w:szCs w:val="24"/>
+          <w:sz w:val="23"/>
+          <w:szCs w:val="23"/>
+        </w:rPr>
+      </w:pPr>
+      <w:r>
+        <w:rPr>
+          <w:sz w:val="23"/>
+          <w:szCs w:val="23"/>
         </w:rPr>
         <w:t xml:space="preserve">Usando uma malha igualmente espaçada, determine a distribuição de temperatura na parede avaliando as condutividades nas interfaces pela média aritmética e pela média harmônica. Compare os resultados com a solução exata dada </w:t>
       </w:r>
       <w:proofErr w:type="gramStart"/>
       <w:r>
         <w:rPr>
-          <w:sz w:val="24"/>
-          <w:szCs w:val="24"/>
+          <w:sz w:val="23"/>
+          <w:szCs w:val="23"/>
         </w:rPr>
         <w:t>por</w:t>
       </w:r>
       <w:proofErr w:type="gramEnd"/>
       <w:r>
         <w:rPr>
-          <w:sz w:val="24"/>
-          <w:szCs w:val="24"/>
+          <w:sz w:val="23"/>
+          <w:szCs w:val="23"/>
         </w:rPr>
         <w:t>:</w:t>
       </w:r>
@@ -826,7 +857,7 @@
           <w:lang w:eastAsia="pt-BR"/>
         </w:rPr>
         <w:drawing>
-          <wp:inline distT="0" distB="0" distL="0" distR="0" wp14:anchorId="2D87817F" wp14:editId="427FBD7A">
+          <wp:inline distT="0" distB="0" distL="0" distR="0" wp14:anchorId="74D82A28" wp14:editId="23D62AC8">
             <wp:extent cx="3048000" cy="514350"/>
             <wp:effectExtent l="0" t="0" r="0" b="0"/>
             <wp:docPr id="4" name="Imagem 4"/>
@@ -861,6 +892,15 @@
           </wp:inline>
         </w:drawing>
       </w:r>
+    </w:p>
+    <w:p>
+      <w:pPr>
+        <w:ind w:firstLine="708"/>
+        <w:rPr>
+          <w:sz w:val="23"/>
+          <w:szCs w:val="23"/>
+        </w:rPr>
+      </w:pPr>
     </w:p>
     <w:p>
       <w:pPr>
@@ -1357,21 +1397,7 @@
           <w:sz w:val="24"/>
           <w:szCs w:val="24"/>
         </w:rPr>
-        <w:t>Considerando que A é área de seção transversal da parede, pode-se realizar a integração da</w:t>
-      </w:r>
-      <w:r>
-        <w:rPr>
-          <w:sz w:val="24"/>
-          <w:szCs w:val="24"/>
-        </w:rPr>
-        <w:t xml:space="preserve"> equação do calor pela equação do calor</w:t>
-      </w:r>
-      <w:r>
-        <w:rPr>
-          <w:sz w:val="24"/>
-          <w:szCs w:val="24"/>
-        </w:rPr>
-        <w:t xml:space="preserve"> para o volume de </w:t>
+        <w:t xml:space="preserve">Considerando que A é área de seção transversal da parede, pode-se realizar a integração da equação do calor pela equação 2 para o volume de </w:t>
       </w:r>
       <w:proofErr w:type="gramStart"/>
       <w:r>
@@ -2204,7 +2230,49 @@
           <w:sz w:val="24"/>
           <w:szCs w:val="24"/>
         </w:rPr>
-        <w:t xml:space="preserve">Para a resolução dos sistemas de equações, e obtenção do perfil de temperaturas, será utilizado o método iterativo de Gauss Seidel, que consiste em </w:t>
+        <w:t>Para a resolução dos sistemas de equações, e obtenção do perfil de temperaturas, ser</w:t>
+      </w:r>
+      <w:r>
+        <w:rPr>
+          <w:sz w:val="24"/>
+          <w:szCs w:val="24"/>
+        </w:rPr>
+        <w:t>á utilizado</w:t>
+      </w:r>
+      <w:r>
+        <w:rPr>
+          <w:sz w:val="24"/>
+          <w:szCs w:val="24"/>
+        </w:rPr>
+        <w:t xml:space="preserve"> </w:t>
+      </w:r>
+      <w:r>
+        <w:rPr>
+          <w:sz w:val="24"/>
+          <w:szCs w:val="24"/>
+        </w:rPr>
+        <w:t xml:space="preserve">o método </w:t>
+      </w:r>
+      <w:r>
+        <w:rPr>
+          <w:sz w:val="24"/>
+          <w:szCs w:val="24"/>
+        </w:rPr>
+        <w:t>iterativo de Gauss Seidel</w:t>
+      </w:r>
+      <w:r>
+        <w:rPr>
+          <w:sz w:val="24"/>
+          <w:szCs w:val="24"/>
+        </w:rPr>
+        <w:t>, que</w:t>
+      </w:r>
+      <w:r>
+        <w:rPr>
+          <w:sz w:val="24"/>
+          <w:szCs w:val="24"/>
+        </w:rPr>
+        <w:t xml:space="preserve"> consiste em </w:t>
       </w:r>
       <w:r>
         <w:rPr>
@@ -2280,7 +2348,28 @@
           <w:sz w:val="24"/>
           <w:szCs w:val="24"/>
         </w:rPr>
-        <w:t xml:space="preserve">O critério que será utilizado para determinar a convergência para todos os volumes de </w:t>
+        <w:t>O critério que</w:t>
+      </w:r>
+      <w:r>
+        <w:rPr>
+          <w:sz w:val="24"/>
+          <w:szCs w:val="24"/>
+        </w:rPr>
+        <w:t xml:space="preserve"> será utilizado </w:t>
+      </w:r>
+      <w:r>
+        <w:rPr>
+          <w:sz w:val="24"/>
+          <w:szCs w:val="24"/>
+        </w:rPr>
+        <w:t>para determinar a</w:t>
+      </w:r>
+      <w:r>
+        <w:rPr>
+          <w:sz w:val="24"/>
+          <w:szCs w:val="24"/>
+        </w:rPr>
+        <w:t xml:space="preserve"> convergência para todos os volumes de </w:t>
       </w:r>
       <w:proofErr w:type="gramStart"/>
       <w:r>
@@ -2379,7 +2468,21 @@
           <w:sz w:val="24"/>
           <w:szCs w:val="24"/>
         </w:rPr>
-        <w:t xml:space="preserve">Onde </w:t>
+        <w:t>O</w:t>
+      </w:r>
+      <w:r>
+        <w:rPr>
+          <w:sz w:val="24"/>
+          <w:szCs w:val="24"/>
+        </w:rPr>
+        <w:t>nde</w:t>
+      </w:r>
+      <w:r>
+        <w:rPr>
+          <w:sz w:val="24"/>
+          <w:szCs w:val="24"/>
+        </w:rPr>
+        <w:t xml:space="preserve"> </w:t>
       </w:r>
       <w:r>
         <w:rPr>
@@ -2393,7 +2496,14 @@
           <w:sz w:val="24"/>
           <w:szCs w:val="24"/>
         </w:rPr>
-        <w:t xml:space="preserve"> é um valor estabelecido pelo programador e </w:t>
+        <w:t xml:space="preserve"> é um valor estabelecido pelo programador</w:t>
+      </w:r>
+      <w:r>
+        <w:rPr>
+          <w:sz w:val="24"/>
+          <w:szCs w:val="24"/>
+        </w:rPr>
+        <w:t xml:space="preserve"> e </w:t>
       </w:r>
       <m:oMath>
         <m:sSub>
@@ -2502,7 +2612,14 @@
           <w:sz w:val="24"/>
           <w:szCs w:val="24"/>
         </w:rPr>
-        <w:t xml:space="preserve"> a temperatura da iteração anterior.</w:t>
+        <w:t xml:space="preserve"> a temperatura da iteração anterior</w:t>
+      </w:r>
+      <w:r>
+        <w:rPr>
+          <w:sz w:val="24"/>
+          <w:szCs w:val="24"/>
+        </w:rPr>
+        <w:t>.</w:t>
       </w:r>
     </w:p>
     <w:p>
@@ -2576,7 +2693,28 @@
           <w:sz w:val="24"/>
           <w:szCs w:val="24"/>
         </w:rPr>
-        <w:t xml:space="preserve">O perfil de temperatura para uma parede discretizada com cinco volumes de </w:t>
+        <w:t>O</w:t>
+      </w:r>
+      <w:r>
+        <w:rPr>
+          <w:sz w:val="24"/>
+          <w:szCs w:val="24"/>
+        </w:rPr>
+        <w:t xml:space="preserve"> perfil de temperatura para </w:t>
+      </w:r>
+      <w:r>
+        <w:rPr>
+          <w:sz w:val="24"/>
+          <w:szCs w:val="24"/>
+        </w:rPr>
+        <w:t>uma parede discretizada com cinco</w:t>
+      </w:r>
+      <w:r>
+        <w:rPr>
+          <w:sz w:val="24"/>
+          <w:szCs w:val="24"/>
+        </w:rPr>
+        <w:t xml:space="preserve"> volumes de </w:t>
       </w:r>
       <w:proofErr w:type="gramStart"/>
       <w:r>
@@ -2592,7 +2730,14 @@
           <w:sz w:val="24"/>
           <w:szCs w:val="24"/>
         </w:rPr>
-        <w:t xml:space="preserve"> foi avaliado, sendo adotado como critério de convergência global </w:t>
+        <w:t xml:space="preserve"> </w:t>
+      </w:r>
+      <w:r>
+        <w:rPr>
+          <w:sz w:val="24"/>
+          <w:szCs w:val="24"/>
+        </w:rPr>
+        <w:t xml:space="preserve">foi avaliado, sendo adotado como critério de convergência global </w:t>
       </w:r>
       <m:oMath>
         <m:r>
@@ -2621,7 +2766,7 @@
           <m:sSupPr>
             <m:ctrlPr>
               <w:rPr>
-                <w:rFonts w:ascii="Cambria Math" w:hAnsi="Cambria Math"/>
+                <w:rFonts w:ascii="Cambria Math"/>
                 <w:sz w:val="24"/>
                 <w:szCs w:val="24"/>
               </w:rPr>
@@ -2770,7 +2915,472 @@
           <w:sz w:val="20"/>
           <w:szCs w:val="20"/>
         </w:rPr>
-        <w:t xml:space="preserve"> para N=5</w:t>
+        <w:t xml:space="preserve"> </w:t>
+      </w:r>
+      <w:r>
+        <w:rPr>
+          <w:b/>
+          <w:bCs/>
+          <w:sz w:val="20"/>
+          <w:szCs w:val="20"/>
+        </w:rPr>
+        <w:t>para N=5</w:t>
+      </w:r>
+      <w:r>
+        <w:rPr>
+          <w:b/>
+          <w:bCs/>
+          <w:sz w:val="20"/>
+          <w:szCs w:val="20"/>
+        </w:rPr>
+        <w:t xml:space="preserve"> </w:t>
+      </w:r>
+      <w:proofErr w:type="gramStart"/>
+      <w:r>
+        <w:rPr>
+          <w:b/>
+          <w:bCs/>
+          <w:sz w:val="20"/>
+          <w:szCs w:val="20"/>
+        </w:rPr>
+        <w:t>e</w:t>
+      </w:r>
+      <w:proofErr w:type="gramEnd"/>
+      <w:r>
+        <w:rPr>
+          <w:b/>
+          <w:bCs/>
+          <w:sz w:val="20"/>
+          <w:szCs w:val="20"/>
+        </w:rPr>
+        <w:t xml:space="preserve"> </w:t>
+      </w:r>
+      <m:oMath>
+        <m:r>
+          <m:rPr>
+            <m:sty m:val="b"/>
+          </m:rPr>
+          <w:rPr>
+            <w:rFonts w:ascii="Cambria Math" w:hAnsi="Cambria Math"/>
+            <w:sz w:val="20"/>
+            <w:szCs w:val="20"/>
+          </w:rPr>
+          <m:t>ε=</m:t>
+        </m:r>
+        <m:sSup>
+          <m:sSupPr>
+            <m:ctrlPr>
+              <w:rPr>
+                <w:rFonts w:ascii="Cambria Math" w:hAnsi="Cambria Math"/>
+                <w:b/>
+                <w:bCs/>
+                <w:sz w:val="20"/>
+                <w:szCs w:val="20"/>
+              </w:rPr>
+            </m:ctrlPr>
+          </m:sSupPr>
+          <m:e>
+            <m:r>
+              <m:rPr>
+                <m:sty m:val="b"/>
+              </m:rPr>
+              <w:rPr>
+                <w:rFonts w:ascii="Cambria Math" w:hAnsi="Cambria Math"/>
+                <w:sz w:val="20"/>
+                <w:szCs w:val="20"/>
+              </w:rPr>
+              <m:t>10</m:t>
+            </m:r>
+          </m:e>
+          <m:sup>
+            <m:r>
+              <m:rPr>
+                <m:sty m:val="b"/>
+              </m:rPr>
+              <w:rPr>
+                <w:rFonts w:ascii="Cambria Math" w:hAnsi="Cambria Math"/>
+                <w:sz w:val="20"/>
+                <w:szCs w:val="20"/>
+              </w:rPr>
+              <m:t>-</m:t>
+            </m:r>
+            <m:r>
+              <m:rPr>
+                <m:sty m:val="b"/>
+              </m:rPr>
+              <w:rPr>
+                <w:rFonts w:ascii="Cambria Math" w:hAnsi="Cambria Math"/>
+                <w:sz w:val="20"/>
+                <w:szCs w:val="20"/>
+              </w:rPr>
+              <m:t>6</m:t>
+            </m:r>
+          </m:sup>
+        </m:sSup>
+      </m:oMath>
+      <w:r>
+        <w:rPr>
+          <w:b/>
+          <w:bCs/>
+          <w:sz w:val="20"/>
+          <w:szCs w:val="20"/>
+        </w:rPr>
+        <w:t xml:space="preserve"> </w:t>
+      </w:r>
+    </w:p>
+    <w:p>
+      <w:pPr>
+        <w:pStyle w:val="Default"/>
+        <w:rPr>
+          <w:rFonts w:eastAsiaTheme="minorEastAsia"/>
+          <w:sz w:val="23"/>
+          <w:szCs w:val="23"/>
+        </w:rPr>
+      </w:pPr>
+    </w:p>
+    <w:p>
+      <w:pPr>
+        <w:ind w:firstLine="708"/>
+        <w:jc w:val="both"/>
+        <w:rPr>
+          <w:sz w:val="24"/>
+          <w:szCs w:val="24"/>
+        </w:rPr>
+      </w:pPr>
+      <w:r>
+        <w:rPr>
+          <w:sz w:val="24"/>
+          <w:szCs w:val="24"/>
+        </w:rPr>
+        <w:t xml:space="preserve">Como a condutividade térmica neste problema, esta variando com a temperatura ao longo da parede, já era esperado que a curva para o perfil de temperatura da solução analítica exata não fosse uma reta, visto que a condutividade térmica aumenta ao longo da espessura da parede, indo da extremidade esquerda </w:t>
+      </w:r>
+      <w:r>
+        <w:rPr>
+          <w:sz w:val="24"/>
+          <w:szCs w:val="24"/>
+        </w:rPr>
+        <w:lastRenderedPageBreak/>
+        <w:t>para a direita, ao mesmo tempo que a temperatura</w:t>
+      </w:r>
+      <w:r>
+        <w:rPr>
+          <w:sz w:val="24"/>
+          <w:szCs w:val="24"/>
+        </w:rPr>
+        <w:t xml:space="preserve"> </w:t>
+      </w:r>
+      <w:r>
+        <w:rPr>
+          <w:sz w:val="24"/>
+          <w:szCs w:val="24"/>
+        </w:rPr>
+        <w:t>diminui. O perfil da condutividade térmica da solução analítica exata ao longo da parede pode ser observado na Figura 4.</w:t>
+      </w:r>
+    </w:p>
+    <w:p>
+      <w:pPr>
+        <w:pStyle w:val="Default"/>
+        <w:rPr>
+          <w:sz w:val="23"/>
+          <w:szCs w:val="23"/>
+        </w:rPr>
+      </w:pPr>
+    </w:p>
+    <w:p>
+      <w:pPr>
+        <w:pStyle w:val="Default"/>
+        <w:rPr>
+          <w:rFonts w:eastAsiaTheme="minorEastAsia"/>
+          <w:sz w:val="23"/>
+          <w:szCs w:val="23"/>
+        </w:rPr>
+      </w:pPr>
+      <w:r>
+        <w:rPr>
+          <w:noProof/>
+          <w:lang w:eastAsia="pt-BR"/>
+        </w:rPr>
+        <w:drawing>
+          <wp:inline distT="0" distB="0" distL="0" distR="0" wp14:anchorId="5CE121E1" wp14:editId="501EB2CB">
+            <wp:extent cx="5400040" cy="4018563"/>
+            <wp:effectExtent l="0" t="0" r="0" b="1270"/>
+            <wp:docPr id="50" name="Imagem 50"/>
+            <wp:cNvGraphicFramePr>
+              <a:graphicFrameLocks xmlns:a="http://schemas.openxmlformats.org/drawingml/2006/main" noChangeAspect="1"/>
+            </wp:cNvGraphicFramePr>
+            <a:graphic xmlns:a="http://schemas.openxmlformats.org/drawingml/2006/main">
+              <a:graphicData uri="http://schemas.openxmlformats.org/drawingml/2006/picture">
+                <pic:pic xmlns:pic="http://schemas.openxmlformats.org/drawingml/2006/picture">
+                  <pic:nvPicPr>
+                    <pic:cNvPr id="0" name=""/>
+                    <pic:cNvPicPr/>
+                  </pic:nvPicPr>
+                  <pic:blipFill>
+                    <a:blip r:embed="rId27"/>
+                    <a:stretch>
+                      <a:fillRect/>
+                    </a:stretch>
+                  </pic:blipFill>
+                  <pic:spPr>
+                    <a:xfrm>
+                      <a:off x="0" y="0"/>
+                      <a:ext cx="5400040" cy="4018563"/>
+                    </a:xfrm>
+                    <a:prstGeom prst="rect">
+                      <a:avLst/>
+                    </a:prstGeom>
+                  </pic:spPr>
+                </pic:pic>
+              </a:graphicData>
+            </a:graphic>
+          </wp:inline>
+        </w:drawing>
+      </w:r>
+    </w:p>
+    <w:p>
+      <w:pPr>
+        <w:pStyle w:val="Default"/>
+        <w:jc w:val="center"/>
+        <w:rPr>
+          <w:rFonts w:eastAsiaTheme="minorEastAsia"/>
+          <w:sz w:val="23"/>
+          <w:szCs w:val="23"/>
+        </w:rPr>
+      </w:pPr>
+      <w:r>
+        <w:rPr>
+          <w:b/>
+          <w:bCs/>
+          <w:sz w:val="20"/>
+          <w:szCs w:val="20"/>
+        </w:rPr>
+        <w:t>Figura 4 - Perfil da condutividade térmica ao longo da parede para a solução analítica exata</w:t>
+      </w:r>
+    </w:p>
+    <w:p>
+      <w:pPr>
+        <w:pStyle w:val="Default"/>
+        <w:rPr>
+          <w:rFonts w:eastAsiaTheme="minorEastAsia"/>
+          <w:sz w:val="23"/>
+          <w:szCs w:val="23"/>
+        </w:rPr>
+      </w:pPr>
+    </w:p>
+    <w:p>
+      <w:pPr>
+        <w:ind w:firstLine="708"/>
+        <w:jc w:val="both"/>
+        <w:rPr>
+          <w:sz w:val="24"/>
+          <w:szCs w:val="24"/>
+        </w:rPr>
+      </w:pPr>
+      <w:r>
+        <w:rPr>
+          <w:sz w:val="24"/>
+          <w:szCs w:val="24"/>
+        </w:rPr>
+        <w:t>Observando a Figura 3, as temperaturas obtidas para as soluções numéricas se aproximam razoavelmente da solução analítica exata, sendo que o critério de convergência é atingido pelo método da interpolação linear tanto pela resistência equivalente em sete iterações.</w:t>
+      </w:r>
+    </w:p>
+    <w:p>
+      <w:pPr>
+        <w:ind w:firstLine="708"/>
+        <w:jc w:val="both"/>
+        <w:rPr>
+          <w:sz w:val="24"/>
+          <w:szCs w:val="24"/>
+        </w:rPr>
+      </w:pPr>
+      <w:r>
+        <w:rPr>
+          <w:sz w:val="24"/>
+          <w:szCs w:val="24"/>
+        </w:rPr>
+        <w:t>Para avaliar melhor os resultados obtidos, foi comparado o valor absoluto do erro ao longo da espessura da parede, como pode ser observado na Tabela 1. O erro é definido através da seguinte expressão:</w:t>
+      </w:r>
+    </w:p>
+    <w:p>
+      <w:pPr>
+        <w:ind w:firstLine="708"/>
+        <w:jc w:val="both"/>
+        <w:rPr>
+          <w:sz w:val="24"/>
+          <w:szCs w:val="24"/>
+        </w:rPr>
+      </w:pPr>
+    </w:p>
+    <w:p>
+      <w:pPr>
+        <w:pStyle w:val="Default"/>
+        <w:jc w:val="center"/>
+        <w:rPr>
+          <w:rFonts w:eastAsiaTheme="minorEastAsia"/>
+          <w:sz w:val="23"/>
+          <w:szCs w:val="23"/>
+        </w:rPr>
+      </w:pPr>
+      <w:r>
+        <w:rPr>
+          <w:noProof/>
+          <w:lang w:eastAsia="pt-BR"/>
+        </w:rPr>
+        <w:drawing>
+          <wp:inline distT="0" distB="0" distL="0" distR="0" wp14:anchorId="73E14BE8" wp14:editId="547064D9">
+            <wp:extent cx="2447925" cy="342900"/>
+            <wp:effectExtent l="0" t="0" r="9525" b="0"/>
+            <wp:docPr id="51" name="Imagem 51"/>
+            <wp:cNvGraphicFramePr>
+              <a:graphicFrameLocks xmlns:a="http://schemas.openxmlformats.org/drawingml/2006/main" noChangeAspect="1"/>
+            </wp:cNvGraphicFramePr>
+            <a:graphic xmlns:a="http://schemas.openxmlformats.org/drawingml/2006/main">
+              <a:graphicData uri="http://schemas.openxmlformats.org/drawingml/2006/picture">
+                <pic:pic xmlns:pic="http://schemas.openxmlformats.org/drawingml/2006/picture">
+                  <pic:nvPicPr>
+                    <pic:cNvPr id="0" name=""/>
+                    <pic:cNvPicPr/>
+                  </pic:nvPicPr>
+                  <pic:blipFill>
+                    <a:blip r:embed="rId28"/>
+                    <a:stretch>
+                      <a:fillRect/>
+                    </a:stretch>
+                  </pic:blipFill>
+                  <pic:spPr>
+                    <a:xfrm>
+                      <a:off x="0" y="0"/>
+                      <a:ext cx="2447925" cy="342900"/>
+                    </a:xfrm>
+                    <a:prstGeom prst="rect">
+                      <a:avLst/>
+                    </a:prstGeom>
+                  </pic:spPr>
+                </pic:pic>
+              </a:graphicData>
+            </a:graphic>
+          </wp:inline>
+        </w:drawing>
+      </w:r>
+    </w:p>
+    <w:p>
+      <w:pPr>
+        <w:pStyle w:val="Default"/>
+        <w:jc w:val="center"/>
+        <w:rPr>
+          <w:rFonts w:eastAsiaTheme="minorEastAsia"/>
+          <w:sz w:val="23"/>
+          <w:szCs w:val="23"/>
+        </w:rPr>
+      </w:pPr>
+    </w:p>
+    <w:p>
+      <w:pPr>
+        <w:pStyle w:val="Default"/>
+        <w:rPr>
+          <w:rFonts w:eastAsiaTheme="minorEastAsia"/>
+          <w:sz w:val="23"/>
+          <w:szCs w:val="23"/>
+        </w:rPr>
+      </w:pPr>
+    </w:p>
+    <w:p>
+      <w:pPr>
+        <w:pStyle w:val="Default"/>
+        <w:rPr>
+          <w:rFonts w:eastAsiaTheme="minorEastAsia"/>
+          <w:sz w:val="23"/>
+          <w:szCs w:val="23"/>
+        </w:rPr>
+      </w:pPr>
+      <w:r>
+        <w:rPr>
+          <w:noProof/>
+          <w:lang w:eastAsia="pt-BR"/>
+        </w:rPr>
+        <w:lastRenderedPageBreak/>
+        <w:drawing>
+          <wp:inline distT="0" distB="0" distL="0" distR="0" wp14:anchorId="6373EBFD" wp14:editId="71313C99">
+            <wp:extent cx="5895123" cy="1113183"/>
+            <wp:effectExtent l="0" t="0" r="0" b="0"/>
+            <wp:docPr id="54" name="Imagem 54"/>
+            <wp:cNvGraphicFramePr>
+              <a:graphicFrameLocks xmlns:a="http://schemas.openxmlformats.org/drawingml/2006/main" noChangeAspect="1"/>
+            </wp:cNvGraphicFramePr>
+            <a:graphic xmlns:a="http://schemas.openxmlformats.org/drawingml/2006/main">
+              <a:graphicData uri="http://schemas.openxmlformats.org/drawingml/2006/picture">
+                <pic:pic xmlns:pic="http://schemas.openxmlformats.org/drawingml/2006/picture">
+                  <pic:nvPicPr>
+                    <pic:cNvPr id="0" name=""/>
+                    <pic:cNvPicPr/>
+                  </pic:nvPicPr>
+                  <pic:blipFill>
+                    <a:blip r:embed="rId29"/>
+                    <a:stretch>
+                      <a:fillRect/>
+                    </a:stretch>
+                  </pic:blipFill>
+                  <pic:spPr>
+                    <a:xfrm>
+                      <a:off x="0" y="0"/>
+                      <a:ext cx="5906296" cy="1115293"/>
+                    </a:xfrm>
+                    <a:prstGeom prst="rect">
+                      <a:avLst/>
+                    </a:prstGeom>
+                  </pic:spPr>
+                </pic:pic>
+              </a:graphicData>
+            </a:graphic>
+          </wp:inline>
+        </w:drawing>
+      </w:r>
+    </w:p>
+    <w:p>
+      <w:pPr>
+        <w:pStyle w:val="Default"/>
+        <w:jc w:val="center"/>
+        <w:rPr>
+          <w:rFonts w:eastAsiaTheme="minorEastAsia"/>
+          <w:sz w:val="23"/>
+          <w:szCs w:val="23"/>
+        </w:rPr>
+      </w:pPr>
+      <w:r>
+        <w:rPr>
+          <w:b/>
+          <w:bCs/>
+          <w:sz w:val="20"/>
+          <w:szCs w:val="20"/>
+        </w:rPr>
+        <w:t xml:space="preserve">Tabela 1 - Comparação </w:t>
+      </w:r>
+      <w:r>
+        <w:rPr>
+          <w:b/>
+          <w:bCs/>
+          <w:sz w:val="20"/>
+          <w:szCs w:val="20"/>
+        </w:rPr>
+        <w:t>dos resultados</w:t>
+      </w:r>
+      <w:r>
+        <w:rPr>
+          <w:b/>
+          <w:bCs/>
+          <w:sz w:val="20"/>
+          <w:szCs w:val="20"/>
+        </w:rPr>
+        <w:t xml:space="preserve"> pelas soluções numéricas e pela </w:t>
+      </w:r>
+      <w:r>
+        <w:rPr>
+          <w:b/>
+          <w:bCs/>
+          <w:sz w:val="20"/>
+          <w:szCs w:val="20"/>
+        </w:rPr>
+        <w:t>solução analítica exata para N=5</w:t>
       </w:r>
       <w:r>
         <w:rPr>
@@ -2853,25 +3463,6 @@
           </m:sup>
         </m:sSup>
       </m:oMath>
-      <w:r>
-        <w:rPr>
-          <w:b/>
-          <w:bCs/>
-          <w:sz w:val="20"/>
-          <w:szCs w:val="20"/>
-        </w:rPr>
-        <w:t xml:space="preserve"> </w:t>
-      </w:r>
-    </w:p>
-    <w:p>
-      <w:pPr>
-        <w:pStyle w:val="Default"/>
-        <w:rPr>
-          <w:rFonts w:eastAsiaTheme="minorEastAsia"/>
-          <w:sz w:val="23"/>
-          <w:szCs w:val="23"/>
-        </w:rPr>
-      </w:pPr>
     </w:p>
     <w:p>
       <w:pPr>
@@ -2882,111 +3473,6 @@
           <w:szCs w:val="24"/>
         </w:rPr>
       </w:pPr>
-      <w:r>
-        <w:rPr>
-          <w:sz w:val="24"/>
-          <w:szCs w:val="24"/>
-        </w:rPr>
-        <w:t xml:space="preserve">Como a condutividade térmica neste problema, esta variando com a temperatura ao longo da parede, já era esperado que a curva para o perfil de temperatura da solução analítica exata não fosse uma reta, visto que a condutividade térmica aumenta ao longo da espessura da parede, indo da extremidade esquerda </w:t>
-      </w:r>
-      <w:r>
-        <w:rPr>
-          <w:sz w:val="24"/>
-          <w:szCs w:val="24"/>
-        </w:rPr>
-        <w:lastRenderedPageBreak/>
-        <w:t>para a direita, ao mesmo tempo que a temperatura diminui. O perfil da condutividade térmica da solução analítica exata ao longo da parede pode ser observado na Figura 4.</w:t>
-      </w:r>
-    </w:p>
-    <w:p>
-      <w:pPr>
-        <w:pStyle w:val="Default"/>
-        <w:rPr>
-          <w:sz w:val="23"/>
-          <w:szCs w:val="23"/>
-        </w:rPr>
-      </w:pPr>
-    </w:p>
-    <w:p>
-      <w:pPr>
-        <w:pStyle w:val="Default"/>
-        <w:rPr>
-          <w:rFonts w:eastAsiaTheme="minorEastAsia"/>
-          <w:sz w:val="23"/>
-          <w:szCs w:val="23"/>
-        </w:rPr>
-      </w:pPr>
-      <w:r>
-        <w:rPr>
-          <w:noProof/>
-          <w:lang w:eastAsia="pt-BR"/>
-        </w:rPr>
-        <w:drawing>
-          <wp:inline distT="0" distB="0" distL="0" distR="0" wp14:anchorId="5CE121E1" wp14:editId="501EB2CB">
-            <wp:extent cx="5400040" cy="4018563"/>
-            <wp:effectExtent l="0" t="0" r="0" b="1270"/>
-            <wp:docPr id="50" name="Imagem 50"/>
-            <wp:cNvGraphicFramePr>
-              <a:graphicFrameLocks xmlns:a="http://schemas.openxmlformats.org/drawingml/2006/main" noChangeAspect="1"/>
-            </wp:cNvGraphicFramePr>
-            <a:graphic xmlns:a="http://schemas.openxmlformats.org/drawingml/2006/main">
-              <a:graphicData uri="http://schemas.openxmlformats.org/drawingml/2006/picture">
-                <pic:pic xmlns:pic="http://schemas.openxmlformats.org/drawingml/2006/picture">
-                  <pic:nvPicPr>
-                    <pic:cNvPr id="0" name=""/>
-                    <pic:cNvPicPr/>
-                  </pic:nvPicPr>
-                  <pic:blipFill>
-                    <a:blip r:embed="rId27"/>
-                    <a:stretch>
-                      <a:fillRect/>
-                    </a:stretch>
-                  </pic:blipFill>
-                  <pic:spPr>
-                    <a:xfrm>
-                      <a:off x="0" y="0"/>
-                      <a:ext cx="5400040" cy="4018563"/>
-                    </a:xfrm>
-                    <a:prstGeom prst="rect">
-                      <a:avLst/>
-                    </a:prstGeom>
-                  </pic:spPr>
-                </pic:pic>
-              </a:graphicData>
-            </a:graphic>
-          </wp:inline>
-        </w:drawing>
-      </w:r>
-    </w:p>
-    <w:p>
-      <w:pPr>
-        <w:pStyle w:val="Default"/>
-        <w:jc w:val="center"/>
-        <w:rPr>
-          <w:rFonts w:eastAsiaTheme="minorEastAsia"/>
-          <w:sz w:val="23"/>
-          <w:szCs w:val="23"/>
-        </w:rPr>
-      </w:pPr>
-      <w:r>
-        <w:rPr>
-          <w:b/>
-          <w:bCs/>
-          <w:sz w:val="20"/>
-          <w:szCs w:val="20"/>
-        </w:rPr>
-        <w:t>Figura 4 - Perfil da condutividade térmica ao longo da parede para a solução analítica exata</w:t>
-      </w:r>
-    </w:p>
-    <w:p>
-      <w:pPr>
-        <w:pStyle w:val="Default"/>
-        <w:rPr>
-          <w:rFonts w:eastAsiaTheme="minorEastAsia"/>
-          <w:sz w:val="23"/>
-          <w:szCs w:val="23"/>
-        </w:rPr>
-      </w:pPr>
     </w:p>
     <w:p>
       <w:pPr>
@@ -3002,14 +3488,21 @@
           <w:sz w:val="24"/>
           <w:szCs w:val="24"/>
         </w:rPr>
-        <w:t>Observando a Figura 3, as temperaturas obtidas para as soluções numéricas se aproximam razoavelmente da solução analítica exata</w:t>
-      </w:r>
-      <w:r>
-        <w:rPr>
-          <w:sz w:val="24"/>
-          <w:szCs w:val="24"/>
-        </w:rPr>
-        <w:t>.</w:t>
+        <w:t>Percebe-se que a solução através da interpolação linear</w:t>
+      </w:r>
+      <w:r>
+        <w:rPr>
+          <w:sz w:val="24"/>
+          <w:szCs w:val="24"/>
+        </w:rPr>
+        <w:t xml:space="preserve"> apresenta melhores resultados. </w:t>
+      </w:r>
+      <w:r>
+        <w:rPr>
+          <w:sz w:val="24"/>
+          <w:szCs w:val="24"/>
+        </w:rPr>
+        <w:t>Este fato é decorrente do modo com que a condutividade térmica é calculada na interface, através de uma função linear pela aproximação por interpolação linear e por uma função hiperbólica pela aproximação através da resistência térmica equivalente. Como na solução exata a condutividade térmica é uma função linear com a temperatura e seu comportamento ao longo da espessura da parede,o qual foi mostrado na Figura 4.</w:t>
       </w:r>
     </w:p>
     <w:p>
@@ -3026,285 +3519,6 @@
           <w:sz w:val="24"/>
           <w:szCs w:val="24"/>
         </w:rPr>
-        <w:t>Para avaliar melhor os resultados obtidos, foi comparado o valor absoluto do erro ao longo da espessura da parede, como pode ser observado na Tabela 1. O erro é definido através da seguinte expressão:</w:t>
-      </w:r>
-    </w:p>
-    <w:p>
-      <w:pPr>
-        <w:ind w:firstLine="708"/>
-        <w:jc w:val="both"/>
-        <w:rPr>
-          <w:sz w:val="24"/>
-          <w:szCs w:val="24"/>
-        </w:rPr>
-      </w:pPr>
-    </w:p>
-    <w:p>
-      <w:pPr>
-        <w:pStyle w:val="Default"/>
-        <w:jc w:val="center"/>
-        <w:rPr>
-          <w:rFonts w:eastAsiaTheme="minorEastAsia"/>
-          <w:sz w:val="23"/>
-          <w:szCs w:val="23"/>
-        </w:rPr>
-      </w:pPr>
-      <w:r>
-        <w:rPr>
-          <w:noProof/>
-          <w:lang w:eastAsia="pt-BR"/>
-        </w:rPr>
-        <w:drawing>
-          <wp:inline distT="0" distB="0" distL="0" distR="0" wp14:anchorId="73E14BE8" wp14:editId="547064D9">
-            <wp:extent cx="2447925" cy="342900"/>
-            <wp:effectExtent l="0" t="0" r="9525" b="0"/>
-            <wp:docPr id="51" name="Imagem 51"/>
-            <wp:cNvGraphicFramePr>
-              <a:graphicFrameLocks xmlns:a="http://schemas.openxmlformats.org/drawingml/2006/main" noChangeAspect="1"/>
-            </wp:cNvGraphicFramePr>
-            <a:graphic xmlns:a="http://schemas.openxmlformats.org/drawingml/2006/main">
-              <a:graphicData uri="http://schemas.openxmlformats.org/drawingml/2006/picture">
-                <pic:pic xmlns:pic="http://schemas.openxmlformats.org/drawingml/2006/picture">
-                  <pic:nvPicPr>
-                    <pic:cNvPr id="0" name=""/>
-                    <pic:cNvPicPr/>
-                  </pic:nvPicPr>
-                  <pic:blipFill>
-                    <a:blip r:embed="rId28"/>
-                    <a:stretch>
-                      <a:fillRect/>
-                    </a:stretch>
-                  </pic:blipFill>
-                  <pic:spPr>
-                    <a:xfrm>
-                      <a:off x="0" y="0"/>
-                      <a:ext cx="2447925" cy="342900"/>
-                    </a:xfrm>
-                    <a:prstGeom prst="rect">
-                      <a:avLst/>
-                    </a:prstGeom>
-                  </pic:spPr>
-                </pic:pic>
-              </a:graphicData>
-            </a:graphic>
-          </wp:inline>
-        </w:drawing>
-      </w:r>
-    </w:p>
-    <w:p>
-      <w:pPr>
-        <w:pStyle w:val="Default"/>
-        <w:jc w:val="center"/>
-        <w:rPr>
-          <w:rFonts w:eastAsiaTheme="minorEastAsia"/>
-          <w:sz w:val="23"/>
-          <w:szCs w:val="23"/>
-        </w:rPr>
-      </w:pPr>
-    </w:p>
-    <w:p>
-      <w:pPr>
-        <w:pStyle w:val="Default"/>
-        <w:rPr>
-          <w:rFonts w:eastAsiaTheme="minorEastAsia"/>
-          <w:sz w:val="23"/>
-          <w:szCs w:val="23"/>
-        </w:rPr>
-      </w:pPr>
-    </w:p>
-    <w:p>
-      <w:pPr>
-        <w:pStyle w:val="Default"/>
-        <w:rPr>
-          <w:rFonts w:eastAsiaTheme="minorEastAsia"/>
-          <w:sz w:val="23"/>
-          <w:szCs w:val="23"/>
-        </w:rPr>
-      </w:pPr>
-      <w:r>
-        <w:rPr>
-          <w:noProof/>
-          <w:lang w:eastAsia="pt-BR"/>
-        </w:rPr>
-        <w:drawing>
-          <wp:inline distT="0" distB="0" distL="0" distR="0" wp14:anchorId="6373EBFD" wp14:editId="71313C99">
-            <wp:extent cx="5895123" cy="1113183"/>
-            <wp:effectExtent l="0" t="0" r="0" b="0"/>
-            <wp:docPr id="54" name="Imagem 54"/>
-            <wp:cNvGraphicFramePr>
-              <a:graphicFrameLocks xmlns:a="http://schemas.openxmlformats.org/drawingml/2006/main" noChangeAspect="1"/>
-            </wp:cNvGraphicFramePr>
-            <a:graphic xmlns:a="http://schemas.openxmlformats.org/drawingml/2006/main">
-              <a:graphicData uri="http://schemas.openxmlformats.org/drawingml/2006/picture">
-                <pic:pic xmlns:pic="http://schemas.openxmlformats.org/drawingml/2006/picture">
-                  <pic:nvPicPr>
-                    <pic:cNvPr id="0" name=""/>
-                    <pic:cNvPicPr/>
-                  </pic:nvPicPr>
-                  <pic:blipFill>
-                    <a:blip r:embed="rId29"/>
-                    <a:stretch>
-                      <a:fillRect/>
-                    </a:stretch>
-                  </pic:blipFill>
-                  <pic:spPr>
-                    <a:xfrm>
-                      <a:off x="0" y="0"/>
-                      <a:ext cx="5906296" cy="1115293"/>
-                    </a:xfrm>
-                    <a:prstGeom prst="rect">
-                      <a:avLst/>
-                    </a:prstGeom>
-                  </pic:spPr>
-                </pic:pic>
-              </a:graphicData>
-            </a:graphic>
-          </wp:inline>
-        </w:drawing>
-      </w:r>
-    </w:p>
-    <w:p>
-      <w:pPr>
-        <w:pStyle w:val="Default"/>
-        <w:jc w:val="center"/>
-        <w:rPr>
-          <w:rFonts w:eastAsiaTheme="minorEastAsia"/>
-          <w:sz w:val="23"/>
-          <w:szCs w:val="23"/>
-        </w:rPr>
-      </w:pPr>
-      <w:r>
-        <w:rPr>
-          <w:b/>
-          <w:bCs/>
-          <w:sz w:val="20"/>
-          <w:szCs w:val="20"/>
-        </w:rPr>
-        <w:t>Tabela 1 - Comparação dos resultados pelas soluções numéricas e pela solução analítica exata para N=5</w:t>
-      </w:r>
-      <w:r>
-        <w:rPr>
-          <w:b/>
-          <w:bCs/>
-          <w:sz w:val="20"/>
-          <w:szCs w:val="20"/>
-        </w:rPr>
-        <w:t xml:space="preserve"> </w:t>
-      </w:r>
-      <w:proofErr w:type="gramStart"/>
-      <w:r>
-        <w:rPr>
-          <w:b/>
-          <w:bCs/>
-          <w:sz w:val="20"/>
-          <w:szCs w:val="20"/>
-        </w:rPr>
-        <w:t>e</w:t>
-      </w:r>
-      <w:proofErr w:type="gramEnd"/>
-      <w:r>
-        <w:rPr>
-          <w:b/>
-          <w:bCs/>
-          <w:sz w:val="20"/>
-          <w:szCs w:val="20"/>
-        </w:rPr>
-        <w:t xml:space="preserve"> </w:t>
-      </w:r>
-      <m:oMath>
-        <m:r>
-          <m:rPr>
-            <m:sty m:val="b"/>
-          </m:rPr>
-          <w:rPr>
-            <w:rFonts w:ascii="Cambria Math" w:hAnsi="Cambria Math"/>
-            <w:sz w:val="20"/>
-            <w:szCs w:val="20"/>
-          </w:rPr>
-          <m:t>ε=</m:t>
-        </m:r>
-        <m:sSup>
-          <m:sSupPr>
-            <m:ctrlPr>
-              <w:rPr>
-                <w:rFonts w:ascii="Cambria Math" w:hAnsi="Cambria Math"/>
-                <w:b/>
-                <w:bCs/>
-                <w:sz w:val="20"/>
-                <w:szCs w:val="20"/>
-              </w:rPr>
-            </m:ctrlPr>
-          </m:sSupPr>
-          <m:e>
-            <m:r>
-              <m:rPr>
-                <m:sty m:val="b"/>
-              </m:rPr>
-              <w:rPr>
-                <w:rFonts w:ascii="Cambria Math" w:hAnsi="Cambria Math"/>
-                <w:sz w:val="20"/>
-                <w:szCs w:val="20"/>
-              </w:rPr>
-              <m:t>10</m:t>
-            </m:r>
-          </m:e>
-          <m:sup>
-            <m:r>
-              <m:rPr>
-                <m:sty m:val="b"/>
-              </m:rPr>
-              <w:rPr>
-                <w:rFonts w:ascii="Cambria Math" w:hAnsi="Cambria Math"/>
-                <w:sz w:val="20"/>
-                <w:szCs w:val="20"/>
-              </w:rPr>
-              <m:t>-6</m:t>
-            </m:r>
-          </m:sup>
-        </m:sSup>
-      </m:oMath>
-    </w:p>
-    <w:p>
-      <w:pPr>
-        <w:ind w:firstLine="708"/>
-        <w:jc w:val="both"/>
-        <w:rPr>
-          <w:sz w:val="24"/>
-          <w:szCs w:val="24"/>
-        </w:rPr>
-      </w:pPr>
-    </w:p>
-    <w:p>
-      <w:pPr>
-        <w:ind w:firstLine="708"/>
-        <w:jc w:val="both"/>
-        <w:rPr>
-          <w:sz w:val="24"/>
-          <w:szCs w:val="24"/>
-        </w:rPr>
-      </w:pPr>
-      <w:r>
-        <w:rPr>
-          <w:sz w:val="24"/>
-          <w:szCs w:val="24"/>
-        </w:rPr>
-        <w:t>Percebe-se que a solução através da interpolação linear apresenta melhores resultados. Este fato é decorrente do modo com que a condutividade térmica é calculada na interface, através de uma função linear pela aproximação por interpolação linear e por uma função hiperbólica pela aproximação através da resistência térmica equivalente. Como na solução exata a condutividade térmica é uma função linear com a temperatura e seu comportamento ao longo da espessura da parede,o qual foi mostrado na Figura 4.</w:t>
-      </w:r>
-    </w:p>
-    <w:p>
-      <w:pPr>
-        <w:ind w:firstLine="708"/>
-        <w:jc w:val="both"/>
-        <w:rPr>
-          <w:sz w:val="24"/>
-          <w:szCs w:val="24"/>
-        </w:rPr>
-      </w:pPr>
-      <w:r>
-        <w:rPr>
-          <w:sz w:val="24"/>
-          <w:szCs w:val="24"/>
-        </w:rPr>
         <w:t>Na tabela 1 foi mostrado o fluxo de calor</w:t>
       </w:r>
       <w:r>
@@ -3321,12 +3535,35 @@
         </w:rPr>
         <w:t xml:space="preserve">e anterior para o volume atual, </w:t>
       </w:r>
-      <w:r>
-        <w:rPr>
-          <w:sz w:val="24"/>
-          <w:szCs w:val="24"/>
-        </w:rPr>
-        <w:t>para cada método. Para as soluções numéricas, foi utilizado a condutividade térmica calculada na interface. Já para a solução analítica exata, o fluxo de calor pode ser aplicado utilizando a solução exata para o perfil de temperatura e da condutividade térmica, logo:</w:t>
+      <w:bookmarkStart w:id="0" w:name="_GoBack"/>
+      <w:bookmarkEnd w:id="0"/>
+      <w:r>
+        <w:rPr>
+          <w:sz w:val="24"/>
+          <w:szCs w:val="24"/>
+        </w:rPr>
+        <w:t xml:space="preserve">para cada método. </w:t>
+      </w:r>
+      <w:r>
+        <w:rPr>
+          <w:sz w:val="24"/>
+          <w:szCs w:val="24"/>
+        </w:rPr>
+        <w:t>Para as soluções numéricas, foi utilizado a condutividade</w:t>
+      </w:r>
+      <w:r>
+        <w:rPr>
+          <w:sz w:val="24"/>
+          <w:szCs w:val="24"/>
+        </w:rPr>
+        <w:t xml:space="preserve"> térmica calculada na interface. </w:t>
+      </w:r>
+      <w:r>
+        <w:rPr>
+          <w:sz w:val="24"/>
+          <w:szCs w:val="24"/>
+        </w:rPr>
+        <w:t>Já para a solução analítica exata, o fluxo de calor pode ser aplicado utilizando a solução exata para o perfil de temperatura e da condutividade térmica, logo:</w:t>
       </w:r>
     </w:p>
     <w:p>
@@ -3419,7 +3656,21 @@
           <w:sz w:val="24"/>
           <w:szCs w:val="24"/>
         </w:rPr>
-        <w:t>Pode-se observar que o fluxo de calor obtido quando a condutividade térmica é avaliada pela média aritmética é mais próxima do valor exato do que o quando esta mesma propriedade é calculado pela média harmônica. Esta diferença também pode ser justificada pela condutividade térmica que é calculada por cada um dos métodos.</w:t>
+        <w:t>Pode-se observar que o fluxo de calor obtido quando a condutividade térmica é avaliada pela média aritmética é mais próxima do valor exato do que o quando esta mesma</w:t>
+      </w:r>
+      <w:r>
+        <w:rPr>
+          <w:sz w:val="24"/>
+          <w:szCs w:val="24"/>
+        </w:rPr>
+        <w:t xml:space="preserve"> </w:t>
+      </w:r>
+      <w:r>
+        <w:rPr>
+          <w:sz w:val="24"/>
+          <w:szCs w:val="24"/>
+        </w:rPr>
+        <w:t>propriedade é calculado pela média harmônica. Esta diferença também pode ser justificada pela condutividade térmica que é calculada por cada um dos métodos.</w:t>
       </w:r>
     </w:p>
     <w:p>
@@ -3436,7 +3687,14 @@
           <w:sz w:val="24"/>
           <w:szCs w:val="24"/>
         </w:rPr>
-        <w:t xml:space="preserve">Também foi realizada uma análise variando o critério de convergência global considerando a parede discretizada em </w:t>
+        <w:t>Também</w:t>
+      </w:r>
+      <w:r>
+        <w:rPr>
+          <w:sz w:val="24"/>
+          <w:szCs w:val="24"/>
+        </w:rPr>
+        <w:t xml:space="preserve"> foi realizada uma análise variando o critério de convergência global considerando a parede discretizada em </w:t>
       </w:r>
       <w:r>
         <w:rPr>
@@ -3504,6 +3762,7 @@
           <w:noProof/>
           <w:lang w:eastAsia="pt-BR"/>
         </w:rPr>
+        <w:lastRenderedPageBreak/>
         <w:drawing>
           <wp:inline distT="0" distB="0" distL="0" distR="0" wp14:anchorId="4B3B916A" wp14:editId="3D930586">
             <wp:extent cx="5400040" cy="1478626"/>
@@ -3559,7 +3818,25 @@
           <w:sz w:val="20"/>
           <w:szCs w:val="20"/>
         </w:rPr>
-        <w:t>Tabela 2 - Influência do critério de convergência global para 5 volumes</w:t>
+        <w:t>Tabela 2</w:t>
+      </w:r>
+      <w:r>
+        <w:rPr>
+          <w:b/>
+          <w:bCs/>
+          <w:sz w:val="20"/>
+          <w:szCs w:val="20"/>
+        </w:rPr>
+        <w:t xml:space="preserve"> - Influência do critério de convergência global</w:t>
+      </w:r>
+      <w:r>
+        <w:rPr>
+          <w:b/>
+          <w:bCs/>
+          <w:sz w:val="20"/>
+          <w:szCs w:val="20"/>
+        </w:rPr>
+        <w:t xml:space="preserve"> para 5 volumes</w:t>
       </w:r>
     </w:p>
     <w:p>
@@ -3743,7 +4020,34 @@
           <w:sz w:val="20"/>
           <w:szCs w:val="20"/>
         </w:rPr>
-        <w:t xml:space="preserve">Tabela 3 - Influência do número de volumes </w:t>
+        <w:t xml:space="preserve">Tabela </w:t>
+      </w:r>
+      <w:r>
+        <w:rPr>
+          <w:b/>
+          <w:bCs/>
+          <w:sz w:val="20"/>
+          <w:szCs w:val="20"/>
+        </w:rPr>
+        <w:t>3</w:t>
+      </w:r>
+      <w:r>
+        <w:rPr>
+          <w:b/>
+          <w:bCs/>
+          <w:sz w:val="20"/>
+          <w:szCs w:val="20"/>
+        </w:rPr>
+        <w:t xml:space="preserve"> - Influência do </w:t>
+      </w:r>
+      <w:r>
+        <w:rPr>
+          <w:b/>
+          <w:bCs/>
+          <w:sz w:val="20"/>
+          <w:szCs w:val="20"/>
+        </w:rPr>
+        <w:t xml:space="preserve">número de volumes </w:t>
       </w:r>
       <w:proofErr w:type="gramStart"/>
       <w:r>
@@ -3812,7 +4116,18 @@
                 <w:sz w:val="20"/>
                 <w:szCs w:val="20"/>
               </w:rPr>
-              <m:t>-4</m:t>
+              <m:t>-</m:t>
+            </m:r>
+            <m:r>
+              <m:rPr>
+                <m:sty m:val="b"/>
+              </m:rPr>
+              <w:rPr>
+                <w:rFonts w:ascii="Cambria Math" w:hAnsi="Cambria Math"/>
+                <w:sz w:val="20"/>
+                <w:szCs w:val="20"/>
+              </w:rPr>
+              <m:t>4</m:t>
             </m:r>
           </m:sup>
         </m:sSup>
@@ -3841,7 +4156,107 @@
           <w:sz w:val="24"/>
           <w:szCs w:val="24"/>
         </w:rPr>
-        <w:t>Pode-se observar que o aumento do número de volumes produz uma melhora no método das resistências, se aproximando da solução analítica. Porém o aumento do número de volumes não produz melhora no método da interpolação, ou seja, não é necessária uma malha mais refinada para encontrar valores satisfatórios. Também como é possível observar na tabela 3, com aumento no número de volumes, o número de iterações cresce consideravelmente, o que acarreta um maior custo computacional.</w:t>
+        <w:t>Pode-se observar que</w:t>
+      </w:r>
+      <w:r>
+        <w:rPr>
+          <w:sz w:val="24"/>
+          <w:szCs w:val="24"/>
+        </w:rPr>
+        <w:t xml:space="preserve"> o aumento do número de </w:t>
+      </w:r>
+      <w:r>
+        <w:rPr>
+          <w:sz w:val="24"/>
+          <w:szCs w:val="24"/>
+        </w:rPr>
+        <w:t>volumes</w:t>
+      </w:r>
+      <w:r>
+        <w:rPr>
+          <w:sz w:val="24"/>
+          <w:szCs w:val="24"/>
+        </w:rPr>
+        <w:t xml:space="preserve"> </w:t>
+      </w:r>
+      <w:r>
+        <w:rPr>
+          <w:sz w:val="24"/>
+          <w:szCs w:val="24"/>
+        </w:rPr>
+        <w:t xml:space="preserve">produz uma melhora no método das resistências, se aproximando da solução analítica. Porém o aumento do número de volumes não produz melhora no método da interpolação, </w:t>
+      </w:r>
+      <w:r>
+        <w:rPr>
+          <w:sz w:val="24"/>
+          <w:szCs w:val="24"/>
+        </w:rPr>
+        <w:t>ou s</w:t>
+      </w:r>
+      <w:r>
+        <w:rPr>
+          <w:sz w:val="24"/>
+          <w:szCs w:val="24"/>
+        </w:rPr>
+        <w:t>eja, não é necessária uma malha</w:t>
+      </w:r>
+      <w:r>
+        <w:rPr>
+          <w:sz w:val="24"/>
+          <w:szCs w:val="24"/>
+        </w:rPr>
+        <w:t xml:space="preserve"> mais</w:t>
+      </w:r>
+      <w:r>
+        <w:rPr>
+          <w:sz w:val="24"/>
+          <w:szCs w:val="24"/>
+        </w:rPr>
+        <w:t xml:space="preserve"> </w:t>
+      </w:r>
+      <w:r>
+        <w:rPr>
+          <w:sz w:val="24"/>
+          <w:szCs w:val="24"/>
+        </w:rPr>
+        <w:t>refinada para encontrar</w:t>
+      </w:r>
+      <w:r>
+        <w:rPr>
+          <w:sz w:val="24"/>
+          <w:szCs w:val="24"/>
+        </w:rPr>
+        <w:t xml:space="preserve"> </w:t>
+      </w:r>
+      <w:r>
+        <w:rPr>
+          <w:sz w:val="24"/>
+          <w:szCs w:val="24"/>
+        </w:rPr>
+        <w:t>valores satisfatórios.</w:t>
+      </w:r>
+      <w:r>
+        <w:rPr>
+          <w:sz w:val="24"/>
+          <w:szCs w:val="24"/>
+        </w:rPr>
+        <w:t xml:space="preserve"> Também como é possível observar na tabela 3, com aumento no número de volumes, o número </w:t>
+      </w:r>
+      <w:proofErr w:type="gramStart"/>
+      <w:r>
+        <w:rPr>
+          <w:sz w:val="24"/>
+          <w:szCs w:val="24"/>
+        </w:rPr>
+        <w:t>de</w:t>
+      </w:r>
+      <w:proofErr w:type="gramEnd"/>
+      <w:r>
+        <w:rPr>
+          <w:sz w:val="24"/>
+          <w:szCs w:val="24"/>
+        </w:rPr>
+        <w:t xml:space="preserve"> iterações cresce consideravelmente, o que acarreta um maior custo computacional.</w:t>
       </w:r>
     </w:p>
     <w:p>
@@ -3858,37 +4273,7 @@
           <w:sz w:val="24"/>
           <w:szCs w:val="24"/>
         </w:rPr>
-        <w:t xml:space="preserve">Por último, pode-se comparar as figuras 3 e 5, ambas com critérios diferentes de número de volumes </w:t>
-      </w:r>
-      <w:proofErr w:type="gramStart"/>
-      <w:r>
-        <w:rPr>
-          <w:sz w:val="24"/>
-          <w:szCs w:val="24"/>
-        </w:rPr>
-        <w:t>e ε</w:t>
-      </w:r>
-      <w:r>
-        <w:rPr>
-          <w:sz w:val="24"/>
-          <w:szCs w:val="24"/>
-        </w:rPr>
-        <w:t>.</w:t>
-      </w:r>
-      <w:proofErr w:type="gramEnd"/>
-      <w:r>
-        <w:rPr>
-          <w:sz w:val="24"/>
-          <w:szCs w:val="24"/>
-        </w:rPr>
-        <w:t xml:space="preserve"> Pode-se observar que não existe mudança</w:t>
-      </w:r>
-      <w:r>
-        <w:rPr>
-          <w:sz w:val="24"/>
-          <w:szCs w:val="24"/>
-        </w:rPr>
-        <w:t xml:space="preserve"> significativa na distribuição de temperaturas.</w:t>
+        <w:t>Por último, pode-se comparar as figuras 3 e 5, ambas com critérios diferentes de número de volumes e ε e observar que não existe mudanã significativa na distribuição de temperaturas.</w:t>
       </w:r>
     </w:p>
     <w:p>
@@ -3969,7 +4354,43 @@
           <w:sz w:val="20"/>
           <w:szCs w:val="20"/>
         </w:rPr>
-        <w:t xml:space="preserve">Figura 5 - Perfil de Temperaturas para N=20 </w:t>
+        <w:t xml:space="preserve">Figura </w:t>
+      </w:r>
+      <w:r>
+        <w:rPr>
+          <w:b/>
+          <w:bCs/>
+          <w:sz w:val="20"/>
+          <w:szCs w:val="20"/>
+        </w:rPr>
+        <w:t>5</w:t>
+      </w:r>
+      <w:r>
+        <w:rPr>
+          <w:b/>
+          <w:bCs/>
+          <w:sz w:val="20"/>
+          <w:szCs w:val="20"/>
+        </w:rPr>
+        <w:t xml:space="preserve"> - Perfil de Temperaturas para N=</w:t>
+      </w:r>
+      <w:r>
+        <w:rPr>
+          <w:b/>
+          <w:bCs/>
+          <w:sz w:val="20"/>
+          <w:szCs w:val="20"/>
+        </w:rPr>
+        <w:t>20</w:t>
+      </w:r>
+      <w:r>
+        <w:rPr>
+          <w:b/>
+          <w:bCs/>
+          <w:sz w:val="20"/>
+          <w:szCs w:val="20"/>
+        </w:rPr>
+        <w:t xml:space="preserve"> </w:t>
       </w:r>
       <w:proofErr w:type="gramStart"/>
       <w:r>
@@ -4038,7 +4459,18 @@
                 <w:sz w:val="20"/>
                 <w:szCs w:val="20"/>
               </w:rPr>
-              <m:t>-4</m:t>
+              <m:t>-</m:t>
+            </m:r>
+            <m:r>
+              <m:rPr>
+                <m:sty m:val="b"/>
+              </m:rPr>
+              <w:rPr>
+                <w:rFonts w:ascii="Cambria Math" w:hAnsi="Cambria Math"/>
+                <w:sz w:val="20"/>
+                <w:szCs w:val="20"/>
+              </w:rPr>
+              <m:t>4</m:t>
             </m:r>
           </m:sup>
         </m:sSup>
@@ -4122,7 +4554,14 @@
           <w:sz w:val="24"/>
           <w:szCs w:val="24"/>
         </w:rPr>
-        <w:t>Com o desenvolvimento deste trabalho, foi possível compreender melhor a transferência de calor por condução com característica não linear. Esta situação representa uma situação real, uma vez que materiais reais variam a sua condutividade térmica conforme a temperatura.</w:t>
+        <w:t>Com o desenvolvimento deste trabalho, foi possível compreender melhor a transferência de calor por condução com característica não linear. Esta situação representa uma situação real, uma vez que materiais reais variam a sua condutividade térmica conforme a temperatura</w:t>
+      </w:r>
+      <w:r>
+        <w:rPr>
+          <w:sz w:val="24"/>
+          <w:szCs w:val="24"/>
+        </w:rPr>
+        <w:t>.</w:t>
       </w:r>
     </w:p>
     <w:p>
@@ -4155,7 +4594,14 @@
           <w:sz w:val="24"/>
           <w:szCs w:val="24"/>
         </w:rPr>
-        <w:t xml:space="preserve"> e harmônica. Este problema apresenta uma característica não linear, o que demandou a utilização de um método iterativo para que fosse possível resolver o problema. O método escolhido para resolução do exercício foi Gauss-Seidel.</w:t>
+        <w:t xml:space="preserve"> e harmônica. Este problema apresenta uma característica não linear, o que demandou a utilização de um método iterativo para que fosse possível resolver o problema. </w:t>
+      </w:r>
+      <w:r>
+        <w:rPr>
+          <w:sz w:val="24"/>
+          <w:szCs w:val="24"/>
+        </w:rPr>
+        <w:t>O método escolhido para resolução do exercício foi Gauss-Seidel.</w:t>
       </w:r>
     </w:p>
     <w:p>
@@ -4181,8 +4627,73 @@
         </w:rPr>
         <w:t xml:space="preserve"> </w:t>
       </w:r>
-      <w:bookmarkStart w:id="0" w:name="_GoBack"/>
-      <w:bookmarkEnd w:id="0"/>
+      <w:r>
+        <w:rPr>
+          <w:sz w:val="23"/>
+          <w:szCs w:val="23"/>
+        </w:rPr>
+        <w:br w:type="page"/>
+      </w:r>
+    </w:p>
+    <w:p>
+      <w:pPr>
+        <w:pStyle w:val="Ttulo"/>
+        <w:numPr>
+          <w:ilvl w:val="0"/>
+          <w:numId w:val="5"/>
+        </w:numPr>
+        <w:rPr>
+          <w:rStyle w:val="nfase"/>
+        </w:rPr>
+      </w:pPr>
+      <w:r>
+        <w:rPr>
+          <w:rStyle w:val="nfase"/>
+        </w:rPr>
+        <w:lastRenderedPageBreak/>
+        <w:t>Apêndice</w:t>
+      </w:r>
+    </w:p>
+    <w:p>
+      <w:pPr>
+        <w:ind w:firstLine="708"/>
+        <w:rPr>
+          <w:sz w:val="23"/>
+          <w:szCs w:val="23"/>
+        </w:rPr>
+      </w:pPr>
+      <w:r>
+        <w:rPr>
+          <w:sz w:val="23"/>
+          <w:szCs w:val="23"/>
+        </w:rPr>
+        <w:t>Algoritmo implementado em Python:</w:t>
+      </w:r>
+    </w:p>
+    <w:p>
+      <w:pPr>
+        <w:ind w:firstLine="708"/>
+        <w:rPr>
+          <w:sz w:val="23"/>
+          <w:szCs w:val="23"/>
+        </w:rPr>
+      </w:pPr>
+    </w:p>
+    <w:p>
+      <w:pPr>
+        <w:rPr>
+          <w:sz w:val="23"/>
+          <w:szCs w:val="23"/>
+        </w:rPr>
+      </w:pPr>
+    </w:p>
+    <w:p>
+      <w:pPr>
+        <w:rPr>
+          <w:sz w:val="23"/>
+          <w:szCs w:val="23"/>
+        </w:rPr>
+      </w:pPr>
     </w:p>
     <w:sectPr>
       <w:footerReference w:type="default" r:id="rId34"/>
@@ -4258,7 +4769,7 @@
             <w:noProof/>
             <w:lang w:val="pt-PT"/>
           </w:rPr>
-          <w:t>12</w:t>
+          <w:t>9</w:t>
         </w:r>
         <w:r>
           <w:fldChar w:fldCharType="end"/>
@@ -5487,6 +5998,517 @@
 </w:styles>
 </file>
 
+<file path=word/glossary/document.xml><?xml version="1.0" encoding="utf-8"?>
+<w:glossaryDocument xmlns:wpc="http://schemas.microsoft.com/office/word/2010/wordprocessingCanvas" xmlns:mc="http://schemas.openxmlformats.org/markup-compatibility/2006" xmlns:o="urn:schemas-microsoft-com:office:office" xmlns:r="http://schemas.openxmlformats.org/officeDocument/2006/relationships" xmlns:m="http://schemas.openxmlformats.org/officeDocument/2006/math" xmlns:v="urn:schemas-microsoft-com:vml" xmlns:wp14="http://schemas.microsoft.com/office/word/2010/wordprocessingDrawing" xmlns:wp="http://schemas.openxmlformats.org/drawingml/2006/wordprocessingDrawing" xmlns:w10="urn:schemas-microsoft-com:office:word" xmlns:w="http://schemas.openxmlformats.org/wordprocessingml/2006/main" xmlns:w14="http://schemas.microsoft.com/office/word/2010/wordml" xmlns:wpg="http://schemas.microsoft.com/office/word/2010/wordprocessingGroup" xmlns:wpi="http://schemas.microsoft.com/office/word/2010/wordprocessingInk" xmlns:wne="http://schemas.microsoft.com/office/word/2006/wordml" xmlns:wps="http://schemas.microsoft.com/office/word/2010/wordprocessingShape" mc:Ignorable="w14 wp14"/>
+</file>
+
+<file path=word/glossary/fontTable.xml><?xml version="1.0" encoding="utf-8"?>
+<w:fonts xmlns:mc="http://schemas.openxmlformats.org/markup-compatibility/2006" xmlns:r="http://schemas.openxmlformats.org/officeDocument/2006/relationships" xmlns:w="http://schemas.openxmlformats.org/wordprocessingml/2006/main" xmlns:w14="http://schemas.microsoft.com/office/word/2010/wordml" mc:Ignorable="w14">
+  <w:font w:name="Times New Roman">
+    <w:altName w:val="Times New Roman"/>
+    <w:panose1 w:val="02020603050405020304"/>
+    <w:charset w:val="00"/>
+    <w:family w:val="roman"/>
+    <w:pitch w:val="variable"/>
+    <w:sig w:usb0="E0002AFF" w:usb1="C0007841" w:usb2="00000009" w:usb3="00000000" w:csb0="000001FF" w:csb1="00000000"/>
+  </w:font>
+  <w:font w:name="Symbol">
+    <w:panose1 w:val="05050102010706020507"/>
+    <w:charset w:val="02"/>
+    <w:family w:val="roman"/>
+    <w:pitch w:val="variable"/>
+    <w:sig w:usb0="00000000" w:usb1="10000000" w:usb2="00000000" w:usb3="00000000" w:csb0="80000000" w:csb1="00000000"/>
+  </w:font>
+  <w:font w:name="Courier New">
+    <w:panose1 w:val="02070309020205020404"/>
+    <w:charset w:val="00"/>
+    <w:family w:val="modern"/>
+    <w:pitch w:val="fixed"/>
+    <w:sig w:usb0="E0002AFF" w:usb1="C0007843" w:usb2="00000009" w:usb3="00000000" w:csb0="000001FF" w:csb1="00000000"/>
+  </w:font>
+  <w:font w:name="Wingdings">
+    <w:panose1 w:val="05000000000000000000"/>
+    <w:charset w:val="02"/>
+    <w:family w:val="auto"/>
+    <w:pitch w:val="variable"/>
+    <w:sig w:usb0="00000000" w:usb1="10000000" w:usb2="00000000" w:usb3="00000000" w:csb0="80000000" w:csb1="00000000"/>
+  </w:font>
+  <w:font w:name="Calibri">
+    <w:panose1 w:val="020F0502020204030204"/>
+    <w:charset w:val="00"/>
+    <w:family w:val="swiss"/>
+    <w:pitch w:val="variable"/>
+    <w:sig w:usb0="E00002FF" w:usb1="4000ACFF" w:usb2="00000001" w:usb3="00000000" w:csb0="0000019F" w:csb1="00000000"/>
+  </w:font>
+  <w:font w:name="Tahoma">
+    <w:panose1 w:val="020B0604030504040204"/>
+    <w:charset w:val="00"/>
+    <w:family w:val="swiss"/>
+    <w:pitch w:val="variable"/>
+    <w:sig w:usb0="E1002EFF" w:usb1="C000605B" w:usb2="00000029" w:usb3="00000000" w:csb0="000101FF" w:csb1="00000000"/>
+  </w:font>
+  <w:font w:name="Cambria">
+    <w:panose1 w:val="02040503050406030204"/>
+    <w:charset w:val="00"/>
+    <w:family w:val="roman"/>
+    <w:pitch w:val="variable"/>
+    <w:sig w:usb0="E00002FF" w:usb1="400004FF" w:usb2="00000000" w:usb3="00000000" w:csb0="0000019F" w:csb1="00000000"/>
+  </w:font>
+  <w:font w:name="Cambria Math">
+    <w:panose1 w:val="02040503050406030204"/>
+    <w:charset w:val="00"/>
+    <w:family w:val="roman"/>
+    <w:pitch w:val="variable"/>
+    <w:sig w:usb0="E00002FF" w:usb1="420024FF" w:usb2="00000000" w:usb3="00000000" w:csb0="0000019F" w:csb1="00000000"/>
+  </w:font>
+</w:fonts>
+</file>
+
+<file path=word/glossary/settings.xml><?xml version="1.0" encoding="utf-8"?>
+<w:settings xmlns:mc="http://schemas.openxmlformats.org/markup-compatibility/2006" xmlns:o="urn:schemas-microsoft-com:office:office" xmlns:r="http://schemas.openxmlformats.org/officeDocument/2006/relationships" xmlns:m="http://schemas.openxmlformats.org/officeDocument/2006/math" xmlns:v="urn:schemas-microsoft-com:vml" xmlns:w10="urn:schemas-microsoft-com:office:word" xmlns:w="http://schemas.openxmlformats.org/wordprocessingml/2006/main" xmlns:w14="http://schemas.microsoft.com/office/word/2010/wordml" xmlns:sl="http://schemas.openxmlformats.org/schemaLibrary/2006/main" mc:Ignorable="w14">
+  <w:view w:val="normal"/>
+  <w:defaultTabStop w:val="708"/>
+  <w:hyphenationZone w:val="425"/>
+  <w:characterSpacingControl w:val="doNotCompress"/>
+  <w:compat>
+    <w:useFELayout/>
+    <w:compatSetting w:name="compatibilityMode" w:uri="http://schemas.microsoft.com/office/word" w:val="14"/>
+    <w:compatSetting w:name="overrideTableStyleFontSizeAndJustification" w:uri="http://schemas.microsoft.com/office/word" w:val="1"/>
+    <w:compatSetting w:name="enableOpenTypeFeatures" w:uri="http://schemas.microsoft.com/office/word" w:val="1"/>
+    <w:compatSetting w:name="doNotFlipMirrorIndents" w:uri="http://schemas.microsoft.com/office/word" w:val="1"/>
+  </w:compat>
+  <w:rsids>
+    <w:rsidRoot w:val="00785E16"/>
+    <w:rsid w:val="00443C56"/>
+    <w:rsid w:val="00785E16"/>
+  </w:rsids>
+  <m:mathPr>
+    <m:mathFont m:val="Cambria Math"/>
+    <m:brkBin m:val="before"/>
+    <m:brkBinSub m:val="--"/>
+    <m:smallFrac m:val="0"/>
+    <m:dispDef/>
+    <m:lMargin m:val="0"/>
+    <m:rMargin m:val="0"/>
+    <m:defJc m:val="centerGroup"/>
+    <m:wrapIndent m:val="1440"/>
+    <m:intLim m:val="subSup"/>
+    <m:naryLim m:val="undOvr"/>
+  </m:mathPr>
+  <w:themeFontLang w:val="pt-BR"/>
+  <w:clrSchemeMapping w:bg1="light1" w:t1="dark1" w:bg2="light2" w:t2="dark2" w:accent1="accent1" w:accent2="accent2" w:accent3="accent3" w:accent4="accent4" w:accent5="accent5" w:accent6="accent6" w:hyperlink="hyperlink" w:followedHyperlink="followedHyperlink"/>
+  <w:decimalSymbol w:val="."/>
+  <w:listSeparator w:val=";"/>
+</w:settings>
+</file>
+
+<file path=word/glossary/styles.xml><?xml version="1.0" encoding="utf-8"?>
+<w:styles xmlns:mc="http://schemas.openxmlformats.org/markup-compatibility/2006" xmlns:r="http://schemas.openxmlformats.org/officeDocument/2006/relationships" xmlns:w="http://schemas.openxmlformats.org/wordprocessingml/2006/main" xmlns:w14="http://schemas.microsoft.com/office/word/2010/wordml" mc:Ignorable="w14">
+  <w:docDefaults>
+    <w:rPrDefault>
+      <w:rPr>
+        <w:rFonts w:asciiTheme="minorHAnsi" w:eastAsiaTheme="minorEastAsia" w:hAnsiTheme="minorHAnsi" w:cstheme="minorBidi"/>
+        <w:sz w:val="22"/>
+        <w:szCs w:val="22"/>
+        <w:lang w:val="pt-BR" w:eastAsia="pt-BR" w:bidi="ar-SA"/>
+      </w:rPr>
+    </w:rPrDefault>
+    <w:pPrDefault>
+      <w:pPr>
+        <w:spacing w:after="200" w:line="276" w:lineRule="auto"/>
+      </w:pPr>
+    </w:pPrDefault>
+  </w:docDefaults>
+  <w:latentStyles w:defLockedState="0" w:defUIPriority="99" w:defSemiHidden="1" w:defUnhideWhenUsed="1" w:defQFormat="0" w:count="267">
+    <w:lsdException w:name="Normal" w:semiHidden="0" w:uiPriority="0" w:unhideWhenUsed="0" w:qFormat="1"/>
+    <w:lsdException w:name="heading 1" w:semiHidden="0" w:uiPriority="9" w:unhideWhenUsed="0" w:qFormat="1"/>
+    <w:lsdException w:name="heading 2" w:uiPriority="9" w:qFormat="1"/>
+    <w:lsdException w:name="heading 3" w:uiPriority="9" w:qFormat="1"/>
+    <w:lsdException w:name="heading 4" w:uiPriority="9" w:qFormat="1"/>
+    <w:lsdException w:name="heading 5" w:uiPriority="9" w:qFormat="1"/>
+    <w:lsdException w:name="heading 6" w:uiPriority="9" w:qFormat="1"/>
+    <w:lsdException w:name="heading 7" w:uiPriority="9" w:qFormat="1"/>
+    <w:lsdException w:name="heading 8" w:uiPriority="9" w:qFormat="1"/>
+    <w:lsdException w:name="heading 9" w:uiPriority="9" w:qFormat="1"/>
+    <w:lsdException w:name="toc 1" w:uiPriority="39"/>
+    <w:lsdException w:name="toc 2" w:uiPriority="39"/>
+    <w:lsdException w:name="toc 3" w:uiPriority="39"/>
+    <w:lsdException w:name="toc 4" w:uiPriority="39"/>
+    <w:lsdException w:name="toc 5" w:uiPriority="39"/>
+    <w:lsdException w:name="toc 6" w:uiPriority="39"/>
+    <w:lsdException w:name="toc 7" w:uiPriority="39"/>
+    <w:lsdException w:name="toc 8" w:uiPriority="39"/>
+    <w:lsdException w:name="toc 9" w:uiPriority="39"/>
+    <w:lsdException w:name="caption" w:uiPriority="35" w:qFormat="1"/>
+    <w:lsdException w:name="Title" w:semiHidden="0" w:uiPriority="10" w:unhideWhenUsed="0" w:qFormat="1"/>
+    <w:lsdException w:name="Default Paragraph Font" w:uiPriority="1"/>
+    <w:lsdException w:name="Subtitle" w:semiHidden="0" w:uiPriority="11" w:unhideWhenUsed="0" w:qFormat="1"/>
+    <w:lsdException w:name="Strong" w:semiHidden="0" w:uiPriority="22" w:unhideWhenUsed="0" w:qFormat="1"/>
+    <w:lsdException w:name="Emphasis" w:semiHidden="0" w:uiPriority="20" w:unhideWhenUsed="0" w:qFormat="1"/>
+    <w:lsdException w:name="Table Grid" w:semiHidden="0" w:uiPriority="59" w:unhideWhenUsed="0"/>
+    <w:lsdException w:name="Placeholder Text" w:unhideWhenUsed="0"/>
+    <w:lsdException w:name="No Spacing" w:semiHidden="0" w:uiPriority="1" w:unhideWhenUsed="0" w:qFormat="1"/>
+    <w:lsdException w:name="Light Shading" w:semiHidden="0" w:uiPriority="60" w:unhideWhenUsed="0"/>
+    <w:lsdException w:name="Light List" w:semiHidden="0" w:uiPriority="61" w:unhideWhenUsed="0"/>
+    <w:lsdException w:name="Light Grid" w:semiHidden="0" w:uiPriority="62" w:unhideWhenUsed="0"/>
+    <w:lsdException w:name="Medium Shading 1" w:semiHidden="0" w:uiPriority="63" w:unhideWhenUsed="0"/>
+    <w:lsdException w:name="Medium Shading 2" w:semiHidden="0" w:uiPriority="64" w:unhideWhenUsed="0"/>
+    <w:lsdException w:name="Medium List 1" w:semiHidden="0" w:uiPriority="65" w:unhideWhenUsed="0"/>
+    <w:lsdException w:name="Medium List 2" w:semiHidden="0" w:uiPriority="66" w:unhideWhenUsed="0"/>
+    <w:lsdException w:name="Medium Grid 1" w:semiHidden="0" w:uiPriority="67" w:unhideWhenUsed="0"/>
+    <w:lsdException w:name="Medium Grid 2" w:semiHidden="0" w:uiPriority="68" w:unhideWhenUsed="0"/>
+    <w:lsdException w:name="Medium Grid 3" w:semiHidden="0" w:uiPriority="69" w:unhideWhenUsed="0"/>
+    <w:lsdException w:name="Dark List" w:semiHidden="0" w:uiPriority="70" w:unhideWhenUsed="0"/>
+    <w:lsdException w:name="Colorful Shading" w:semiHidden="0" w:uiPriority="71" w:unhideWhenUsed="0"/>
+    <w:lsdException w:name="Colorful List" w:semiHidden="0" w:uiPriority="72" w:unhideWhenUsed="0"/>
+    <w:lsdException w:name="Colorful Grid" w:semiHidden="0" w:uiPriority="73" w:unhideWhenUsed="0"/>
+    <w:lsdException w:name="Light Shading Accent 1" w:semiHidden="0" w:uiPriority="60" w:unhideWhenUsed="0"/>
+    <w:lsdException w:name="Light List Accent 1" w:semiHidden="0" w:uiPriority="61" w:unhideWhenUsed="0"/>
+    <w:lsdException w:name="Light Grid Accent 1" w:semiHidden="0" w:uiPriority="62" w:unhideWhenUsed="0"/>
+    <w:lsdException w:name="Medium Shading 1 Accent 1" w:semiHidden="0" w:uiPriority="63" w:unhideWhenUsed="0"/>
+    <w:lsdException w:name="Medium Shading 2 Accent 1" w:semiHidden="0" w:uiPriority="64" w:unhideWhenUsed="0"/>
+    <w:lsdException w:name="Medium List 1 Accent 1" w:semiHidden="0" w:uiPriority="65" w:unhideWhenUsed="0"/>
+    <w:lsdException w:name="Revision" w:unhideWhenUsed="0"/>
+    <w:lsdException w:name="List Paragraph" w:semiHidden="0" w:uiPriority="34" w:unhideWhenUsed="0" w:qFormat="1"/>
+    <w:lsdException w:name="Quote" w:semiHidden="0" w:uiPriority="29" w:unhideWhenUsed="0" w:qFormat="1"/>
+    <w:lsdException w:name="Intense Quote" w:semiHidden="0" w:uiPriority="30" w:unhideWhenUsed="0" w:qFormat="1"/>
+    <w:lsdException w:name="Medium List 2 Accent 1" w:semiHidden="0" w:uiPriority="66" w:unhideWhenUsed="0"/>
+    <w:lsdException w:name="Medium Grid 1 Accent 1" w:semiHidden="0" w:uiPriority="67" w:unhideWhenUsed="0"/>
+    <w:lsdException w:name="Medium Grid 2 Accent 1" w:semiHidden="0" w:uiPriority="68" w:unhideWhenUsed="0"/>
+    <w:lsdException w:name="Medium Grid 3 Accent 1" w:semiHidden="0" w:uiPriority="69" w:unhideWhenUsed="0"/>
+    <w:lsdException w:name="Dark List Accent 1" w:semiHidden="0" w:uiPriority="70" w:unhideWhenUsed="0"/>
+    <w:lsdException w:name="Colorful Shading Accent 1" w:semiHidden="0" w:uiPriority="71" w:unhideWhenUsed="0"/>
+    <w:lsdException w:name="Colorful List Accent 1" w:semiHidden="0" w:uiPriority="72" w:unhideWhenUsed="0"/>
+    <w:lsdException w:name="Colorful Grid Accent 1" w:semiHidden="0" w:uiPriority="73" w:unhideWhenUsed="0"/>
+    <w:lsdException w:name="Light Shading Accent 2" w:semiHidden="0" w:uiPriority="60" w:unhideWhenUsed="0"/>
+    <w:lsdException w:name="Light List Accent 2" w:semiHidden="0" w:uiPriority="61" w:unhideWhenUsed="0"/>
+    <w:lsdException w:name="Light Grid Accent 2" w:semiHidden="0" w:uiPriority="62" w:unhideWhenUsed="0"/>
+    <w:lsdException w:name="Medium Shading 1 Accent 2" w:semiHidden="0" w:uiPriority="63" w:unhideWhenUsed="0"/>
+    <w:lsdException w:name="Medium Shading 2 Accent 2" w:semiHidden="0" w:uiPriority="64" w:unhideWhenUsed="0"/>
+    <w:lsdException w:name="Medium List 1 Accent 2" w:semiHidden="0" w:uiPriority="65" w:unhideWhenUsed="0"/>
+    <w:lsdException w:name="Medium List 2 Accent 2" w:semiHidden="0" w:uiPriority="66" w:unhideWhenUsed="0"/>
+    <w:lsdException w:name="Medium Grid 1 Accent 2" w:semiHidden="0" w:uiPriority="67" w:unhideWhenUsed="0"/>
+    <w:lsdException w:name="Medium Grid 2 Accent 2" w:semiHidden="0" w:uiPriority="68" w:unhideWhenUsed="0"/>
+    <w:lsdException w:name="Medium Grid 3 Accent 2" w:semiHidden="0" w:uiPriority="69" w:unhideWhenUsed="0"/>
+    <w:lsdException w:name="Dark List Accent 2" w:semiHidden="0" w:uiPriority="70" w:unhideWhenUsed="0"/>
+    <w:lsdException w:name="Colorful Shading Accent 2" w:semiHidden="0" w:uiPriority="71" w:unhideWhenUsed="0"/>
+    <w:lsdException w:name="Colorful List Accent 2" w:semiHidden="0" w:uiPriority="72" w:unhideWhenUsed="0"/>
+    <w:lsdException w:name="Colorful Grid Accent 2" w:semiHidden="0" w:uiPriority="73" w:unhideWhenUsed="0"/>
+    <w:lsdException w:name="Light Shading Accent 3" w:semiHidden="0" w:uiPriority="60" w:unhideWhenUsed="0"/>
+    <w:lsdException w:name="Light List Accent 3" w:semiHidden="0" w:uiPriority="61" w:unhideWhenUsed="0"/>
+    <w:lsdException w:name="Light Grid Accent 3" w:semiHidden="0" w:uiPriority="62" w:unhideWhenUsed="0"/>
+    <w:lsdException w:name="Medium Shading 1 Accent 3" w:semiHidden="0" w:uiPriority="63" w:unhideWhenUsed="0"/>
+    <w:lsdException w:name="Medium Shading 2 Accent 3" w:semiHidden="0" w:uiPriority="64" w:unhideWhenUsed="0"/>
+    <w:lsdException w:name="Medium List 1 Accent 3" w:semiHidden="0" w:uiPriority="65" w:unhideWhenUsed="0"/>
+    <w:lsdException w:name="Medium List 2 Accent 3" w:semiHidden="0" w:uiPriority="66" w:unhideWhenUsed="0"/>
+    <w:lsdException w:name="Medium Grid 1 Accent 3" w:semiHidden="0" w:uiPriority="67" w:unhideWhenUsed="0"/>
+    <w:lsdException w:name="Medium Grid 2 Accent 3" w:semiHidden="0" w:uiPriority="68" w:unhideWhenUsed="0"/>
+    <w:lsdException w:name="Medium Grid 3 Accent 3" w:semiHidden="0" w:uiPriority="69" w:unhideWhenUsed="0"/>
+    <w:lsdException w:name="Dark List Accent 3" w:semiHidden="0" w:uiPriority="70" w:unhideWhenUsed="0"/>
+    <w:lsdException w:name="Colorful Shading Accent 3" w:semiHidden="0" w:uiPriority="71" w:unhideWhenUsed="0"/>
+    <w:lsdException w:name="Colorful List Accent 3" w:semiHidden="0" w:uiPriority="72" w:unhideWhenUsed="0"/>
+    <w:lsdException w:name="Colorful Grid Accent 3" w:semiHidden="0" w:uiPriority="73" w:unhideWhenUsed="0"/>
+    <w:lsdException w:name="Light Shading Accent 4" w:semiHidden="0" w:uiPriority="60" w:unhideWhenUsed="0"/>
+    <w:lsdException w:name="Light List Accent 4" w:semiHidden="0" w:uiPriority="61" w:unhideWhenUsed="0"/>
+    <w:lsdException w:name="Light Grid Accent 4" w:semiHidden="0" w:uiPriority="62" w:unhideWhenUsed="0"/>
+    <w:lsdException w:name="Medium Shading 1 Accent 4" w:semiHidden="0" w:uiPriority="63" w:unhideWhenUsed="0"/>
+    <w:lsdException w:name="Medium Shading 2 Accent 4" w:semiHidden="0" w:uiPriority="64" w:unhideWhenUsed="0"/>
+    <w:lsdException w:name="Medium List 1 Accent 4" w:semiHidden="0" w:uiPriority="65" w:unhideWhenUsed="0"/>
+    <w:lsdException w:name="Medium List 2 Accent 4" w:semiHidden="0" w:uiPriority="66" w:unhideWhenUsed="0"/>
+    <w:lsdException w:name="Medium Grid 1 Accent 4" w:semiHidden="0" w:uiPriority="67" w:unhideWhenUsed="0"/>
+    <w:lsdException w:name="Medium Grid 2 Accent 4" w:semiHidden="0" w:uiPriority="68" w:unhideWhenUsed="0"/>
+    <w:lsdException w:name="Medium Grid 3 Accent 4" w:semiHidden="0" w:uiPriority="69" w:unhideWhenUsed="0"/>
+    <w:lsdException w:name="Dark List Accent 4" w:semiHidden="0" w:uiPriority="70" w:unhideWhenUsed="0"/>
+    <w:lsdException w:name="Colorful Shading Accent 4" w:semiHidden="0" w:uiPriority="71" w:unhideWhenUsed="0"/>
+    <w:lsdException w:name="Colorful List Accent 4" w:semiHidden="0" w:uiPriority="72" w:unhideWhenUsed="0"/>
+    <w:lsdException w:name="Colorful Grid Accent 4" w:semiHidden="0" w:uiPriority="73" w:unhideWhenUsed="0"/>
+    <w:lsdException w:name="Light Shading Accent 5" w:semiHidden="0" w:uiPriority="60" w:unhideWhenUsed="0"/>
+    <w:lsdException w:name="Light List Accent 5" w:semiHidden="0" w:uiPriority="61" w:unhideWhenUsed="0"/>
+    <w:lsdException w:name="Light Grid Accent 5" w:semiHidden="0" w:uiPriority="62" w:unhideWhenUsed="0"/>
+    <w:lsdException w:name="Medium Shading 1 Accent 5" w:semiHidden="0" w:uiPriority="63" w:unhideWhenUsed="0"/>
+    <w:lsdException w:name="Medium Shading 2 Accent 5" w:semiHidden="0" w:uiPriority="64" w:unhideWhenUsed="0"/>
+    <w:lsdException w:name="Medium List 1 Accent 5" w:semiHidden="0" w:uiPriority="65" w:unhideWhenUsed="0"/>
+    <w:lsdException w:name="Medium List 2 Accent 5" w:semiHidden="0" w:uiPriority="66" w:unhideWhenUsed="0"/>
+    <w:lsdException w:name="Medium Grid 1 Accent 5" w:semiHidden="0" w:uiPriority="67" w:unhideWhenUsed="0"/>
+    <w:lsdException w:name="Medium Grid 2 Accent 5" w:semiHidden="0" w:uiPriority="68" w:unhideWhenUsed="0"/>
+    <w:lsdException w:name="Medium Grid 3 Accent 5" w:semiHidden="0" w:uiPriority="69" w:unhideWhenUsed="0"/>
+    <w:lsdException w:name="Dark List Accent 5" w:semiHidden="0" w:uiPriority="70" w:unhideWhenUsed="0"/>
+    <w:lsdException w:name="Colorful Shading Accent 5" w:semiHidden="0" w:uiPriority="71" w:unhideWhenUsed="0"/>
+    <w:lsdException w:name="Colorful List Accent 5" w:semiHidden="0" w:uiPriority="72" w:unhideWhenUsed="0"/>
+    <w:lsdException w:name="Colorful Grid Accent 5" w:semiHidden="0" w:uiPriority="73" w:unhideWhenUsed="0"/>
+    <w:lsdException w:name="Light Shading Accent 6" w:semiHidden="0" w:uiPriority="60" w:unhideWhenUsed="0"/>
+    <w:lsdException w:name="Light List Accent 6" w:semiHidden="0" w:uiPriority="61" w:unhideWhenUsed="0"/>
+    <w:lsdException w:name="Light Grid Accent 6" w:semiHidden="0" w:uiPriority="62" w:unhideWhenUsed="0"/>
+    <w:lsdException w:name="Medium Shading 1 Accent 6" w:semiHidden="0" w:uiPriority="63" w:unhideWhenUsed="0"/>
+    <w:lsdException w:name="Medium Shading 2 Accent 6" w:semiHidden="0" w:uiPriority="64" w:unhideWhenUsed="0"/>
+    <w:lsdException w:name="Medium List 1 Accent 6" w:semiHidden="0" w:uiPriority="65" w:unhideWhenUsed="0"/>
+    <w:lsdException w:name="Medium List 2 Accent 6" w:semiHidden="0" w:uiPriority="66" w:unhideWhenUsed="0"/>
+    <w:lsdException w:name="Medium Grid 1 Accent 6" w:semiHidden="0" w:uiPriority="67" w:unhideWhenUsed="0"/>
+    <w:lsdException w:name="Medium Grid 2 Accent 6" w:semiHidden="0" w:uiPriority="68" w:unhideWhenUsed="0"/>
+    <w:lsdException w:name="Medium Grid 3 Accent 6" w:semiHidden="0" w:uiPriority="69" w:unhideWhenUsed="0"/>
+    <w:lsdException w:name="Dark List Accent 6" w:semiHidden="0" w:uiPriority="70" w:unhideWhenUsed="0"/>
+    <w:lsdException w:name="Colorful Shading Accent 6" w:semiHidden="0" w:uiPriority="71" w:unhideWhenUsed="0"/>
+    <w:lsdException w:name="Colorful List Accent 6" w:semiHidden="0" w:uiPriority="72" w:unhideWhenUsed="0"/>
+    <w:lsdException w:name="Colorful Grid Accent 6" w:semiHidden="0" w:uiPriority="73" w:unhideWhenUsed="0"/>
+    <w:lsdException w:name="Subtle Emphasis" w:semiHidden="0" w:uiPriority="19" w:unhideWhenUsed="0" w:qFormat="1"/>
+    <w:lsdException w:name="Intense Emphasis" w:semiHidden="0" w:uiPriority="21" w:unhideWhenUsed="0" w:qFormat="1"/>
+    <w:lsdException w:name="Subtle Reference" w:semiHidden="0" w:uiPriority="31" w:unhideWhenUsed="0" w:qFormat="1"/>
+    <w:lsdException w:name="Intense Reference" w:semiHidden="0" w:uiPriority="32" w:unhideWhenUsed="0" w:qFormat="1"/>
+    <w:lsdException w:name="Book Title" w:semiHidden="0" w:uiPriority="33" w:unhideWhenUsed="0" w:qFormat="1"/>
+    <w:lsdException w:name="Bibliography" w:uiPriority="37"/>
+    <w:lsdException w:name="TOC Heading" w:uiPriority="39" w:qFormat="1"/>
+  </w:latentStyles>
+  <w:style w:type="paragraph" w:default="1" w:styleId="Normal">
+    <w:name w:val="Normal"/>
+    <w:qFormat/>
+  </w:style>
+  <w:style w:type="character" w:default="1" w:styleId="Tipodeletrapredefinidodopargrafo">
+    <w:name w:val="Default Paragraph Font"/>
+    <w:uiPriority w:val="1"/>
+    <w:semiHidden/>
+    <w:unhideWhenUsed/>
+  </w:style>
+  <w:style w:type="table" w:default="1" w:styleId="Tabelanormal">
+    <w:name w:val="Normal Table"/>
+    <w:uiPriority w:val="99"/>
+    <w:semiHidden/>
+    <w:unhideWhenUsed/>
+    <w:tblPr>
+      <w:tblInd w:w="0" w:type="dxa"/>
+      <w:tblCellMar>
+        <w:top w:w="0" w:type="dxa"/>
+        <w:left w:w="108" w:type="dxa"/>
+        <w:bottom w:w="0" w:type="dxa"/>
+        <w:right w:w="108" w:type="dxa"/>
+      </w:tblCellMar>
+    </w:tblPr>
+  </w:style>
+  <w:style w:type="numbering" w:default="1" w:styleId="Semlista">
+    <w:name w:val="No List"/>
+    <w:uiPriority w:val="99"/>
+    <w:semiHidden/>
+    <w:unhideWhenUsed/>
+  </w:style>
+  <w:style w:type="character" w:styleId="TextodoMarcadordePosio">
+    <w:name w:val="Placeholder Text"/>
+    <w:basedOn w:val="Tipodeletrapredefinidodopargrafo"/>
+    <w:uiPriority w:val="99"/>
+    <w:semiHidden/>
+    <w:rsid w:val="00785E16"/>
+    <w:rPr>
+      <w:color w:val="808080"/>
+    </w:rPr>
+  </w:style>
+</w:styles>
+</file>
+
+<file path=word/glossary/stylesWithEffects.xml><?xml version="1.0" encoding="utf-8"?>
+<w:styles xmlns:wpc="http://schemas.microsoft.com/office/word/2010/wordprocessingCanvas" xmlns:mc="http://schemas.openxmlformats.org/markup-compatibility/2006" xmlns:o="urn:schemas-microsoft-com:office:office" xmlns:r="http://schemas.openxmlformats.org/officeDocument/2006/relationships" xmlns:m="http://schemas.openxmlformats.org/officeDocument/2006/math" xmlns:v="urn:schemas-microsoft-com:vml" xmlns:wp14="http://schemas.microsoft.com/office/word/2010/wordprocessingDrawing" xmlns:wp="http://schemas.openxmlformats.org/drawingml/2006/wordprocessingDrawing" xmlns:w10="urn:schemas-microsoft-com:office:word" xmlns:w="http://schemas.openxmlformats.org/wordprocessingml/2006/main" xmlns:w14="http://schemas.microsoft.com/office/word/2010/wordml" xmlns:wpg="http://schemas.microsoft.com/office/word/2010/wordprocessingGroup" xmlns:wpi="http://schemas.microsoft.com/office/word/2010/wordprocessingInk" xmlns:wne="http://schemas.microsoft.com/office/word/2006/wordml" xmlns:wps="http://schemas.microsoft.com/office/word/2010/wordprocessingShape" mc:Ignorable="w14 wp14">
+  <w:docDefaults>
+    <w:rPrDefault>
+      <w:rPr>
+        <w:rFonts w:asciiTheme="minorHAnsi" w:eastAsiaTheme="minorEastAsia" w:hAnsiTheme="minorHAnsi" w:cstheme="minorBidi"/>
+        <w:sz w:val="22"/>
+        <w:szCs w:val="22"/>
+        <w:lang w:val="pt-BR" w:eastAsia="pt-BR" w:bidi="ar-SA"/>
+      </w:rPr>
+    </w:rPrDefault>
+    <w:pPrDefault>
+      <w:pPr>
+        <w:spacing w:after="200" w:line="276" w:lineRule="auto"/>
+      </w:pPr>
+    </w:pPrDefault>
+  </w:docDefaults>
+  <w:latentStyles w:defLockedState="0" w:defUIPriority="99" w:defSemiHidden="1" w:defUnhideWhenUsed="1" w:defQFormat="0" w:count="267">
+    <w:lsdException w:name="Normal" w:semiHidden="0" w:uiPriority="0" w:unhideWhenUsed="0" w:qFormat="1"/>
+    <w:lsdException w:name="heading 1" w:semiHidden="0" w:uiPriority="9" w:unhideWhenUsed="0" w:qFormat="1"/>
+    <w:lsdException w:name="heading 2" w:uiPriority="9" w:qFormat="1"/>
+    <w:lsdException w:name="heading 3" w:uiPriority="9" w:qFormat="1"/>
+    <w:lsdException w:name="heading 4" w:uiPriority="9" w:qFormat="1"/>
+    <w:lsdException w:name="heading 5" w:uiPriority="9" w:qFormat="1"/>
+    <w:lsdException w:name="heading 6" w:uiPriority="9" w:qFormat="1"/>
+    <w:lsdException w:name="heading 7" w:uiPriority="9" w:qFormat="1"/>
+    <w:lsdException w:name="heading 8" w:uiPriority="9" w:qFormat="1"/>
+    <w:lsdException w:name="heading 9" w:uiPriority="9" w:qFormat="1"/>
+    <w:lsdException w:name="toc 1" w:uiPriority="39"/>
+    <w:lsdException w:name="toc 2" w:uiPriority="39"/>
+    <w:lsdException w:name="toc 3" w:uiPriority="39"/>
+    <w:lsdException w:name="toc 4" w:uiPriority="39"/>
+    <w:lsdException w:name="toc 5" w:uiPriority="39"/>
+    <w:lsdException w:name="toc 6" w:uiPriority="39"/>
+    <w:lsdException w:name="toc 7" w:uiPriority="39"/>
+    <w:lsdException w:name="toc 8" w:uiPriority="39"/>
+    <w:lsdException w:name="toc 9" w:uiPriority="39"/>
+    <w:lsdException w:name="caption" w:uiPriority="35" w:qFormat="1"/>
+    <w:lsdException w:name="Title" w:semiHidden="0" w:uiPriority="10" w:unhideWhenUsed="0" w:qFormat="1"/>
+    <w:lsdException w:name="Default Paragraph Font" w:uiPriority="1"/>
+    <w:lsdException w:name="Subtitle" w:semiHidden="0" w:uiPriority="11" w:unhideWhenUsed="0" w:qFormat="1"/>
+    <w:lsdException w:name="Strong" w:semiHidden="0" w:uiPriority="22" w:unhideWhenUsed="0" w:qFormat="1"/>
+    <w:lsdException w:name="Emphasis" w:semiHidden="0" w:uiPriority="20" w:unhideWhenUsed="0" w:qFormat="1"/>
+    <w:lsdException w:name="Table Grid" w:semiHidden="0" w:uiPriority="59" w:unhideWhenUsed="0"/>
+    <w:lsdException w:name="Placeholder Text" w:unhideWhenUsed="0"/>
+    <w:lsdException w:name="No Spacing" w:semiHidden="0" w:uiPriority="1" w:unhideWhenUsed="0" w:qFormat="1"/>
+    <w:lsdException w:name="Light Shading" w:semiHidden="0" w:uiPriority="60" w:unhideWhenUsed="0"/>
+    <w:lsdException w:name="Light List" w:semiHidden="0" w:uiPriority="61" w:unhideWhenUsed="0"/>
+    <w:lsdException w:name="Light Grid" w:semiHidden="0" w:uiPriority="62" w:unhideWhenUsed="0"/>
+    <w:lsdException w:name="Medium Shading 1" w:semiHidden="0" w:uiPriority="63" w:unhideWhenUsed="0"/>
+    <w:lsdException w:name="Medium Shading 2" w:semiHidden="0" w:uiPriority="64" w:unhideWhenUsed="0"/>
+    <w:lsdException w:name="Medium List 1" w:semiHidden="0" w:uiPriority="65" w:unhideWhenUsed="0"/>
+    <w:lsdException w:name="Medium List 2" w:semiHidden="0" w:uiPriority="66" w:unhideWhenUsed="0"/>
+    <w:lsdException w:name="Medium Grid 1" w:semiHidden="0" w:uiPriority="67" w:unhideWhenUsed="0"/>
+    <w:lsdException w:name="Medium Grid 2" w:semiHidden="0" w:uiPriority="68" w:unhideWhenUsed="0"/>
+    <w:lsdException w:name="Medium Grid 3" w:semiHidden="0" w:uiPriority="69" w:unhideWhenUsed="0"/>
+    <w:lsdException w:name="Dark List" w:semiHidden="0" w:uiPriority="70" w:unhideWhenUsed="0"/>
+    <w:lsdException w:name="Colorful Shading" w:semiHidden="0" w:uiPriority="71" w:unhideWhenUsed="0"/>
+    <w:lsdException w:name="Colorful List" w:semiHidden="0" w:uiPriority="72" w:unhideWhenUsed="0"/>
+    <w:lsdException w:name="Colorful Grid" w:semiHidden="0" w:uiPriority="73" w:unhideWhenUsed="0"/>
+    <w:lsdException w:name="Light Shading Accent 1" w:semiHidden="0" w:uiPriority="60" w:unhideWhenUsed="0"/>
+    <w:lsdException w:name="Light List Accent 1" w:semiHidden="0" w:uiPriority="61" w:unhideWhenUsed="0"/>
+    <w:lsdException w:name="Light Grid Accent 1" w:semiHidden="0" w:uiPriority="62" w:unhideWhenUsed="0"/>
+    <w:lsdException w:name="Medium Shading 1 Accent 1" w:semiHidden="0" w:uiPriority="63" w:unhideWhenUsed="0"/>
+    <w:lsdException w:name="Medium Shading 2 Accent 1" w:semiHidden="0" w:uiPriority="64" w:unhideWhenUsed="0"/>
+    <w:lsdException w:name="Medium List 1 Accent 1" w:semiHidden="0" w:uiPriority="65" w:unhideWhenUsed="0"/>
+    <w:lsdException w:name="Revision" w:unhideWhenUsed="0"/>
+    <w:lsdException w:name="List Paragraph" w:semiHidden="0" w:uiPriority="34" w:unhideWhenUsed="0" w:qFormat="1"/>
+    <w:lsdException w:name="Quote" w:semiHidden="0" w:uiPriority="29" w:unhideWhenUsed="0" w:qFormat="1"/>
+    <w:lsdException w:name="Intense Quote" w:semiHidden="0" w:uiPriority="30" w:unhideWhenUsed="0" w:qFormat="1"/>
+    <w:lsdException w:name="Medium List 2 Accent 1" w:semiHidden="0" w:uiPriority="66" w:unhideWhenUsed="0"/>
+    <w:lsdException w:name="Medium Grid 1 Accent 1" w:semiHidden="0" w:uiPriority="67" w:unhideWhenUsed="0"/>
+    <w:lsdException w:name="Medium Grid 2 Accent 1" w:semiHidden="0" w:uiPriority="68" w:unhideWhenUsed="0"/>
+    <w:lsdException w:name="Medium Grid 3 Accent 1" w:semiHidden="0" w:uiPriority="69" w:unhideWhenUsed="0"/>
+    <w:lsdException w:name="Dark List Accent 1" w:semiHidden="0" w:uiPriority="70" w:unhideWhenUsed="0"/>
+    <w:lsdException w:name="Colorful Shading Accent 1" w:semiHidden="0" w:uiPriority="71" w:unhideWhenUsed="0"/>
+    <w:lsdException w:name="Colorful List Accent 1" w:semiHidden="0" w:uiPriority="72" w:unhideWhenUsed="0"/>
+    <w:lsdException w:name="Colorful Grid Accent 1" w:semiHidden="0" w:uiPriority="73" w:unhideWhenUsed="0"/>
+    <w:lsdException w:name="Light Shading Accent 2" w:semiHidden="0" w:uiPriority="60" w:unhideWhenUsed="0"/>
+    <w:lsdException w:name="Light List Accent 2" w:semiHidden="0" w:uiPriority="61" w:unhideWhenUsed="0"/>
+    <w:lsdException w:name="Light Grid Accent 2" w:semiHidden="0" w:uiPriority="62" w:unhideWhenUsed="0"/>
+    <w:lsdException w:name="Medium Shading 1 Accent 2" w:semiHidden="0" w:uiPriority="63" w:unhideWhenUsed="0"/>
+    <w:lsdException w:name="Medium Shading 2 Accent 2" w:semiHidden="0" w:uiPriority="64" w:unhideWhenUsed="0"/>
+    <w:lsdException w:name="Medium List 1 Accent 2" w:semiHidden="0" w:uiPriority="65" w:unhideWhenUsed="0"/>
+    <w:lsdException w:name="Medium List 2 Accent 2" w:semiHidden="0" w:uiPriority="66" w:unhideWhenUsed="0"/>
+    <w:lsdException w:name="Medium Grid 1 Accent 2" w:semiHidden="0" w:uiPriority="67" w:unhideWhenUsed="0"/>
+    <w:lsdException w:name="Medium Grid 2 Accent 2" w:semiHidden="0" w:uiPriority="68" w:unhideWhenUsed="0"/>
+    <w:lsdException w:name="Medium Grid 3 Accent 2" w:semiHidden="0" w:uiPriority="69" w:unhideWhenUsed="0"/>
+    <w:lsdException w:name="Dark List Accent 2" w:semiHidden="0" w:uiPriority="70" w:unhideWhenUsed="0"/>
+    <w:lsdException w:name="Colorful Shading Accent 2" w:semiHidden="0" w:uiPriority="71" w:unhideWhenUsed="0"/>
+    <w:lsdException w:name="Colorful List Accent 2" w:semiHidden="0" w:uiPriority="72" w:unhideWhenUsed="0"/>
+    <w:lsdException w:name="Colorful Grid Accent 2" w:semiHidden="0" w:uiPriority="73" w:unhideWhenUsed="0"/>
+    <w:lsdException w:name="Light Shading Accent 3" w:semiHidden="0" w:uiPriority="60" w:unhideWhenUsed="0"/>
+    <w:lsdException w:name="Light List Accent 3" w:semiHidden="0" w:uiPriority="61" w:unhideWhenUsed="0"/>
+    <w:lsdException w:name="Light Grid Accent 3" w:semiHidden="0" w:uiPriority="62" w:unhideWhenUsed="0"/>
+    <w:lsdException w:name="Medium Shading 1 Accent 3" w:semiHidden="0" w:uiPriority="63" w:unhideWhenUsed="0"/>
+    <w:lsdException w:name="Medium Shading 2 Accent 3" w:semiHidden="0" w:uiPriority="64" w:unhideWhenUsed="0"/>
+    <w:lsdException w:name="Medium List 1 Accent 3" w:semiHidden="0" w:uiPriority="65" w:unhideWhenUsed="0"/>
+    <w:lsdException w:name="Medium List 2 Accent 3" w:semiHidden="0" w:uiPriority="66" w:unhideWhenUsed="0"/>
+    <w:lsdException w:name="Medium Grid 1 Accent 3" w:semiHidden="0" w:uiPriority="67" w:unhideWhenUsed="0"/>
+    <w:lsdException w:name="Medium Grid 2 Accent 3" w:semiHidden="0" w:uiPriority="68" w:unhideWhenUsed="0"/>
+    <w:lsdException w:name="Medium Grid 3 Accent 3" w:semiHidden="0" w:uiPriority="69" w:unhideWhenUsed="0"/>
+    <w:lsdException w:name="Dark List Accent 3" w:semiHidden="0" w:uiPriority="70" w:unhideWhenUsed="0"/>
+    <w:lsdException w:name="Colorful Shading Accent 3" w:semiHidden="0" w:uiPriority="71" w:unhideWhenUsed="0"/>
+    <w:lsdException w:name="Colorful List Accent 3" w:semiHidden="0" w:uiPriority="72" w:unhideWhenUsed="0"/>
+    <w:lsdException w:name="Colorful Grid Accent 3" w:semiHidden="0" w:uiPriority="73" w:unhideWhenUsed="0"/>
+    <w:lsdException w:name="Light Shading Accent 4" w:semiHidden="0" w:uiPriority="60" w:unhideWhenUsed="0"/>
+    <w:lsdException w:name="Light List Accent 4" w:semiHidden="0" w:uiPriority="61" w:unhideWhenUsed="0"/>
+    <w:lsdException w:name="Light Grid Accent 4" w:semiHidden="0" w:uiPriority="62" w:unhideWhenUsed="0"/>
+    <w:lsdException w:name="Medium Shading 1 Accent 4" w:semiHidden="0" w:uiPriority="63" w:unhideWhenUsed="0"/>
+    <w:lsdException w:name="Medium Shading 2 Accent 4" w:semiHidden="0" w:uiPriority="64" w:unhideWhenUsed="0"/>
+    <w:lsdException w:name="Medium List 1 Accent 4" w:semiHidden="0" w:uiPriority="65" w:unhideWhenUsed="0"/>
+    <w:lsdException w:name="Medium List 2 Accent 4" w:semiHidden="0" w:uiPriority="66" w:unhideWhenUsed="0"/>
+    <w:lsdException w:name="Medium Grid 1 Accent 4" w:semiHidden="0" w:uiPriority="67" w:unhideWhenUsed="0"/>
+    <w:lsdException w:name="Medium Grid 2 Accent 4" w:semiHidden="0" w:uiPriority="68" w:unhideWhenUsed="0"/>
+    <w:lsdException w:name="Medium Grid 3 Accent 4" w:semiHidden="0" w:uiPriority="69" w:unhideWhenUsed="0"/>
+    <w:lsdException w:name="Dark List Accent 4" w:semiHidden="0" w:uiPriority="70" w:unhideWhenUsed="0"/>
+    <w:lsdException w:name="Colorful Shading Accent 4" w:semiHidden="0" w:uiPriority="71" w:unhideWhenUsed="0"/>
+    <w:lsdException w:name="Colorful List Accent 4" w:semiHidden="0" w:uiPriority="72" w:unhideWhenUsed="0"/>
+    <w:lsdException w:name="Colorful Grid Accent 4" w:semiHidden="0" w:uiPriority="73" w:unhideWhenUsed="0"/>
+    <w:lsdException w:name="Light Shading Accent 5" w:semiHidden="0" w:uiPriority="60" w:unhideWhenUsed="0"/>
+    <w:lsdException w:name="Light List Accent 5" w:semiHidden="0" w:uiPriority="61" w:unhideWhenUsed="0"/>
+    <w:lsdException w:name="Light Grid Accent 5" w:semiHidden="0" w:uiPriority="62" w:unhideWhenUsed="0"/>
+    <w:lsdException w:name="Medium Shading 1 Accent 5" w:semiHidden="0" w:uiPriority="63" w:unhideWhenUsed="0"/>
+    <w:lsdException w:name="Medium Shading 2 Accent 5" w:semiHidden="0" w:uiPriority="64" w:unhideWhenUsed="0"/>
+    <w:lsdException w:name="Medium List 1 Accent 5" w:semiHidden="0" w:uiPriority="65" w:unhideWhenUsed="0"/>
+    <w:lsdException w:name="Medium List 2 Accent 5" w:semiHidden="0" w:uiPriority="66" w:unhideWhenUsed="0"/>
+    <w:lsdException w:name="Medium Grid 1 Accent 5" w:semiHidden="0" w:uiPriority="67" w:unhideWhenUsed="0"/>
+    <w:lsdException w:name="Medium Grid 2 Accent 5" w:semiHidden="0" w:uiPriority="68" w:unhideWhenUsed="0"/>
+    <w:lsdException w:name="Medium Grid 3 Accent 5" w:semiHidden="0" w:uiPriority="69" w:unhideWhenUsed="0"/>
+    <w:lsdException w:name="Dark List Accent 5" w:semiHidden="0" w:uiPriority="70" w:unhideWhenUsed="0"/>
+    <w:lsdException w:name="Colorful Shading Accent 5" w:semiHidden="0" w:uiPriority="71" w:unhideWhenUsed="0"/>
+    <w:lsdException w:name="Colorful List Accent 5" w:semiHidden="0" w:uiPriority="72" w:unhideWhenUsed="0"/>
+    <w:lsdException w:name="Colorful Grid Accent 5" w:semiHidden="0" w:uiPriority="73" w:unhideWhenUsed="0"/>
+    <w:lsdException w:name="Light Shading Accent 6" w:semiHidden="0" w:uiPriority="60" w:unhideWhenUsed="0"/>
+    <w:lsdException w:name="Light List Accent 6" w:semiHidden="0" w:uiPriority="61" w:unhideWhenUsed="0"/>
+    <w:lsdException w:name="Light Grid Accent 6" w:semiHidden="0" w:uiPriority="62" w:unhideWhenUsed="0"/>
+    <w:lsdException w:name="Medium Shading 1 Accent 6" w:semiHidden="0" w:uiPriority="63" w:unhideWhenUsed="0"/>
+    <w:lsdException w:name="Medium Shading 2 Accent 6" w:semiHidden="0" w:uiPriority="64" w:unhideWhenUsed="0"/>
+    <w:lsdException w:name="Medium List 1 Accent 6" w:semiHidden="0" w:uiPriority="65" w:unhideWhenUsed="0"/>
+    <w:lsdException w:name="Medium List 2 Accent 6" w:semiHidden="0" w:uiPriority="66" w:unhideWhenUsed="0"/>
+    <w:lsdException w:name="Medium Grid 1 Accent 6" w:semiHidden="0" w:uiPriority="67" w:unhideWhenUsed="0"/>
+    <w:lsdException w:name="Medium Grid 2 Accent 6" w:semiHidden="0" w:uiPriority="68" w:unhideWhenUsed="0"/>
+    <w:lsdException w:name="Medium Grid 3 Accent 6" w:semiHidden="0" w:uiPriority="69" w:unhideWhenUsed="0"/>
+    <w:lsdException w:name="Dark List Accent 6" w:semiHidden="0" w:uiPriority="70" w:unhideWhenUsed="0"/>
+    <w:lsdException w:name="Colorful Shading Accent 6" w:semiHidden="0" w:uiPriority="71" w:unhideWhenUsed="0"/>
+    <w:lsdException w:name="Colorful List Accent 6" w:semiHidden="0" w:uiPriority="72" w:unhideWhenUsed="0"/>
+    <w:lsdException w:name="Colorful Grid Accent 6" w:semiHidden="0" w:uiPriority="73" w:unhideWhenUsed="0"/>
+    <w:lsdException w:name="Subtle Emphasis" w:semiHidden="0" w:uiPriority="19" w:unhideWhenUsed="0" w:qFormat="1"/>
+    <w:lsdException w:name="Intense Emphasis" w:semiHidden="0" w:uiPriority="21" w:unhideWhenUsed="0" w:qFormat="1"/>
+    <w:lsdException w:name="Subtle Reference" w:semiHidden="0" w:uiPriority="31" w:unhideWhenUsed="0" w:qFormat="1"/>
+    <w:lsdException w:name="Intense Reference" w:semiHidden="0" w:uiPriority="32" w:unhideWhenUsed="0" w:qFormat="1"/>
+    <w:lsdException w:name="Book Title" w:semiHidden="0" w:uiPriority="33" w:unhideWhenUsed="0" w:qFormat="1"/>
+    <w:lsdException w:name="Bibliography" w:uiPriority="37"/>
+    <w:lsdException w:name="TOC Heading" w:uiPriority="39" w:qFormat="1"/>
+  </w:latentStyles>
+  <w:style w:type="paragraph" w:default="1" w:styleId="Normal">
+    <w:name w:val="Normal"/>
+    <w:qFormat/>
+  </w:style>
+  <w:style w:type="character" w:default="1" w:styleId="Tipodeletrapredefinidodopargrafo">
+    <w:name w:val="Default Paragraph Font"/>
+    <w:uiPriority w:val="1"/>
+    <w:semiHidden/>
+    <w:unhideWhenUsed/>
+  </w:style>
+  <w:style w:type="table" w:default="1" w:styleId="Tabelanormal">
+    <w:name w:val="Normal Table"/>
+    <w:uiPriority w:val="99"/>
+    <w:semiHidden/>
+    <w:unhideWhenUsed/>
+    <w:tblPr>
+      <w:tblInd w:w="0" w:type="dxa"/>
+      <w:tblCellMar>
+        <w:top w:w="0" w:type="dxa"/>
+        <w:left w:w="108" w:type="dxa"/>
+        <w:bottom w:w="0" w:type="dxa"/>
+        <w:right w:w="108" w:type="dxa"/>
+      </w:tblCellMar>
+    </w:tblPr>
+  </w:style>
+  <w:style w:type="numbering" w:default="1" w:styleId="Semlista">
+    <w:name w:val="No List"/>
+    <w:uiPriority w:val="99"/>
+    <w:semiHidden/>
+    <w:unhideWhenUsed/>
+  </w:style>
+  <w:style w:type="character" w:styleId="TextodoMarcadordePosio">
+    <w:name w:val="Placeholder Text"/>
+    <w:basedOn w:val="Tipodeletrapredefinidodopargrafo"/>
+    <w:uiPriority w:val="99"/>
+    <w:semiHidden/>
+    <w:rsid w:val="00785E16"/>
+    <w:rPr>
+      <w:color w:val="808080"/>
+    </w:rPr>
+  </w:style>
+</w:styles>
+</file>
+
+<file path=word/glossary/webSettings.xml><?xml version="1.0" encoding="utf-8"?>
+<w:webSettings xmlns:mc="http://schemas.openxmlformats.org/markup-compatibility/2006" xmlns:r="http://schemas.openxmlformats.org/officeDocument/2006/relationships" xmlns:w="http://schemas.openxmlformats.org/wordprocessingml/2006/main" xmlns:w14="http://schemas.microsoft.com/office/word/2010/wordml" mc:Ignorable="w14">
+  <w:optimizeForBrowser/>
+  <w:allowPNG/>
+</w:webSettings>
+</file>
+
 <file path=word/theme/theme1.xml><?xml version="1.0" encoding="utf-8"?>
 <a:theme xmlns:a="http://schemas.openxmlformats.org/drawingml/2006/main" name="Tema do Office">
   <a:themeElements>
@@ -5777,7 +6799,7 @@
 </file>
 
 <file path=customXml/itemProps1.xml><?xml version="1.0" encoding="utf-8"?>
-<ds:datastoreItem xmlns:ds="http://schemas.openxmlformats.org/officeDocument/2006/customXml" ds:itemID="{DFEC13A0-6DD3-48FD-988B-DAF50E02369E}">
+<ds:datastoreItem xmlns:ds="http://schemas.openxmlformats.org/officeDocument/2006/customXml" ds:itemID="{C56E66DD-AB86-40B5-A5C8-F19D13A5654C}">
   <ds:schemaRefs>
     <ds:schemaRef ds:uri="http://schemas.openxmlformats.org/officeDocument/2006/bibliography"/>
   </ds:schemaRefs>

</xml_diff>